<commit_message>
building main reusable components and apply main configuartions of the project
</commit_message>
<xml_diff>
--- a/notes-questions/kims-code-eccomerce.docx
+++ b/notes-questions/kims-code-eccomerce.docx
@@ -147,6 +147,17 @@
     <w:p>
       <w:pPr>
         <w:pStyle w:val="ListParagraph"/>
+        <w:ind w:left="1080"/>
+        <w:rPr>
+          <w:sz w:val="40"/>
+          <w:szCs w:val="40"/>
+          <w:lang w:val="en-GB"/>
+        </w:rPr>
+      </w:pPr>
+    </w:p>
+    <w:p>
+      <w:pPr>
+        <w:pStyle w:val="ListParagraph"/>
         <w:numPr>
           <w:ilvl w:val="0"/>
           <w:numId w:val="1"/>
@@ -168,15 +179,537 @@
     </w:p>
     <w:p>
       <w:pPr>
-        <w:rPr>
-          <w:sz w:val="40"/>
-          <w:szCs w:val="40"/>
-          <w:lang w:val="en-GB"/>
-        </w:rPr>
-      </w:pPr>
-    </w:p>
-    <w:p>
-      <w:pPr>
+        <w:pStyle w:val="ListParagraph"/>
+        <w:rPr>
+          <w:sz w:val="40"/>
+          <w:szCs w:val="40"/>
+          <w:lang w:val="en-GB"/>
+        </w:rPr>
+      </w:pPr>
+    </w:p>
+    <w:p>
+      <w:pPr>
+        <w:pStyle w:val="ListParagraph"/>
+        <w:numPr>
+          <w:ilvl w:val="0"/>
+          <w:numId w:val="1"/>
+        </w:numPr>
+        <w:rPr>
+          <w:sz w:val="40"/>
+          <w:szCs w:val="40"/>
+          <w:lang w:val="en-GB"/>
+        </w:rPr>
+      </w:pPr>
+      <w:r>
+        <w:rPr>
+          <w:sz w:val="40"/>
+          <w:szCs w:val="40"/>
+          <w:lang w:val="en-GB"/>
+        </w:rPr>
+        <w:t>(</w:t>
+      </w:r>
+      <w:r>
+        <w:rPr>
+          <w:sz w:val="40"/>
+          <w:szCs w:val="40"/>
+          <w:lang w:val="en-GB"/>
+        </w:rPr>
+        <w:t>vite-plugin-svgr</w:t>
+      </w:r>
+      <w:r>
+        <w:rPr>
+          <w:sz w:val="40"/>
+          <w:szCs w:val="40"/>
+          <w:lang w:val="en-GB"/>
+        </w:rPr>
+        <w:t>) is used to allow (svg) to be imported as a component inside vite projects</w:t>
+      </w:r>
+    </w:p>
+    <w:p>
+      <w:pPr>
+        <w:pStyle w:val="ListParagraph"/>
+        <w:rPr>
+          <w:sz w:val="40"/>
+          <w:szCs w:val="40"/>
+          <w:lang w:val="en-GB"/>
+        </w:rPr>
+      </w:pPr>
+    </w:p>
+    <w:p>
+      <w:pPr>
+        <w:pStyle w:val="ListParagraph"/>
+        <w:numPr>
+          <w:ilvl w:val="0"/>
+          <w:numId w:val="6"/>
+        </w:numPr>
+        <w:rPr>
+          <w:sz w:val="40"/>
+          <w:szCs w:val="40"/>
+          <w:lang w:val="en-GB"/>
+        </w:rPr>
+      </w:pPr>
+      <w:r>
+        <w:rPr>
+          <w:sz w:val="40"/>
+          <w:szCs w:val="40"/>
+          <w:lang w:val="en-GB"/>
+        </w:rPr>
+        <w:t>(import + configure it) in the (vite config file)</w:t>
+      </w:r>
+    </w:p>
+    <w:p>
+      <w:pPr>
+        <w:pStyle w:val="ListParagraph"/>
+        <w:rPr>
+          <w:sz w:val="40"/>
+          <w:szCs w:val="40"/>
+        </w:rPr>
+      </w:pPr>
+      <w:r>
+        <w:rPr>
+          <w:sz w:val="40"/>
+          <w:szCs w:val="40"/>
+          <w:lang w:val="en-GB"/>
+        </w:rPr>
+        <w:t xml:space="preserve">Like =&gt; </w:t>
+      </w:r>
+      <w:r>
+        <w:rPr>
+          <w:sz w:val="40"/>
+          <w:szCs w:val="40"/>
+        </w:rPr>
+        <w:t>import svgr from "vite-plugin-svgr";</w:t>
+      </w:r>
+    </w:p>
+    <w:p>
+      <w:pPr>
+        <w:pStyle w:val="ListParagraph"/>
+        <w:rPr>
+          <w:sz w:val="40"/>
+          <w:szCs w:val="40"/>
+        </w:rPr>
+      </w:pPr>
+      <w:r>
+        <w:rPr>
+          <w:sz w:val="40"/>
+          <w:szCs w:val="40"/>
+        </w:rPr>
+        <w:t xml:space="preserve">                </w:t>
+      </w:r>
+      <w:r>
+        <w:rPr>
+          <w:sz w:val="40"/>
+          <w:szCs w:val="40"/>
+        </w:rPr>
+        <w:t> plugins: [react(), svgr()],</w:t>
+      </w:r>
+    </w:p>
+    <w:p>
+      <w:pPr>
+        <w:pStyle w:val="ListParagraph"/>
+        <w:rPr>
+          <w:sz w:val="40"/>
+          <w:szCs w:val="40"/>
+        </w:rPr>
+      </w:pPr>
+    </w:p>
+    <w:p>
+      <w:pPr>
+        <w:pStyle w:val="ListParagraph"/>
+        <w:numPr>
+          <w:ilvl w:val="0"/>
+          <w:numId w:val="5"/>
+        </w:numPr>
+        <w:rPr>
+          <w:sz w:val="40"/>
+          <w:szCs w:val="40"/>
+          <w:lang w:val="en-GB"/>
+        </w:rPr>
+      </w:pPr>
+      <w:r>
+        <w:rPr>
+          <w:sz w:val="40"/>
+          <w:szCs w:val="40"/>
+          <w:lang w:val="en-GB"/>
+        </w:rPr>
+        <w:lastRenderedPageBreak/>
+        <w:t>configure in (</w:t>
+      </w:r>
+      <w:r>
+        <w:rPr>
+          <w:sz w:val="40"/>
+          <w:szCs w:val="40"/>
+          <w:lang w:val="en-GB"/>
+        </w:rPr>
+        <w:t>tsconfig.app.json</w:t>
+      </w:r>
+      <w:r>
+        <w:rPr>
+          <w:sz w:val="40"/>
+          <w:szCs w:val="40"/>
+          <w:lang w:val="en-GB"/>
+        </w:rPr>
+        <w:t>)</w:t>
+      </w:r>
+    </w:p>
+    <w:p>
+      <w:pPr>
+        <w:pStyle w:val="ListParagraph"/>
+        <w:rPr>
+          <w:sz w:val="40"/>
+          <w:szCs w:val="40"/>
+        </w:rPr>
+      </w:pPr>
+      <w:r>
+        <w:rPr>
+          <w:sz w:val="40"/>
+          <w:szCs w:val="40"/>
+          <w:lang w:val="en-GB"/>
+        </w:rPr>
+        <w:t xml:space="preserve">Like =&gt; </w:t>
+      </w:r>
+      <w:r>
+        <w:rPr>
+          <w:sz w:val="40"/>
+          <w:szCs w:val="40"/>
+        </w:rPr>
+        <w:t>"types": ["vite-plugin-svgr/client"]</w:t>
+      </w:r>
+    </w:p>
+    <w:p>
+      <w:pPr>
+        <w:pStyle w:val="ListParagraph"/>
+        <w:rPr>
+          <w:sz w:val="40"/>
+          <w:szCs w:val="40"/>
+        </w:rPr>
+      </w:pPr>
+    </w:p>
+    <w:p>
+      <w:pPr>
+        <w:pStyle w:val="ListParagraph"/>
+        <w:numPr>
+          <w:ilvl w:val="0"/>
+          <w:numId w:val="5"/>
+        </w:numPr>
+        <w:rPr>
+          <w:sz w:val="40"/>
+          <w:szCs w:val="40"/>
+          <w:lang w:val="en-GB"/>
+        </w:rPr>
+      </w:pPr>
+      <w:r>
+        <w:rPr>
+          <w:sz w:val="40"/>
+          <w:szCs w:val="40"/>
+          <w:lang w:val="en-GB"/>
+        </w:rPr>
+        <w:t>(</w:t>
+      </w:r>
+      <w:r>
+        <w:rPr>
+          <w:sz w:val="40"/>
+          <w:szCs w:val="40"/>
+        </w:rPr>
+        <w:t>import "../</w:t>
+      </w:r>
+      <w:r>
+        <w:rPr>
+          <w:sz w:val="40"/>
+          <w:szCs w:val="40"/>
+        </w:rPr>
+        <w:t>../assets/logo.svg</w:t>
+      </w:r>
+      <w:r>
+        <w:rPr>
+          <w:sz w:val="40"/>
+          <w:szCs w:val="40"/>
+        </w:rPr>
+        <w:t>?react"</w:t>
+      </w:r>
+      <w:r>
+        <w:rPr>
+          <w:sz w:val="40"/>
+          <w:szCs w:val="40"/>
+          <w:lang w:val="en-GB"/>
+        </w:rPr>
+        <w:t>)</w:t>
+      </w:r>
+    </w:p>
+    <w:p>
+      <w:pPr>
+        <w:pStyle w:val="ListParagraph"/>
+        <w:rPr>
+          <w:sz w:val="40"/>
+          <w:szCs w:val="40"/>
+          <w:lang w:val="en-GB"/>
+        </w:rPr>
+      </w:pPr>
+      <w:r>
+        <w:rPr>
+          <w:sz w:val="40"/>
+          <w:szCs w:val="40"/>
+          <w:lang w:val="en-GB"/>
+        </w:rPr>
+        <w:t>Put (?react) at the end of the import</w:t>
+      </w:r>
+    </w:p>
+    <w:p>
+      <w:pPr>
+        <w:pStyle w:val="ListParagraph"/>
+        <w:rPr>
+          <w:sz w:val="40"/>
+          <w:szCs w:val="40"/>
+        </w:rPr>
+      </w:pPr>
+    </w:p>
+    <w:p>
+      <w:pPr>
+        <w:pStyle w:val="ListParagraph"/>
+        <w:numPr>
+          <w:ilvl w:val="0"/>
+          <w:numId w:val="1"/>
+        </w:numPr>
+        <w:rPr>
+          <w:sz w:val="40"/>
+          <w:szCs w:val="40"/>
+          <w:lang w:val="en-GB"/>
+        </w:rPr>
+      </w:pPr>
+      <w:r>
+        <w:rPr>
+          <w:sz w:val="40"/>
+          <w:szCs w:val="40"/>
+          <w:lang w:val="en-GB"/>
+        </w:rPr>
+        <w:t xml:space="preserve">&lt;Navbar&gt; &lt;li&gt;&lt;/li&gt; </w:t>
+      </w:r>
+      <w:r>
+        <w:rPr>
+          <w:sz w:val="40"/>
+          <w:szCs w:val="40"/>
+          <w:lang w:val="en-GB"/>
+        </w:rPr>
+        <w:t>&lt;li&gt;&lt;/li&gt;</w:t>
+      </w:r>
+      <w:r>
+        <w:rPr>
+          <w:sz w:val="40"/>
+          <w:szCs w:val="40"/>
+          <w:lang w:val="en-GB"/>
+        </w:rPr>
+        <w:t xml:space="preserve"> &lt;/Navbar&gt;</w:t>
+      </w:r>
+    </w:p>
+    <w:p>
+      <w:pPr>
+        <w:pStyle w:val="ListParagraph"/>
+        <w:numPr>
+          <w:ilvl w:val="0"/>
+          <w:numId w:val="2"/>
+        </w:numPr>
+        <w:rPr>
+          <w:sz w:val="40"/>
+          <w:szCs w:val="40"/>
+          <w:lang w:val="en-GB"/>
+        </w:rPr>
+      </w:pPr>
+      <w:r>
+        <w:rPr>
+          <w:sz w:val="40"/>
+          <w:szCs w:val="40"/>
+          <w:lang w:val="en-GB"/>
+        </w:rPr>
+        <w:t>This is a custom header called navbar which can be used in multiple page (But each page has it own links)</w:t>
+      </w:r>
+    </w:p>
+    <w:p>
+      <w:pPr>
+        <w:pStyle w:val="ListParagraph"/>
+        <w:numPr>
+          <w:ilvl w:val="0"/>
+          <w:numId w:val="2"/>
+        </w:numPr>
+        <w:rPr>
+          <w:sz w:val="40"/>
+          <w:szCs w:val="40"/>
+          <w:lang w:val="en-GB"/>
+        </w:rPr>
+      </w:pPr>
+      <w:r>
+        <w:rPr>
+          <w:sz w:val="40"/>
+          <w:szCs w:val="40"/>
+          <w:lang w:val="en-GB"/>
+        </w:rPr>
+        <w:t>So I send links as (children) to the cusom navbar to render them there.</w:t>
+      </w:r>
+    </w:p>
+    <w:p>
+      <w:pPr>
+        <w:pStyle w:val="ListParagraph"/>
+        <w:ind w:left="1080"/>
+        <w:rPr>
+          <w:sz w:val="40"/>
+          <w:szCs w:val="40"/>
+          <w:lang w:val="en-GB"/>
+        </w:rPr>
+      </w:pPr>
+    </w:p>
+    <w:p>
+      <w:pPr>
+        <w:pStyle w:val="ListParagraph"/>
+        <w:numPr>
+          <w:ilvl w:val="0"/>
+          <w:numId w:val="1"/>
+        </w:numPr>
+        <w:rPr>
+          <w:sz w:val="40"/>
+          <w:szCs w:val="40"/>
+        </w:rPr>
+      </w:pPr>
+      <w:r>
+        <w:rPr>
+          <w:sz w:val="40"/>
+          <w:szCs w:val="40"/>
+          <w:lang w:val="en-GB"/>
+        </w:rPr>
+        <w:t>Instead of make the parent component flex and align items there, I can align child component from inside it’s styles by (</w:t>
+      </w:r>
+      <w:r>
+        <w:rPr>
+          <w:sz w:val="40"/>
+          <w:szCs w:val="40"/>
+        </w:rPr>
+        <w:t>align-self: flex-end</w:t>
+      </w:r>
+      <w:r>
+        <w:rPr>
+          <w:sz w:val="40"/>
+          <w:szCs w:val="40"/>
+          <w:lang w:val="en-GB"/>
+        </w:rPr>
+        <w:t>)</w:t>
+      </w:r>
+    </w:p>
+    <w:p>
+      <w:pPr>
+        <w:pStyle w:val="ListParagraph"/>
+        <w:rPr>
+          <w:sz w:val="40"/>
+          <w:szCs w:val="40"/>
+        </w:rPr>
+      </w:pPr>
+    </w:p>
+    <w:p>
+      <w:pPr>
+        <w:pStyle w:val="ListParagraph"/>
+        <w:numPr>
+          <w:ilvl w:val="0"/>
+          <w:numId w:val="1"/>
+        </w:numPr>
+        <w:rPr>
+          <w:sz w:val="40"/>
+          <w:szCs w:val="40"/>
+        </w:rPr>
+      </w:pPr>
+      <w:r>
+        <w:rPr>
+          <w:sz w:val="40"/>
+          <w:szCs w:val="40"/>
+          <w:lang w:val="en-GB"/>
+        </w:rPr>
+        <w:t xml:space="preserve">*** To make (Footer) appears at the bottom of it’s parent component </w:t>
+      </w:r>
+    </w:p>
+    <w:p>
+      <w:pPr>
+        <w:pStyle w:val="ListParagraph"/>
+        <w:numPr>
+          <w:ilvl w:val="0"/>
+          <w:numId w:val="7"/>
+        </w:numPr>
+        <w:rPr>
+          <w:sz w:val="40"/>
+          <w:szCs w:val="40"/>
+        </w:rPr>
+      </w:pPr>
+      <w:r>
+        <w:rPr>
+          <w:sz w:val="40"/>
+          <w:szCs w:val="40"/>
+        </w:rPr>
+        <w:t xml:space="preserve">Parent component =&gt; </w:t>
+      </w:r>
+    </w:p>
+    <w:p>
+      <w:pPr>
+        <w:pStyle w:val="ListParagraph"/>
+        <w:ind w:left="1800"/>
+        <w:rPr>
+          <w:sz w:val="40"/>
+          <w:szCs w:val="40"/>
+        </w:rPr>
+      </w:pPr>
+      <w:r>
+        <w:rPr>
+          <w:sz w:val="40"/>
+          <w:szCs w:val="40"/>
+        </w:rPr>
+        <w:t>(display: flex; flex-direction: cloumn)</w:t>
+      </w:r>
+    </w:p>
+    <w:p>
+      <w:pPr>
+        <w:pStyle w:val="ListParagraph"/>
+        <w:numPr>
+          <w:ilvl w:val="0"/>
+          <w:numId w:val="7"/>
+        </w:numPr>
+        <w:rPr>
+          <w:sz w:val="40"/>
+          <w:szCs w:val="40"/>
+        </w:rPr>
+      </w:pPr>
+      <w:r>
+        <w:rPr>
+          <w:sz w:val="40"/>
+          <w:szCs w:val="40"/>
+        </w:rPr>
+        <w:t>Footer (Child) =&gt; (</w:t>
+      </w:r>
+      <w:r>
+        <w:rPr>
+          <w:sz w:val="40"/>
+          <w:szCs w:val="40"/>
+        </w:rPr>
+        <w:t>margin-top: auto</w:t>
+      </w:r>
+      <w:r>
+        <w:rPr>
+          <w:sz w:val="40"/>
+          <w:szCs w:val="40"/>
+        </w:rPr>
+        <w:t>)</w:t>
+      </w:r>
+    </w:p>
+    <w:p>
+      <w:pPr>
+        <w:pStyle w:val="ListParagraph"/>
+        <w:rPr>
+          <w:sz w:val="40"/>
+          <w:szCs w:val="40"/>
+          <w:lang w:val="en-GB"/>
+        </w:rPr>
+      </w:pPr>
+    </w:p>
+    <w:p>
+      <w:pPr>
+        <w:pStyle w:val="ListParagraph"/>
+        <w:numPr>
+          <w:ilvl w:val="0"/>
+          <w:numId w:val="1"/>
+        </w:numPr>
         <w:rPr>
           <w:sz w:val="40"/>
           <w:szCs w:val="40"/>
@@ -218,6 +751,7 @@
           <w:szCs w:val="40"/>
           <w:lang w:val="en-GB"/>
         </w:rPr>
+        <w:lastRenderedPageBreak/>
         <w:t>npm i typescript -g</w:t>
       </w:r>
     </w:p>
@@ -286,7 +820,6 @@
           <w:szCs w:val="40"/>
           <w:lang w:val="en-GB"/>
         </w:rPr>
-        <w:lastRenderedPageBreak/>
         <w:t>npm i react-router-dom</w:t>
       </w:r>
     </w:p>
@@ -364,6 +897,23 @@
           <w:lang w:val="en-GB"/>
         </w:rPr>
         <w:t>npm i bootstrap</w:t>
+      </w:r>
+    </w:p>
+    <w:p>
+      <w:pPr>
+        <w:rPr>
+          <w:sz w:val="40"/>
+          <w:szCs w:val="40"/>
+          <w:lang w:val="en-GB"/>
+        </w:rPr>
+      </w:pPr>
+      <w:r>
+        <w:rPr>
+          <w:sz w:val="40"/>
+          <w:szCs w:val="40"/>
+          <w:lang w:val="en-GB"/>
+        </w:rPr>
+        <w:t>npm i vite-plugin-svgr</w:t>
       </w:r>
     </w:p>
     <w:p>
@@ -555,6 +1105,7 @@
           <w:szCs w:val="40"/>
           <w:lang w:val="en-GB"/>
         </w:rPr>
+        <w:lastRenderedPageBreak/>
         <w:t>React bootstrap</w:t>
       </w:r>
     </w:p>
@@ -583,6 +1134,23 @@
           <w:lang w:val="en-GB"/>
         </w:rPr>
       </w:pPr>
+      <w:r>
+        <w:rPr>
+          <w:sz w:val="40"/>
+          <w:szCs w:val="40"/>
+          <w:lang w:val="en-GB"/>
+        </w:rPr>
+        <w:t>vite-plugin-svgr</w:t>
+      </w:r>
+    </w:p>
+    <w:p>
+      <w:pPr>
+        <w:rPr>
+          <w:sz w:val="40"/>
+          <w:szCs w:val="40"/>
+          <w:lang w:val="en-GB"/>
+        </w:rPr>
+      </w:pPr>
     </w:p>
     <w:p>
       <w:pPr>
@@ -615,6 +1183,57 @@
           <w:lang w:val="en-GB"/>
         </w:rPr>
         <w:t>json-server</w:t>
+      </w:r>
+    </w:p>
+    <w:p>
+      <w:pPr>
+        <w:rPr>
+          <w:sz w:val="40"/>
+          <w:szCs w:val="40"/>
+          <w:lang w:val="en-GB"/>
+        </w:rPr>
+      </w:pPr>
+    </w:p>
+    <w:p>
+      <w:pPr>
+        <w:pBdr>
+          <w:bottom w:val="single" w:sz="6" w:space="1" w:color="auto"/>
+        </w:pBdr>
+        <w:rPr>
+          <w:sz w:val="40"/>
+          <w:szCs w:val="40"/>
+          <w:lang w:val="en-GB"/>
+        </w:rPr>
+      </w:pPr>
+      <w:r>
+        <w:rPr>
+          <w:sz w:val="40"/>
+          <w:szCs w:val="40"/>
+          <w:lang w:val="en-GB"/>
+        </w:rPr>
+        <w:t>Questions:-</w:t>
+      </w:r>
+    </w:p>
+    <w:p>
+      <w:pPr>
+        <w:pStyle w:val="ListParagraph"/>
+        <w:numPr>
+          <w:ilvl w:val="0"/>
+          <w:numId w:val="4"/>
+        </w:numPr>
+        <w:rPr>
+          <w:sz w:val="40"/>
+          <w:szCs w:val="40"/>
+          <w:lang w:val="en-GB"/>
+        </w:rPr>
+      </w:pPr>
+      <w:r>
+        <w:rPr>
+          <w:sz w:val="40"/>
+          <w:szCs w:val="40"/>
+          <w:lang w:val="en-GB"/>
+        </w:rPr>
+        <w:t xml:space="preserve"> What is (SWC), what is the difference between it and (Babel)</w:t>
       </w:r>
     </w:p>
     <w:sectPr>
@@ -855,6 +1474,119 @@
     </w:lvl>
   </w:abstractNum>
   <w:abstractNum w:abstractNumId="2" w15:restartNumberingAfterBreak="0">
+    <w:nsid w:val="49561997"/>
+    <w:multiLevelType w:val="hybridMultilevel"/>
+    <w:tmpl w:val="C20E4C5C"/>
+    <w:lvl w:ilvl="0" w:tplc="42F0509C">
+      <w:start w:val="1"/>
+      <w:numFmt w:val="bullet"/>
+      <w:lvlText w:val=""/>
+      <w:lvlJc w:val="left"/>
+      <w:pPr>
+        <w:ind w:left="1080" w:hanging="360"/>
+      </w:pPr>
+      <w:rPr>
+        <w:rFonts w:ascii="Wingdings" w:eastAsiaTheme="minorHAnsi" w:hAnsi="Wingdings" w:cstheme="minorBidi" w:hint="default"/>
+      </w:rPr>
+    </w:lvl>
+    <w:lvl w:ilvl="1" w:tplc="0C000003" w:tentative="1">
+      <w:start w:val="1"/>
+      <w:numFmt w:val="bullet"/>
+      <w:lvlText w:val="o"/>
+      <w:lvlJc w:val="left"/>
+      <w:pPr>
+        <w:ind w:left="1800" w:hanging="360"/>
+      </w:pPr>
+      <w:rPr>
+        <w:rFonts w:ascii="Courier New" w:hAnsi="Courier New" w:cs="Courier New" w:hint="default"/>
+      </w:rPr>
+    </w:lvl>
+    <w:lvl w:ilvl="2" w:tplc="0C000005" w:tentative="1">
+      <w:start w:val="1"/>
+      <w:numFmt w:val="bullet"/>
+      <w:lvlText w:val=""/>
+      <w:lvlJc w:val="left"/>
+      <w:pPr>
+        <w:ind w:left="2520" w:hanging="360"/>
+      </w:pPr>
+      <w:rPr>
+        <w:rFonts w:ascii="Wingdings" w:hAnsi="Wingdings" w:hint="default"/>
+      </w:rPr>
+    </w:lvl>
+    <w:lvl w:ilvl="3" w:tplc="0C000001" w:tentative="1">
+      <w:start w:val="1"/>
+      <w:numFmt w:val="bullet"/>
+      <w:lvlText w:val=""/>
+      <w:lvlJc w:val="left"/>
+      <w:pPr>
+        <w:ind w:left="3240" w:hanging="360"/>
+      </w:pPr>
+      <w:rPr>
+        <w:rFonts w:ascii="Symbol" w:hAnsi="Symbol" w:hint="default"/>
+      </w:rPr>
+    </w:lvl>
+    <w:lvl w:ilvl="4" w:tplc="0C000003" w:tentative="1">
+      <w:start w:val="1"/>
+      <w:numFmt w:val="bullet"/>
+      <w:lvlText w:val="o"/>
+      <w:lvlJc w:val="left"/>
+      <w:pPr>
+        <w:ind w:left="3960" w:hanging="360"/>
+      </w:pPr>
+      <w:rPr>
+        <w:rFonts w:ascii="Courier New" w:hAnsi="Courier New" w:cs="Courier New" w:hint="default"/>
+      </w:rPr>
+    </w:lvl>
+    <w:lvl w:ilvl="5" w:tplc="0C000005" w:tentative="1">
+      <w:start w:val="1"/>
+      <w:numFmt w:val="bullet"/>
+      <w:lvlText w:val=""/>
+      <w:lvlJc w:val="left"/>
+      <w:pPr>
+        <w:ind w:left="4680" w:hanging="360"/>
+      </w:pPr>
+      <w:rPr>
+        <w:rFonts w:ascii="Wingdings" w:hAnsi="Wingdings" w:hint="default"/>
+      </w:rPr>
+    </w:lvl>
+    <w:lvl w:ilvl="6" w:tplc="0C000001" w:tentative="1">
+      <w:start w:val="1"/>
+      <w:numFmt w:val="bullet"/>
+      <w:lvlText w:val=""/>
+      <w:lvlJc w:val="left"/>
+      <w:pPr>
+        <w:ind w:left="5400" w:hanging="360"/>
+      </w:pPr>
+      <w:rPr>
+        <w:rFonts w:ascii="Symbol" w:hAnsi="Symbol" w:hint="default"/>
+      </w:rPr>
+    </w:lvl>
+    <w:lvl w:ilvl="7" w:tplc="0C000003" w:tentative="1">
+      <w:start w:val="1"/>
+      <w:numFmt w:val="bullet"/>
+      <w:lvlText w:val="o"/>
+      <w:lvlJc w:val="left"/>
+      <w:pPr>
+        <w:ind w:left="6120" w:hanging="360"/>
+      </w:pPr>
+      <w:rPr>
+        <w:rFonts w:ascii="Courier New" w:hAnsi="Courier New" w:cs="Courier New" w:hint="default"/>
+      </w:rPr>
+    </w:lvl>
+    <w:lvl w:ilvl="8" w:tplc="0C000005" w:tentative="1">
+      <w:start w:val="1"/>
+      <w:numFmt w:val="bullet"/>
+      <w:lvlText w:val=""/>
+      <w:lvlJc w:val="left"/>
+      <w:pPr>
+        <w:ind w:left="6840" w:hanging="360"/>
+      </w:pPr>
+      <w:rPr>
+        <w:rFonts w:ascii="Wingdings" w:hAnsi="Wingdings" w:hint="default"/>
+      </w:rPr>
+    </w:lvl>
+  </w:abstractNum>
+  <w:abstractNum w:abstractNumId="3" w15:restartNumberingAfterBreak="0">
     <w:nsid w:val="55862E3C"/>
     <w:multiLevelType w:val="hybridMultilevel"/>
     <w:tmpl w:val="DF52EF10"/>
@@ -966,14 +1698,317 @@
       </w:rPr>
     </w:lvl>
   </w:abstractNum>
+  <w:abstractNum w:abstractNumId="4" w15:restartNumberingAfterBreak="0">
+    <w:nsid w:val="5ABA5942"/>
+    <w:multiLevelType w:val="hybridMultilevel"/>
+    <w:tmpl w:val="520CE7E6"/>
+    <w:lvl w:ilvl="0" w:tplc="A5BA56C6">
+      <w:start w:val="1"/>
+      <w:numFmt w:val="decimal"/>
+      <w:lvlText w:val="%1)"/>
+      <w:lvlJc w:val="left"/>
+      <w:pPr>
+        <w:ind w:left="1800" w:hanging="360"/>
+      </w:pPr>
+      <w:rPr>
+        <w:rFonts w:hint="default"/>
+      </w:rPr>
+    </w:lvl>
+    <w:lvl w:ilvl="1" w:tplc="0C000019" w:tentative="1">
+      <w:start w:val="1"/>
+      <w:numFmt w:val="lowerLetter"/>
+      <w:lvlText w:val="%2."/>
+      <w:lvlJc w:val="left"/>
+      <w:pPr>
+        <w:ind w:left="2520" w:hanging="360"/>
+      </w:pPr>
+    </w:lvl>
+    <w:lvl w:ilvl="2" w:tplc="0C00001B" w:tentative="1">
+      <w:start w:val="1"/>
+      <w:numFmt w:val="lowerRoman"/>
+      <w:lvlText w:val="%3."/>
+      <w:lvlJc w:val="right"/>
+      <w:pPr>
+        <w:ind w:left="3240" w:hanging="180"/>
+      </w:pPr>
+    </w:lvl>
+    <w:lvl w:ilvl="3" w:tplc="0C00000F" w:tentative="1">
+      <w:start w:val="1"/>
+      <w:numFmt w:val="decimal"/>
+      <w:lvlText w:val="%4."/>
+      <w:lvlJc w:val="left"/>
+      <w:pPr>
+        <w:ind w:left="3960" w:hanging="360"/>
+      </w:pPr>
+    </w:lvl>
+    <w:lvl w:ilvl="4" w:tplc="0C000019" w:tentative="1">
+      <w:start w:val="1"/>
+      <w:numFmt w:val="lowerLetter"/>
+      <w:lvlText w:val="%5."/>
+      <w:lvlJc w:val="left"/>
+      <w:pPr>
+        <w:ind w:left="4680" w:hanging="360"/>
+      </w:pPr>
+    </w:lvl>
+    <w:lvl w:ilvl="5" w:tplc="0C00001B" w:tentative="1">
+      <w:start w:val="1"/>
+      <w:numFmt w:val="lowerRoman"/>
+      <w:lvlText w:val="%6."/>
+      <w:lvlJc w:val="right"/>
+      <w:pPr>
+        <w:ind w:left="5400" w:hanging="180"/>
+      </w:pPr>
+    </w:lvl>
+    <w:lvl w:ilvl="6" w:tplc="0C00000F" w:tentative="1">
+      <w:start w:val="1"/>
+      <w:numFmt w:val="decimal"/>
+      <w:lvlText w:val="%7."/>
+      <w:lvlJc w:val="left"/>
+      <w:pPr>
+        <w:ind w:left="6120" w:hanging="360"/>
+      </w:pPr>
+    </w:lvl>
+    <w:lvl w:ilvl="7" w:tplc="0C000019" w:tentative="1">
+      <w:start w:val="1"/>
+      <w:numFmt w:val="lowerLetter"/>
+      <w:lvlText w:val="%8."/>
+      <w:lvlJc w:val="left"/>
+      <w:pPr>
+        <w:ind w:left="6840" w:hanging="360"/>
+      </w:pPr>
+    </w:lvl>
+    <w:lvl w:ilvl="8" w:tplc="0C00001B" w:tentative="1">
+      <w:start w:val="1"/>
+      <w:numFmt w:val="lowerRoman"/>
+      <w:lvlText w:val="%9."/>
+      <w:lvlJc w:val="right"/>
+      <w:pPr>
+        <w:ind w:left="7560" w:hanging="180"/>
+      </w:pPr>
+    </w:lvl>
+  </w:abstractNum>
+  <w:abstractNum w:abstractNumId="5" w15:restartNumberingAfterBreak="0">
+    <w:nsid w:val="60446BA1"/>
+    <w:multiLevelType w:val="hybridMultilevel"/>
+    <w:tmpl w:val="0C2A1748"/>
+    <w:lvl w:ilvl="0" w:tplc="0C000011">
+      <w:start w:val="1"/>
+      <w:numFmt w:val="decimal"/>
+      <w:lvlText w:val="%1)"/>
+      <w:lvlJc w:val="left"/>
+      <w:pPr>
+        <w:ind w:left="720" w:hanging="360"/>
+      </w:pPr>
+      <w:rPr>
+        <w:rFonts w:hint="default"/>
+      </w:rPr>
+    </w:lvl>
+    <w:lvl w:ilvl="1" w:tplc="0C000019" w:tentative="1">
+      <w:start w:val="1"/>
+      <w:numFmt w:val="lowerLetter"/>
+      <w:lvlText w:val="%2."/>
+      <w:lvlJc w:val="left"/>
+      <w:pPr>
+        <w:ind w:left="1440" w:hanging="360"/>
+      </w:pPr>
+    </w:lvl>
+    <w:lvl w:ilvl="2" w:tplc="0C00001B" w:tentative="1">
+      <w:start w:val="1"/>
+      <w:numFmt w:val="lowerRoman"/>
+      <w:lvlText w:val="%3."/>
+      <w:lvlJc w:val="right"/>
+      <w:pPr>
+        <w:ind w:left="2160" w:hanging="180"/>
+      </w:pPr>
+    </w:lvl>
+    <w:lvl w:ilvl="3" w:tplc="0C00000F" w:tentative="1">
+      <w:start w:val="1"/>
+      <w:numFmt w:val="decimal"/>
+      <w:lvlText w:val="%4."/>
+      <w:lvlJc w:val="left"/>
+      <w:pPr>
+        <w:ind w:left="2880" w:hanging="360"/>
+      </w:pPr>
+    </w:lvl>
+    <w:lvl w:ilvl="4" w:tplc="0C000019" w:tentative="1">
+      <w:start w:val="1"/>
+      <w:numFmt w:val="lowerLetter"/>
+      <w:lvlText w:val="%5."/>
+      <w:lvlJc w:val="left"/>
+      <w:pPr>
+        <w:ind w:left="3600" w:hanging="360"/>
+      </w:pPr>
+    </w:lvl>
+    <w:lvl w:ilvl="5" w:tplc="0C00001B" w:tentative="1">
+      <w:start w:val="1"/>
+      <w:numFmt w:val="lowerRoman"/>
+      <w:lvlText w:val="%6."/>
+      <w:lvlJc w:val="right"/>
+      <w:pPr>
+        <w:ind w:left="4320" w:hanging="180"/>
+      </w:pPr>
+    </w:lvl>
+    <w:lvl w:ilvl="6" w:tplc="0C00000F" w:tentative="1">
+      <w:start w:val="1"/>
+      <w:numFmt w:val="decimal"/>
+      <w:lvlText w:val="%7."/>
+      <w:lvlJc w:val="left"/>
+      <w:pPr>
+        <w:ind w:left="5040" w:hanging="360"/>
+      </w:pPr>
+    </w:lvl>
+    <w:lvl w:ilvl="7" w:tplc="0C000019" w:tentative="1">
+      <w:start w:val="1"/>
+      <w:numFmt w:val="lowerLetter"/>
+      <w:lvlText w:val="%8."/>
+      <w:lvlJc w:val="left"/>
+      <w:pPr>
+        <w:ind w:left="5760" w:hanging="360"/>
+      </w:pPr>
+    </w:lvl>
+    <w:lvl w:ilvl="8" w:tplc="0C00001B" w:tentative="1">
+      <w:start w:val="1"/>
+      <w:numFmt w:val="lowerRoman"/>
+      <w:lvlText w:val="%9."/>
+      <w:lvlJc w:val="right"/>
+      <w:pPr>
+        <w:ind w:left="6480" w:hanging="180"/>
+      </w:pPr>
+    </w:lvl>
+  </w:abstractNum>
+  <w:abstractNum w:abstractNumId="6" w15:restartNumberingAfterBreak="0">
+    <w:nsid w:val="73E7480A"/>
+    <w:multiLevelType w:val="hybridMultilevel"/>
+    <w:tmpl w:val="873801DE"/>
+    <w:lvl w:ilvl="0" w:tplc="D07A855C">
+      <w:start w:val="1"/>
+      <w:numFmt w:val="bullet"/>
+      <w:lvlText w:val=""/>
+      <w:lvlJc w:val="left"/>
+      <w:pPr>
+        <w:ind w:left="1080" w:hanging="360"/>
+      </w:pPr>
+      <w:rPr>
+        <w:rFonts w:ascii="Wingdings" w:eastAsiaTheme="minorHAnsi" w:hAnsi="Wingdings" w:cstheme="minorBidi" w:hint="default"/>
+      </w:rPr>
+    </w:lvl>
+    <w:lvl w:ilvl="1" w:tplc="0C000003" w:tentative="1">
+      <w:start w:val="1"/>
+      <w:numFmt w:val="bullet"/>
+      <w:lvlText w:val="o"/>
+      <w:lvlJc w:val="left"/>
+      <w:pPr>
+        <w:ind w:left="1800" w:hanging="360"/>
+      </w:pPr>
+      <w:rPr>
+        <w:rFonts w:ascii="Courier New" w:hAnsi="Courier New" w:cs="Courier New" w:hint="default"/>
+      </w:rPr>
+    </w:lvl>
+    <w:lvl w:ilvl="2" w:tplc="0C000005" w:tentative="1">
+      <w:start w:val="1"/>
+      <w:numFmt w:val="bullet"/>
+      <w:lvlText w:val=""/>
+      <w:lvlJc w:val="left"/>
+      <w:pPr>
+        <w:ind w:left="2520" w:hanging="360"/>
+      </w:pPr>
+      <w:rPr>
+        <w:rFonts w:ascii="Wingdings" w:hAnsi="Wingdings" w:hint="default"/>
+      </w:rPr>
+    </w:lvl>
+    <w:lvl w:ilvl="3" w:tplc="0C000001" w:tentative="1">
+      <w:start w:val="1"/>
+      <w:numFmt w:val="bullet"/>
+      <w:lvlText w:val=""/>
+      <w:lvlJc w:val="left"/>
+      <w:pPr>
+        <w:ind w:left="3240" w:hanging="360"/>
+      </w:pPr>
+      <w:rPr>
+        <w:rFonts w:ascii="Symbol" w:hAnsi="Symbol" w:hint="default"/>
+      </w:rPr>
+    </w:lvl>
+    <w:lvl w:ilvl="4" w:tplc="0C000003" w:tentative="1">
+      <w:start w:val="1"/>
+      <w:numFmt w:val="bullet"/>
+      <w:lvlText w:val="o"/>
+      <w:lvlJc w:val="left"/>
+      <w:pPr>
+        <w:ind w:left="3960" w:hanging="360"/>
+      </w:pPr>
+      <w:rPr>
+        <w:rFonts w:ascii="Courier New" w:hAnsi="Courier New" w:cs="Courier New" w:hint="default"/>
+      </w:rPr>
+    </w:lvl>
+    <w:lvl w:ilvl="5" w:tplc="0C000005" w:tentative="1">
+      <w:start w:val="1"/>
+      <w:numFmt w:val="bullet"/>
+      <w:lvlText w:val=""/>
+      <w:lvlJc w:val="left"/>
+      <w:pPr>
+        <w:ind w:left="4680" w:hanging="360"/>
+      </w:pPr>
+      <w:rPr>
+        <w:rFonts w:ascii="Wingdings" w:hAnsi="Wingdings" w:hint="default"/>
+      </w:rPr>
+    </w:lvl>
+    <w:lvl w:ilvl="6" w:tplc="0C000001" w:tentative="1">
+      <w:start w:val="1"/>
+      <w:numFmt w:val="bullet"/>
+      <w:lvlText w:val=""/>
+      <w:lvlJc w:val="left"/>
+      <w:pPr>
+        <w:ind w:left="5400" w:hanging="360"/>
+      </w:pPr>
+      <w:rPr>
+        <w:rFonts w:ascii="Symbol" w:hAnsi="Symbol" w:hint="default"/>
+      </w:rPr>
+    </w:lvl>
+    <w:lvl w:ilvl="7" w:tplc="0C000003" w:tentative="1">
+      <w:start w:val="1"/>
+      <w:numFmt w:val="bullet"/>
+      <w:lvlText w:val="o"/>
+      <w:lvlJc w:val="left"/>
+      <w:pPr>
+        <w:ind w:left="6120" w:hanging="360"/>
+      </w:pPr>
+      <w:rPr>
+        <w:rFonts w:ascii="Courier New" w:hAnsi="Courier New" w:cs="Courier New" w:hint="default"/>
+      </w:rPr>
+    </w:lvl>
+    <w:lvl w:ilvl="8" w:tplc="0C000005" w:tentative="1">
+      <w:start w:val="1"/>
+      <w:numFmt w:val="bullet"/>
+      <w:lvlText w:val=""/>
+      <w:lvlJc w:val="left"/>
+      <w:pPr>
+        <w:ind w:left="6840" w:hanging="360"/>
+      </w:pPr>
+      <w:rPr>
+        <w:rFonts w:ascii="Wingdings" w:hAnsi="Wingdings" w:hint="default"/>
+      </w:rPr>
+    </w:lvl>
+  </w:abstractNum>
   <w:num w:numId="1" w16cid:durableId="1490513948">
-    <w:abstractNumId w:val="2"/>
+    <w:abstractNumId w:val="3"/>
   </w:num>
   <w:num w:numId="2" w16cid:durableId="409281374">
     <w:abstractNumId w:val="0"/>
   </w:num>
   <w:num w:numId="3" w16cid:durableId="2074351621">
     <w:abstractNumId w:val="1"/>
+  </w:num>
+  <w:num w:numId="4" w16cid:durableId="2018533048">
+    <w:abstractNumId w:val="5"/>
+  </w:num>
+  <w:num w:numId="5" w16cid:durableId="963922310">
+    <w:abstractNumId w:val="6"/>
+  </w:num>
+  <w:num w:numId="6" w16cid:durableId="1651788161">
+    <w:abstractNumId w:val="2"/>
+  </w:num>
+  <w:num w:numId="7" w16cid:durableId="273445183">
+    <w:abstractNumId w:val="4"/>
   </w:num>
 </w:numbering>
 </file>
@@ -1581,7 +2616,6 @@
   <w:style w:type="character" w:default="1" w:styleId="DefaultParagraphFont">
     <w:name w:val="Default Paragraph Font"/>
     <w:uiPriority w:val="1"/>
-    <w:semiHidden/>
     <w:unhideWhenUsed/>
   </w:style>
   <w:style w:type="table" w:default="1" w:styleId="TableNormal">

</xml_diff>

<commit_message>
adding auth and about pages and building main app routes
</commit_message>
<xml_diff>
--- a/notes-questions/kims-code-eccomerce.docx
+++ b/notes-questions/kims-code-eccomerce.docx
@@ -70,6 +70,14 @@
           <w:lang w:val="en-GB"/>
         </w:rPr>
       </w:pPr>
+      <w:r>
+        <w:rPr>
+          <w:sz w:val="40"/>
+          <w:szCs w:val="40"/>
+          <w:lang w:val="en-GB"/>
+        </w:rPr>
+        <w:t xml:space="preserve">Put project Layouts (MainLayout, AuthLayout, ..) </w:t>
+      </w:r>
     </w:p>
     <w:p>
       <w:pPr>
@@ -836,7 +844,25 @@
           <w:szCs w:val="40"/>
           <w:lang w:val="en-GB"/>
         </w:rPr>
-        <w:t xml:space="preserve">All plugins installed on vite project have same congiuration in (vite.config.ts, </w:t>
+        <w:t>All plugins installed on vite project have same</w:t>
+      </w:r>
+    </w:p>
+    <w:p>
+      <w:pPr>
+        <w:pStyle w:val="ListParagraph"/>
+        <w:rPr>
+          <w:sz w:val="40"/>
+          <w:szCs w:val="40"/>
+          <w:lang w:val="en-GB"/>
+        </w:rPr>
+      </w:pPr>
+      <w:r>
+        <w:rPr>
+          <w:sz w:val="40"/>
+          <w:szCs w:val="40"/>
+          <w:lang w:val="en-GB"/>
+        </w:rPr>
+        <w:t xml:space="preserve">congiuration in (vite.config.ts, </w:t>
       </w:r>
       <w:r>
         <w:rPr>
@@ -889,6 +915,873 @@
           <w:lang w:val="en-GB"/>
         </w:rPr>
         <w:t>And (imported in the same way)</w:t>
+      </w:r>
+    </w:p>
+    <w:p>
+      <w:pPr>
+        <w:pStyle w:val="ListParagraph"/>
+        <w:rPr>
+          <w:sz w:val="40"/>
+          <w:szCs w:val="40"/>
+          <w:lang w:val="en-GB"/>
+        </w:rPr>
+      </w:pPr>
+    </w:p>
+    <w:p>
+      <w:pPr>
+        <w:pStyle w:val="ListParagraph"/>
+        <w:numPr>
+          <w:ilvl w:val="0"/>
+          <w:numId w:val="1"/>
+        </w:numPr>
+        <w:shd w:val="clear" w:color="auto" w:fill="1F1F1F"/>
+        <w:spacing w:after="0" w:line="285" w:lineRule="atLeast"/>
+        <w:rPr>
+          <w:rFonts w:ascii="Consolas" w:eastAsia="Times New Roman" w:hAnsi="Consolas" w:cs="Times New Roman"/>
+          <w:color w:val="CCCCCC"/>
+          <w:kern w:val="0"/>
+          <w:sz w:val="21"/>
+          <w:szCs w:val="21"/>
+          <w:lang w:eastAsia="en-VG"/>
+          <w14:ligatures w14:val="none"/>
+        </w:rPr>
+      </w:pPr>
+      <w:r>
+        <w:rPr>
+          <w:rFonts w:ascii="Consolas" w:eastAsia="Times New Roman" w:hAnsi="Consolas" w:cs="Times New Roman"/>
+          <w:color w:val="808080"/>
+          <w:kern w:val="0"/>
+          <w:sz w:val="21"/>
+          <w:szCs w:val="21"/>
+          <w:lang w:eastAsia="en-VG"/>
+          <w14:ligatures w14:val="none"/>
+        </w:rPr>
+        <w:t>&lt;</w:t>
+      </w:r>
+      <w:r>
+        <w:rPr>
+          <w:rFonts w:ascii="Consolas" w:eastAsia="Times New Roman" w:hAnsi="Consolas" w:cs="Times New Roman"/>
+          <w:color w:val="4EC9B0"/>
+          <w:kern w:val="0"/>
+          <w:sz w:val="21"/>
+          <w:szCs w:val="21"/>
+          <w:lang w:eastAsia="en-VG"/>
+          <w14:ligatures w14:val="none"/>
+        </w:rPr>
+        <w:t xml:space="preserve"> </w:t>
+      </w:r>
+      <w:r>
+        <w:rPr>
+          <w:rFonts w:ascii="Consolas" w:eastAsia="Times New Roman" w:hAnsi="Consolas" w:cs="Times New Roman"/>
+          <w:color w:val="4EC9B0"/>
+          <w:kern w:val="0"/>
+          <w:sz w:val="21"/>
+          <w:szCs w:val="21"/>
+          <w:lang w:eastAsia="en-VG"/>
+          <w14:ligatures w14:val="none"/>
+        </w:rPr>
+        <w:t>Nav.Link</w:t>
+      </w:r>
+      <w:r>
+        <w:rPr>
+          <w:rFonts w:ascii="Consolas" w:eastAsia="Times New Roman" w:hAnsi="Consolas" w:cs="Times New Roman"/>
+          <w:color w:val="CCCCCC"/>
+          <w:kern w:val="0"/>
+          <w:sz w:val="21"/>
+          <w:szCs w:val="21"/>
+          <w:lang w:eastAsia="en-VG"/>
+          <w14:ligatures w14:val="none"/>
+        </w:rPr>
+        <w:t xml:space="preserve"> </w:t>
+      </w:r>
+      <w:r>
+        <w:rPr>
+          <w:rFonts w:ascii="Consolas" w:eastAsia="Times New Roman" w:hAnsi="Consolas" w:cs="Times New Roman"/>
+          <w:color w:val="9CDCFE"/>
+          <w:kern w:val="0"/>
+          <w:sz w:val="21"/>
+          <w:szCs w:val="21"/>
+          <w:lang w:eastAsia="en-VG"/>
+          <w14:ligatures w14:val="none"/>
+        </w:rPr>
+        <w:t>as</w:t>
+      </w:r>
+      <w:r>
+        <w:rPr>
+          <w:rFonts w:ascii="Consolas" w:eastAsia="Times New Roman" w:hAnsi="Consolas" w:cs="Times New Roman"/>
+          <w:color w:val="D4D4D4"/>
+          <w:kern w:val="0"/>
+          <w:sz w:val="21"/>
+          <w:szCs w:val="21"/>
+          <w:lang w:eastAsia="en-VG"/>
+          <w14:ligatures w14:val="none"/>
+        </w:rPr>
+        <w:t>=</w:t>
+      </w:r>
+      <w:r>
+        <w:rPr>
+          <w:rFonts w:ascii="Consolas" w:eastAsia="Times New Roman" w:hAnsi="Consolas" w:cs="Times New Roman"/>
+          <w:color w:val="569CD6"/>
+          <w:kern w:val="0"/>
+          <w:sz w:val="21"/>
+          <w:szCs w:val="21"/>
+          <w:lang w:eastAsia="en-VG"/>
+          <w14:ligatures w14:val="none"/>
+        </w:rPr>
+        <w:t>{</w:t>
+      </w:r>
+      <w:r>
+        <w:rPr>
+          <w:rFonts w:ascii="Consolas" w:eastAsia="Times New Roman" w:hAnsi="Consolas" w:cs="Times New Roman"/>
+          <w:color w:val="4FC1FF"/>
+          <w:kern w:val="0"/>
+          <w:sz w:val="21"/>
+          <w:szCs w:val="21"/>
+          <w:lang w:eastAsia="en-VG"/>
+          <w14:ligatures w14:val="none"/>
+        </w:rPr>
+        <w:t>NavLink</w:t>
+      </w:r>
+      <w:r>
+        <w:rPr>
+          <w:rFonts w:ascii="Consolas" w:eastAsia="Times New Roman" w:hAnsi="Consolas" w:cs="Times New Roman"/>
+          <w:color w:val="569CD6"/>
+          <w:kern w:val="0"/>
+          <w:sz w:val="21"/>
+          <w:szCs w:val="21"/>
+          <w:lang w:eastAsia="en-VG"/>
+          <w14:ligatures w14:val="none"/>
+        </w:rPr>
+        <w:t>}</w:t>
+      </w:r>
+      <w:r>
+        <w:rPr>
+          <w:rFonts w:ascii="Consolas" w:eastAsia="Times New Roman" w:hAnsi="Consolas" w:cs="Times New Roman"/>
+          <w:color w:val="CCCCCC"/>
+          <w:kern w:val="0"/>
+          <w:sz w:val="21"/>
+          <w:szCs w:val="21"/>
+          <w:lang w:eastAsia="en-VG"/>
+          <w14:ligatures w14:val="none"/>
+        </w:rPr>
+        <w:t xml:space="preserve"> </w:t>
+      </w:r>
+      <w:r>
+        <w:rPr>
+          <w:rFonts w:ascii="Consolas" w:eastAsia="Times New Roman" w:hAnsi="Consolas" w:cs="Times New Roman"/>
+          <w:color w:val="9CDCFE"/>
+          <w:kern w:val="0"/>
+          <w:sz w:val="21"/>
+          <w:szCs w:val="21"/>
+          <w:lang w:eastAsia="en-VG"/>
+          <w14:ligatures w14:val="none"/>
+        </w:rPr>
+        <w:t>to</w:t>
+      </w:r>
+      <w:r>
+        <w:rPr>
+          <w:rFonts w:ascii="Consolas" w:eastAsia="Times New Roman" w:hAnsi="Consolas" w:cs="Times New Roman"/>
+          <w:color w:val="D4D4D4"/>
+          <w:kern w:val="0"/>
+          <w:sz w:val="21"/>
+          <w:szCs w:val="21"/>
+          <w:lang w:eastAsia="en-VG"/>
+          <w14:ligatures w14:val="none"/>
+        </w:rPr>
+        <w:t>=</w:t>
+      </w:r>
+      <w:r>
+        <w:rPr>
+          <w:rFonts w:ascii="Consolas" w:eastAsia="Times New Roman" w:hAnsi="Consolas" w:cs="Times New Roman"/>
+          <w:color w:val="CE9178"/>
+          <w:kern w:val="0"/>
+          <w:sz w:val="21"/>
+          <w:szCs w:val="21"/>
+          <w:lang w:eastAsia="en-VG"/>
+          <w14:ligatures w14:val="none"/>
+        </w:rPr>
+        <w:t>"/about-us"</w:t>
+      </w:r>
+      <w:r>
+        <w:rPr>
+          <w:rFonts w:ascii="Consolas" w:eastAsia="Times New Roman" w:hAnsi="Consolas" w:cs="Times New Roman"/>
+          <w:color w:val="808080"/>
+          <w:kern w:val="0"/>
+          <w:sz w:val="21"/>
+          <w:szCs w:val="21"/>
+          <w:lang w:eastAsia="en-VG"/>
+          <w14:ligatures w14:val="none"/>
+        </w:rPr>
+        <w:t>&gt;</w:t>
+      </w:r>
+    </w:p>
+    <w:p>
+      <w:pPr>
+        <w:pStyle w:val="ListParagraph"/>
+        <w:numPr>
+          <w:ilvl w:val="0"/>
+          <w:numId w:val="1"/>
+        </w:numPr>
+        <w:shd w:val="clear" w:color="auto" w:fill="1F1F1F"/>
+        <w:spacing w:after="0" w:line="285" w:lineRule="atLeast"/>
+        <w:rPr>
+          <w:rFonts w:ascii="Consolas" w:eastAsia="Times New Roman" w:hAnsi="Consolas" w:cs="Times New Roman"/>
+          <w:color w:val="CCCCCC"/>
+          <w:kern w:val="0"/>
+          <w:sz w:val="21"/>
+          <w:szCs w:val="21"/>
+          <w:lang w:eastAsia="en-VG"/>
+          <w14:ligatures w14:val="none"/>
+        </w:rPr>
+      </w:pPr>
+      <w:r>
+        <w:rPr>
+          <w:rFonts w:ascii="Consolas" w:eastAsia="Times New Roman" w:hAnsi="Consolas" w:cs="Times New Roman"/>
+          <w:color w:val="CCCCCC"/>
+          <w:kern w:val="0"/>
+          <w:sz w:val="21"/>
+          <w:szCs w:val="21"/>
+          <w:lang w:eastAsia="en-VG"/>
+          <w14:ligatures w14:val="none"/>
+        </w:rPr>
+        <w:t>                About</w:t>
+      </w:r>
+    </w:p>
+    <w:p>
+      <w:pPr>
+        <w:pStyle w:val="ListParagraph"/>
+        <w:numPr>
+          <w:ilvl w:val="0"/>
+          <w:numId w:val="1"/>
+        </w:numPr>
+        <w:shd w:val="clear" w:color="auto" w:fill="1F1F1F"/>
+        <w:spacing w:after="0" w:line="285" w:lineRule="atLeast"/>
+        <w:rPr>
+          <w:rFonts w:ascii="Consolas" w:eastAsia="Times New Roman" w:hAnsi="Consolas" w:cs="Times New Roman"/>
+          <w:color w:val="CCCCCC"/>
+          <w:kern w:val="0"/>
+          <w:sz w:val="21"/>
+          <w:szCs w:val="21"/>
+          <w:lang w:eastAsia="en-VG"/>
+          <w14:ligatures w14:val="none"/>
+        </w:rPr>
+      </w:pPr>
+      <w:r>
+        <w:rPr>
+          <w:rFonts w:ascii="Consolas" w:eastAsia="Times New Roman" w:hAnsi="Consolas" w:cs="Times New Roman"/>
+          <w:color w:val="CCCCCC"/>
+          <w:kern w:val="0"/>
+          <w:sz w:val="21"/>
+          <w:szCs w:val="21"/>
+          <w:lang w:eastAsia="en-VG"/>
+          <w14:ligatures w14:val="none"/>
+        </w:rPr>
+        <w:t xml:space="preserve">              </w:t>
+      </w:r>
+      <w:r>
+        <w:rPr>
+          <w:rFonts w:ascii="Consolas" w:eastAsia="Times New Roman" w:hAnsi="Consolas" w:cs="Times New Roman"/>
+          <w:color w:val="808080"/>
+          <w:kern w:val="0"/>
+          <w:sz w:val="21"/>
+          <w:szCs w:val="21"/>
+          <w:lang w:eastAsia="en-VG"/>
+          <w14:ligatures w14:val="none"/>
+        </w:rPr>
+        <w:t>&lt;/</w:t>
+      </w:r>
+      <w:r>
+        <w:rPr>
+          <w:rFonts w:ascii="Consolas" w:eastAsia="Times New Roman" w:hAnsi="Consolas" w:cs="Times New Roman"/>
+          <w:color w:val="4EC9B0"/>
+          <w:kern w:val="0"/>
+          <w:sz w:val="21"/>
+          <w:szCs w:val="21"/>
+          <w:lang w:eastAsia="en-VG"/>
+          <w14:ligatures w14:val="none"/>
+        </w:rPr>
+        <w:t>Nav.Link</w:t>
+      </w:r>
+      <w:r>
+        <w:rPr>
+          <w:rFonts w:ascii="Consolas" w:eastAsia="Times New Roman" w:hAnsi="Consolas" w:cs="Times New Roman"/>
+          <w:color w:val="808080"/>
+          <w:kern w:val="0"/>
+          <w:sz w:val="21"/>
+          <w:szCs w:val="21"/>
+          <w:lang w:eastAsia="en-VG"/>
+          <w14:ligatures w14:val="none"/>
+        </w:rPr>
+        <w:t>&gt;</w:t>
+      </w:r>
+    </w:p>
+    <w:p>
+      <w:pPr>
+        <w:pStyle w:val="ListParagraph"/>
+        <w:rPr>
+          <w:sz w:val="40"/>
+          <w:szCs w:val="40"/>
+          <w:lang w:val="en-GB"/>
+        </w:rPr>
+      </w:pPr>
+      <w:r>
+        <w:rPr>
+          <w:sz w:val="40"/>
+          <w:szCs w:val="40"/>
+          <w:lang w:val="en-GB"/>
+        </w:rPr>
+        <w:t>This code here means that (</w:t>
+      </w:r>
+      <w:r>
+        <w:rPr>
+          <w:rFonts w:ascii="Consolas" w:eastAsia="Times New Roman" w:hAnsi="Consolas" w:cs="Times New Roman"/>
+          <w:color w:val="4EC9B0"/>
+          <w:kern w:val="0"/>
+          <w:sz w:val="21"/>
+          <w:szCs w:val="21"/>
+          <w:lang w:eastAsia="en-VG"/>
+          <w14:ligatures w14:val="none"/>
+        </w:rPr>
+        <w:t>Nav.Link</w:t>
+      </w:r>
+      <w:r>
+        <w:rPr>
+          <w:sz w:val="40"/>
+          <w:szCs w:val="40"/>
+          <w:lang w:val="en-GB"/>
+        </w:rPr>
+        <w:t>) is a component in (Reactstrap) and I want it (to act as [NavLik] component) in react-router-dom</w:t>
+      </w:r>
+    </w:p>
+    <w:p>
+      <w:pPr>
+        <w:pStyle w:val="ListParagraph"/>
+        <w:rPr>
+          <w:sz w:val="40"/>
+          <w:szCs w:val="40"/>
+          <w:lang w:val="en-GB"/>
+        </w:rPr>
+      </w:pPr>
+    </w:p>
+    <w:p>
+      <w:pPr>
+        <w:pStyle w:val="ListParagraph"/>
+        <w:numPr>
+          <w:ilvl w:val="0"/>
+          <w:numId w:val="1"/>
+        </w:numPr>
+        <w:rPr>
+          <w:sz w:val="40"/>
+          <w:szCs w:val="40"/>
+          <w:lang w:val="en-GB"/>
+        </w:rPr>
+      </w:pPr>
+      <w:r>
+        <w:rPr>
+          <w:sz w:val="40"/>
+          <w:szCs w:val="40"/>
+          <w:lang w:val="en-GB"/>
+        </w:rPr>
+        <w:t>&lt;NavLink</w:t>
+      </w:r>
+    </w:p>
+    <w:p>
+      <w:pPr>
+        <w:pStyle w:val="ListParagraph"/>
+        <w:rPr>
+          <w:sz w:val="40"/>
+          <w:szCs w:val="40"/>
+          <w:lang w:val="en-GB"/>
+        </w:rPr>
+      </w:pPr>
+      <w:r>
+        <w:rPr>
+          <w:sz w:val="40"/>
+          <w:szCs w:val="40"/>
+          <w:lang w:val="en-GB"/>
+        </w:rPr>
+        <w:t xml:space="preserve">      to=</w:t>
+      </w:r>
+      <w:r>
+        <w:rPr>
+          <w:sz w:val="40"/>
+          <w:szCs w:val="40"/>
+          <w:lang w:val="en-GB"/>
+        </w:rPr>
+        <w:t>”/about-us”</w:t>
+      </w:r>
+    </w:p>
+    <w:p>
+      <w:pPr>
+        <w:rPr>
+          <w:sz w:val="40"/>
+          <w:szCs w:val="40"/>
+          <w:lang w:val="en-GB"/>
+        </w:rPr>
+      </w:pPr>
+      <w:r>
+        <w:rPr>
+          <w:sz w:val="40"/>
+          <w:szCs w:val="40"/>
+          <w:lang w:val="en-GB"/>
+        </w:rPr>
+        <w:t xml:space="preserve">     </w:t>
+      </w:r>
+      <w:r>
+        <w:rPr>
+          <w:sz w:val="40"/>
+          <w:szCs w:val="40"/>
+          <w:lang w:val="en-GB"/>
+        </w:rPr>
+        <w:t xml:space="preserve">  </w:t>
+      </w:r>
+      <w:r>
+        <w:rPr>
+          <w:sz w:val="40"/>
+          <w:szCs w:val="40"/>
+          <w:lang w:val="en-GB"/>
+        </w:rPr>
+        <w:t xml:space="preserve">        key={index}</w:t>
+      </w:r>
+    </w:p>
+    <w:p>
+      <w:pPr>
+        <w:pStyle w:val="ListParagraph"/>
+        <w:rPr>
+          <w:sz w:val="40"/>
+          <w:szCs w:val="40"/>
+          <w:lang w:val="en-GB"/>
+        </w:rPr>
+      </w:pPr>
+      <w:r>
+        <w:rPr>
+          <w:sz w:val="40"/>
+          <w:szCs w:val="40"/>
+          <w:lang w:val="en-GB"/>
+        </w:rPr>
+        <w:t xml:space="preserve">      className={(navClass) =&gt;</w:t>
+      </w:r>
+    </w:p>
+    <w:p>
+      <w:pPr>
+        <w:pStyle w:val="ListParagraph"/>
+        <w:rPr>
+          <w:sz w:val="40"/>
+          <w:szCs w:val="40"/>
+          <w:lang w:val="en-GB"/>
+        </w:rPr>
+      </w:pPr>
+      <w:r>
+        <w:rPr>
+          <w:sz w:val="40"/>
+          <w:szCs w:val="40"/>
+          <w:lang w:val="en-GB"/>
+        </w:rPr>
+        <w:t xml:space="preserve">      navClass.isActive ? "active__menu" : ""</w:t>
+      </w:r>
+    </w:p>
+    <w:p>
+      <w:pPr>
+        <w:pStyle w:val="ListParagraph"/>
+        <w:rPr>
+          <w:sz w:val="40"/>
+          <w:szCs w:val="40"/>
+          <w:lang w:val="en-GB"/>
+        </w:rPr>
+      </w:pPr>
+      <w:r>
+        <w:rPr>
+          <w:sz w:val="40"/>
+          <w:szCs w:val="40"/>
+          <w:lang w:val="en-GB"/>
+        </w:rPr>
+        <w:t xml:space="preserve">      }</w:t>
+      </w:r>
+    </w:p>
+    <w:p>
+      <w:pPr>
+        <w:pStyle w:val="ListParagraph"/>
+        <w:rPr>
+          <w:sz w:val="40"/>
+          <w:szCs w:val="40"/>
+          <w:lang w:val="en-GB"/>
+        </w:rPr>
+      </w:pPr>
+      <w:r>
+        <w:rPr>
+          <w:sz w:val="40"/>
+          <w:szCs w:val="40"/>
+          <w:lang w:val="en-GB"/>
+        </w:rPr>
+        <w:t xml:space="preserve">  &gt;</w:t>
+      </w:r>
+    </w:p>
+    <w:p>
+      <w:pPr>
+        <w:pStyle w:val="ListParagraph"/>
+        <w:rPr>
+          <w:sz w:val="40"/>
+          <w:szCs w:val="40"/>
+          <w:lang w:val="en-GB"/>
+        </w:rPr>
+      </w:pPr>
+      <w:r>
+        <w:rPr>
+          <w:sz w:val="40"/>
+          <w:szCs w:val="40"/>
+          <w:lang w:val="en-GB"/>
+        </w:rPr>
+        <w:t xml:space="preserve">      </w:t>
+      </w:r>
+      <w:r>
+        <w:rPr>
+          <w:sz w:val="40"/>
+          <w:szCs w:val="40"/>
+          <w:lang w:val="en-GB"/>
+        </w:rPr>
+        <w:t>About Us</w:t>
+      </w:r>
+    </w:p>
+    <w:p>
+      <w:pPr>
+        <w:pStyle w:val="ListParagraph"/>
+        <w:rPr>
+          <w:sz w:val="40"/>
+          <w:szCs w:val="40"/>
+          <w:lang w:val="en-GB"/>
+        </w:rPr>
+      </w:pPr>
+      <w:r>
+        <w:rPr>
+          <w:sz w:val="40"/>
+          <w:szCs w:val="40"/>
+          <w:lang w:val="en-GB"/>
+        </w:rPr>
+        <w:t xml:space="preserve"> &lt;/NavLink&gt;</w:t>
+      </w:r>
+    </w:p>
+    <w:p>
+      <w:pPr>
+        <w:pStyle w:val="ListParagraph"/>
+        <w:rPr>
+          <w:sz w:val="40"/>
+          <w:szCs w:val="40"/>
+          <w:lang w:val="en-GB"/>
+        </w:rPr>
+      </w:pPr>
+      <w:r>
+        <w:rPr>
+          <w:sz w:val="40"/>
+          <w:szCs w:val="40"/>
+          <w:lang w:val="en-GB"/>
+        </w:rPr>
+        <w:t>(This (NavLink) component give (</w:t>
+      </w:r>
+      <w:r>
+        <w:rPr>
+          <w:sz w:val="40"/>
+          <w:szCs w:val="40"/>
+          <w:lang w:val="en-GB"/>
+        </w:rPr>
+        <w:t>a</w:t>
+      </w:r>
+      <w:r>
+        <w:rPr>
+          <w:sz w:val="40"/>
+          <w:szCs w:val="40"/>
+          <w:lang w:val="en-GB"/>
+        </w:rPr>
+        <w:t>ctive) class for (the active route) (</w:t>
+      </w:r>
+      <w:r>
+        <w:rPr>
+          <w:sz w:val="40"/>
+          <w:szCs w:val="40"/>
+          <w:lang w:val="en-GB"/>
+        </w:rPr>
+        <w:t>current route</w:t>
+      </w:r>
+      <w:r>
+        <w:rPr>
+          <w:sz w:val="40"/>
+          <w:szCs w:val="40"/>
+          <w:lang w:val="en-GB"/>
+        </w:rPr>
+        <w:t>)</w:t>
+      </w:r>
+      <w:r>
+        <w:rPr>
+          <w:sz w:val="40"/>
+          <w:szCs w:val="40"/>
+          <w:lang w:val="en-GB"/>
+        </w:rPr>
+        <w:t xml:space="preserve"> and I can give </w:t>
+      </w:r>
+      <w:r>
+        <w:rPr>
+          <w:sz w:val="40"/>
+          <w:szCs w:val="40"/>
+          <w:lang w:val="en-GB"/>
+        </w:rPr>
+        <w:lastRenderedPageBreak/>
+        <w:t>this class some custom styles in my css file (or in global styles file)</w:t>
+      </w:r>
+    </w:p>
+    <w:p>
+      <w:pPr>
+        <w:pStyle w:val="ListParagraph"/>
+        <w:rPr>
+          <w:sz w:val="40"/>
+          <w:szCs w:val="40"/>
+          <w:lang w:val="en-GB"/>
+        </w:rPr>
+      </w:pPr>
+    </w:p>
+    <w:p>
+      <w:pPr>
+        <w:pStyle w:val="ListParagraph"/>
+        <w:numPr>
+          <w:ilvl w:val="0"/>
+          <w:numId w:val="1"/>
+        </w:numPr>
+        <w:shd w:val="clear" w:color="auto" w:fill="1F1F1F"/>
+        <w:spacing w:after="0" w:line="285" w:lineRule="atLeast"/>
+        <w:rPr>
+          <w:rFonts w:ascii="Consolas" w:eastAsia="Times New Roman" w:hAnsi="Consolas" w:cs="Times New Roman"/>
+          <w:color w:val="CCCCCC"/>
+          <w:kern w:val="0"/>
+          <w:sz w:val="21"/>
+          <w:szCs w:val="21"/>
+          <w:lang w:eastAsia="en-VG"/>
+          <w14:ligatures w14:val="none"/>
+        </w:rPr>
+      </w:pPr>
+      <w:r>
+        <w:rPr>
+          <w:rFonts w:ascii="Consolas" w:eastAsia="Times New Roman" w:hAnsi="Consolas" w:cs="Times New Roman"/>
+          <w:color w:val="808080"/>
+          <w:kern w:val="0"/>
+          <w:sz w:val="21"/>
+          <w:szCs w:val="21"/>
+          <w:lang w:eastAsia="en-VG"/>
+          <w14:ligatures w14:val="none"/>
+        </w:rPr>
+        <w:t>&lt;</w:t>
+      </w:r>
+      <w:r>
+        <w:rPr>
+          <w:rFonts w:ascii="Consolas" w:eastAsia="Times New Roman" w:hAnsi="Consolas" w:cs="Times New Roman"/>
+          <w:color w:val="4EC9B0"/>
+          <w:kern w:val="0"/>
+          <w:sz w:val="21"/>
+          <w:szCs w:val="21"/>
+          <w:lang w:eastAsia="en-VG"/>
+          <w14:ligatures w14:val="none"/>
+        </w:rPr>
+        <w:t>Link</w:t>
+      </w:r>
+      <w:r>
+        <w:rPr>
+          <w:rFonts w:ascii="Consolas" w:eastAsia="Times New Roman" w:hAnsi="Consolas" w:cs="Times New Roman"/>
+          <w:color w:val="CCCCCC"/>
+          <w:kern w:val="0"/>
+          <w:sz w:val="21"/>
+          <w:szCs w:val="21"/>
+          <w:lang w:eastAsia="en-VG"/>
+          <w14:ligatures w14:val="none"/>
+        </w:rPr>
+        <w:t xml:space="preserve"> </w:t>
+      </w:r>
+      <w:r>
+        <w:rPr>
+          <w:rFonts w:ascii="Consolas" w:eastAsia="Times New Roman" w:hAnsi="Consolas" w:cs="Times New Roman"/>
+          <w:color w:val="9CDCFE"/>
+          <w:kern w:val="0"/>
+          <w:sz w:val="21"/>
+          <w:szCs w:val="21"/>
+          <w:lang w:eastAsia="en-VG"/>
+          <w14:ligatures w14:val="none"/>
+        </w:rPr>
+        <w:t>to</w:t>
+      </w:r>
+      <w:r>
+        <w:rPr>
+          <w:rFonts w:ascii="Consolas" w:eastAsia="Times New Roman" w:hAnsi="Consolas" w:cs="Times New Roman"/>
+          <w:color w:val="D4D4D4"/>
+          <w:kern w:val="0"/>
+          <w:sz w:val="21"/>
+          <w:szCs w:val="21"/>
+          <w:lang w:eastAsia="en-VG"/>
+          <w14:ligatures w14:val="none"/>
+        </w:rPr>
+        <w:t>=</w:t>
+      </w:r>
+      <w:r>
+        <w:rPr>
+          <w:rFonts w:ascii="Consolas" w:eastAsia="Times New Roman" w:hAnsi="Consolas" w:cs="Times New Roman"/>
+          <w:color w:val="CE9178"/>
+          <w:kern w:val="0"/>
+          <w:sz w:val="21"/>
+          <w:szCs w:val="21"/>
+          <w:lang w:eastAsia="en-VG"/>
+          <w14:ligatures w14:val="none"/>
+        </w:rPr>
+        <w:t>"/"</w:t>
+      </w:r>
+      <w:r>
+        <w:rPr>
+          <w:rFonts w:ascii="Consolas" w:eastAsia="Times New Roman" w:hAnsi="Consolas" w:cs="Times New Roman"/>
+          <w:color w:val="CCCCCC"/>
+          <w:kern w:val="0"/>
+          <w:sz w:val="21"/>
+          <w:szCs w:val="21"/>
+          <w:lang w:eastAsia="en-VG"/>
+          <w14:ligatures w14:val="none"/>
+        </w:rPr>
+        <w:t xml:space="preserve"> </w:t>
+      </w:r>
+      <w:r>
+        <w:rPr>
+          <w:rFonts w:ascii="Consolas" w:eastAsia="Times New Roman" w:hAnsi="Consolas" w:cs="Times New Roman"/>
+          <w:color w:val="9CDCFE"/>
+          <w:kern w:val="0"/>
+          <w:sz w:val="21"/>
+          <w:szCs w:val="21"/>
+          <w:lang w:eastAsia="en-VG"/>
+          <w14:ligatures w14:val="none"/>
+        </w:rPr>
+        <w:t>replace</w:t>
+      </w:r>
+      <w:r>
+        <w:rPr>
+          <w:rFonts w:ascii="Consolas" w:eastAsia="Times New Roman" w:hAnsi="Consolas" w:cs="Times New Roman"/>
+          <w:color w:val="D4D4D4"/>
+          <w:kern w:val="0"/>
+          <w:sz w:val="21"/>
+          <w:szCs w:val="21"/>
+          <w:lang w:eastAsia="en-VG"/>
+          <w14:ligatures w14:val="none"/>
+        </w:rPr>
+        <w:t>=</w:t>
+      </w:r>
+      <w:r>
+        <w:rPr>
+          <w:rFonts w:ascii="Consolas" w:eastAsia="Times New Roman" w:hAnsi="Consolas" w:cs="Times New Roman"/>
+          <w:color w:val="569CD6"/>
+          <w:kern w:val="0"/>
+          <w:sz w:val="21"/>
+          <w:szCs w:val="21"/>
+          <w:lang w:eastAsia="en-VG"/>
+          <w14:ligatures w14:val="none"/>
+        </w:rPr>
+        <w:t>{true}</w:t>
+      </w:r>
+      <w:r>
+        <w:rPr>
+          <w:rFonts w:ascii="Consolas" w:eastAsia="Times New Roman" w:hAnsi="Consolas" w:cs="Times New Roman"/>
+          <w:color w:val="808080"/>
+          <w:kern w:val="0"/>
+          <w:sz w:val="21"/>
+          <w:szCs w:val="21"/>
+          <w:lang w:eastAsia="en-VG"/>
+          <w14:ligatures w14:val="none"/>
+        </w:rPr>
+        <w:t>&gt;&lt;/</w:t>
+      </w:r>
+      <w:r>
+        <w:rPr>
+          <w:rFonts w:ascii="Consolas" w:eastAsia="Times New Roman" w:hAnsi="Consolas" w:cs="Times New Roman"/>
+          <w:color w:val="4EC9B0"/>
+          <w:kern w:val="0"/>
+          <w:sz w:val="21"/>
+          <w:szCs w:val="21"/>
+          <w:lang w:eastAsia="en-VG"/>
+          <w14:ligatures w14:val="none"/>
+        </w:rPr>
+        <w:t>Link</w:t>
+      </w:r>
+      <w:r>
+        <w:rPr>
+          <w:rFonts w:ascii="Consolas" w:eastAsia="Times New Roman" w:hAnsi="Consolas" w:cs="Times New Roman"/>
+          <w:color w:val="808080"/>
+          <w:kern w:val="0"/>
+          <w:sz w:val="21"/>
+          <w:szCs w:val="21"/>
+          <w:lang w:eastAsia="en-VG"/>
+          <w14:ligatures w14:val="none"/>
+        </w:rPr>
+        <w:t>&gt;</w:t>
+      </w:r>
+    </w:p>
+    <w:p>
+      <w:pPr>
+        <w:pStyle w:val="ListParagraph"/>
+        <w:rPr>
+          <w:sz w:val="40"/>
+          <w:szCs w:val="40"/>
+        </w:rPr>
+      </w:pPr>
+      <w:r>
+        <w:rPr>
+          <w:sz w:val="40"/>
+          <w:szCs w:val="40"/>
+        </w:rPr>
+        <w:t>Replace here make me when I click on back button on browser to not return to this page</w:t>
+      </w:r>
+    </w:p>
+    <w:p>
+      <w:pPr>
+        <w:pStyle w:val="ListParagraph"/>
+        <w:rPr>
+          <w:sz w:val="40"/>
+          <w:szCs w:val="40"/>
+        </w:rPr>
+      </w:pPr>
+      <w:r>
+        <w:rPr>
+          <w:sz w:val="40"/>
+          <w:szCs w:val="40"/>
+        </w:rPr>
+        <w:t>**(Because browser makes a stack of page LIFO so if I am in the page 3 on the stack and click back this returns me to page 2, and if I clicked forward i will return to page 3, here If I put {replace} on the link this removes page 3 from the stack to i can to return to this page)</w:t>
+      </w:r>
+    </w:p>
+    <w:p>
+      <w:pPr>
+        <w:pStyle w:val="ListParagraph"/>
+        <w:rPr>
+          <w:sz w:val="40"/>
+          <w:szCs w:val="40"/>
+          <w:lang w:val="en-GB"/>
+        </w:rPr>
+      </w:pPr>
+      <w:r>
+        <w:rPr>
+          <w:sz w:val="40"/>
+          <w:szCs w:val="40"/>
+        </w:rPr>
+        <w:t>(used usually with error pages)</w:t>
+      </w:r>
+    </w:p>
+    <w:p>
+      <w:pPr>
+        <w:pStyle w:val="ListParagraph"/>
+        <w:numPr>
+          <w:ilvl w:val="0"/>
+          <w:numId w:val="1"/>
+        </w:numPr>
+        <w:rPr>
+          <w:sz w:val="40"/>
+          <w:szCs w:val="40"/>
+          <w:lang w:val="en-GB"/>
+        </w:rPr>
+      </w:pPr>
+      <w:r>
+        <w:rPr>
+          <w:sz w:val="40"/>
+          <w:szCs w:val="40"/>
+          <w:lang w:val="en-GB"/>
+        </w:rPr>
+        <w:t>Z</w:t>
       </w:r>
     </w:p>
     <w:p>
@@ -1079,6 +1972,7 @@
           <w:szCs w:val="40"/>
           <w:lang w:val="en-GB"/>
         </w:rPr>
+        <w:lastRenderedPageBreak/>
         <w:t>npm i bootstrap</w:t>
       </w:r>
     </w:p>
@@ -1175,7 +2069,6 @@
           <w:sz w:val="40"/>
           <w:szCs w:val="40"/>
         </w:rPr>
-        <w:lastRenderedPageBreak/>
         <w:t>npm init -</w:t>
       </w:r>
       <w:r>
@@ -1460,6 +2353,7 @@
           <w:szCs w:val="40"/>
           <w:lang w:val="en-GB"/>
         </w:rPr>
+        <w:lastRenderedPageBreak/>
         <w:t>Questions:-</w:t>
       </w:r>
     </w:p>

</xml_diff>

<commit_message>
adding get all categories and products request + integrating with backend
</commit_message>
<xml_diff>
--- a/notes-questions/kims-code-eccomerce.docx
+++ b/notes-questions/kims-code-eccomerce.docx
@@ -5013,7 +5013,70 @@
           <w:szCs w:val="40"/>
           <w:lang w:val="en-GB"/>
         </w:rPr>
-        <w:t>Z</w:t>
+        <w:t xml:space="preserve">In eCommerce apps, it is not logic to call categories </w:t>
+      </w:r>
+      <w:proofErr w:type="spellStart"/>
+      <w:r>
+        <w:rPr>
+          <w:sz w:val="40"/>
+          <w:szCs w:val="40"/>
+          <w:lang w:val="en-GB"/>
+        </w:rPr>
+        <w:t>api</w:t>
+      </w:r>
+      <w:proofErr w:type="spellEnd"/>
+      <w:r>
+        <w:rPr>
+          <w:sz w:val="40"/>
+          <w:szCs w:val="40"/>
+          <w:lang w:val="en-GB"/>
+        </w:rPr>
+        <w:t xml:space="preserve"> every time I visit categories page</w:t>
+      </w:r>
+      <w:r>
+        <w:rPr>
+          <w:sz w:val="40"/>
+          <w:szCs w:val="40"/>
+          <w:lang w:val="en-GB"/>
+        </w:rPr>
+        <w:br/>
+        <w:t>(Because it is not usual that categories are changing every day or every hour)</w:t>
+      </w:r>
+    </w:p>
+    <w:p>
+      <w:pPr>
+        <w:ind w:left="720"/>
+        <w:rPr>
+          <w:sz w:val="40"/>
+          <w:szCs w:val="40"/>
+          <w:lang w:val="en-GB"/>
+        </w:rPr>
+      </w:pPr>
+      <w:r>
+        <w:rPr>
+          <w:sz w:val="40"/>
+          <w:szCs w:val="40"/>
+          <w:lang w:val="en-GB"/>
+        </w:rPr>
+        <w:t xml:space="preserve">But it is logic to call products </w:t>
+      </w:r>
+      <w:proofErr w:type="spellStart"/>
+      <w:r>
+        <w:rPr>
+          <w:sz w:val="40"/>
+          <w:szCs w:val="40"/>
+          <w:lang w:val="en-GB"/>
+        </w:rPr>
+        <w:t>api</w:t>
+      </w:r>
+      <w:proofErr w:type="spellEnd"/>
+      <w:r>
+        <w:rPr>
+          <w:sz w:val="40"/>
+          <w:szCs w:val="40"/>
+          <w:lang w:val="en-GB"/>
+        </w:rPr>
+        <w:t xml:space="preserve"> each time because products are updated eventually</w:t>
       </w:r>
     </w:p>
     <w:p>
@@ -5128,25 +5191,7 @@
           <w:szCs w:val="40"/>
           <w:lang w:val="en-GB"/>
         </w:rPr>
-        <w:t xml:space="preserve"> </w:t>
-      </w:r>
-      <w:proofErr w:type="spellStart"/>
-      <w:r>
-        <w:rPr>
-          <w:sz w:val="40"/>
-          <w:szCs w:val="40"/>
-          <w:lang w:val="en-GB"/>
-        </w:rPr>
-        <w:t>i</w:t>
-      </w:r>
-      <w:proofErr w:type="spellEnd"/>
-      <w:r>
-        <w:rPr>
-          <w:sz w:val="40"/>
-          <w:szCs w:val="40"/>
-          <w:lang w:val="en-GB"/>
-        </w:rPr>
-        <w:t xml:space="preserve"> typescript -g</w:t>
+        <w:t xml:space="preserve"> i typescript -g</w:t>
       </w:r>
     </w:p>
     <w:p>
@@ -5185,188 +5230,6 @@
         <w:t>vite@latest</w:t>
       </w:r>
       <w:proofErr w:type="spellEnd"/>
-    </w:p>
-    <w:p>
-      <w:pPr>
-        <w:rPr>
-          <w:sz w:val="40"/>
-          <w:szCs w:val="40"/>
-          <w:lang w:val="en-GB"/>
-        </w:rPr>
-      </w:pPr>
-      <w:proofErr w:type="spellStart"/>
-      <w:r>
-        <w:rPr>
-          <w:sz w:val="40"/>
-          <w:szCs w:val="40"/>
-          <w:lang w:val="en-GB"/>
-        </w:rPr>
-        <w:t>npm</w:t>
-      </w:r>
-      <w:proofErr w:type="spellEnd"/>
-      <w:r>
-        <w:rPr>
-          <w:sz w:val="40"/>
-          <w:szCs w:val="40"/>
-          <w:lang w:val="en-GB"/>
-        </w:rPr>
-        <w:t xml:space="preserve"> install</w:t>
-      </w:r>
-    </w:p>
-    <w:p>
-      <w:pPr>
-        <w:rPr>
-          <w:sz w:val="40"/>
-          <w:szCs w:val="40"/>
-          <w:lang w:val="en-GB"/>
-        </w:rPr>
-      </w:pPr>
-      <w:proofErr w:type="spellStart"/>
-      <w:r>
-        <w:rPr>
-          <w:sz w:val="40"/>
-          <w:szCs w:val="40"/>
-          <w:lang w:val="en-GB"/>
-        </w:rPr>
-        <w:t>npm</w:t>
-      </w:r>
-      <w:proofErr w:type="spellEnd"/>
-      <w:r>
-        <w:rPr>
-          <w:sz w:val="40"/>
-          <w:szCs w:val="40"/>
-          <w:lang w:val="en-GB"/>
-        </w:rPr>
-        <w:t xml:space="preserve"> </w:t>
-      </w:r>
-      <w:proofErr w:type="spellStart"/>
-      <w:r>
-        <w:rPr>
-          <w:sz w:val="40"/>
-          <w:szCs w:val="40"/>
-          <w:lang w:val="en-GB"/>
-        </w:rPr>
-        <w:t>i</w:t>
-      </w:r>
-      <w:proofErr w:type="spellEnd"/>
-      <w:r>
-        <w:rPr>
-          <w:sz w:val="40"/>
-          <w:szCs w:val="40"/>
-          <w:lang w:val="en-GB"/>
-        </w:rPr>
-        <w:t xml:space="preserve"> </w:t>
-      </w:r>
-      <w:proofErr w:type="spellStart"/>
-      <w:r>
-        <w:rPr>
-          <w:sz w:val="40"/>
-          <w:szCs w:val="40"/>
-          <w:lang w:val="en-GB"/>
-        </w:rPr>
-        <w:t>axios</w:t>
-      </w:r>
-      <w:proofErr w:type="spellEnd"/>
-    </w:p>
-    <w:p>
-      <w:pPr>
-        <w:rPr>
-          <w:sz w:val="40"/>
-          <w:szCs w:val="40"/>
-          <w:lang w:val="en-GB"/>
-        </w:rPr>
-      </w:pPr>
-      <w:proofErr w:type="spellStart"/>
-      <w:r>
-        <w:rPr>
-          <w:sz w:val="40"/>
-          <w:szCs w:val="40"/>
-          <w:lang w:val="en-GB"/>
-        </w:rPr>
-        <w:t>npm</w:t>
-      </w:r>
-      <w:proofErr w:type="spellEnd"/>
-      <w:r>
-        <w:rPr>
-          <w:sz w:val="40"/>
-          <w:szCs w:val="40"/>
-          <w:lang w:val="en-GB"/>
-        </w:rPr>
-        <w:t xml:space="preserve"> </w:t>
-      </w:r>
-      <w:proofErr w:type="spellStart"/>
-      <w:r>
-        <w:rPr>
-          <w:sz w:val="40"/>
-          <w:szCs w:val="40"/>
-          <w:lang w:val="en-GB"/>
-        </w:rPr>
-        <w:t>i</w:t>
-      </w:r>
-      <w:proofErr w:type="spellEnd"/>
-      <w:r>
-        <w:rPr>
-          <w:sz w:val="40"/>
-          <w:szCs w:val="40"/>
-          <w:lang w:val="en-GB"/>
-        </w:rPr>
-        <w:t xml:space="preserve"> react-router-</w:t>
-      </w:r>
-      <w:proofErr w:type="spellStart"/>
-      <w:r>
-        <w:rPr>
-          <w:sz w:val="40"/>
-          <w:szCs w:val="40"/>
-          <w:lang w:val="en-GB"/>
-        </w:rPr>
-        <w:t>dom</w:t>
-      </w:r>
-      <w:proofErr w:type="spellEnd"/>
-    </w:p>
-    <w:p>
-      <w:pPr>
-        <w:rPr>
-          <w:sz w:val="40"/>
-          <w:szCs w:val="40"/>
-          <w:lang w:val="en-GB"/>
-        </w:rPr>
-      </w:pPr>
-      <w:proofErr w:type="spellStart"/>
-      <w:r>
-        <w:rPr>
-          <w:sz w:val="40"/>
-          <w:szCs w:val="40"/>
-          <w:lang w:val="en-GB"/>
-        </w:rPr>
-        <w:t>npm</w:t>
-      </w:r>
-      <w:proofErr w:type="spellEnd"/>
-      <w:r>
-        <w:rPr>
-          <w:sz w:val="40"/>
-          <w:szCs w:val="40"/>
-          <w:lang w:val="en-GB"/>
-        </w:rPr>
-        <w:t xml:space="preserve"> </w:t>
-      </w:r>
-      <w:proofErr w:type="spellStart"/>
-      <w:r>
-        <w:rPr>
-          <w:sz w:val="40"/>
-          <w:szCs w:val="40"/>
-          <w:lang w:val="en-GB"/>
-        </w:rPr>
-        <w:t>i</w:t>
-      </w:r>
-      <w:proofErr w:type="spellEnd"/>
-      <w:r>
-        <w:rPr>
-          <w:sz w:val="40"/>
-          <w:szCs w:val="40"/>
-          <w:lang w:val="en-GB"/>
-        </w:rPr>
-        <w:t xml:space="preserve"> react-redux</w:t>
-      </w:r>
     </w:p>
     <w:p>
       <w:pPr>
@@ -5393,26 +5256,171 @@
           <w:szCs w:val="40"/>
           <w:lang w:val="en-GB"/>
         </w:rPr>
+        <w:t xml:space="preserve"> install</w:t>
+      </w:r>
+    </w:p>
+    <w:p>
+      <w:pPr>
+        <w:rPr>
+          <w:sz w:val="40"/>
+          <w:szCs w:val="40"/>
+          <w:lang w:val="en-GB"/>
+        </w:rPr>
+      </w:pPr>
+      <w:proofErr w:type="spellStart"/>
+      <w:r>
+        <w:rPr>
+          <w:sz w:val="40"/>
+          <w:szCs w:val="40"/>
+          <w:lang w:val="en-GB"/>
+        </w:rPr>
+        <w:t>npm</w:t>
+      </w:r>
+      <w:proofErr w:type="spellEnd"/>
+      <w:r>
+        <w:rPr>
+          <w:sz w:val="40"/>
+          <w:szCs w:val="40"/>
+          <w:lang w:val="en-GB"/>
+        </w:rPr>
+        <w:t xml:space="preserve"> i </w:t>
+      </w:r>
+      <w:proofErr w:type="spellStart"/>
+      <w:r>
+        <w:rPr>
+          <w:sz w:val="40"/>
+          <w:szCs w:val="40"/>
+          <w:lang w:val="en-GB"/>
+        </w:rPr>
+        <w:t>axios</w:t>
+      </w:r>
+      <w:proofErr w:type="spellEnd"/>
+    </w:p>
+    <w:p>
+      <w:pPr>
+        <w:rPr>
+          <w:sz w:val="40"/>
+          <w:szCs w:val="40"/>
+          <w:lang w:val="en-GB"/>
+        </w:rPr>
+      </w:pPr>
+      <w:proofErr w:type="spellStart"/>
+      <w:r>
+        <w:rPr>
+          <w:sz w:val="40"/>
+          <w:szCs w:val="40"/>
+          <w:lang w:val="en-GB"/>
+        </w:rPr>
+        <w:t>npm</w:t>
+      </w:r>
+      <w:proofErr w:type="spellEnd"/>
+      <w:r>
+        <w:rPr>
+          <w:sz w:val="40"/>
+          <w:szCs w:val="40"/>
+          <w:lang w:val="en-GB"/>
+        </w:rPr>
+        <w:t xml:space="preserve"> i react-router-</w:t>
+      </w:r>
+      <w:proofErr w:type="spellStart"/>
+      <w:r>
+        <w:rPr>
+          <w:sz w:val="40"/>
+          <w:szCs w:val="40"/>
+          <w:lang w:val="en-GB"/>
+        </w:rPr>
+        <w:t>dom</w:t>
+      </w:r>
+      <w:proofErr w:type="spellEnd"/>
+    </w:p>
+    <w:p>
+      <w:pPr>
+        <w:rPr>
+          <w:sz w:val="40"/>
+          <w:szCs w:val="40"/>
+          <w:lang w:val="en-GB"/>
+        </w:rPr>
+      </w:pPr>
+      <w:proofErr w:type="spellStart"/>
+      <w:r>
+        <w:rPr>
+          <w:sz w:val="40"/>
+          <w:szCs w:val="40"/>
+          <w:lang w:val="en-GB"/>
+        </w:rPr>
+        <w:t>npm</w:t>
+      </w:r>
+      <w:proofErr w:type="spellEnd"/>
+      <w:r>
+        <w:rPr>
+          <w:sz w:val="40"/>
+          <w:szCs w:val="40"/>
+          <w:lang w:val="en-GB"/>
+        </w:rPr>
+        <w:t xml:space="preserve"> i react-redux</w:t>
+      </w:r>
+    </w:p>
+    <w:p>
+      <w:pPr>
+        <w:rPr>
+          <w:sz w:val="40"/>
+          <w:szCs w:val="40"/>
+          <w:lang w:val="en-GB"/>
+        </w:rPr>
+      </w:pPr>
+      <w:proofErr w:type="spellStart"/>
+      <w:r>
+        <w:rPr>
+          <w:sz w:val="40"/>
+          <w:szCs w:val="40"/>
+          <w:lang w:val="en-GB"/>
+        </w:rPr>
+        <w:t>npm</w:t>
+      </w:r>
+      <w:proofErr w:type="spellEnd"/>
+      <w:r>
+        <w:rPr>
+          <w:sz w:val="40"/>
+          <w:szCs w:val="40"/>
+          <w:lang w:val="en-GB"/>
+        </w:rPr>
+        <w:t xml:space="preserve"> i @reduxjs/toolkit</w:t>
+      </w:r>
+    </w:p>
+    <w:p>
+      <w:pPr>
+        <w:rPr>
+          <w:sz w:val="40"/>
+          <w:szCs w:val="40"/>
+          <w:lang w:val="en-GB"/>
+        </w:rPr>
+      </w:pPr>
+      <w:proofErr w:type="spellStart"/>
+      <w:r>
+        <w:rPr>
+          <w:sz w:val="40"/>
+          <w:szCs w:val="40"/>
+          <w:lang w:val="en-GB"/>
+        </w:rPr>
+        <w:t>npm</w:t>
+      </w:r>
+      <w:proofErr w:type="spellEnd"/>
+      <w:r>
+        <w:rPr>
+          <w:sz w:val="40"/>
+          <w:szCs w:val="40"/>
+          <w:lang w:val="en-GB"/>
+        </w:rPr>
+        <w:t xml:space="preserve"> i react-bootstrap</w:t>
+      </w:r>
+      <w:r>
+        <w:rPr>
+          <w:sz w:val="40"/>
+          <w:szCs w:val="40"/>
+          <w:lang w:val="en-GB"/>
+        </w:rPr>
         <w:t xml:space="preserve"> </w:t>
       </w:r>
-      <w:proofErr w:type="spellStart"/>
-      <w:r>
-        <w:rPr>
-          <w:sz w:val="40"/>
-          <w:szCs w:val="40"/>
-          <w:lang w:val="en-GB"/>
-        </w:rPr>
-        <w:t>i</w:t>
-      </w:r>
-      <w:proofErr w:type="spellEnd"/>
-      <w:r>
-        <w:rPr>
-          <w:sz w:val="40"/>
-          <w:szCs w:val="40"/>
-          <w:lang w:val="en-GB"/>
-        </w:rPr>
-        <w:t xml:space="preserve"> @reduxjs/toolkit</w:t>
-      </w:r>
     </w:p>
     <w:p>
       <w:pPr>
@@ -5438,33 +5446,7 @@
           <w:szCs w:val="40"/>
           <w:lang w:val="en-GB"/>
         </w:rPr>
-        <w:t xml:space="preserve"> </w:t>
-      </w:r>
-      <w:proofErr w:type="spellStart"/>
-      <w:r>
-        <w:rPr>
-          <w:sz w:val="40"/>
-          <w:szCs w:val="40"/>
-          <w:lang w:val="en-GB"/>
-        </w:rPr>
-        <w:t>i</w:t>
-      </w:r>
-      <w:proofErr w:type="spellEnd"/>
-      <w:r>
-        <w:rPr>
-          <w:sz w:val="40"/>
-          <w:szCs w:val="40"/>
-          <w:lang w:val="en-GB"/>
-        </w:rPr>
-        <w:t xml:space="preserve"> react-bootstrap</w:t>
-      </w:r>
-      <w:r>
-        <w:rPr>
-          <w:sz w:val="40"/>
-          <w:szCs w:val="40"/>
-          <w:lang w:val="en-GB"/>
-        </w:rPr>
-        <w:t xml:space="preserve"> </w:t>
+        <w:t xml:space="preserve"> i bootstrap</w:t>
       </w:r>
     </w:p>
     <w:p>
@@ -5491,70 +5473,7 @@
           <w:szCs w:val="40"/>
           <w:lang w:val="en-GB"/>
         </w:rPr>
-        <w:t xml:space="preserve"> </w:t>
-      </w:r>
-      <w:proofErr w:type="spellStart"/>
-      <w:r>
-        <w:rPr>
-          <w:sz w:val="40"/>
-          <w:szCs w:val="40"/>
-          <w:lang w:val="en-GB"/>
-        </w:rPr>
-        <w:t>i</w:t>
-      </w:r>
-      <w:proofErr w:type="spellEnd"/>
-      <w:r>
-        <w:rPr>
-          <w:sz w:val="40"/>
-          <w:szCs w:val="40"/>
-          <w:lang w:val="en-GB"/>
-        </w:rPr>
-        <w:t xml:space="preserve"> bootstrap</w:t>
-      </w:r>
-    </w:p>
-    <w:p>
-      <w:pPr>
-        <w:rPr>
-          <w:sz w:val="40"/>
-          <w:szCs w:val="40"/>
-          <w:lang w:val="en-GB"/>
-        </w:rPr>
-      </w:pPr>
-      <w:proofErr w:type="spellStart"/>
-      <w:r>
-        <w:rPr>
-          <w:sz w:val="40"/>
-          <w:szCs w:val="40"/>
-          <w:lang w:val="en-GB"/>
-        </w:rPr>
-        <w:t>npm</w:t>
-      </w:r>
-      <w:proofErr w:type="spellEnd"/>
-      <w:r>
-        <w:rPr>
-          <w:sz w:val="40"/>
-          <w:szCs w:val="40"/>
-          <w:lang w:val="en-GB"/>
-        </w:rPr>
-        <w:t xml:space="preserve"> </w:t>
-      </w:r>
-      <w:proofErr w:type="spellStart"/>
-      <w:r>
-        <w:rPr>
-          <w:sz w:val="40"/>
-          <w:szCs w:val="40"/>
-          <w:lang w:val="en-GB"/>
-        </w:rPr>
-        <w:t>i</w:t>
-      </w:r>
-      <w:proofErr w:type="spellEnd"/>
-      <w:r>
-        <w:rPr>
-          <w:sz w:val="40"/>
-          <w:szCs w:val="40"/>
-          <w:lang w:val="en-GB"/>
-        </w:rPr>
-        <w:t xml:space="preserve"> </w:t>
+        <w:t xml:space="preserve"> i </w:t>
       </w:r>
       <w:proofErr w:type="spellStart"/>
       <w:r>
@@ -5966,6 +5885,7 @@
           <w:szCs w:val="40"/>
           <w:lang w:val="en-GB"/>
         </w:rPr>
+        <w:lastRenderedPageBreak/>
         <w:t>Bootstrap</w:t>
       </w:r>
     </w:p>
@@ -6074,7 +5994,6 @@
           <w:szCs w:val="40"/>
           <w:lang w:val="en-GB"/>
         </w:rPr>
-        <w:lastRenderedPageBreak/>
         <w:t>-</w:t>
       </w:r>
       <w:r>

</xml_diff>

<commit_message>
optimize product components and working with debounce and Fair Distribution Policy
</commit_message>
<xml_diff>
--- a/notes-questions/kims-code-eccomerce.docx
+++ b/notes-questions/kims-code-eccomerce.docx
@@ -43,7 +43,25 @@
           <w:szCs w:val="40"/>
           <w:lang w:val="en-GB"/>
         </w:rPr>
-        <w:t>Because the team lead is the only one responsible, so he builds this structure and push it on (main branch) and then all team members drive there branches with the same structure.</w:t>
+        <w:t xml:space="preserve">Because the team lead is the only one responsible, so he builds this structure and push it on (main branch) and then all team members drive </w:t>
+      </w:r>
+      <w:proofErr w:type="gramStart"/>
+      <w:r>
+        <w:rPr>
+          <w:sz w:val="40"/>
+          <w:szCs w:val="40"/>
+          <w:lang w:val="en-GB"/>
+        </w:rPr>
+        <w:t>there</w:t>
+      </w:r>
+      <w:proofErr w:type="gramEnd"/>
+      <w:r>
+        <w:rPr>
+          <w:sz w:val="40"/>
+          <w:szCs w:val="40"/>
+          <w:lang w:val="en-GB"/>
+        </w:rPr>
+        <w:t xml:space="preserve"> branches with the same structure.</w:t>
       </w:r>
     </w:p>
     <w:p>
@@ -97,6 +115,7 @@
         <w:t xml:space="preserve">, </w:t>
       </w:r>
       <w:proofErr w:type="spellStart"/>
+      <w:proofErr w:type="gramStart"/>
       <w:r>
         <w:rPr>
           <w:sz w:val="40"/>
@@ -112,7 +131,16 @@
           <w:szCs w:val="40"/>
           <w:lang w:val="en-GB"/>
         </w:rPr>
-        <w:t xml:space="preserve">, ..) </w:t>
+        <w:t>, ..</w:t>
+      </w:r>
+      <w:proofErr w:type="gramEnd"/>
+      <w:r>
+        <w:rPr>
+          <w:sz w:val="40"/>
+          <w:szCs w:val="40"/>
+          <w:lang w:val="en-GB"/>
+        </w:rPr>
+        <w:t xml:space="preserve">) </w:t>
       </w:r>
     </w:p>
     <w:p>
@@ -135,6 +163,7 @@
           <w:lang w:val="en-GB"/>
         </w:rPr>
       </w:pPr>
+      <w:proofErr w:type="gramStart"/>
       <w:r>
         <w:rPr>
           <w:sz w:val="40"/>
@@ -143,6 +172,7 @@
         </w:rPr>
         <w:t>Notes:-</w:t>
       </w:r>
+      <w:proofErr w:type="gramEnd"/>
     </w:p>
     <w:p>
       <w:pPr>
@@ -254,7 +284,25 @@
           <w:szCs w:val="40"/>
           <w:lang w:val="en-GB"/>
         </w:rPr>
-        <w:t>Open a new terminal from frontend part  -&gt; cd ..  –&gt; cd Backend</w:t>
+        <w:t xml:space="preserve">Open a new terminal from frontend </w:t>
+      </w:r>
+      <w:proofErr w:type="gramStart"/>
+      <w:r>
+        <w:rPr>
+          <w:sz w:val="40"/>
+          <w:szCs w:val="40"/>
+          <w:lang w:val="en-GB"/>
+        </w:rPr>
+        <w:t>part  -</w:t>
+      </w:r>
+      <w:proofErr w:type="gramEnd"/>
+      <w:r>
+        <w:rPr>
+          <w:sz w:val="40"/>
+          <w:szCs w:val="40"/>
+          <w:lang w:val="en-GB"/>
+        </w:rPr>
+        <w:t>&gt; cd ..  –&gt; cd Backend</w:t>
       </w:r>
     </w:p>
     <w:p>
@@ -538,6 +586,7 @@
         <w:t>svgr</w:t>
       </w:r>
       <w:proofErr w:type="spellEnd"/>
+      <w:proofErr w:type="gramStart"/>
       <w:r>
         <w:rPr>
           <w:sz w:val="40"/>
@@ -545,6 +594,7 @@
         </w:rPr>
         <w:t>";</w:t>
       </w:r>
+      <w:proofErr w:type="gramEnd"/>
     </w:p>
     <w:p>
       <w:pPr>
@@ -566,7 +616,23 @@
           <w:sz w:val="40"/>
           <w:szCs w:val="40"/>
         </w:rPr>
-        <w:t xml:space="preserve"> plugins: [react(), </w:t>
+        <w:t> plugins: [</w:t>
+      </w:r>
+      <w:proofErr w:type="gramStart"/>
+      <w:r>
+        <w:rPr>
+          <w:sz w:val="40"/>
+          <w:szCs w:val="40"/>
+        </w:rPr>
+        <w:t>react(</w:t>
+      </w:r>
+      <w:proofErr w:type="gramEnd"/>
+      <w:r>
+        <w:rPr>
+          <w:sz w:val="40"/>
+          <w:szCs w:val="40"/>
+        </w:rPr>
+        <w:t xml:space="preserve">), </w:t>
       </w:r>
       <w:proofErr w:type="spellStart"/>
       <w:r>
@@ -616,6 +682,7 @@
         <w:t>configure in (</w:t>
       </w:r>
       <w:proofErr w:type="spellStart"/>
+      <w:proofErr w:type="gramStart"/>
       <w:r>
         <w:rPr>
           <w:sz w:val="40"/>
@@ -625,6 +692,7 @@
         <w:t>tsconfig.app.json</w:t>
       </w:r>
       <w:proofErr w:type="spellEnd"/>
+      <w:proofErr w:type="gramEnd"/>
       <w:r>
         <w:rPr>
           <w:sz w:val="40"/>
@@ -725,7 +793,15 @@
           <w:sz w:val="40"/>
           <w:szCs w:val="40"/>
         </w:rPr>
-        <w:t>import "../</w:t>
+        <w:t>import "</w:t>
+      </w:r>
+      <w:proofErr w:type="gramStart"/>
+      <w:r>
+        <w:rPr>
+          <w:sz w:val="40"/>
+          <w:szCs w:val="40"/>
+        </w:rPr>
+        <w:t>../</w:t>
       </w:r>
       <w:r>
         <w:rPr>
@@ -750,6 +826,7 @@
         <w:t>?react</w:t>
       </w:r>
       <w:proofErr w:type="spellEnd"/>
+      <w:proofErr w:type="gramEnd"/>
       <w:r>
         <w:rPr>
           <w:sz w:val="40"/>
@@ -781,7 +858,25 @@
           <w:szCs w:val="40"/>
           <w:lang w:val="en-GB"/>
         </w:rPr>
-        <w:t>Put (?react) at the end of the import</w:t>
+        <w:t xml:space="preserve">Put </w:t>
+      </w:r>
+      <w:proofErr w:type="gramStart"/>
+      <w:r>
+        <w:rPr>
+          <w:sz w:val="40"/>
+          <w:szCs w:val="40"/>
+          <w:lang w:val="en-GB"/>
+        </w:rPr>
+        <w:t>(?react</w:t>
+      </w:r>
+      <w:proofErr w:type="gramEnd"/>
+      <w:r>
+        <w:rPr>
+          <w:sz w:val="40"/>
+          <w:szCs w:val="40"/>
+          <w:lang w:val="en-GB"/>
+        </w:rPr>
+        <w:t>) at the end of the import</w:t>
       </w:r>
     </w:p>
     <w:p>
@@ -868,13 +963,23 @@
           <w:lang w:val="en-GB"/>
         </w:rPr>
       </w:pPr>
-      <w:r>
-        <w:rPr>
-          <w:sz w:val="40"/>
-          <w:szCs w:val="40"/>
-          <w:lang w:val="en-GB"/>
-        </w:rPr>
-        <w:t xml:space="preserve">So I send links as (children) to the </w:t>
+      <w:proofErr w:type="gramStart"/>
+      <w:r>
+        <w:rPr>
+          <w:sz w:val="40"/>
+          <w:szCs w:val="40"/>
+          <w:lang w:val="en-GB"/>
+        </w:rPr>
+        <w:t>So</w:t>
+      </w:r>
+      <w:proofErr w:type="gramEnd"/>
+      <w:r>
+        <w:rPr>
+          <w:sz w:val="40"/>
+          <w:szCs w:val="40"/>
+          <w:lang w:val="en-GB"/>
+        </w:rPr>
+        <w:t xml:space="preserve"> I send links as (children) to the </w:t>
       </w:r>
       <w:proofErr w:type="spellStart"/>
       <w:r>
@@ -924,7 +1029,25 @@
           <w:szCs w:val="40"/>
           <w:lang w:val="en-GB"/>
         </w:rPr>
-        <w:t>Instead of make the parent component flex and align items there, I can align child component from inside it’s styles by (</w:t>
+        <w:t xml:space="preserve">Instead of </w:t>
+      </w:r>
+      <w:proofErr w:type="gramStart"/>
+      <w:r>
+        <w:rPr>
+          <w:sz w:val="40"/>
+          <w:szCs w:val="40"/>
+          <w:lang w:val="en-GB"/>
+        </w:rPr>
+        <w:t>make</w:t>
+      </w:r>
+      <w:proofErr w:type="gramEnd"/>
+      <w:r>
+        <w:rPr>
+          <w:sz w:val="40"/>
+          <w:szCs w:val="40"/>
+          <w:lang w:val="en-GB"/>
+        </w:rPr>
+        <w:t xml:space="preserve"> the parent component flex and align items there, I can align child component from inside it’s styles by (</w:t>
       </w:r>
       <w:r>
         <w:rPr>
@@ -972,6 +1095,7 @@
         <w:t xml:space="preserve">*** To make (Footer) appears at the bottom of </w:t>
       </w:r>
       <w:proofErr w:type="spellStart"/>
+      <w:proofErr w:type="gramStart"/>
       <w:r>
         <w:rPr>
           <w:sz w:val="40"/>
@@ -981,6 +1105,7 @@
         <w:t>it’s</w:t>
       </w:r>
       <w:proofErr w:type="spellEnd"/>
+      <w:proofErr w:type="gramEnd"/>
       <w:r>
         <w:rPr>
           <w:sz w:val="40"/>
@@ -1152,7 +1277,25 @@
           <w:szCs w:val="40"/>
           <w:lang w:val="en-GB"/>
         </w:rPr>
-        <w:t xml:space="preserve"> =&gt; Allows us to type (@)in paths instead of ../ or ./</w:t>
+        <w:t xml:space="preserve"> =&gt; Allows us to type (</w:t>
+      </w:r>
+      <w:proofErr w:type="gramStart"/>
+      <w:r>
+        <w:rPr>
+          <w:sz w:val="40"/>
+          <w:szCs w:val="40"/>
+          <w:lang w:val="en-GB"/>
+        </w:rPr>
+        <w:t>@)in</w:t>
+      </w:r>
+      <w:proofErr w:type="gramEnd"/>
+      <w:r>
+        <w:rPr>
+          <w:sz w:val="40"/>
+          <w:szCs w:val="40"/>
+          <w:lang w:val="en-GB"/>
+        </w:rPr>
+        <w:t xml:space="preserve"> paths instead of ../ or ./</w:t>
       </w:r>
     </w:p>
     <w:p>
@@ -1305,6 +1448,7 @@
         <w:t xml:space="preserve">, </w:t>
       </w:r>
       <w:proofErr w:type="spellStart"/>
+      <w:proofErr w:type="gramStart"/>
       <w:r>
         <w:rPr>
           <w:sz w:val="40"/>
@@ -1314,6 +1458,7 @@
         <w:t>tsconfig.app.json</w:t>
       </w:r>
       <w:proofErr w:type="spellEnd"/>
+      <w:proofErr w:type="gramEnd"/>
       <w:r>
         <w:rPr>
           <w:sz w:val="40"/>
@@ -1338,7 +1483,25 @@
           <w:szCs w:val="40"/>
           <w:lang w:val="en-GB"/>
         </w:rPr>
-        <w:t xml:space="preserve">((( but here </w:t>
+        <w:t>(</w:t>
+      </w:r>
+      <w:proofErr w:type="gramStart"/>
+      <w:r>
+        <w:rPr>
+          <w:sz w:val="40"/>
+          <w:szCs w:val="40"/>
+          <w:lang w:val="en-GB"/>
+        </w:rPr>
+        <w:t>(( but</w:t>
+      </w:r>
+      <w:proofErr w:type="gramEnd"/>
+      <w:r>
+        <w:rPr>
+          <w:sz w:val="40"/>
+          <w:szCs w:val="40"/>
+          <w:lang w:val="en-GB"/>
+        </w:rPr>
+        <w:t xml:space="preserve"> here </w:t>
       </w:r>
       <w:proofErr w:type="spellStart"/>
       <w:r>
@@ -1940,6 +2103,7 @@
         <w:t xml:space="preserve">      </w:t>
       </w:r>
       <w:proofErr w:type="spellStart"/>
+      <w:proofErr w:type="gramStart"/>
       <w:r>
         <w:rPr>
           <w:sz w:val="40"/>
@@ -1955,7 +2119,16 @@
           <w:szCs w:val="40"/>
           <w:lang w:val="en-GB"/>
         </w:rPr>
-        <w:t xml:space="preserve"> ? "</w:t>
+        <w:t xml:space="preserve"> ?</w:t>
+      </w:r>
+      <w:proofErr w:type="gramEnd"/>
+      <w:r>
+        <w:rPr>
+          <w:sz w:val="40"/>
+          <w:szCs w:val="40"/>
+          <w:lang w:val="en-GB"/>
+        </w:rPr>
+        <w:t xml:space="preserve"> "</w:t>
       </w:r>
       <w:proofErr w:type="spellStart"/>
       <w:r>
@@ -1967,13 +2140,23 @@
         <w:t>active__menu</w:t>
       </w:r>
       <w:proofErr w:type="spellEnd"/>
-      <w:r>
-        <w:rPr>
-          <w:sz w:val="40"/>
-          <w:szCs w:val="40"/>
-          <w:lang w:val="en-GB"/>
-        </w:rPr>
-        <w:t>" : ""</w:t>
+      <w:proofErr w:type="gramStart"/>
+      <w:r>
+        <w:rPr>
+          <w:sz w:val="40"/>
+          <w:szCs w:val="40"/>
+          <w:lang w:val="en-GB"/>
+        </w:rPr>
+        <w:t>" :</w:t>
+      </w:r>
+      <w:proofErr w:type="gramEnd"/>
+      <w:r>
+        <w:rPr>
+          <w:sz w:val="40"/>
+          <w:szCs w:val="40"/>
+          <w:lang w:val="en-GB"/>
+        </w:rPr>
+        <w:t xml:space="preserve"> ""</w:t>
       </w:r>
     </w:p>
     <w:p>
@@ -2376,7 +2559,23 @@
           <w:sz w:val="40"/>
           <w:szCs w:val="40"/>
         </w:rPr>
-        <w:t xml:space="preserve">**(Because browser makes a stack of page LIFO so if I am in the page 3 on the stack and click back this returns me to page 2, and if I clicked forward </w:t>
+        <w:t xml:space="preserve">**(Because browser makes a stack of page LIFO so if I am in the page 3 on the stack and click back </w:t>
+      </w:r>
+      <w:proofErr w:type="gramStart"/>
+      <w:r>
+        <w:rPr>
+          <w:sz w:val="40"/>
+          <w:szCs w:val="40"/>
+        </w:rPr>
+        <w:t>this returns</w:t>
+      </w:r>
+      <w:proofErr w:type="gramEnd"/>
+      <w:r>
+        <w:rPr>
+          <w:sz w:val="40"/>
+          <w:szCs w:val="40"/>
+        </w:rPr>
+        <w:t xml:space="preserve"> me to page 2, and if I clicked forward </w:t>
       </w:r>
       <w:proofErr w:type="spellStart"/>
       <w:r>
@@ -2559,7 +2758,33 @@
           <w:lang w:eastAsia="en-VG"/>
           <w14:ligatures w14:val="none"/>
         </w:rPr>
-        <w:t>"products/:prefix"</w:t>
+        <w:t>"products</w:t>
+      </w:r>
+      <w:proofErr w:type="gramStart"/>
+      <w:r>
+        <w:rPr>
+          <w:rFonts w:ascii="Consolas" w:eastAsia="Times New Roman" w:hAnsi="Consolas" w:cs="Times New Roman"/>
+          <w:color w:val="CE9178"/>
+          <w:kern w:val="0"/>
+          <w:sz w:val="21"/>
+          <w:szCs w:val="21"/>
+          <w:lang w:eastAsia="en-VG"/>
+          <w14:ligatures w14:val="none"/>
+        </w:rPr>
+        <w:t>/:prefix</w:t>
+      </w:r>
+      <w:proofErr w:type="gramEnd"/>
+      <w:r>
+        <w:rPr>
+          <w:rFonts w:ascii="Consolas" w:eastAsia="Times New Roman" w:hAnsi="Consolas" w:cs="Times New Roman"/>
+          <w:color w:val="CE9178"/>
+          <w:kern w:val="0"/>
+          <w:sz w:val="21"/>
+          <w:szCs w:val="21"/>
+          <w:lang w:eastAsia="en-VG"/>
+          <w14:ligatures w14:val="none"/>
+        </w:rPr>
+        <w:t>"</w:t>
       </w:r>
       <w:r>
         <w:rPr>
@@ -2755,7 +2980,20 @@
           <w:lang w:eastAsia="en-VG"/>
           <w14:ligatures w14:val="none"/>
         </w:rPr>
-        <w:t xml:space="preserve"> ({ </w:t>
+        <w:t xml:space="preserve"> </w:t>
+      </w:r>
+      <w:proofErr w:type="gramStart"/>
+      <w:r>
+        <w:rPr>
+          <w:rFonts w:ascii="Consolas" w:eastAsia="Times New Roman" w:hAnsi="Consolas" w:cs="Times New Roman"/>
+          <w:color w:val="CCCCCC"/>
+          <w:kern w:val="0"/>
+          <w:sz w:val="21"/>
+          <w:szCs w:val="21"/>
+          <w:lang w:eastAsia="en-VG"/>
+          <w14:ligatures w14:val="none"/>
+        </w:rPr>
+        <w:t xml:space="preserve">({ </w:t>
       </w:r>
       <w:r>
         <w:rPr>
@@ -2769,6 +3007,7 @@
         </w:rPr>
         <w:t>params</w:t>
       </w:r>
+      <w:proofErr w:type="gramEnd"/>
       <w:r>
         <w:rPr>
           <w:rFonts w:ascii="Consolas" w:eastAsia="Times New Roman" w:hAnsi="Consolas" w:cs="Times New Roman"/>
@@ -2920,6 +3159,7 @@
         <w:t xml:space="preserve"> </w:t>
       </w:r>
       <w:proofErr w:type="spellStart"/>
+      <w:proofErr w:type="gramStart"/>
       <w:r>
         <w:rPr>
           <w:rFonts w:ascii="Consolas" w:eastAsia="Times New Roman" w:hAnsi="Consolas" w:cs="Times New Roman"/>
@@ -2957,6 +3197,7 @@
         <w:t>prefix</w:t>
       </w:r>
       <w:proofErr w:type="spellEnd"/>
+      <w:proofErr w:type="gramEnd"/>
       <w:r>
         <w:rPr>
           <w:rFonts w:ascii="Consolas" w:eastAsia="Times New Roman" w:hAnsi="Consolas" w:cs="Times New Roman"/>
@@ -3061,6 +3302,7 @@
         </w:rPr>
         <w:t xml:space="preserve">              </w:t>
       </w:r>
+      <w:proofErr w:type="gramStart"/>
       <w:r>
         <w:rPr>
           <w:rFonts w:ascii="Consolas" w:eastAsia="Times New Roman" w:hAnsi="Consolas" w:cs="Times New Roman"/>
@@ -3085,6 +3327,7 @@
         </w:rPr>
         <w:t>/</w:t>
       </w:r>
+      <w:proofErr w:type="gramEnd"/>
       <w:r>
         <w:rPr>
           <w:rFonts w:ascii="Consolas" w:eastAsia="Times New Roman" w:hAnsi="Consolas" w:cs="Times New Roman"/>
@@ -3381,6 +3624,7 @@
         </w:rPr>
         <w:t xml:space="preserve"> </w:t>
       </w:r>
+      <w:proofErr w:type="gramStart"/>
       <w:r>
         <w:rPr>
           <w:rFonts w:ascii="Consolas" w:eastAsia="Times New Roman" w:hAnsi="Consolas" w:cs="Times New Roman"/>
@@ -3405,6 +3649,7 @@
         </w:rPr>
         <w:t>(</w:t>
       </w:r>
+      <w:proofErr w:type="gramEnd"/>
       <w:r>
         <w:rPr>
           <w:rFonts w:ascii="Consolas" w:eastAsia="Times New Roman" w:hAnsi="Consolas" w:cs="Times New Roman"/>
@@ -3633,8 +3878,22 @@
           <w:lang w:eastAsia="en-VG"/>
           <w14:ligatures w14:val="none"/>
         </w:rPr>
-        <w:t>              });</w:t>
-      </w:r>
+        <w:t>              }</w:t>
+      </w:r>
+      <w:proofErr w:type="gramStart"/>
+      <w:r>
+        <w:rPr>
+          <w:rFonts w:ascii="Consolas" w:eastAsia="Times New Roman" w:hAnsi="Consolas" w:cs="Times New Roman"/>
+          <w:color w:val="CCCCCC"/>
+          <w:kern w:val="0"/>
+          <w:sz w:val="21"/>
+          <w:szCs w:val="21"/>
+          <w:lang w:eastAsia="en-VG"/>
+          <w14:ligatures w14:val="none"/>
+        </w:rPr>
+        <w:t>);</w:t>
+      </w:r>
+      <w:proofErr w:type="gramEnd"/>
     </w:p>
     <w:p>
       <w:pPr>
@@ -3723,6 +3982,7 @@
         </w:rPr>
         <w:t xml:space="preserve"> </w:t>
       </w:r>
+      <w:proofErr w:type="gramStart"/>
       <w:r>
         <w:rPr>
           <w:rFonts w:ascii="Consolas" w:eastAsia="Times New Roman" w:hAnsi="Consolas" w:cs="Times New Roman"/>
@@ -3747,6 +4007,7 @@
         </w:rPr>
         <w:t>;</w:t>
       </w:r>
+      <w:proofErr w:type="gramEnd"/>
     </w:p>
     <w:p>
       <w:pPr>
@@ -3910,7 +4171,33 @@
           <w:lang w:eastAsia="en-VG"/>
           <w14:ligatures w14:val="none"/>
         </w:rPr>
-        <w:t>// throw new Response() =&gt; This is how we return errors in react-router-</w:t>
+        <w:t xml:space="preserve">// throw new </w:t>
+      </w:r>
+      <w:proofErr w:type="gramStart"/>
+      <w:r>
+        <w:rPr>
+          <w:rFonts w:ascii="Consolas" w:eastAsia="Times New Roman" w:hAnsi="Consolas" w:cs="Times New Roman"/>
+          <w:color w:val="6A9955"/>
+          <w:kern w:val="0"/>
+          <w:sz w:val="21"/>
+          <w:szCs w:val="21"/>
+          <w:lang w:eastAsia="en-VG"/>
+          <w14:ligatures w14:val="none"/>
+        </w:rPr>
+        <w:t>Response(</w:t>
+      </w:r>
+      <w:proofErr w:type="gramEnd"/>
+      <w:r>
+        <w:rPr>
+          <w:rFonts w:ascii="Consolas" w:eastAsia="Times New Roman" w:hAnsi="Consolas" w:cs="Times New Roman"/>
+          <w:color w:val="6A9955"/>
+          <w:kern w:val="0"/>
+          <w:sz w:val="21"/>
+          <w:szCs w:val="21"/>
+          <w:lang w:eastAsia="en-VG"/>
+          <w14:ligatures w14:val="none"/>
+        </w:rPr>
+        <w:t>) =&gt; This is how we return errors in react-router-</w:t>
       </w:r>
       <w:proofErr w:type="spellStart"/>
       <w:r>
@@ -4107,6 +4394,7 @@
         <w:t xml:space="preserve"> </w:t>
       </w:r>
       <w:proofErr w:type="spellStart"/>
+      <w:proofErr w:type="gramStart"/>
       <w:r>
         <w:rPr>
           <w:rFonts w:ascii="Consolas" w:eastAsia="Times New Roman" w:hAnsi="Consolas" w:cs="Times New Roman"/>
@@ -4144,6 +4432,7 @@
         <w:t>prefix</w:t>
       </w:r>
       <w:proofErr w:type="spellEnd"/>
+      <w:proofErr w:type="gramEnd"/>
       <w:r>
         <w:rPr>
           <w:rFonts w:ascii="Consolas" w:eastAsia="Times New Roman" w:hAnsi="Consolas" w:cs="Times New Roman"/>
@@ -4248,6 +4537,7 @@
         </w:rPr>
         <w:t xml:space="preserve">              </w:t>
       </w:r>
+      <w:proofErr w:type="gramStart"/>
       <w:r>
         <w:rPr>
           <w:rFonts w:ascii="Consolas" w:eastAsia="Times New Roman" w:hAnsi="Consolas" w:cs="Times New Roman"/>
@@ -4272,6 +4562,7 @@
         </w:rPr>
         <w:t>/</w:t>
       </w:r>
+      <w:proofErr w:type="gramEnd"/>
       <w:r>
         <w:rPr>
           <w:rFonts w:ascii="Consolas" w:eastAsia="Times New Roman" w:hAnsi="Consolas" w:cs="Times New Roman"/>
@@ -4554,7 +4845,20 @@
           <w:lang w:eastAsia="en-VG"/>
           <w14:ligatures w14:val="none"/>
         </w:rPr>
-        <w:t xml:space="preserve">// Here I put a guard in typescript ( </w:t>
+        <w:t xml:space="preserve">// Here I put a guard in typescript </w:t>
+      </w:r>
+      <w:proofErr w:type="gramStart"/>
+      <w:r>
+        <w:rPr>
+          <w:rFonts w:ascii="Consolas" w:eastAsia="Times New Roman" w:hAnsi="Consolas" w:cs="Times New Roman"/>
+          <w:color w:val="6A9955"/>
+          <w:kern w:val="0"/>
+          <w:sz w:val="21"/>
+          <w:szCs w:val="21"/>
+          <w:lang w:eastAsia="en-VG"/>
+          <w14:ligatures w14:val="none"/>
+        </w:rPr>
+        <w:t xml:space="preserve">( </w:t>
       </w:r>
       <w:proofErr w:type="spellStart"/>
       <w:r>
@@ -4570,6 +4874,7 @@
         <w:t>typeof</w:t>
       </w:r>
       <w:proofErr w:type="spellEnd"/>
+      <w:proofErr w:type="gramEnd"/>
       <w:r>
         <w:rPr>
           <w:rFonts w:ascii="Consolas" w:eastAsia="Times New Roman" w:hAnsi="Consolas" w:cs="Times New Roman"/>
@@ -4653,6 +4958,7 @@
         <w:t>// because in typescript (</w:t>
       </w:r>
       <w:proofErr w:type="spellStart"/>
+      <w:proofErr w:type="gramStart"/>
       <w:r>
         <w:rPr>
           <w:rFonts w:ascii="Consolas" w:eastAsia="Times New Roman" w:hAnsi="Consolas" w:cs="Times New Roman"/>
@@ -4666,6 +4972,7 @@
         <w:t>params.prefix</w:t>
       </w:r>
       <w:proofErr w:type="spellEnd"/>
+      <w:proofErr w:type="gramEnd"/>
       <w:r>
         <w:rPr>
           <w:rFonts w:ascii="Consolas" w:eastAsia="Times New Roman" w:hAnsi="Consolas" w:cs="Times New Roman"/>
@@ -4875,6 +5182,7 @@
           <w:lang w:val="en-GB"/>
         </w:rPr>
       </w:pPr>
+      <w:proofErr w:type="gramStart"/>
       <w:r>
         <w:rPr>
           <w:sz w:val="40"/>
@@ -4884,6 +5192,7 @@
         <w:lastRenderedPageBreak/>
         <w:t>Generics:-</w:t>
       </w:r>
+      <w:proofErr w:type="gramEnd"/>
     </w:p>
     <w:p>
       <w:pPr>
@@ -5155,9 +5464,23 @@
           <w:lang w:eastAsia="en-VG"/>
           <w14:ligatures w14:val="none"/>
         </w:rPr>
-        <w:t>,&gt;(</w:t>
+        <w:t>,</w:t>
+      </w:r>
+      <w:proofErr w:type="gramStart"/>
+      <w:r>
+        <w:rPr>
+          <w:rFonts w:ascii="Consolas" w:eastAsia="Times New Roman" w:hAnsi="Consolas" w:cs="Times New Roman"/>
+          <w:color w:val="CCCCCC"/>
+          <w:kern w:val="0"/>
+          <w:sz w:val="21"/>
+          <w:szCs w:val="21"/>
+          <w:lang w:eastAsia="en-VG"/>
+          <w14:ligatures w14:val="none"/>
+        </w:rPr>
+        <w:t>&gt;(</w:t>
       </w:r>
       <w:proofErr w:type="spellStart"/>
+      <w:proofErr w:type="gramEnd"/>
       <w:r>
         <w:rPr>
           <w:rFonts w:ascii="Consolas" w:eastAsia="Times New Roman" w:hAnsi="Consolas" w:cs="Times New Roman"/>
@@ -5300,6 +5623,7 @@
         <w:t xml:space="preserve"> </w:t>
       </w:r>
       <w:proofErr w:type="spellStart"/>
+      <w:proofErr w:type="gramStart"/>
       <w:r>
         <w:rPr>
           <w:rFonts w:ascii="Consolas" w:eastAsia="Times New Roman" w:hAnsi="Consolas" w:cs="Times New Roman"/>
@@ -5325,6 +5649,7 @@
         </w:rPr>
         <w:t>;</w:t>
       </w:r>
+      <w:proofErr w:type="gramEnd"/>
     </w:p>
     <w:p>
       <w:pPr>
@@ -5355,8 +5680,22 @@
           <w:lang w:eastAsia="en-VG"/>
           <w14:ligatures w14:val="none"/>
         </w:rPr>
-        <w:t>  };</w:t>
-      </w:r>
+        <w:t xml:space="preserve">  </w:t>
+      </w:r>
+      <w:proofErr w:type="gramStart"/>
+      <w:r>
+        <w:rPr>
+          <w:rFonts w:ascii="Consolas" w:eastAsia="Times New Roman" w:hAnsi="Consolas" w:cs="Times New Roman"/>
+          <w:color w:val="CCCCCC"/>
+          <w:kern w:val="0"/>
+          <w:sz w:val="21"/>
+          <w:szCs w:val="21"/>
+          <w:lang w:eastAsia="en-VG"/>
+          <w14:ligatures w14:val="none"/>
+        </w:rPr>
+        <w:t>};</w:t>
+      </w:r>
+      <w:proofErr w:type="gramEnd"/>
     </w:p>
     <w:p>
       <w:pPr>
@@ -5427,6 +5766,7 @@
         </w:rPr>
         <w:t>number</w:t>
       </w:r>
+      <w:proofErr w:type="gramStart"/>
       <w:r>
         <w:rPr>
           <w:rFonts w:ascii="Consolas" w:eastAsia="Times New Roman" w:hAnsi="Consolas" w:cs="Times New Roman"/>
@@ -5439,6 +5779,7 @@
         </w:rPr>
         <w:t>&gt;(</w:t>
       </w:r>
+      <w:proofErr w:type="gramEnd"/>
       <w:r>
         <w:rPr>
           <w:rFonts w:ascii="Consolas" w:eastAsia="Times New Roman" w:hAnsi="Consolas" w:cs="Times New Roman"/>
@@ -5496,6 +5837,7 @@
         <w:t xml:space="preserve">  </w:t>
       </w:r>
       <w:proofErr w:type="spellStart"/>
+      <w:proofErr w:type="gramStart"/>
       <w:r>
         <w:rPr>
           <w:rFonts w:ascii="Consolas" w:eastAsia="Times New Roman" w:hAnsi="Consolas" w:cs="Times New Roman"/>
@@ -5521,6 +5863,7 @@
         </w:rPr>
         <w:t>(</w:t>
       </w:r>
+      <w:proofErr w:type="gramEnd"/>
       <w:r>
         <w:rPr>
           <w:rFonts w:ascii="Consolas" w:eastAsia="Times New Roman" w:hAnsi="Consolas" w:cs="Times New Roman"/>
@@ -5851,8 +6194,22 @@
           <w:lang w:eastAsia="en-VG"/>
           <w14:ligatures w14:val="none"/>
         </w:rPr>
-        <w:t>,&gt;(</w:t>
-      </w:r>
+        <w:t>,</w:t>
+      </w:r>
+      <w:proofErr w:type="gramStart"/>
+      <w:r>
+        <w:rPr>
+          <w:rFonts w:ascii="Consolas" w:eastAsia="Times New Roman" w:hAnsi="Consolas" w:cs="Times New Roman"/>
+          <w:color w:val="CCCCCC"/>
+          <w:kern w:val="0"/>
+          <w:sz w:val="21"/>
+          <w:szCs w:val="21"/>
+          <w:lang w:eastAsia="en-VG"/>
+          <w14:ligatures w14:val="none"/>
+        </w:rPr>
+        <w:t>&gt;(</w:t>
+      </w:r>
+      <w:proofErr w:type="gramEnd"/>
       <w:r>
         <w:rPr>
           <w:rFonts w:ascii="Consolas" w:eastAsia="Times New Roman" w:hAnsi="Consolas" w:cs="Times New Roman"/>
@@ -5993,6 +6350,7 @@
         </w:rPr>
         <w:t xml:space="preserve"> </w:t>
       </w:r>
+      <w:proofErr w:type="gramStart"/>
       <w:r>
         <w:rPr>
           <w:rFonts w:ascii="Consolas" w:eastAsia="Times New Roman" w:hAnsi="Consolas" w:cs="Times New Roman"/>
@@ -6017,6 +6375,7 @@
         </w:rPr>
         <w:t>;</w:t>
       </w:r>
+      <w:proofErr w:type="gramEnd"/>
     </w:p>
     <w:p>
       <w:pPr>
@@ -6047,8 +6406,22 @@
           <w:lang w:eastAsia="en-VG"/>
           <w14:ligatures w14:val="none"/>
         </w:rPr>
-        <w:t>  };</w:t>
-      </w:r>
+        <w:t xml:space="preserve">  </w:t>
+      </w:r>
+      <w:proofErr w:type="gramStart"/>
+      <w:r>
+        <w:rPr>
+          <w:rFonts w:ascii="Consolas" w:eastAsia="Times New Roman" w:hAnsi="Consolas" w:cs="Times New Roman"/>
+          <w:color w:val="CCCCCC"/>
+          <w:kern w:val="0"/>
+          <w:sz w:val="21"/>
+          <w:szCs w:val="21"/>
+          <w:lang w:eastAsia="en-VG"/>
+          <w14:ligatures w14:val="none"/>
+        </w:rPr>
+        <w:t>};</w:t>
+      </w:r>
+      <w:proofErr w:type="gramEnd"/>
     </w:p>
     <w:p>
       <w:pPr>
@@ -6082,6 +6455,7 @@
         <w:t xml:space="preserve">  </w:t>
       </w:r>
       <w:proofErr w:type="spellStart"/>
+      <w:proofErr w:type="gramStart"/>
       <w:r>
         <w:rPr>
           <w:rFonts w:ascii="Consolas" w:eastAsia="Times New Roman" w:hAnsi="Consolas" w:cs="Times New Roman"/>
@@ -6105,7 +6479,20 @@
           <w:lang w:eastAsia="en-VG"/>
           <w14:ligatures w14:val="none"/>
         </w:rPr>
-        <w:t>([</w:t>
+        <w:t>(</w:t>
+      </w:r>
+      <w:proofErr w:type="gramEnd"/>
+      <w:r>
+        <w:rPr>
+          <w:rFonts w:ascii="Consolas" w:eastAsia="Times New Roman" w:hAnsi="Consolas" w:cs="Times New Roman"/>
+          <w:color w:val="CCCCCC"/>
+          <w:kern w:val="0"/>
+          <w:sz w:val="21"/>
+          <w:szCs w:val="21"/>
+          <w:lang w:eastAsia="en-VG"/>
+          <w14:ligatures w14:val="none"/>
+        </w:rPr>
+        <w:t>[</w:t>
       </w:r>
       <w:r>
         <w:rPr>
@@ -6349,6 +6736,7 @@
         </w:rPr>
         <w:t xml:space="preserve"> </w:t>
       </w:r>
+      <w:proofErr w:type="gramStart"/>
       <w:r>
         <w:rPr>
           <w:rFonts w:ascii="Consolas" w:eastAsia="Times New Roman" w:hAnsi="Consolas" w:cs="Times New Roman"/>
@@ -6371,7 +6759,20 @@
           <w:lang w:eastAsia="en-VG"/>
           <w14:ligatures w14:val="none"/>
         </w:rPr>
-        <w:t xml:space="preserve">[]; </w:t>
+        <w:t>[</w:t>
+      </w:r>
+      <w:proofErr w:type="gramEnd"/>
+      <w:r>
+        <w:rPr>
+          <w:rFonts w:ascii="Consolas" w:eastAsia="Times New Roman" w:hAnsi="Consolas" w:cs="Times New Roman"/>
+          <w:color w:val="CCCCCC"/>
+          <w:kern w:val="0"/>
+          <w:sz w:val="21"/>
+          <w:szCs w:val="21"/>
+          <w:lang w:eastAsia="en-VG"/>
+          <w14:ligatures w14:val="none"/>
+        </w:rPr>
+        <w:t xml:space="preserve">]; </w:t>
       </w:r>
       <w:r>
         <w:rPr>
@@ -6513,8 +6914,22 @@
           <w:lang w:eastAsia="en-VG"/>
           <w14:ligatures w14:val="none"/>
         </w:rPr>
-        <w:t>,&gt;(</w:t>
-      </w:r>
+        <w:t>,</w:t>
+      </w:r>
+      <w:proofErr w:type="gramStart"/>
+      <w:r>
+        <w:rPr>
+          <w:rFonts w:ascii="Consolas" w:eastAsia="Times New Roman" w:hAnsi="Consolas" w:cs="Times New Roman"/>
+          <w:color w:val="CCCCCC"/>
+          <w:kern w:val="0"/>
+          <w:sz w:val="21"/>
+          <w:szCs w:val="21"/>
+          <w:lang w:eastAsia="en-VG"/>
+          <w14:ligatures w14:val="none"/>
+        </w:rPr>
+        <w:t>&gt;(</w:t>
+      </w:r>
+      <w:proofErr w:type="gramEnd"/>
       <w:r>
         <w:rPr>
           <w:rFonts w:ascii="Consolas" w:eastAsia="Times New Roman" w:hAnsi="Consolas" w:cs="Times New Roman"/>
@@ -6681,6 +7096,7 @@
         </w:rPr>
         <w:t xml:space="preserve"> </w:t>
       </w:r>
+      <w:proofErr w:type="gramStart"/>
       <w:r>
         <w:rPr>
           <w:rFonts w:ascii="Consolas" w:eastAsia="Times New Roman" w:hAnsi="Consolas" w:cs="Times New Roman"/>
@@ -6705,6 +7121,7 @@
         </w:rPr>
         <w:t>;</w:t>
       </w:r>
+      <w:proofErr w:type="gramEnd"/>
     </w:p>
     <w:p>
       <w:pPr>
@@ -6735,8 +7152,22 @@
           <w:lang w:eastAsia="en-VG"/>
           <w14:ligatures w14:val="none"/>
         </w:rPr>
-        <w:t>  };</w:t>
-      </w:r>
+        <w:t xml:space="preserve">  </w:t>
+      </w:r>
+      <w:proofErr w:type="gramStart"/>
+      <w:r>
+        <w:rPr>
+          <w:rFonts w:ascii="Consolas" w:eastAsia="Times New Roman" w:hAnsi="Consolas" w:cs="Times New Roman"/>
+          <w:color w:val="CCCCCC"/>
+          <w:kern w:val="0"/>
+          <w:sz w:val="21"/>
+          <w:szCs w:val="21"/>
+          <w:lang w:eastAsia="en-VG"/>
+          <w14:ligatures w14:val="none"/>
+        </w:rPr>
+        <w:t>};</w:t>
+      </w:r>
+      <w:proofErr w:type="gramEnd"/>
     </w:p>
     <w:p>
       <w:pPr>
@@ -7104,8 +7535,18 @@
           <w:lang w:val="en-GB"/>
         </w:rPr>
         <w:lastRenderedPageBreak/>
-        <w:t>Extending an object:-</w:t>
-      </w:r>
+        <w:t xml:space="preserve">Extending an </w:t>
+      </w:r>
+      <w:proofErr w:type="gramStart"/>
+      <w:r>
+        <w:rPr>
+          <w:sz w:val="40"/>
+          <w:szCs w:val="40"/>
+          <w:lang w:val="en-GB"/>
+        </w:rPr>
+        <w:t>object:-</w:t>
+      </w:r>
+      <w:proofErr w:type="gramEnd"/>
     </w:p>
     <w:p>
       <w:pPr>
@@ -7210,7 +7651,20 @@
           <w:lang w:eastAsia="en-VG"/>
           <w14:ligatures w14:val="none"/>
         </w:rPr>
-        <w:t xml:space="preserve"> { </w:t>
+        <w:t xml:space="preserve"> </w:t>
+      </w:r>
+      <w:proofErr w:type="gramStart"/>
+      <w:r>
+        <w:rPr>
+          <w:rFonts w:ascii="Consolas" w:eastAsia="Times New Roman" w:hAnsi="Consolas" w:cs="Times New Roman"/>
+          <w:color w:val="CCCCCC"/>
+          <w:kern w:val="0"/>
+          <w:sz w:val="21"/>
+          <w:szCs w:val="21"/>
+          <w:lang w:eastAsia="en-VG"/>
+          <w14:ligatures w14:val="none"/>
+        </w:rPr>
+        <w:t xml:space="preserve">{ </w:t>
       </w:r>
       <w:r>
         <w:rPr>
@@ -7236,6 +7690,7 @@
         </w:rPr>
         <w:t>?:</w:t>
       </w:r>
+      <w:proofErr w:type="gramEnd"/>
       <w:r>
         <w:rPr>
           <w:rFonts w:ascii="Consolas" w:eastAsia="Times New Roman" w:hAnsi="Consolas" w:cs="Times New Roman"/>
@@ -7496,7 +7951,20 @@
           <w:lang w:eastAsia="en-VG"/>
           <w14:ligatures w14:val="none"/>
         </w:rPr>
-        <w:t xml:space="preserve"> { </w:t>
+        <w:t xml:space="preserve"> </w:t>
+      </w:r>
+      <w:proofErr w:type="gramStart"/>
+      <w:r>
+        <w:rPr>
+          <w:rFonts w:ascii="Consolas" w:eastAsia="Times New Roman" w:hAnsi="Consolas" w:cs="Times New Roman"/>
+          <w:color w:val="CCCCCC"/>
+          <w:kern w:val="0"/>
+          <w:sz w:val="21"/>
+          <w:szCs w:val="21"/>
+          <w:lang w:eastAsia="en-VG"/>
+          <w14:ligatures w14:val="none"/>
+        </w:rPr>
+        <w:t xml:space="preserve">{ </w:t>
       </w:r>
       <w:r>
         <w:rPr>
@@ -7522,6 +7990,7 @@
         </w:rPr>
         <w:t>?:</w:t>
       </w:r>
+      <w:proofErr w:type="gramEnd"/>
       <w:r>
         <w:rPr>
           <w:rFonts w:ascii="Consolas" w:eastAsia="Times New Roman" w:hAnsi="Consolas" w:cs="Times New Roman"/>
@@ -7746,6 +8215,7 @@
         <w:t>hasID</w:t>
       </w:r>
       <w:proofErr w:type="spellEnd"/>
+      <w:proofErr w:type="gramStart"/>
       <w:r>
         <w:rPr>
           <w:rFonts w:ascii="Consolas" w:eastAsia="Times New Roman" w:hAnsi="Consolas" w:cs="Times New Roman"/>
@@ -7758,6 +8228,7 @@
         </w:rPr>
         <w:t>&gt;(</w:t>
       </w:r>
+      <w:proofErr w:type="gramEnd"/>
       <w:r>
         <w:rPr>
           <w:rFonts w:ascii="Consolas" w:eastAsia="Times New Roman" w:hAnsi="Consolas" w:cs="Times New Roman"/>
@@ -7898,6 +8369,7 @@
         </w:rPr>
         <w:t xml:space="preserve"> </w:t>
       </w:r>
+      <w:proofErr w:type="gramStart"/>
       <w:r>
         <w:rPr>
           <w:rFonts w:ascii="Consolas" w:eastAsia="Times New Roman" w:hAnsi="Consolas" w:cs="Times New Roman"/>
@@ -7944,7 +8416,20 @@
           <w:lang w:eastAsia="en-VG"/>
           <w14:ligatures w14:val="none"/>
         </w:rPr>
-        <w:t xml:space="preserve">; </w:t>
+        <w:t>;</w:t>
+      </w:r>
+      <w:proofErr w:type="gramEnd"/>
+      <w:r>
+        <w:rPr>
+          <w:rFonts w:ascii="Consolas" w:eastAsia="Times New Roman" w:hAnsi="Consolas" w:cs="Times New Roman"/>
+          <w:color w:val="CCCCCC"/>
+          <w:kern w:val="0"/>
+          <w:sz w:val="21"/>
+          <w:szCs w:val="21"/>
+          <w:lang w:eastAsia="en-VG"/>
+          <w14:ligatures w14:val="none"/>
+        </w:rPr>
+        <w:t xml:space="preserve"> </w:t>
       </w:r>
     </w:p>
     <w:p>
@@ -7976,8 +8461,22 @@
           <w:lang w:eastAsia="en-VG"/>
           <w14:ligatures w14:val="none"/>
         </w:rPr>
-        <w:t>  };</w:t>
-      </w:r>
+        <w:t xml:space="preserve">  </w:t>
+      </w:r>
+      <w:proofErr w:type="gramStart"/>
+      <w:r>
+        <w:rPr>
+          <w:rFonts w:ascii="Consolas" w:eastAsia="Times New Roman" w:hAnsi="Consolas" w:cs="Times New Roman"/>
+          <w:color w:val="CCCCCC"/>
+          <w:kern w:val="0"/>
+          <w:sz w:val="21"/>
+          <w:szCs w:val="21"/>
+          <w:lang w:eastAsia="en-VG"/>
+          <w14:ligatures w14:val="none"/>
+        </w:rPr>
+        <w:t>};</w:t>
+      </w:r>
+      <w:proofErr w:type="gramEnd"/>
     </w:p>
     <w:p>
       <w:pPr>
@@ -8050,17 +8549,31 @@
         <w:t>TObj</w:t>
       </w:r>
       <w:proofErr w:type="spellEnd"/>
-      <w:r>
-        <w:rPr>
-          <w:rFonts w:ascii="Consolas" w:eastAsia="Times New Roman" w:hAnsi="Consolas" w:cs="Times New Roman"/>
-          <w:color w:val="CCCCCC"/>
-          <w:kern w:val="0"/>
-          <w:sz w:val="21"/>
-          <w:szCs w:val="21"/>
-          <w:lang w:eastAsia="en-VG"/>
-          <w14:ligatures w14:val="none"/>
-        </w:rPr>
-        <w:t xml:space="preserve">&gt;({ </w:t>
+      <w:proofErr w:type="gramStart"/>
+      <w:r>
+        <w:rPr>
+          <w:rFonts w:ascii="Consolas" w:eastAsia="Times New Roman" w:hAnsi="Consolas" w:cs="Times New Roman"/>
+          <w:color w:val="CCCCCC"/>
+          <w:kern w:val="0"/>
+          <w:sz w:val="21"/>
+          <w:szCs w:val="21"/>
+          <w:lang w:eastAsia="en-VG"/>
+          <w14:ligatures w14:val="none"/>
+        </w:rPr>
+        <w:t>&gt;(</w:t>
+      </w:r>
+      <w:proofErr w:type="gramEnd"/>
+      <w:r>
+        <w:rPr>
+          <w:rFonts w:ascii="Consolas" w:eastAsia="Times New Roman" w:hAnsi="Consolas" w:cs="Times New Roman"/>
+          <w:color w:val="CCCCCC"/>
+          <w:kern w:val="0"/>
+          <w:sz w:val="21"/>
+          <w:szCs w:val="21"/>
+          <w:lang w:eastAsia="en-VG"/>
+          <w14:ligatures w14:val="none"/>
+        </w:rPr>
+        <w:t xml:space="preserve">{ </w:t>
       </w:r>
       <w:r>
         <w:rPr>
@@ -8320,7 +8833,33 @@
           <w:lang w:eastAsia="en-VG"/>
           <w14:ligatures w14:val="none"/>
         </w:rPr>
-        <w:t>) will be an error here , because it can not access and see (id) in object</w:t>
+        <w:t xml:space="preserve">) will be an error </w:t>
+      </w:r>
+      <w:proofErr w:type="gramStart"/>
+      <w:r>
+        <w:rPr>
+          <w:rFonts w:ascii="Consolas" w:eastAsia="Times New Roman" w:hAnsi="Consolas" w:cs="Times New Roman"/>
+          <w:color w:val="6A9955"/>
+          <w:kern w:val="0"/>
+          <w:sz w:val="21"/>
+          <w:szCs w:val="21"/>
+          <w:lang w:eastAsia="en-VG"/>
+          <w14:ligatures w14:val="none"/>
+        </w:rPr>
+        <w:t>here ,</w:t>
+      </w:r>
+      <w:proofErr w:type="gramEnd"/>
+      <w:r>
+        <w:rPr>
+          <w:rFonts w:ascii="Consolas" w:eastAsia="Times New Roman" w:hAnsi="Consolas" w:cs="Times New Roman"/>
+          <w:color w:val="6A9955"/>
+          <w:kern w:val="0"/>
+          <w:sz w:val="21"/>
+          <w:szCs w:val="21"/>
+          <w:lang w:eastAsia="en-VG"/>
+          <w14:ligatures w14:val="none"/>
+        </w:rPr>
+        <w:t xml:space="preserve"> because it can not access and see (id) in object</w:t>
       </w:r>
     </w:p>
     <w:p>
@@ -8393,8 +8932,22 @@
           <w:lang w:eastAsia="en-VG"/>
           <w14:ligatures w14:val="none"/>
         </w:rPr>
-        <w:t>// parent:-</w:t>
-      </w:r>
+        <w:t xml:space="preserve">// </w:t>
+      </w:r>
+      <w:proofErr w:type="gramStart"/>
+      <w:r>
+        <w:rPr>
+          <w:rFonts w:ascii="Consolas" w:eastAsia="Times New Roman" w:hAnsi="Consolas" w:cs="Times New Roman"/>
+          <w:color w:val="6A9955"/>
+          <w:kern w:val="0"/>
+          <w:sz w:val="21"/>
+          <w:szCs w:val="21"/>
+          <w:lang w:eastAsia="en-VG"/>
+          <w14:ligatures w14:val="none"/>
+        </w:rPr>
+        <w:t>parent:-</w:t>
+      </w:r>
+      <w:proofErr w:type="gramEnd"/>
     </w:p>
     <w:p>
       <w:pPr>
@@ -8781,6 +9334,7 @@
         </w:rPr>
         <w:t>&lt;</w:t>
       </w:r>
+      <w:proofErr w:type="gramStart"/>
       <w:r>
         <w:rPr>
           <w:rFonts w:ascii="Consolas" w:eastAsia="Times New Roman" w:hAnsi="Consolas" w:cs="Times New Roman"/>
@@ -8793,6 +9347,7 @@
         </w:rPr>
         <w:t>User</w:t>
       </w:r>
+      <w:proofErr w:type="gramEnd"/>
       <w:r>
         <w:rPr>
           <w:rFonts w:ascii="Consolas" w:eastAsia="Times New Roman" w:hAnsi="Consolas" w:cs="Times New Roman"/>
@@ -8973,8 +9528,22 @@
           <w:lang w:eastAsia="en-VG"/>
           <w14:ligatures w14:val="none"/>
         </w:rPr>
-        <w:t>// child:-</w:t>
-      </w:r>
+        <w:t xml:space="preserve">// </w:t>
+      </w:r>
+      <w:proofErr w:type="gramStart"/>
+      <w:r>
+        <w:rPr>
+          <w:rFonts w:ascii="Consolas" w:eastAsia="Times New Roman" w:hAnsi="Consolas" w:cs="Times New Roman"/>
+          <w:color w:val="6A9955"/>
+          <w:kern w:val="0"/>
+          <w:sz w:val="21"/>
+          <w:szCs w:val="21"/>
+          <w:lang w:eastAsia="en-VG"/>
+          <w14:ligatures w14:val="none"/>
+        </w:rPr>
+        <w:t>child:-</w:t>
+      </w:r>
+      <w:proofErr w:type="gramEnd"/>
     </w:p>
     <w:p>
       <w:pPr>
@@ -9197,6 +9766,7 @@
         <w:t>onClick</w:t>
       </w:r>
       <w:proofErr w:type="spellEnd"/>
+      <w:proofErr w:type="gramStart"/>
       <w:r>
         <w:rPr>
           <w:rFonts w:ascii="Consolas" w:eastAsia="Times New Roman" w:hAnsi="Consolas" w:cs="Times New Roman"/>
@@ -9221,6 +9791,7 @@
         </w:rPr>
         <w:t>{</w:t>
       </w:r>
+      <w:proofErr w:type="gramEnd"/>
       <w:r>
         <w:rPr>
           <w:rFonts w:ascii="Consolas" w:eastAsia="Times New Roman" w:hAnsi="Consolas" w:cs="Times New Roman"/>
@@ -9500,8 +10071,18 @@
           <w:lang w:val="en-GB"/>
         </w:rPr>
         <w:lastRenderedPageBreak/>
-        <w:t>Render props pattern:-</w:t>
-      </w:r>
+        <w:t xml:space="preserve">Render props </w:t>
+      </w:r>
+      <w:proofErr w:type="gramStart"/>
+      <w:r>
+        <w:rPr>
+          <w:sz w:val="40"/>
+          <w:szCs w:val="40"/>
+          <w:lang w:val="en-GB"/>
+        </w:rPr>
+        <w:t>pattern:-</w:t>
+      </w:r>
+      <w:proofErr w:type="gramEnd"/>
     </w:p>
     <w:p>
       <w:pPr>
@@ -9545,8 +10126,22 @@
           <w:lang w:eastAsia="en-VG"/>
           <w14:ligatures w14:val="none"/>
         </w:rPr>
-        <w:t>// parent:-</w:t>
-      </w:r>
+        <w:t xml:space="preserve">// </w:t>
+      </w:r>
+      <w:proofErr w:type="gramStart"/>
+      <w:r>
+        <w:rPr>
+          <w:rFonts w:ascii="Consolas" w:eastAsia="Times New Roman" w:hAnsi="Consolas" w:cs="Times New Roman"/>
+          <w:color w:val="6A9955"/>
+          <w:kern w:val="0"/>
+          <w:sz w:val="21"/>
+          <w:szCs w:val="21"/>
+          <w:lang w:eastAsia="en-VG"/>
+          <w14:ligatures w14:val="none"/>
+        </w:rPr>
+        <w:t>parent:-</w:t>
+      </w:r>
+      <w:proofErr w:type="gramEnd"/>
     </w:p>
     <w:p>
       <w:pPr>
@@ -9861,6 +10456,7 @@
         </w:rPr>
         <w:t xml:space="preserve">  </w:t>
       </w:r>
+      <w:proofErr w:type="gramStart"/>
       <w:r>
         <w:rPr>
           <w:rFonts w:ascii="Consolas" w:eastAsia="Times New Roman" w:hAnsi="Consolas" w:cs="Times New Roman"/>
@@ -9909,6 +10505,7 @@
         </w:rPr>
         <w:t>(</w:t>
       </w:r>
+      <w:proofErr w:type="gramEnd"/>
       <w:r>
         <w:rPr>
           <w:rFonts w:ascii="Consolas" w:eastAsia="Times New Roman" w:hAnsi="Consolas" w:cs="Times New Roman"/>
@@ -10352,8 +10949,22 @@
           <w:lang w:eastAsia="en-VG"/>
           <w14:ligatures w14:val="none"/>
         </w:rPr>
-        <w:t>// child:-</w:t>
-      </w:r>
+        <w:t xml:space="preserve">// </w:t>
+      </w:r>
+      <w:proofErr w:type="gramStart"/>
+      <w:r>
+        <w:rPr>
+          <w:rFonts w:ascii="Consolas" w:eastAsia="Times New Roman" w:hAnsi="Consolas" w:cs="Times New Roman"/>
+          <w:color w:val="6A9955"/>
+          <w:kern w:val="0"/>
+          <w:sz w:val="21"/>
+          <w:szCs w:val="21"/>
+          <w:lang w:eastAsia="en-VG"/>
+          <w14:ligatures w14:val="none"/>
+        </w:rPr>
+        <w:t>child:-</w:t>
+      </w:r>
+      <w:proofErr w:type="gramEnd"/>
     </w:p>
     <w:p>
       <w:pPr>
@@ -10754,6 +11365,7 @@
         <w:t xml:space="preserve">  </w:t>
       </w:r>
       <w:proofErr w:type="spellStart"/>
+      <w:proofErr w:type="gramStart"/>
       <w:r>
         <w:rPr>
           <w:rFonts w:ascii="Consolas" w:eastAsia="Times New Roman" w:hAnsi="Consolas" w:cs="Times New Roman"/>
@@ -10803,6 +11415,7 @@
         </w:rPr>
         <w:t>(</w:t>
       </w:r>
+      <w:proofErr w:type="gramEnd"/>
       <w:r>
         <w:rPr>
           <w:rFonts w:ascii="Consolas" w:eastAsia="Times New Roman" w:hAnsi="Consolas" w:cs="Times New Roman"/>
@@ -11116,8 +11729,22 @@
           <w:lang w:eastAsia="en-VG"/>
           <w14:ligatures w14:val="none"/>
         </w:rPr>
-        <w:t xml:space="preserve"> { [</w:t>
-      </w:r>
+        <w:t xml:space="preserve"> </w:t>
+      </w:r>
+      <w:proofErr w:type="gramStart"/>
+      <w:r>
+        <w:rPr>
+          <w:rFonts w:ascii="Consolas" w:eastAsia="Times New Roman" w:hAnsi="Consolas" w:cs="Times New Roman"/>
+          <w:color w:val="CCCCCC"/>
+          <w:kern w:val="0"/>
+          <w:sz w:val="21"/>
+          <w:szCs w:val="21"/>
+          <w:lang w:eastAsia="en-VG"/>
+          <w14:ligatures w14:val="none"/>
+        </w:rPr>
+        <w:t>{ [</w:t>
+      </w:r>
+      <w:proofErr w:type="gramEnd"/>
       <w:r>
         <w:rPr>
           <w:rFonts w:ascii="Consolas" w:eastAsia="Times New Roman" w:hAnsi="Consolas" w:cs="Times New Roman"/>
@@ -11309,6 +11936,7 @@
         <w:t xml:space="preserve"> </w:t>
       </w:r>
       <w:proofErr w:type="spellStart"/>
+      <w:proofErr w:type="gramStart"/>
       <w:r>
         <w:rPr>
           <w:rFonts w:ascii="Consolas" w:eastAsia="Times New Roman" w:hAnsi="Consolas" w:cs="Times New Roman"/>
@@ -11332,7 +11960,20 @@
           <w:lang w:eastAsia="en-VG"/>
           <w14:ligatures w14:val="none"/>
         </w:rPr>
-        <w:t xml:space="preserve">[]; </w:t>
+        <w:t>[</w:t>
+      </w:r>
+      <w:proofErr w:type="gramEnd"/>
+      <w:r>
+        <w:rPr>
+          <w:rFonts w:ascii="Consolas" w:eastAsia="Times New Roman" w:hAnsi="Consolas" w:cs="Times New Roman"/>
+          <w:color w:val="CCCCCC"/>
+          <w:kern w:val="0"/>
+          <w:sz w:val="21"/>
+          <w:szCs w:val="21"/>
+          <w:lang w:eastAsia="en-VG"/>
+          <w14:ligatures w14:val="none"/>
+        </w:rPr>
+        <w:t xml:space="preserve">]; </w:t>
       </w:r>
       <w:r>
         <w:rPr>
@@ -11550,7 +12191,33 @@
           <w:lang w:eastAsia="en-VG"/>
           <w14:ligatures w14:val="none"/>
         </w:rPr>
-        <w:t>// I merge these full info with the quantity I have here , then show results to the user.</w:t>
+        <w:t xml:space="preserve">// I merge these full info with the quantity I have </w:t>
+      </w:r>
+      <w:proofErr w:type="gramStart"/>
+      <w:r>
+        <w:rPr>
+          <w:rFonts w:ascii="Consolas" w:eastAsia="Times New Roman" w:hAnsi="Consolas" w:cs="Times New Roman"/>
+          <w:color w:val="6A9955"/>
+          <w:kern w:val="0"/>
+          <w:sz w:val="21"/>
+          <w:szCs w:val="21"/>
+          <w:lang w:eastAsia="en-VG"/>
+          <w14:ligatures w14:val="none"/>
+        </w:rPr>
+        <w:t>here ,</w:t>
+      </w:r>
+      <w:proofErr w:type="gramEnd"/>
+      <w:r>
+        <w:rPr>
+          <w:rFonts w:ascii="Consolas" w:eastAsia="Times New Roman" w:hAnsi="Consolas" w:cs="Times New Roman"/>
+          <w:color w:val="6A9955"/>
+          <w:kern w:val="0"/>
+          <w:sz w:val="21"/>
+          <w:szCs w:val="21"/>
+          <w:lang w:eastAsia="en-VG"/>
+          <w14:ligatures w14:val="none"/>
+        </w:rPr>
+        <w:t xml:space="preserve"> then show results to the user.</w:t>
       </w:r>
     </w:p>
     <w:p>
@@ -11647,7 +12314,25 @@
           <w:szCs w:val="40"/>
           <w:lang w:val="en-GB"/>
         </w:rPr>
-        <w:t xml:space="preserve">If we use the same component many time but </w:t>
+        <w:t xml:space="preserve">If we use the same component many </w:t>
+      </w:r>
+      <w:proofErr w:type="gramStart"/>
+      <w:r>
+        <w:rPr>
+          <w:sz w:val="40"/>
+          <w:szCs w:val="40"/>
+          <w:lang w:val="en-GB"/>
+        </w:rPr>
+        <w:t>time</w:t>
+      </w:r>
+      <w:proofErr w:type="gramEnd"/>
+      <w:r>
+        <w:rPr>
+          <w:sz w:val="40"/>
+          <w:szCs w:val="40"/>
+          <w:lang w:val="en-GB"/>
+        </w:rPr>
+        <w:t xml:space="preserve"> but </w:t>
       </w:r>
       <w:r>
         <w:rPr>
@@ -11982,6 +12667,7 @@
         <w:t xml:space="preserve">// </w:t>
       </w:r>
       <w:proofErr w:type="spellStart"/>
+      <w:proofErr w:type="gramStart"/>
       <w:r>
         <w:rPr>
           <w:rFonts w:ascii="Consolas" w:eastAsia="Times New Roman" w:hAnsi="Consolas" w:cs="Times New Roman"/>
@@ -11995,6 +12681,7 @@
         <w:t>state.items</w:t>
       </w:r>
       <w:proofErr w:type="spellEnd"/>
+      <w:proofErr w:type="gramEnd"/>
       <w:r>
         <w:rPr>
           <w:rFonts w:ascii="Consolas" w:eastAsia="Times New Roman" w:hAnsi="Consolas" w:cs="Times New Roman"/>
@@ -12212,6 +12899,7 @@
         <w:t xml:space="preserve"> </w:t>
       </w:r>
       <w:proofErr w:type="spellStart"/>
+      <w:proofErr w:type="gramStart"/>
       <w:r>
         <w:rPr>
           <w:rFonts w:ascii="Consolas" w:eastAsia="Times New Roman" w:hAnsi="Consolas" w:cs="Times New Roman"/>
@@ -12248,6 +12936,7 @@
         </w:rPr>
         <w:t>cart</w:t>
       </w:r>
+      <w:proofErr w:type="gramEnd"/>
       <w:r>
         <w:rPr>
           <w:rFonts w:ascii="Consolas" w:eastAsia="Times New Roman" w:hAnsi="Consolas" w:cs="Times New Roman"/>
@@ -12455,6 +13144,7 @@
         <w:t>cartItems</w:t>
       </w:r>
       <w:proofErr w:type="spellEnd"/>
+      <w:proofErr w:type="gramStart"/>
       <w:r>
         <w:rPr>
           <w:rFonts w:ascii="Consolas" w:eastAsia="Times New Roman" w:hAnsi="Consolas" w:cs="Times New Roman"/>
@@ -12467,6 +13157,7 @@
         </w:rPr>
         <w:t>);</w:t>
       </w:r>
+      <w:proofErr w:type="gramEnd"/>
     </w:p>
     <w:p>
       <w:pPr>
@@ -12834,6 +13525,7 @@
         <w:t xml:space="preserve"> </w:t>
       </w:r>
       <w:proofErr w:type="spellStart"/>
+      <w:proofErr w:type="gramStart"/>
       <w:r>
         <w:rPr>
           <w:rFonts w:ascii="Consolas" w:eastAsia="Times New Roman" w:hAnsi="Consolas" w:cs="Times New Roman"/>
@@ -12859,6 +13551,7 @@
         </w:rPr>
         <w:t>;</w:t>
       </w:r>
+      <w:proofErr w:type="gramEnd"/>
     </w:p>
     <w:p>
       <w:pPr>
@@ -12965,8 +13658,22 @@
           <w:lang w:eastAsia="en-VG"/>
           <w14:ligatures w14:val="none"/>
         </w:rPr>
-        <w:t>  );</w:t>
-      </w:r>
+        <w:t xml:space="preserve">  </w:t>
+      </w:r>
+      <w:proofErr w:type="gramStart"/>
+      <w:r>
+        <w:rPr>
+          <w:rFonts w:ascii="Consolas" w:eastAsia="Times New Roman" w:hAnsi="Consolas" w:cs="Times New Roman"/>
+          <w:color w:val="CCCCCC"/>
+          <w:kern w:val="0"/>
+          <w:sz w:val="21"/>
+          <w:szCs w:val="21"/>
+          <w:lang w:eastAsia="en-VG"/>
+          <w14:ligatures w14:val="none"/>
+        </w:rPr>
+        <w:t>);</w:t>
+      </w:r>
+      <w:proofErr w:type="gramEnd"/>
     </w:p>
     <w:p>
       <w:pPr>
@@ -13053,7 +13760,33 @@
           <w:lang w:eastAsia="en-VG"/>
           <w14:ligatures w14:val="none"/>
         </w:rPr>
-        <w:t xml:space="preserve">// reduce() =&gt; Used in </w:t>
+        <w:t xml:space="preserve">// </w:t>
+      </w:r>
+      <w:proofErr w:type="gramStart"/>
+      <w:r>
+        <w:rPr>
+          <w:rFonts w:ascii="Consolas" w:eastAsia="Times New Roman" w:hAnsi="Consolas" w:cs="Times New Roman"/>
+          <w:color w:val="6A9955"/>
+          <w:kern w:val="0"/>
+          <w:sz w:val="21"/>
+          <w:szCs w:val="21"/>
+          <w:lang w:eastAsia="en-VG"/>
+          <w14:ligatures w14:val="none"/>
+        </w:rPr>
+        <w:t>reduce(</w:t>
+      </w:r>
+      <w:proofErr w:type="gramEnd"/>
+      <w:r>
+        <w:rPr>
+          <w:rFonts w:ascii="Consolas" w:eastAsia="Times New Roman" w:hAnsi="Consolas" w:cs="Times New Roman"/>
+          <w:color w:val="6A9955"/>
+          <w:kern w:val="0"/>
+          <w:sz w:val="21"/>
+          <w:szCs w:val="21"/>
+          <w:lang w:eastAsia="en-VG"/>
+          <w14:ligatures w14:val="none"/>
+        </w:rPr>
+        <w:t xml:space="preserve">) =&gt; Used in </w:t>
       </w:r>
       <w:proofErr w:type="spellStart"/>
       <w:r>
@@ -13131,6 +13864,7 @@
           <w:lang w:val="en-GB"/>
         </w:rPr>
       </w:pPr>
+      <w:proofErr w:type="gramStart"/>
       <w:r>
         <w:rPr>
           <w:sz w:val="40"/>
@@ -13140,6 +13874,7 @@
         <w:lastRenderedPageBreak/>
         <w:t>Store:-</w:t>
       </w:r>
+      <w:proofErr w:type="gramEnd"/>
     </w:p>
     <w:p>
       <w:pPr>
@@ -13192,7 +13927,25 @@
           <w:szCs w:val="40"/>
           <w:lang w:val="en-GB"/>
         </w:rPr>
-        <w:t xml:space="preserve">Action1:- (store </w:t>
+        <w:t>Action</w:t>
+      </w:r>
+      <w:proofErr w:type="gramStart"/>
+      <w:r>
+        <w:rPr>
+          <w:sz w:val="40"/>
+          <w:szCs w:val="40"/>
+          <w:lang w:val="en-GB"/>
+        </w:rPr>
+        <w:t>1:-</w:t>
+      </w:r>
+      <w:proofErr w:type="gramEnd"/>
+      <w:r>
+        <w:rPr>
+          <w:sz w:val="40"/>
+          <w:szCs w:val="40"/>
+          <w:lang w:val="en-GB"/>
+        </w:rPr>
+        <w:t xml:space="preserve"> (store </w:t>
       </w:r>
       <w:proofErr w:type="spellStart"/>
       <w:r>
@@ -13276,13 +14029,23 @@
           <w:lang w:val="en-GB"/>
         </w:rPr>
       </w:pPr>
-      <w:r>
-        <w:rPr>
-          <w:sz w:val="40"/>
-          <w:szCs w:val="40"/>
-          <w:lang w:val="en-GB"/>
-        </w:rPr>
-        <w:t>So the selector see if it receives a new value from the slice so =&gt; It will work</w:t>
+      <w:proofErr w:type="gramStart"/>
+      <w:r>
+        <w:rPr>
+          <w:sz w:val="40"/>
+          <w:szCs w:val="40"/>
+          <w:lang w:val="en-GB"/>
+        </w:rPr>
+        <w:t>So</w:t>
+      </w:r>
+      <w:proofErr w:type="gramEnd"/>
+      <w:r>
+        <w:rPr>
+          <w:sz w:val="40"/>
+          <w:szCs w:val="40"/>
+          <w:lang w:val="en-GB"/>
+        </w:rPr>
+        <w:t xml:space="preserve"> the selector see if it receives a new value from the slice so =&gt; It will work</w:t>
       </w:r>
     </w:p>
     <w:p>
@@ -13300,7 +14063,25 @@
           <w:szCs w:val="40"/>
           <w:lang w:val="en-GB"/>
         </w:rPr>
-        <w:t>But if it receives the same value it has =&gt; It will (not) fire</w:t>
+        <w:t xml:space="preserve">But if it receives the same </w:t>
+      </w:r>
+      <w:proofErr w:type="gramStart"/>
+      <w:r>
+        <w:rPr>
+          <w:sz w:val="40"/>
+          <w:szCs w:val="40"/>
+          <w:lang w:val="en-GB"/>
+        </w:rPr>
+        <w:t>value</w:t>
+      </w:r>
+      <w:proofErr w:type="gramEnd"/>
+      <w:r>
+        <w:rPr>
+          <w:sz w:val="40"/>
+          <w:szCs w:val="40"/>
+          <w:lang w:val="en-GB"/>
+        </w:rPr>
+        <w:t xml:space="preserve"> it has =&gt; It will (not) fire</w:t>
       </w:r>
     </w:p>
     <w:p>
@@ -13321,6 +14102,7 @@
         <w:t xml:space="preserve">[when the selector fire =&gt; All actions of </w:t>
       </w:r>
       <w:proofErr w:type="spellStart"/>
+      <w:proofErr w:type="gramStart"/>
       <w:r>
         <w:rPr>
           <w:sz w:val="40"/>
@@ -13330,6 +14112,7 @@
         <w:t>it’s</w:t>
       </w:r>
       <w:proofErr w:type="spellEnd"/>
+      <w:proofErr w:type="gramEnd"/>
       <w:r>
         <w:rPr>
           <w:sz w:val="40"/>
@@ -13504,6 +14287,7 @@
         <w:t>getCartTotalQuantity</w:t>
       </w:r>
       <w:proofErr w:type="spellEnd"/>
+      <w:proofErr w:type="gramStart"/>
       <w:r>
         <w:rPr>
           <w:rFonts w:ascii="Consolas" w:eastAsia="Times New Roman" w:hAnsi="Consolas" w:cs="Times New Roman"/>
@@ -13516,6 +14300,7 @@
         </w:rPr>
         <w:t>);</w:t>
       </w:r>
+      <w:proofErr w:type="gramEnd"/>
     </w:p>
     <w:p>
       <w:pPr>
@@ -13568,7 +14353,16 @@
           <w:szCs w:val="40"/>
           <w:lang w:val="en-GB"/>
         </w:rPr>
-        <w:t xml:space="preserve">To go to this function in the slice and make it’s body do not execute except (when it’s argument changed) [ this done using ((( </w:t>
+        <w:t>To go to this function in the slice and make it’s body do not execute except (when it’s argument changed) [ this done using (</w:t>
+      </w:r>
+      <w:proofErr w:type="gramStart"/>
+      <w:r>
+        <w:rPr>
+          <w:sz w:val="40"/>
+          <w:szCs w:val="40"/>
+          <w:lang w:val="en-GB"/>
+        </w:rPr>
+        <w:t xml:space="preserve">(( </w:t>
       </w:r>
       <w:proofErr w:type="spellStart"/>
       <w:r>
@@ -13580,6 +14374,7 @@
         <w:t>createSelector</w:t>
       </w:r>
       <w:proofErr w:type="spellEnd"/>
+      <w:proofErr w:type="gramEnd"/>
       <w:r>
         <w:rPr>
           <w:sz w:val="40"/>
@@ -13754,6 +14549,7 @@
         <w:t>getCartTotalQuantity</w:t>
       </w:r>
       <w:proofErr w:type="spellEnd"/>
+      <w:proofErr w:type="gramStart"/>
       <w:r>
         <w:rPr>
           <w:rFonts w:ascii="Consolas" w:eastAsia="Times New Roman" w:hAnsi="Consolas" w:cs="Times New Roman"/>
@@ -13766,6 +14562,7 @@
         </w:rPr>
         <w:t>);</w:t>
       </w:r>
+      <w:proofErr w:type="gramEnd"/>
     </w:p>
     <w:p>
       <w:pPr>
@@ -13873,6 +14670,7 @@
         <w:t xml:space="preserve"> </w:t>
       </w:r>
       <w:proofErr w:type="spellStart"/>
+      <w:proofErr w:type="gramStart"/>
       <w:r>
         <w:rPr>
           <w:rFonts w:ascii="Consolas" w:eastAsia="Times New Roman" w:hAnsi="Consolas" w:cs="Times New Roman"/>
@@ -13898,6 +14696,7 @@
         </w:rPr>
         <w:t>(</w:t>
       </w:r>
+      <w:proofErr w:type="gramEnd"/>
       <w:r>
         <w:rPr>
           <w:rFonts w:ascii="Consolas" w:eastAsia="Times New Roman" w:hAnsi="Consolas" w:cs="Times New Roman"/>
@@ -14031,6 +14830,7 @@
         </w:rPr>
       </w:pPr>
       <w:proofErr w:type="spellStart"/>
+      <w:proofErr w:type="gramStart"/>
       <w:r>
         <w:rPr>
           <w:sz w:val="40"/>
@@ -14046,7 +14846,16 @@
           <w:szCs w:val="40"/>
           <w:lang w:val="en-GB"/>
         </w:rPr>
-        <w:t>()</w:t>
+        <w:t>(</w:t>
+      </w:r>
+      <w:proofErr w:type="gramEnd"/>
+      <w:r>
+        <w:rPr>
+          <w:sz w:val="40"/>
+          <w:szCs w:val="40"/>
+          <w:lang w:val="en-GB"/>
+        </w:rPr>
+        <w:t>)</w:t>
       </w:r>
       <w:r>
         <w:rPr>
@@ -14080,7 +14889,25 @@
           <w:szCs w:val="40"/>
           <w:lang w:val="en-GB"/>
         </w:rPr>
-        <w:t xml:space="preserve"> used inside redux store(in slices)</w:t>
+        <w:t xml:space="preserve"> used inside redux </w:t>
+      </w:r>
+      <w:proofErr w:type="gramStart"/>
+      <w:r>
+        <w:rPr>
+          <w:sz w:val="40"/>
+          <w:szCs w:val="40"/>
+          <w:lang w:val="en-GB"/>
+        </w:rPr>
+        <w:t>store(</w:t>
+      </w:r>
+      <w:proofErr w:type="gramEnd"/>
+      <w:r>
+        <w:rPr>
+          <w:sz w:val="40"/>
+          <w:szCs w:val="40"/>
+          <w:lang w:val="en-GB"/>
+        </w:rPr>
+        <w:t>in slices)</w:t>
       </w:r>
     </w:p>
     <w:p>
@@ -14134,7 +14961,25 @@
           <w:szCs w:val="40"/>
           <w:lang w:val="en-GB"/>
         </w:rPr>
-        <w:t>- if it’s not changed, it stopes the execution of it’s function body and returns to the select the old value it had</w:t>
+        <w:t xml:space="preserve">- if it’s not changed, it stopes the execution of </w:t>
+      </w:r>
+      <w:proofErr w:type="gramStart"/>
+      <w:r>
+        <w:rPr>
+          <w:sz w:val="40"/>
+          <w:szCs w:val="40"/>
+          <w:lang w:val="en-GB"/>
+        </w:rPr>
+        <w:t>it’s</w:t>
+      </w:r>
+      <w:proofErr w:type="gramEnd"/>
+      <w:r>
+        <w:rPr>
+          <w:sz w:val="40"/>
+          <w:szCs w:val="40"/>
+          <w:lang w:val="en-GB"/>
+        </w:rPr>
+        <w:t xml:space="preserve"> function body and returns to the select the old value it had</w:t>
       </w:r>
     </w:p>
     <w:p>
@@ -14226,6 +15071,7 @@
         <w:t xml:space="preserve"> </w:t>
       </w:r>
       <w:proofErr w:type="spellStart"/>
+      <w:proofErr w:type="gramStart"/>
       <w:r>
         <w:rPr>
           <w:rFonts w:ascii="Consolas" w:eastAsia="Times New Roman" w:hAnsi="Consolas" w:cs="Times New Roman"/>
@@ -14251,6 +15097,7 @@
         </w:rPr>
         <w:t>(</w:t>
       </w:r>
+      <w:proofErr w:type="gramEnd"/>
     </w:p>
     <w:p>
       <w:pPr>
@@ -14365,6 +15212,7 @@
         <w:t xml:space="preserve"> </w:t>
       </w:r>
       <w:proofErr w:type="spellStart"/>
+      <w:proofErr w:type="gramStart"/>
       <w:r>
         <w:rPr>
           <w:rFonts w:ascii="Consolas" w:eastAsia="Times New Roman" w:hAnsi="Consolas" w:cs="Times New Roman"/>
@@ -14401,6 +15249,7 @@
         </w:rPr>
         <w:t>cart</w:t>
       </w:r>
+      <w:proofErr w:type="gramEnd"/>
       <w:r>
         <w:rPr>
           <w:rFonts w:ascii="Consolas" w:eastAsia="Times New Roman" w:hAnsi="Consolas" w:cs="Times New Roman"/>
@@ -14553,6 +15402,7 @@
         <w:t xml:space="preserve">// items =&gt; The return of [ (state) =&gt; </w:t>
       </w:r>
       <w:proofErr w:type="spellStart"/>
+      <w:proofErr w:type="gramStart"/>
       <w:r>
         <w:rPr>
           <w:rFonts w:ascii="Consolas" w:eastAsia="Times New Roman" w:hAnsi="Consolas" w:cs="Times New Roman"/>
@@ -14563,7 +15413,20 @@
           <w:lang w:eastAsia="en-VG"/>
           <w14:ligatures w14:val="none"/>
         </w:rPr>
-        <w:t>state.cart.items</w:t>
+        <w:t>state.cart</w:t>
+      </w:r>
+      <w:proofErr w:type="gramEnd"/>
+      <w:r>
+        <w:rPr>
+          <w:rFonts w:ascii="Consolas" w:eastAsia="Times New Roman" w:hAnsi="Consolas" w:cs="Times New Roman"/>
+          <w:color w:val="6A9955"/>
+          <w:kern w:val="0"/>
+          <w:sz w:val="21"/>
+          <w:szCs w:val="21"/>
+          <w:lang w:eastAsia="en-VG"/>
+          <w14:ligatures w14:val="none"/>
+        </w:rPr>
+        <w:t>.items</w:t>
       </w:r>
       <w:proofErr w:type="spellEnd"/>
       <w:r>
@@ -14756,6 +15619,7 @@
         </w:rPr>
         <w:t>items</w:t>
       </w:r>
+      <w:proofErr w:type="gramStart"/>
       <w:r>
         <w:rPr>
           <w:rFonts w:ascii="Consolas" w:eastAsia="Times New Roman" w:hAnsi="Consolas" w:cs="Times New Roman"/>
@@ -14780,6 +15644,7 @@
         </w:rPr>
         <w:t>reduce</w:t>
       </w:r>
+      <w:proofErr w:type="gramEnd"/>
       <w:r>
         <w:rPr>
           <w:rFonts w:ascii="Consolas" w:eastAsia="Times New Roman" w:hAnsi="Consolas" w:cs="Times New Roman"/>
@@ -14993,6 +15858,7 @@
         <w:t xml:space="preserve"> </w:t>
       </w:r>
       <w:proofErr w:type="spellStart"/>
+      <w:proofErr w:type="gramStart"/>
       <w:r>
         <w:rPr>
           <w:rFonts w:ascii="Consolas" w:eastAsia="Times New Roman" w:hAnsi="Consolas" w:cs="Times New Roman"/>
@@ -15018,6 +15884,7 @@
         </w:rPr>
         <w:t>;</w:t>
       </w:r>
+      <w:proofErr w:type="gramEnd"/>
     </w:p>
     <w:p>
       <w:pPr>
@@ -15109,8 +15976,22 @@
           <w:lang w:eastAsia="en-VG"/>
           <w14:ligatures w14:val="none"/>
         </w:rPr>
-        <w:t>    );</w:t>
-      </w:r>
+        <w:t xml:space="preserve">    </w:t>
+      </w:r>
+      <w:proofErr w:type="gramStart"/>
+      <w:r>
+        <w:rPr>
+          <w:rFonts w:ascii="Consolas" w:eastAsia="Times New Roman" w:hAnsi="Consolas" w:cs="Times New Roman"/>
+          <w:color w:val="CCCCCC"/>
+          <w:kern w:val="0"/>
+          <w:sz w:val="21"/>
+          <w:szCs w:val="21"/>
+          <w:lang w:eastAsia="en-VG"/>
+          <w14:ligatures w14:val="none"/>
+        </w:rPr>
+        <w:t>);</w:t>
+      </w:r>
+      <w:proofErr w:type="gramEnd"/>
     </w:p>
     <w:p>
       <w:pPr>
@@ -15178,6 +16059,7 @@
         <w:t xml:space="preserve"> </w:t>
       </w:r>
       <w:proofErr w:type="spellStart"/>
+      <w:proofErr w:type="gramStart"/>
       <w:r>
         <w:rPr>
           <w:rFonts w:ascii="Consolas" w:eastAsia="Times New Roman" w:hAnsi="Consolas" w:cs="Times New Roman"/>
@@ -15203,6 +16085,7 @@
         </w:rPr>
         <w:t>;</w:t>
       </w:r>
+      <w:proofErr w:type="gramEnd"/>
     </w:p>
     <w:p>
       <w:pPr>
@@ -15245,6 +16128,7 @@
           <w14:ligatures w14:val="none"/>
         </w:rPr>
       </w:pPr>
+      <w:proofErr w:type="gramStart"/>
       <w:r>
         <w:rPr>
           <w:rFonts w:ascii="Consolas" w:eastAsia="Times New Roman" w:hAnsi="Consolas" w:cs="Times New Roman"/>
@@ -15257,6 +16141,27 @@
         </w:rPr>
         <w:t>);</w:t>
       </w:r>
+      <w:proofErr w:type="gramEnd"/>
+    </w:p>
+    <w:p>
+      <w:pPr>
+        <w:pStyle w:val="ListParagraph"/>
+        <w:rPr>
+          <w:sz w:val="40"/>
+          <w:szCs w:val="40"/>
+          <w:lang w:val="en-GB"/>
+        </w:rPr>
+      </w:pPr>
+    </w:p>
+    <w:p>
+      <w:pPr>
+        <w:pStyle w:val="ListParagraph"/>
+        <w:rPr>
+          <w:sz w:val="40"/>
+          <w:szCs w:val="40"/>
+          <w:lang w:val="en-GB"/>
+        </w:rPr>
+      </w:pPr>
     </w:p>
     <w:p>
       <w:pPr>
@@ -15297,6 +16202,705 @@
           <w:szCs w:val="40"/>
           <w:lang w:val="en-GB"/>
         </w:rPr>
+        <w:lastRenderedPageBreak/>
+        <w:t>In many eCommerce apps there is something called (</w:t>
+      </w:r>
+      <w:r>
+        <w:rPr>
+          <w:sz w:val="40"/>
+          <w:szCs w:val="40"/>
+          <w:lang w:val="en-GB"/>
+        </w:rPr>
+        <w:t>Fair Distribution Policy</w:t>
+      </w:r>
+      <w:r>
+        <w:rPr>
+          <w:sz w:val="40"/>
+          <w:szCs w:val="40"/>
+          <w:lang w:val="en-GB"/>
+        </w:rPr>
+        <w:t>), which is that user is only allowed to add specific amount of each to cart or to shopping list (</w:t>
+      </w:r>
+      <w:proofErr w:type="gramStart"/>
+      <w:r>
+        <w:rPr>
+          <w:sz w:val="40"/>
+          <w:szCs w:val="40"/>
+          <w:lang w:val="en-GB"/>
+        </w:rPr>
+        <w:t>EX:-</w:t>
+      </w:r>
+      <w:proofErr w:type="gramEnd"/>
+      <w:r>
+        <w:rPr>
+          <w:sz w:val="40"/>
+          <w:szCs w:val="40"/>
+          <w:lang w:val="en-GB"/>
+        </w:rPr>
+        <w:t xml:space="preserve"> 5 items of each product), and if he exists that amount I must prevent him</w:t>
+      </w:r>
+      <w:r>
+        <w:rPr>
+          <w:sz w:val="40"/>
+          <w:szCs w:val="40"/>
+          <w:lang w:val="en-GB"/>
+        </w:rPr>
+        <w:t>.</w:t>
+      </w:r>
+    </w:p>
+    <w:p>
+      <w:pPr>
+        <w:pStyle w:val="ListParagraph"/>
+        <w:rPr>
+          <w:sz w:val="40"/>
+          <w:szCs w:val="40"/>
+          <w:lang w:val="en-GB"/>
+        </w:rPr>
+      </w:pPr>
+      <w:r>
+        <w:rPr>
+          <w:sz w:val="40"/>
+          <w:szCs w:val="40"/>
+          <w:lang w:val="en-GB"/>
+        </w:rPr>
+        <w:t xml:space="preserve"> </w:t>
+      </w:r>
+    </w:p>
+    <w:p>
+      <w:pPr>
+        <w:pStyle w:val="ListParagraph"/>
+        <w:numPr>
+          <w:ilvl w:val="0"/>
+          <w:numId w:val="1"/>
+        </w:numPr>
+        <w:rPr>
+          <w:sz w:val="40"/>
+          <w:szCs w:val="40"/>
+          <w:lang w:val="en-GB"/>
+        </w:rPr>
+      </w:pPr>
+      <w:hyperlink r:id="rId5" w:history="1">
+        <w:proofErr w:type="spellStart"/>
+        <w:r>
+          <w:rPr>
+            <w:rStyle w:val="Hyperlink"/>
+            <w:sz w:val="40"/>
+            <w:szCs w:val="40"/>
+          </w:rPr>
+          <w:t>Nullish</w:t>
+        </w:r>
+        <w:proofErr w:type="spellEnd"/>
+        <w:r>
+          <w:rPr>
+            <w:rStyle w:val="Hyperlink"/>
+            <w:sz w:val="40"/>
+            <w:szCs w:val="40"/>
+          </w:rPr>
+          <w:t> </w:t>
+        </w:r>
+        <w:r>
+          <w:rPr>
+            <w:rStyle w:val="Hyperlink"/>
+            <w:b/>
+            <w:bCs/>
+            <w:i/>
+            <w:iCs/>
+            <w:sz w:val="40"/>
+            <w:szCs w:val="40"/>
+          </w:rPr>
+          <w:t>coalescing</w:t>
+        </w:r>
+      </w:hyperlink>
+    </w:p>
+    <w:p>
+      <w:pPr>
+        <w:pStyle w:val="ListParagraph"/>
+        <w:numPr>
+          <w:ilvl w:val="0"/>
+          <w:numId w:val="1"/>
+        </w:numPr>
+        <w:shd w:val="clear" w:color="auto" w:fill="1F1F1F"/>
+        <w:spacing w:after="0" w:line="285" w:lineRule="atLeast"/>
+        <w:rPr>
+          <w:rFonts w:ascii="Consolas" w:eastAsia="Times New Roman" w:hAnsi="Consolas" w:cs="Times New Roman"/>
+          <w:color w:val="CCCCCC"/>
+          <w:kern w:val="0"/>
+          <w:sz w:val="21"/>
+          <w:szCs w:val="21"/>
+          <w:lang w:eastAsia="en-VG"/>
+          <w14:ligatures w14:val="none"/>
+        </w:rPr>
+      </w:pPr>
+      <w:r>
+        <w:rPr>
+          <w:rFonts w:ascii="Consolas" w:eastAsia="Times New Roman" w:hAnsi="Consolas" w:cs="Times New Roman"/>
+          <w:color w:val="569CD6"/>
+          <w:kern w:val="0"/>
+          <w:sz w:val="21"/>
+          <w:szCs w:val="21"/>
+          <w:lang w:eastAsia="en-VG"/>
+          <w14:ligatures w14:val="none"/>
+        </w:rPr>
+        <w:t>const</w:t>
+      </w:r>
+      <w:r>
+        <w:rPr>
+          <w:rFonts w:ascii="Consolas" w:eastAsia="Times New Roman" w:hAnsi="Consolas" w:cs="Times New Roman"/>
+          <w:color w:val="CCCCCC"/>
+          <w:kern w:val="0"/>
+          <w:sz w:val="21"/>
+          <w:szCs w:val="21"/>
+          <w:lang w:eastAsia="en-VG"/>
+          <w14:ligatures w14:val="none"/>
+        </w:rPr>
+        <w:t xml:space="preserve"> </w:t>
+      </w:r>
+      <w:proofErr w:type="spellStart"/>
+      <w:r>
+        <w:rPr>
+          <w:rFonts w:ascii="Consolas" w:eastAsia="Times New Roman" w:hAnsi="Consolas" w:cs="Times New Roman"/>
+          <w:color w:val="4FC1FF"/>
+          <w:kern w:val="0"/>
+          <w:sz w:val="21"/>
+          <w:szCs w:val="21"/>
+          <w:lang w:eastAsia="en-VG"/>
+          <w14:ligatures w14:val="none"/>
+        </w:rPr>
+        <w:t>currentRemainingQuantity</w:t>
+      </w:r>
+      <w:proofErr w:type="spellEnd"/>
+      <w:r>
+        <w:rPr>
+          <w:rFonts w:ascii="Consolas" w:eastAsia="Times New Roman" w:hAnsi="Consolas" w:cs="Times New Roman"/>
+          <w:color w:val="CCCCCC"/>
+          <w:kern w:val="0"/>
+          <w:sz w:val="21"/>
+          <w:szCs w:val="21"/>
+          <w:lang w:eastAsia="en-VG"/>
+          <w14:ligatures w14:val="none"/>
+        </w:rPr>
+        <w:t xml:space="preserve"> </w:t>
+      </w:r>
+      <w:r>
+        <w:rPr>
+          <w:rFonts w:ascii="Consolas" w:eastAsia="Times New Roman" w:hAnsi="Consolas" w:cs="Times New Roman"/>
+          <w:color w:val="D4D4D4"/>
+          <w:kern w:val="0"/>
+          <w:sz w:val="21"/>
+          <w:szCs w:val="21"/>
+          <w:lang w:eastAsia="en-VG"/>
+          <w14:ligatures w14:val="none"/>
+        </w:rPr>
+        <w:t>=</w:t>
+      </w:r>
+      <w:r>
+        <w:rPr>
+          <w:rFonts w:ascii="Consolas" w:eastAsia="Times New Roman" w:hAnsi="Consolas" w:cs="Times New Roman"/>
+          <w:color w:val="CCCCCC"/>
+          <w:kern w:val="0"/>
+          <w:sz w:val="21"/>
+          <w:szCs w:val="21"/>
+          <w:lang w:eastAsia="en-VG"/>
+          <w14:ligatures w14:val="none"/>
+        </w:rPr>
+        <w:t xml:space="preserve"> </w:t>
+      </w:r>
+      <w:r>
+        <w:rPr>
+          <w:rFonts w:ascii="Consolas" w:eastAsia="Times New Roman" w:hAnsi="Consolas" w:cs="Times New Roman"/>
+          <w:color w:val="9CDCFE"/>
+          <w:kern w:val="0"/>
+          <w:sz w:val="21"/>
+          <w:szCs w:val="21"/>
+          <w:lang w:eastAsia="en-VG"/>
+          <w14:ligatures w14:val="none"/>
+        </w:rPr>
+        <w:t>max</w:t>
+      </w:r>
+      <w:r>
+        <w:rPr>
+          <w:rFonts w:ascii="Consolas" w:eastAsia="Times New Roman" w:hAnsi="Consolas" w:cs="Times New Roman"/>
+          <w:color w:val="CCCCCC"/>
+          <w:kern w:val="0"/>
+          <w:sz w:val="21"/>
+          <w:szCs w:val="21"/>
+          <w:lang w:eastAsia="en-VG"/>
+          <w14:ligatures w14:val="none"/>
+        </w:rPr>
+        <w:t xml:space="preserve"> </w:t>
+      </w:r>
+      <w:r>
+        <w:rPr>
+          <w:rFonts w:ascii="Consolas" w:eastAsia="Times New Roman" w:hAnsi="Consolas" w:cs="Times New Roman"/>
+          <w:color w:val="D4D4D4"/>
+          <w:kern w:val="0"/>
+          <w:sz w:val="21"/>
+          <w:szCs w:val="21"/>
+          <w:lang w:eastAsia="en-VG"/>
+          <w14:ligatures w14:val="none"/>
+        </w:rPr>
+        <w:t>-</w:t>
+      </w:r>
+      <w:r>
+        <w:rPr>
+          <w:rFonts w:ascii="Consolas" w:eastAsia="Times New Roman" w:hAnsi="Consolas" w:cs="Times New Roman"/>
+          <w:color w:val="CCCCCC"/>
+          <w:kern w:val="0"/>
+          <w:sz w:val="21"/>
+          <w:szCs w:val="21"/>
+          <w:lang w:eastAsia="en-VG"/>
+          <w14:ligatures w14:val="none"/>
+        </w:rPr>
+        <w:t xml:space="preserve"> (</w:t>
+      </w:r>
+      <w:proofErr w:type="gramStart"/>
+      <w:r>
+        <w:rPr>
+          <w:rFonts w:ascii="Consolas" w:eastAsia="Times New Roman" w:hAnsi="Consolas" w:cs="Times New Roman"/>
+          <w:color w:val="9CDCFE"/>
+          <w:kern w:val="0"/>
+          <w:sz w:val="21"/>
+          <w:szCs w:val="21"/>
+          <w:lang w:eastAsia="en-VG"/>
+          <w14:ligatures w14:val="none"/>
+        </w:rPr>
+        <w:t>quantity</w:t>
+      </w:r>
+      <w:r>
+        <w:rPr>
+          <w:rFonts w:ascii="Consolas" w:eastAsia="Times New Roman" w:hAnsi="Consolas" w:cs="Times New Roman"/>
+          <w:color w:val="CCCCCC"/>
+          <w:kern w:val="0"/>
+          <w:sz w:val="21"/>
+          <w:szCs w:val="21"/>
+          <w:lang w:eastAsia="en-VG"/>
+          <w14:ligatures w14:val="none"/>
+        </w:rPr>
+        <w:t xml:space="preserve"> </w:t>
+      </w:r>
+      <w:r>
+        <w:rPr>
+          <w:rFonts w:ascii="Consolas" w:eastAsia="Times New Roman" w:hAnsi="Consolas" w:cs="Times New Roman"/>
+          <w:color w:val="D4D4D4"/>
+          <w:kern w:val="0"/>
+          <w:sz w:val="21"/>
+          <w:szCs w:val="21"/>
+          <w:lang w:eastAsia="en-VG"/>
+          <w14:ligatures w14:val="none"/>
+        </w:rPr>
+        <w:t>??</w:t>
+      </w:r>
+      <w:proofErr w:type="gramEnd"/>
+      <w:r>
+        <w:rPr>
+          <w:rFonts w:ascii="Consolas" w:eastAsia="Times New Roman" w:hAnsi="Consolas" w:cs="Times New Roman"/>
+          <w:color w:val="CCCCCC"/>
+          <w:kern w:val="0"/>
+          <w:sz w:val="21"/>
+          <w:szCs w:val="21"/>
+          <w:lang w:eastAsia="en-VG"/>
+          <w14:ligatures w14:val="none"/>
+        </w:rPr>
+        <w:t xml:space="preserve"> </w:t>
+      </w:r>
+      <w:r>
+        <w:rPr>
+          <w:rFonts w:ascii="Consolas" w:eastAsia="Times New Roman" w:hAnsi="Consolas" w:cs="Times New Roman"/>
+          <w:color w:val="B5CEA8"/>
+          <w:kern w:val="0"/>
+          <w:sz w:val="21"/>
+          <w:szCs w:val="21"/>
+          <w:lang w:eastAsia="en-VG"/>
+          <w14:ligatures w14:val="none"/>
+        </w:rPr>
+        <w:t>0</w:t>
+      </w:r>
+      <w:proofErr w:type="gramStart"/>
+      <w:r>
+        <w:rPr>
+          <w:rFonts w:ascii="Consolas" w:eastAsia="Times New Roman" w:hAnsi="Consolas" w:cs="Times New Roman"/>
+          <w:color w:val="CCCCCC"/>
+          <w:kern w:val="0"/>
+          <w:sz w:val="21"/>
+          <w:szCs w:val="21"/>
+          <w:lang w:eastAsia="en-VG"/>
+          <w14:ligatures w14:val="none"/>
+        </w:rPr>
+        <w:t>);</w:t>
+      </w:r>
+      <w:proofErr w:type="gramEnd"/>
+    </w:p>
+    <w:p>
+      <w:pPr>
+        <w:pStyle w:val="ListParagraph"/>
+        <w:numPr>
+          <w:ilvl w:val="0"/>
+          <w:numId w:val="1"/>
+        </w:numPr>
+        <w:shd w:val="clear" w:color="auto" w:fill="1F1F1F"/>
+        <w:spacing w:after="0" w:line="285" w:lineRule="atLeast"/>
+        <w:rPr>
+          <w:rFonts w:ascii="Consolas" w:eastAsia="Times New Roman" w:hAnsi="Consolas" w:cs="Times New Roman"/>
+          <w:color w:val="CCCCCC"/>
+          <w:kern w:val="0"/>
+          <w:sz w:val="21"/>
+          <w:szCs w:val="21"/>
+          <w:lang w:eastAsia="en-VG"/>
+          <w14:ligatures w14:val="none"/>
+        </w:rPr>
+      </w:pPr>
+      <w:r>
+        <w:rPr>
+          <w:rFonts w:ascii="Consolas" w:eastAsia="Times New Roman" w:hAnsi="Consolas" w:cs="Times New Roman"/>
+          <w:color w:val="CCCCCC"/>
+          <w:kern w:val="0"/>
+          <w:sz w:val="21"/>
+          <w:szCs w:val="21"/>
+          <w:lang w:eastAsia="en-VG"/>
+          <w14:ligatures w14:val="none"/>
+        </w:rPr>
+        <w:t xml:space="preserve">  </w:t>
+      </w:r>
+      <w:r>
+        <w:rPr>
+          <w:rFonts w:ascii="Consolas" w:eastAsia="Times New Roman" w:hAnsi="Consolas" w:cs="Times New Roman"/>
+          <w:color w:val="6A9955"/>
+          <w:kern w:val="0"/>
+          <w:sz w:val="21"/>
+          <w:szCs w:val="21"/>
+          <w:lang w:eastAsia="en-VG"/>
+          <w14:ligatures w14:val="none"/>
+        </w:rPr>
+        <w:t xml:space="preserve">// </w:t>
+      </w:r>
+      <w:proofErr w:type="spellStart"/>
+      <w:r>
+        <w:rPr>
+          <w:rFonts w:ascii="Consolas" w:eastAsia="Times New Roman" w:hAnsi="Consolas" w:cs="Times New Roman"/>
+          <w:color w:val="6A9955"/>
+          <w:kern w:val="0"/>
+          <w:sz w:val="21"/>
+          <w:szCs w:val="21"/>
+          <w:lang w:eastAsia="en-VG"/>
+          <w14:ligatures w14:val="none"/>
+        </w:rPr>
+        <w:t>Nullish</w:t>
+      </w:r>
+      <w:proofErr w:type="spellEnd"/>
+      <w:r>
+        <w:rPr>
+          <w:rFonts w:ascii="Consolas" w:eastAsia="Times New Roman" w:hAnsi="Consolas" w:cs="Times New Roman"/>
+          <w:color w:val="6A9955"/>
+          <w:kern w:val="0"/>
+          <w:sz w:val="21"/>
+          <w:szCs w:val="21"/>
+          <w:lang w:eastAsia="en-VG"/>
+          <w14:ligatures w14:val="none"/>
+        </w:rPr>
+        <w:t xml:space="preserve"> coalescing</w:t>
+      </w:r>
+    </w:p>
+    <w:p>
+      <w:pPr>
+        <w:pStyle w:val="ListParagraph"/>
+        <w:numPr>
+          <w:ilvl w:val="0"/>
+          <w:numId w:val="1"/>
+        </w:numPr>
+        <w:shd w:val="clear" w:color="auto" w:fill="1F1F1F"/>
+        <w:spacing w:after="0" w:line="285" w:lineRule="atLeast"/>
+        <w:rPr>
+          <w:rFonts w:ascii="Consolas" w:eastAsia="Times New Roman" w:hAnsi="Consolas" w:cs="Times New Roman"/>
+          <w:color w:val="CCCCCC"/>
+          <w:kern w:val="0"/>
+          <w:sz w:val="21"/>
+          <w:szCs w:val="21"/>
+          <w:lang w:eastAsia="en-VG"/>
+          <w14:ligatures w14:val="none"/>
+        </w:rPr>
+      </w:pPr>
+      <w:r>
+        <w:rPr>
+          <w:rFonts w:ascii="Consolas" w:eastAsia="Times New Roman" w:hAnsi="Consolas" w:cs="Times New Roman"/>
+          <w:color w:val="CCCCCC"/>
+          <w:kern w:val="0"/>
+          <w:sz w:val="21"/>
+          <w:szCs w:val="21"/>
+          <w:lang w:eastAsia="en-VG"/>
+          <w14:ligatures w14:val="none"/>
+        </w:rPr>
+        <w:t xml:space="preserve">  </w:t>
+      </w:r>
+      <w:r>
+        <w:rPr>
+          <w:rFonts w:ascii="Consolas" w:eastAsia="Times New Roman" w:hAnsi="Consolas" w:cs="Times New Roman"/>
+          <w:color w:val="6A9955"/>
+          <w:kern w:val="0"/>
+          <w:sz w:val="21"/>
+          <w:szCs w:val="21"/>
+          <w:lang w:eastAsia="en-VG"/>
+          <w14:ligatures w14:val="none"/>
+        </w:rPr>
+        <w:t>// (</w:t>
+      </w:r>
+      <w:proofErr w:type="gramStart"/>
+      <w:r>
+        <w:rPr>
+          <w:rFonts w:ascii="Consolas" w:eastAsia="Times New Roman" w:hAnsi="Consolas" w:cs="Times New Roman"/>
+          <w:color w:val="6A9955"/>
+          <w:kern w:val="0"/>
+          <w:sz w:val="21"/>
+          <w:szCs w:val="21"/>
+          <w:lang w:eastAsia="en-VG"/>
+          <w14:ligatures w14:val="none"/>
+        </w:rPr>
+        <w:t>(( quantity</w:t>
+      </w:r>
+      <w:proofErr w:type="gramEnd"/>
+      <w:r>
+        <w:rPr>
+          <w:rFonts w:ascii="Consolas" w:eastAsia="Times New Roman" w:hAnsi="Consolas" w:cs="Times New Roman"/>
+          <w:color w:val="6A9955"/>
+          <w:kern w:val="0"/>
+          <w:sz w:val="21"/>
+          <w:szCs w:val="21"/>
+          <w:lang w:eastAsia="en-VG"/>
+          <w14:ligatures w14:val="none"/>
+        </w:rPr>
+        <w:t xml:space="preserve"> ?? </w:t>
+      </w:r>
+      <w:proofErr w:type="gramStart"/>
+      <w:r>
+        <w:rPr>
+          <w:rFonts w:ascii="Consolas" w:eastAsia="Times New Roman" w:hAnsi="Consolas" w:cs="Times New Roman"/>
+          <w:color w:val="6A9955"/>
+          <w:kern w:val="0"/>
+          <w:sz w:val="21"/>
+          <w:szCs w:val="21"/>
+          <w:lang w:eastAsia="en-VG"/>
+          <w14:ligatures w14:val="none"/>
+        </w:rPr>
+        <w:t>0 )</w:t>
+      </w:r>
+      <w:proofErr w:type="gramEnd"/>
+      <w:r>
+        <w:rPr>
+          <w:rFonts w:ascii="Consolas" w:eastAsia="Times New Roman" w:hAnsi="Consolas" w:cs="Times New Roman"/>
+          <w:color w:val="6A9955"/>
+          <w:kern w:val="0"/>
+          <w:sz w:val="21"/>
+          <w:szCs w:val="21"/>
+          <w:lang w:eastAsia="en-VG"/>
+          <w14:ligatures w14:val="none"/>
+        </w:rPr>
+        <w:t>)) ===&gt;&gt;&gt; take quantity value, but if it is (null | undefined) make it equals (zero)</w:t>
+      </w:r>
+    </w:p>
+    <w:p>
+      <w:pPr>
+        <w:pStyle w:val="ListParagraph"/>
+        <w:rPr>
+          <w:sz w:val="40"/>
+          <w:szCs w:val="40"/>
+          <w:lang w:val="en-GB"/>
+        </w:rPr>
+      </w:pPr>
+      <w:proofErr w:type="gramStart"/>
+      <w:r>
+        <w:rPr>
+          <w:sz w:val="40"/>
+          <w:szCs w:val="40"/>
+          <w:lang w:val="en-GB"/>
+        </w:rPr>
+        <w:t>( |</w:t>
+      </w:r>
+      <w:proofErr w:type="gramEnd"/>
+      <w:r>
+        <w:rPr>
+          <w:sz w:val="40"/>
+          <w:szCs w:val="40"/>
+          <w:lang w:val="en-GB"/>
+        </w:rPr>
+        <w:t xml:space="preserve">| ) or is the same here but it </w:t>
+      </w:r>
+      <w:proofErr w:type="spellStart"/>
+      <w:r>
+        <w:rPr>
+          <w:sz w:val="40"/>
+          <w:szCs w:val="40"/>
+          <w:lang w:val="en-GB"/>
+        </w:rPr>
+        <w:t>deels</w:t>
+      </w:r>
+      <w:proofErr w:type="spellEnd"/>
+      <w:r>
+        <w:rPr>
+          <w:sz w:val="40"/>
+          <w:szCs w:val="40"/>
+          <w:lang w:val="en-GB"/>
+        </w:rPr>
+        <w:t xml:space="preserve"> with </w:t>
+      </w:r>
+    </w:p>
+    <w:p>
+      <w:pPr>
+        <w:pStyle w:val="ListParagraph"/>
+        <w:rPr>
+          <w:sz w:val="40"/>
+          <w:szCs w:val="40"/>
+          <w:lang w:val="en-GB"/>
+        </w:rPr>
+      </w:pPr>
+      <w:r>
+        <w:rPr>
+          <w:sz w:val="40"/>
+          <w:szCs w:val="40"/>
+          <w:lang w:val="en-GB"/>
+        </w:rPr>
+        <w:t>(empty strings) as well</w:t>
+      </w:r>
+    </w:p>
+    <w:p>
+      <w:pPr>
+        <w:pStyle w:val="ListParagraph"/>
+        <w:rPr>
+          <w:sz w:val="40"/>
+          <w:szCs w:val="40"/>
+          <w:lang w:val="en-GB"/>
+        </w:rPr>
+      </w:pPr>
+    </w:p>
+    <w:p>
+      <w:pPr>
+        <w:pStyle w:val="ListParagraph"/>
+        <w:numPr>
+          <w:ilvl w:val="0"/>
+          <w:numId w:val="1"/>
+        </w:numPr>
+        <w:rPr>
+          <w:sz w:val="40"/>
+          <w:szCs w:val="40"/>
+          <w:lang w:val="en-GB"/>
+        </w:rPr>
+      </w:pPr>
+      <w:r>
+        <w:rPr>
+          <w:sz w:val="40"/>
+          <w:szCs w:val="40"/>
+          <w:lang w:val="en-GB"/>
+        </w:rPr>
+        <w:t xml:space="preserve">In products page when ever a specific variable changes in it, it reloads, (and </w:t>
+      </w:r>
+      <w:proofErr w:type="gramStart"/>
+      <w:r>
+        <w:rPr>
+          <w:sz w:val="40"/>
+          <w:szCs w:val="40"/>
+          <w:lang w:val="en-GB"/>
+        </w:rPr>
+        <w:t>it’s</w:t>
+      </w:r>
+      <w:proofErr w:type="gramEnd"/>
+      <w:r>
+        <w:rPr>
+          <w:sz w:val="40"/>
+          <w:szCs w:val="40"/>
+          <w:lang w:val="en-GB"/>
+        </w:rPr>
+        <w:t xml:space="preserve"> child (product component) reloads also).</w:t>
+      </w:r>
+    </w:p>
+    <w:p>
+      <w:pPr>
+        <w:pStyle w:val="ListParagraph"/>
+        <w:rPr>
+          <w:sz w:val="40"/>
+          <w:szCs w:val="40"/>
+          <w:lang w:val="en-GB"/>
+        </w:rPr>
+      </w:pPr>
+      <w:r>
+        <w:rPr>
+          <w:sz w:val="40"/>
+          <w:szCs w:val="40"/>
+          <w:lang w:val="en-GB"/>
+        </w:rPr>
+        <w:t>To prevent that use (memo) inside the child component</w:t>
+      </w:r>
+    </w:p>
+    <w:p>
+      <w:pPr>
+        <w:pStyle w:val="ListParagraph"/>
+        <w:rPr>
+          <w:sz w:val="40"/>
+          <w:szCs w:val="40"/>
+          <w:lang w:val="en-GB"/>
+        </w:rPr>
+      </w:pPr>
+    </w:p>
+    <w:p>
+      <w:pPr>
+        <w:pStyle w:val="ListParagraph"/>
+        <w:numPr>
+          <w:ilvl w:val="0"/>
+          <w:numId w:val="1"/>
+        </w:numPr>
+        <w:rPr>
+          <w:sz w:val="40"/>
+          <w:szCs w:val="40"/>
+          <w:lang w:val="en-GB"/>
+        </w:rPr>
+      </w:pPr>
+      <w:r>
+        <w:rPr>
+          <w:sz w:val="40"/>
+          <w:szCs w:val="40"/>
+          <w:lang w:val="en-GB"/>
+        </w:rPr>
+        <w:t>z</w:t>
+      </w:r>
+    </w:p>
+    <w:p>
+      <w:pPr>
+        <w:pStyle w:val="ListParagraph"/>
+        <w:numPr>
+          <w:ilvl w:val="0"/>
+          <w:numId w:val="1"/>
+        </w:numPr>
+        <w:rPr>
+          <w:sz w:val="40"/>
+          <w:szCs w:val="40"/>
+          <w:lang w:val="en-GB"/>
+        </w:rPr>
+      </w:pPr>
+      <w:r>
+        <w:rPr>
+          <w:sz w:val="40"/>
+          <w:szCs w:val="40"/>
+          <w:lang w:val="en-GB"/>
+        </w:rPr>
+        <w:t>z</w:t>
+      </w:r>
+    </w:p>
+    <w:p>
+      <w:pPr>
+        <w:pStyle w:val="ListParagraph"/>
+        <w:numPr>
+          <w:ilvl w:val="0"/>
+          <w:numId w:val="1"/>
+        </w:numPr>
+        <w:rPr>
+          <w:sz w:val="40"/>
+          <w:szCs w:val="40"/>
+          <w:lang w:val="en-GB"/>
+        </w:rPr>
+      </w:pPr>
+      <w:r>
+        <w:rPr>
+          <w:sz w:val="40"/>
+          <w:szCs w:val="40"/>
+          <w:lang w:val="en-GB"/>
+        </w:rPr>
         <w:t>z</w:t>
       </w:r>
     </w:p>
@@ -15331,6 +16935,26 @@
           <w:lang w:val="en-GB"/>
         </w:rPr>
       </w:pPr>
+      <w:proofErr w:type="gramStart"/>
+      <w:r>
+        <w:rPr>
+          <w:sz w:val="40"/>
+          <w:szCs w:val="40"/>
+          <w:lang w:val="en-GB"/>
+        </w:rPr>
+        <w:t>Commands:-</w:t>
+      </w:r>
+      <w:proofErr w:type="gramEnd"/>
+    </w:p>
+    <w:p>
+      <w:pPr>
+        <w:rPr>
+          <w:sz w:val="40"/>
+          <w:szCs w:val="40"/>
+          <w:lang w:val="en-GB"/>
+        </w:rPr>
+      </w:pPr>
+      <w:proofErr w:type="spellStart"/>
       <w:r>
         <w:rPr>
           <w:sz w:val="40"/>
@@ -15338,7 +16962,16 @@
           <w:lang w:val="en-GB"/>
         </w:rPr>
         <w:lastRenderedPageBreak/>
-        <w:t>Commands:-</w:t>
+        <w:t>npm</w:t>
+      </w:r>
+      <w:proofErr w:type="spellEnd"/>
+      <w:r>
+        <w:rPr>
+          <w:sz w:val="40"/>
+          <w:szCs w:val="40"/>
+          <w:lang w:val="en-GB"/>
+        </w:rPr>
+        <w:t xml:space="preserve"> i typescript -g</w:t>
       </w:r>
     </w:p>
     <w:p>
@@ -15365,17 +16998,8 @@
           <w:szCs w:val="40"/>
           <w:lang w:val="en-GB"/>
         </w:rPr>
-        <w:t xml:space="preserve"> i typescript -g</w:t>
-      </w:r>
-    </w:p>
-    <w:p>
-      <w:pPr>
-        <w:rPr>
-          <w:sz w:val="40"/>
-          <w:szCs w:val="40"/>
-          <w:lang w:val="en-GB"/>
-        </w:rPr>
-      </w:pPr>
+        <w:t xml:space="preserve"> create </w:t>
+      </w:r>
       <w:proofErr w:type="spellStart"/>
       <w:r>
         <w:rPr>
@@ -15383,6 +17007,25 @@
           <w:szCs w:val="40"/>
           <w:lang w:val="en-GB"/>
         </w:rPr>
+        <w:t>vite@latest</w:t>
+      </w:r>
+      <w:proofErr w:type="spellEnd"/>
+    </w:p>
+    <w:p>
+      <w:pPr>
+        <w:rPr>
+          <w:sz w:val="40"/>
+          <w:szCs w:val="40"/>
+          <w:lang w:val="en-GB"/>
+        </w:rPr>
+      </w:pPr>
+      <w:proofErr w:type="spellStart"/>
+      <w:r>
+        <w:rPr>
+          <w:sz w:val="40"/>
+          <w:szCs w:val="40"/>
+          <w:lang w:val="en-GB"/>
+        </w:rPr>
         <w:t>npm</w:t>
       </w:r>
       <w:proofErr w:type="spellEnd"/>
@@ -15392,8 +17035,17 @@
           <w:szCs w:val="40"/>
           <w:lang w:val="en-GB"/>
         </w:rPr>
-        <w:t xml:space="preserve"> create </w:t>
-      </w:r>
+        <w:t xml:space="preserve"> install</w:t>
+      </w:r>
+    </w:p>
+    <w:p>
+      <w:pPr>
+        <w:rPr>
+          <w:sz w:val="40"/>
+          <w:szCs w:val="40"/>
+          <w:lang w:val="en-GB"/>
+        </w:rPr>
+      </w:pPr>
       <w:proofErr w:type="spellStart"/>
       <w:r>
         <w:rPr>
@@ -15401,18 +17053,17 @@
           <w:szCs w:val="40"/>
           <w:lang w:val="en-GB"/>
         </w:rPr>
-        <w:t>vite@latest</w:t>
+        <w:t>npm</w:t>
       </w:r>
       <w:proofErr w:type="spellEnd"/>
-    </w:p>
-    <w:p>
-      <w:pPr>
-        <w:rPr>
-          <w:sz w:val="40"/>
-          <w:szCs w:val="40"/>
-          <w:lang w:val="en-GB"/>
-        </w:rPr>
-      </w:pPr>
+      <w:r>
+        <w:rPr>
+          <w:sz w:val="40"/>
+          <w:szCs w:val="40"/>
+          <w:lang w:val="en-GB"/>
+        </w:rPr>
+        <w:t xml:space="preserve"> i </w:t>
+      </w:r>
       <w:proofErr w:type="spellStart"/>
       <w:r>
         <w:rPr>
@@ -15420,6 +17071,25 @@
           <w:szCs w:val="40"/>
           <w:lang w:val="en-GB"/>
         </w:rPr>
+        <w:t>axios</w:t>
+      </w:r>
+      <w:proofErr w:type="spellEnd"/>
+    </w:p>
+    <w:p>
+      <w:pPr>
+        <w:rPr>
+          <w:sz w:val="40"/>
+          <w:szCs w:val="40"/>
+          <w:lang w:val="en-GB"/>
+        </w:rPr>
+      </w:pPr>
+      <w:proofErr w:type="spellStart"/>
+      <w:r>
+        <w:rPr>
+          <w:sz w:val="40"/>
+          <w:szCs w:val="40"/>
+          <w:lang w:val="en-GB"/>
+        </w:rPr>
         <w:t>npm</w:t>
       </w:r>
       <w:proofErr w:type="spellEnd"/>
@@ -15429,17 +17099,8 @@
           <w:szCs w:val="40"/>
           <w:lang w:val="en-GB"/>
         </w:rPr>
-        <w:t xml:space="preserve"> install</w:t>
-      </w:r>
-    </w:p>
-    <w:p>
-      <w:pPr>
-        <w:rPr>
-          <w:sz w:val="40"/>
-          <w:szCs w:val="40"/>
-          <w:lang w:val="en-GB"/>
-        </w:rPr>
-      </w:pPr>
+        <w:t xml:space="preserve"> i react-router-</w:t>
+      </w:r>
       <w:proofErr w:type="spellStart"/>
       <w:r>
         <w:rPr>
@@ -15447,6 +17108,25 @@
           <w:szCs w:val="40"/>
           <w:lang w:val="en-GB"/>
         </w:rPr>
+        <w:t>dom</w:t>
+      </w:r>
+      <w:proofErr w:type="spellEnd"/>
+    </w:p>
+    <w:p>
+      <w:pPr>
+        <w:rPr>
+          <w:sz w:val="40"/>
+          <w:szCs w:val="40"/>
+          <w:lang w:val="en-GB"/>
+        </w:rPr>
+      </w:pPr>
+      <w:proofErr w:type="spellStart"/>
+      <w:r>
+        <w:rPr>
+          <w:sz w:val="40"/>
+          <w:szCs w:val="40"/>
+          <w:lang w:val="en-GB"/>
+        </w:rPr>
         <w:t>npm</w:t>
       </w:r>
       <w:proofErr w:type="spellEnd"/>
@@ -15456,6 +17136,140 @@
           <w:szCs w:val="40"/>
           <w:lang w:val="en-GB"/>
         </w:rPr>
+        <w:t xml:space="preserve"> </w:t>
+      </w:r>
+      <w:proofErr w:type="spellStart"/>
+      <w:r>
+        <w:rPr>
+          <w:sz w:val="40"/>
+          <w:szCs w:val="40"/>
+          <w:lang w:val="en-GB"/>
+        </w:rPr>
+        <w:t>i</w:t>
+      </w:r>
+      <w:proofErr w:type="spellEnd"/>
+      <w:r>
+        <w:rPr>
+          <w:sz w:val="40"/>
+          <w:szCs w:val="40"/>
+          <w:lang w:val="en-GB"/>
+        </w:rPr>
+        <w:t xml:space="preserve"> react-redux</w:t>
+      </w:r>
+    </w:p>
+    <w:p>
+      <w:pPr>
+        <w:rPr>
+          <w:sz w:val="40"/>
+          <w:szCs w:val="40"/>
+          <w:lang w:val="en-GB"/>
+        </w:rPr>
+      </w:pPr>
+      <w:proofErr w:type="spellStart"/>
+      <w:r>
+        <w:rPr>
+          <w:sz w:val="40"/>
+          <w:szCs w:val="40"/>
+          <w:lang w:val="en-GB"/>
+        </w:rPr>
+        <w:t>npm</w:t>
+      </w:r>
+      <w:proofErr w:type="spellEnd"/>
+      <w:r>
+        <w:rPr>
+          <w:sz w:val="40"/>
+          <w:szCs w:val="40"/>
+          <w:lang w:val="en-GB"/>
+        </w:rPr>
+        <w:t xml:space="preserve"> i @reduxjs/toolkit</w:t>
+      </w:r>
+    </w:p>
+    <w:p>
+      <w:pPr>
+        <w:rPr>
+          <w:sz w:val="40"/>
+          <w:szCs w:val="40"/>
+          <w:lang w:val="en-GB"/>
+        </w:rPr>
+      </w:pPr>
+      <w:proofErr w:type="spellStart"/>
+      <w:r>
+        <w:rPr>
+          <w:sz w:val="40"/>
+          <w:szCs w:val="40"/>
+          <w:lang w:val="en-GB"/>
+        </w:rPr>
+        <w:t>npm</w:t>
+      </w:r>
+      <w:proofErr w:type="spellEnd"/>
+      <w:r>
+        <w:rPr>
+          <w:sz w:val="40"/>
+          <w:szCs w:val="40"/>
+          <w:lang w:val="en-GB"/>
+        </w:rPr>
+        <w:t xml:space="preserve"> i react-bootstrap</w:t>
+      </w:r>
+      <w:r>
+        <w:rPr>
+          <w:sz w:val="40"/>
+          <w:szCs w:val="40"/>
+          <w:lang w:val="en-GB"/>
+        </w:rPr>
+        <w:t xml:space="preserve"> </w:t>
+      </w:r>
+    </w:p>
+    <w:p>
+      <w:pPr>
+        <w:rPr>
+          <w:sz w:val="40"/>
+          <w:szCs w:val="40"/>
+          <w:lang w:val="en-GB"/>
+        </w:rPr>
+      </w:pPr>
+      <w:proofErr w:type="spellStart"/>
+      <w:r>
+        <w:rPr>
+          <w:sz w:val="40"/>
+          <w:szCs w:val="40"/>
+          <w:lang w:val="en-GB"/>
+        </w:rPr>
+        <w:t>npm</w:t>
+      </w:r>
+      <w:proofErr w:type="spellEnd"/>
+      <w:r>
+        <w:rPr>
+          <w:sz w:val="40"/>
+          <w:szCs w:val="40"/>
+          <w:lang w:val="en-GB"/>
+        </w:rPr>
+        <w:t xml:space="preserve"> i bootstrap</w:t>
+      </w:r>
+    </w:p>
+    <w:p>
+      <w:pPr>
+        <w:rPr>
+          <w:sz w:val="40"/>
+          <w:szCs w:val="40"/>
+          <w:lang w:val="en-GB"/>
+        </w:rPr>
+      </w:pPr>
+      <w:proofErr w:type="spellStart"/>
+      <w:r>
+        <w:rPr>
+          <w:sz w:val="40"/>
+          <w:szCs w:val="40"/>
+          <w:lang w:val="en-GB"/>
+        </w:rPr>
+        <w:t>npm</w:t>
+      </w:r>
+      <w:proofErr w:type="spellEnd"/>
+      <w:r>
+        <w:rPr>
+          <w:sz w:val="40"/>
+          <w:szCs w:val="40"/>
+          <w:lang w:val="en-GB"/>
+        </w:rPr>
         <w:t xml:space="preserve"> i </w:t>
       </w:r>
       <w:proofErr w:type="spellStart"/>
@@ -15465,18 +17279,17 @@
           <w:szCs w:val="40"/>
           <w:lang w:val="en-GB"/>
         </w:rPr>
-        <w:t>axios</w:t>
+        <w:t>vite</w:t>
       </w:r>
       <w:proofErr w:type="spellEnd"/>
-    </w:p>
-    <w:p>
-      <w:pPr>
-        <w:rPr>
-          <w:sz w:val="40"/>
-          <w:szCs w:val="40"/>
-          <w:lang w:val="en-GB"/>
-        </w:rPr>
-      </w:pPr>
+      <w:r>
+        <w:rPr>
+          <w:sz w:val="40"/>
+          <w:szCs w:val="40"/>
+          <w:lang w:val="en-GB"/>
+        </w:rPr>
+        <w:t>-plugin-</w:t>
+      </w:r>
       <w:proofErr w:type="spellStart"/>
       <w:r>
         <w:rPr>
@@ -15484,6 +17297,25 @@
           <w:szCs w:val="40"/>
           <w:lang w:val="en-GB"/>
         </w:rPr>
+        <w:t>svgr</w:t>
+      </w:r>
+      <w:proofErr w:type="spellEnd"/>
+    </w:p>
+    <w:p>
+      <w:pPr>
+        <w:rPr>
+          <w:sz w:val="40"/>
+          <w:szCs w:val="40"/>
+          <w:lang w:val="en-GB"/>
+        </w:rPr>
+      </w:pPr>
+      <w:proofErr w:type="spellStart"/>
+      <w:r>
+        <w:rPr>
+          <w:sz w:val="40"/>
+          <w:szCs w:val="40"/>
+          <w:lang w:val="en-GB"/>
+        </w:rPr>
         <w:t>npm</w:t>
       </w:r>
       <w:proofErr w:type="spellEnd"/>
@@ -15493,233 +17325,7 @@
           <w:szCs w:val="40"/>
           <w:lang w:val="en-GB"/>
         </w:rPr>
-        <w:t xml:space="preserve"> i react-router-</w:t>
-      </w:r>
-      <w:proofErr w:type="spellStart"/>
-      <w:r>
-        <w:rPr>
-          <w:sz w:val="40"/>
-          <w:szCs w:val="40"/>
-          <w:lang w:val="en-GB"/>
-        </w:rPr>
-        <w:t>dom</w:t>
-      </w:r>
-      <w:proofErr w:type="spellEnd"/>
-    </w:p>
-    <w:p>
-      <w:pPr>
-        <w:rPr>
-          <w:sz w:val="40"/>
-          <w:szCs w:val="40"/>
-          <w:lang w:val="en-GB"/>
-        </w:rPr>
-      </w:pPr>
-      <w:proofErr w:type="spellStart"/>
-      <w:r>
-        <w:rPr>
-          <w:sz w:val="40"/>
-          <w:szCs w:val="40"/>
-          <w:lang w:val="en-GB"/>
-        </w:rPr>
-        <w:t>npm</w:t>
-      </w:r>
-      <w:proofErr w:type="spellEnd"/>
-      <w:r>
-        <w:rPr>
-          <w:sz w:val="40"/>
-          <w:szCs w:val="40"/>
-          <w:lang w:val="en-GB"/>
-        </w:rPr>
-        <w:t xml:space="preserve"> i react-redux</w:t>
-      </w:r>
-    </w:p>
-    <w:p>
-      <w:pPr>
-        <w:rPr>
-          <w:sz w:val="40"/>
-          <w:szCs w:val="40"/>
-          <w:lang w:val="en-GB"/>
-        </w:rPr>
-      </w:pPr>
-      <w:proofErr w:type="spellStart"/>
-      <w:r>
-        <w:rPr>
-          <w:sz w:val="40"/>
-          <w:szCs w:val="40"/>
-          <w:lang w:val="en-GB"/>
-        </w:rPr>
-        <w:t>npm</w:t>
-      </w:r>
-      <w:proofErr w:type="spellEnd"/>
-      <w:r>
-        <w:rPr>
-          <w:sz w:val="40"/>
-          <w:szCs w:val="40"/>
-          <w:lang w:val="en-GB"/>
-        </w:rPr>
-        <w:t xml:space="preserve"> i @reduxjs/toolkit</w:t>
-      </w:r>
-    </w:p>
-    <w:p>
-      <w:pPr>
-        <w:rPr>
-          <w:sz w:val="40"/>
-          <w:szCs w:val="40"/>
-          <w:lang w:val="en-GB"/>
-        </w:rPr>
-      </w:pPr>
-      <w:proofErr w:type="spellStart"/>
-      <w:r>
-        <w:rPr>
-          <w:sz w:val="40"/>
-          <w:szCs w:val="40"/>
-          <w:lang w:val="en-GB"/>
-        </w:rPr>
-        <w:t>npm</w:t>
-      </w:r>
-      <w:proofErr w:type="spellEnd"/>
-      <w:r>
-        <w:rPr>
-          <w:sz w:val="40"/>
-          <w:szCs w:val="40"/>
-          <w:lang w:val="en-GB"/>
-        </w:rPr>
-        <w:t xml:space="preserve"> i react-bootstrap</w:t>
-      </w:r>
-      <w:r>
-        <w:rPr>
-          <w:sz w:val="40"/>
-          <w:szCs w:val="40"/>
-          <w:lang w:val="en-GB"/>
-        </w:rPr>
-        <w:t xml:space="preserve"> </w:t>
-      </w:r>
-    </w:p>
-    <w:p>
-      <w:pPr>
-        <w:rPr>
-          <w:sz w:val="40"/>
-          <w:szCs w:val="40"/>
-          <w:lang w:val="en-GB"/>
-        </w:rPr>
-      </w:pPr>
-      <w:proofErr w:type="spellStart"/>
-      <w:r>
-        <w:rPr>
-          <w:sz w:val="40"/>
-          <w:szCs w:val="40"/>
-          <w:lang w:val="en-GB"/>
-        </w:rPr>
-        <w:t>npm</w:t>
-      </w:r>
-      <w:proofErr w:type="spellEnd"/>
-      <w:r>
-        <w:rPr>
-          <w:sz w:val="40"/>
-          <w:szCs w:val="40"/>
-          <w:lang w:val="en-GB"/>
-        </w:rPr>
-        <w:t xml:space="preserve"> i bootstrap</w:t>
-      </w:r>
-    </w:p>
-    <w:p>
-      <w:pPr>
-        <w:rPr>
-          <w:sz w:val="40"/>
-          <w:szCs w:val="40"/>
-          <w:lang w:val="en-GB"/>
-        </w:rPr>
-      </w:pPr>
-      <w:proofErr w:type="spellStart"/>
-      <w:r>
-        <w:rPr>
-          <w:sz w:val="40"/>
-          <w:szCs w:val="40"/>
-          <w:lang w:val="en-GB"/>
-        </w:rPr>
-        <w:t>npm</w:t>
-      </w:r>
-      <w:proofErr w:type="spellEnd"/>
-      <w:r>
-        <w:rPr>
-          <w:sz w:val="40"/>
-          <w:szCs w:val="40"/>
-          <w:lang w:val="en-GB"/>
-        </w:rPr>
         <w:t xml:space="preserve"> i </w:t>
-      </w:r>
-      <w:proofErr w:type="spellStart"/>
-      <w:r>
-        <w:rPr>
-          <w:sz w:val="40"/>
-          <w:szCs w:val="40"/>
-          <w:lang w:val="en-GB"/>
-        </w:rPr>
-        <w:t>vite</w:t>
-      </w:r>
-      <w:proofErr w:type="spellEnd"/>
-      <w:r>
-        <w:rPr>
-          <w:sz w:val="40"/>
-          <w:szCs w:val="40"/>
-          <w:lang w:val="en-GB"/>
-        </w:rPr>
-        <w:t>-plugin-</w:t>
-      </w:r>
-      <w:proofErr w:type="spellStart"/>
-      <w:r>
-        <w:rPr>
-          <w:sz w:val="40"/>
-          <w:szCs w:val="40"/>
-          <w:lang w:val="en-GB"/>
-        </w:rPr>
-        <w:t>svgr</w:t>
-      </w:r>
-      <w:proofErr w:type="spellEnd"/>
-    </w:p>
-    <w:p>
-      <w:pPr>
-        <w:rPr>
-          <w:sz w:val="40"/>
-          <w:szCs w:val="40"/>
-          <w:lang w:val="en-GB"/>
-        </w:rPr>
-      </w:pPr>
-      <w:proofErr w:type="spellStart"/>
-      <w:r>
-        <w:rPr>
-          <w:sz w:val="40"/>
-          <w:szCs w:val="40"/>
-          <w:lang w:val="en-GB"/>
-        </w:rPr>
-        <w:t>npm</w:t>
-      </w:r>
-      <w:proofErr w:type="spellEnd"/>
-      <w:r>
-        <w:rPr>
-          <w:sz w:val="40"/>
-          <w:szCs w:val="40"/>
-          <w:lang w:val="en-GB"/>
-        </w:rPr>
-        <w:t xml:space="preserve"> </w:t>
-      </w:r>
-      <w:proofErr w:type="spellStart"/>
-      <w:r>
-        <w:rPr>
-          <w:sz w:val="40"/>
-          <w:szCs w:val="40"/>
-          <w:lang w:val="en-GB"/>
-        </w:rPr>
-        <w:t>i</w:t>
-      </w:r>
-      <w:proofErr w:type="spellEnd"/>
-      <w:r>
-        <w:rPr>
-          <w:sz w:val="40"/>
-          <w:szCs w:val="40"/>
-          <w:lang w:val="en-GB"/>
-        </w:rPr>
-        <w:t xml:space="preserve"> </w:t>
       </w:r>
       <w:proofErr w:type="spellStart"/>
       <w:r>
@@ -15944,6 +17550,7 @@
           <w:lang w:val="en-GB"/>
         </w:rPr>
       </w:pPr>
+      <w:proofErr w:type="gramStart"/>
       <w:r>
         <w:rPr>
           <w:sz w:val="40"/>
@@ -15952,6 +17559,7 @@
         </w:rPr>
         <w:t>Technologies:-</w:t>
       </w:r>
+      <w:proofErr w:type="gramEnd"/>
     </w:p>
     <w:p>
       <w:pPr>
@@ -16018,34 +17626,34 @@
           <w:szCs w:val="40"/>
           <w:lang w:val="en-GB"/>
         </w:rPr>
+        <w:t>React-router-</w:t>
+      </w:r>
+      <w:proofErr w:type="spellStart"/>
+      <w:r>
+        <w:rPr>
+          <w:sz w:val="40"/>
+          <w:szCs w:val="40"/>
+          <w:lang w:val="en-GB"/>
+        </w:rPr>
+        <w:t>dom</w:t>
+      </w:r>
+      <w:proofErr w:type="spellEnd"/>
+    </w:p>
+    <w:p>
+      <w:pPr>
+        <w:rPr>
+          <w:sz w:val="40"/>
+          <w:szCs w:val="40"/>
+          <w:lang w:val="en-GB"/>
+        </w:rPr>
+      </w:pPr>
+      <w:r>
+        <w:rPr>
+          <w:sz w:val="40"/>
+          <w:szCs w:val="40"/>
+          <w:lang w:val="en-GB"/>
+        </w:rPr>
         <w:lastRenderedPageBreak/>
-        <w:t>React-router-</w:t>
-      </w:r>
-      <w:proofErr w:type="spellStart"/>
-      <w:r>
-        <w:rPr>
-          <w:sz w:val="40"/>
-          <w:szCs w:val="40"/>
-          <w:lang w:val="en-GB"/>
-        </w:rPr>
-        <w:t>dom</w:t>
-      </w:r>
-      <w:proofErr w:type="spellEnd"/>
-    </w:p>
-    <w:p>
-      <w:pPr>
-        <w:rPr>
-          <w:sz w:val="40"/>
-          <w:szCs w:val="40"/>
-          <w:lang w:val="en-GB"/>
-        </w:rPr>
-      </w:pPr>
-      <w:r>
-        <w:rPr>
-          <w:sz w:val="40"/>
-          <w:szCs w:val="40"/>
-          <w:lang w:val="en-GB"/>
-        </w:rPr>
         <w:t>React-redux</w:t>
       </w:r>
     </w:p>
@@ -16269,6 +17877,7 @@
           <w:lang w:val="en-GB"/>
         </w:rPr>
       </w:pPr>
+      <w:proofErr w:type="gramStart"/>
       <w:r>
         <w:rPr>
           <w:sz w:val="40"/>
@@ -16277,6 +17886,7 @@
         </w:rPr>
         <w:t>Questions:-</w:t>
       </w:r>
+      <w:proofErr w:type="gramEnd"/>
     </w:p>
     <w:p>
       <w:pPr>
@@ -18109,6 +19719,29 @@
       <w:spacing w:val="5"/>
     </w:rPr>
   </w:style>
+  <w:style w:type="character" w:styleId="Hyperlink">
+    <w:name w:val="Hyperlink"/>
+    <w:basedOn w:val="DefaultParagraphFont"/>
+    <w:uiPriority w:val="99"/>
+    <w:unhideWhenUsed/>
+    <w:rsid w:val="00BB6C41"/>
+    <w:rPr>
+      <w:color w:val="467886" w:themeColor="hyperlink"/>
+      <w:u w:val="single"/>
+    </w:rPr>
+  </w:style>
+  <w:style w:type="character" w:styleId="UnresolvedMention">
+    <w:name w:val="Unresolved Mention"/>
+    <w:basedOn w:val="DefaultParagraphFont"/>
+    <w:uiPriority w:val="99"/>
+    <w:semiHidden/>
+    <w:unhideWhenUsed/>
+    <w:rsid w:val="00BB6C41"/>
+    <w:rPr>
+      <w:color w:val="605E5C"/>
+      <w:shd w:val="clear" w:color="auto" w:fill="E1DFDD"/>
+    </w:rPr>
+  </w:style>
 </w:styles>
 </file>
 

</xml_diff>

<commit_message>
adding wishlist logic, cashing and presintation page and component
</commit_message>
<xml_diff>
--- a/notes-questions/kims-code-eccomerce.docx
+++ b/notes-questions/kims-code-eccomerce.docx
@@ -17523,57 +17523,355 @@
     </w:p>
     <w:p>
       <w:pPr>
+        <w:pBdr>
+          <w:top w:val="single" w:sz="6" w:space="1" w:color="auto"/>
+          <w:bottom w:val="single" w:sz="6" w:space="1" w:color="auto"/>
+        </w:pBdr>
+        <w:rPr>
+          <w:sz w:val="40"/>
+          <w:szCs w:val="40"/>
+          <w:lang w:val="en-GB"/>
+        </w:rPr>
+      </w:pPr>
+    </w:p>
+    <w:p>
+      <w:pPr>
+        <w:pBdr>
+          <w:bottom w:val="single" w:sz="6" w:space="1" w:color="auto"/>
+        </w:pBdr>
+        <w:rPr>
+          <w:sz w:val="40"/>
+          <w:szCs w:val="40"/>
+          <w:lang w:val="en-GB"/>
+        </w:rPr>
+      </w:pPr>
+      <w:r>
+        <w:rPr>
+          <w:sz w:val="40"/>
+          <w:szCs w:val="40"/>
+          <w:lang w:val="en-GB"/>
+        </w:rPr>
+        <w:t xml:space="preserve">    </w:t>
+      </w:r>
+      <w:r>
+        <w:rPr>
+          <w:sz w:val="40"/>
+          <w:szCs w:val="40"/>
+          <w:lang w:val="en-GB"/>
+        </w:rPr>
+        <w:t xml:space="preserve">(Encapsulated Component):- </w:t>
+      </w:r>
+    </w:p>
+    <w:p>
+      <w:pPr>
+        <w:ind w:left="360"/>
+        <w:rPr>
+          <w:sz w:val="40"/>
+          <w:szCs w:val="40"/>
+          <w:lang w:val="en-GB"/>
+        </w:rPr>
+      </w:pPr>
+      <w:r>
+        <w:rPr>
+          <w:sz w:val="40"/>
+          <w:szCs w:val="40"/>
+          <w:lang w:val="en-GB"/>
+        </w:rPr>
+        <w:t>It is the component that has it’s own logic and also view or represents data inside it.</w:t>
+      </w:r>
+    </w:p>
+    <w:p>
+      <w:pPr>
+        <w:pBdr>
+          <w:bottom w:val="single" w:sz="6" w:space="1" w:color="auto"/>
+        </w:pBdr>
+        <w:rPr>
+          <w:sz w:val="40"/>
+          <w:szCs w:val="40"/>
+          <w:lang w:val="en-GB"/>
+        </w:rPr>
+      </w:pPr>
+      <w:r>
+        <w:rPr>
+          <w:sz w:val="40"/>
+          <w:szCs w:val="40"/>
+          <w:lang w:val="en-GB"/>
+        </w:rPr>
+        <w:t xml:space="preserve">     </w:t>
+      </w:r>
+      <w:r>
+        <w:rPr>
+          <w:sz w:val="40"/>
+          <w:szCs w:val="40"/>
+          <w:lang w:val="en-GB"/>
+        </w:rPr>
+        <w:t xml:space="preserve">((( Container and view component ))):- </w:t>
+      </w:r>
+      <w:r>
+        <w:rPr>
+          <w:sz w:val="40"/>
+          <w:szCs w:val="40"/>
+          <w:lang w:val="en-GB"/>
+        </w:rPr>
+        <w:t>(Default)</w:t>
+      </w:r>
+    </w:p>
+    <w:p>
+      <w:pPr>
+        <w:ind w:left="720"/>
+        <w:rPr>
+          <w:sz w:val="40"/>
+          <w:szCs w:val="40"/>
+          <w:lang w:val="en-GB"/>
+        </w:rPr>
+      </w:pPr>
+      <w:r>
+        <w:rPr>
+          <w:sz w:val="40"/>
+          <w:szCs w:val="40"/>
+          <w:lang w:val="en-GB"/>
+        </w:rPr>
+        <w:t>(This is a technique) in which I have two</w:t>
+      </w:r>
+      <w:r>
+        <w:rPr>
+          <w:sz w:val="40"/>
+          <w:szCs w:val="40"/>
+          <w:lang w:val="en-GB"/>
+        </w:rPr>
+        <w:t xml:space="preserve">                                           </w:t>
+      </w:r>
+      <w:r>
+        <w:rPr>
+          <w:sz w:val="40"/>
+          <w:szCs w:val="40"/>
+          <w:lang w:val="en-GB"/>
+        </w:rPr>
+        <w:t xml:space="preserve">components </w:t>
+      </w:r>
+    </w:p>
+    <w:p>
+      <w:pPr>
+        <w:ind w:left="720"/>
+        <w:rPr>
+          <w:sz w:val="40"/>
+          <w:szCs w:val="40"/>
+          <w:lang w:val="en-GB"/>
+        </w:rPr>
+      </w:pPr>
+      <w:r>
+        <w:rPr>
+          <w:sz w:val="40"/>
+          <w:szCs w:val="40"/>
+          <w:lang w:val="en-GB"/>
+        </w:rPr>
+        <w:t xml:space="preserve">First (parent component) which has all logic </w:t>
+      </w:r>
+    </w:p>
+    <w:p>
+      <w:pPr>
+        <w:ind w:left="720"/>
+        <w:rPr>
+          <w:sz w:val="40"/>
+          <w:szCs w:val="40"/>
+          <w:lang w:val="en-GB"/>
+        </w:rPr>
+      </w:pPr>
+      <w:r>
+        <w:rPr>
+          <w:sz w:val="40"/>
+          <w:szCs w:val="40"/>
+          <w:lang w:val="en-GB"/>
+        </w:rPr>
+        <w:t xml:space="preserve">Second (child component) which view the data and uses logic passed from the parent. </w:t>
+      </w:r>
+    </w:p>
+    <w:p>
+      <w:pPr>
+        <w:ind w:left="720"/>
+        <w:rPr>
+          <w:sz w:val="40"/>
+          <w:szCs w:val="40"/>
+          <w:lang w:val="en-GB"/>
+        </w:rPr>
+      </w:pPr>
+    </w:p>
+    <w:p>
+      <w:pPr>
+        <w:pStyle w:val="ListParagraph"/>
+        <w:numPr>
+          <w:ilvl w:val="0"/>
+          <w:numId w:val="2"/>
+        </w:numPr>
+        <w:rPr>
+          <w:sz w:val="40"/>
+          <w:szCs w:val="40"/>
+          <w:lang w:val="en-GB"/>
+        </w:rPr>
+      </w:pPr>
+      <w:r>
+        <w:rPr>
+          <w:sz w:val="40"/>
+          <w:szCs w:val="40"/>
+          <w:lang w:val="en-GB"/>
+        </w:rPr>
+        <w:t>In most cases we use (Container &amp; view)</w:t>
+      </w:r>
+    </w:p>
+    <w:p>
+      <w:pPr>
+        <w:pStyle w:val="ListParagraph"/>
+        <w:ind w:left="1080"/>
+        <w:rPr>
+          <w:sz w:val="40"/>
+          <w:szCs w:val="40"/>
+          <w:lang w:val="en-GB"/>
+        </w:rPr>
+      </w:pPr>
+      <w:r>
+        <w:rPr>
+          <w:sz w:val="40"/>
+          <w:szCs w:val="40"/>
+          <w:lang w:val="en-GB"/>
+        </w:rPr>
+        <w:t>But I also should use (encapsulated) sometimes for more (optimization),</w:t>
+      </w:r>
+    </w:p>
+    <w:p>
+      <w:pPr>
+        <w:pStyle w:val="ListParagraph"/>
+        <w:ind w:left="1080"/>
+        <w:rPr>
+          <w:sz w:val="40"/>
+          <w:szCs w:val="40"/>
+          <w:lang w:val="en-GB"/>
+        </w:rPr>
+      </w:pPr>
+      <w:r>
+        <w:rPr>
+          <w:sz w:val="40"/>
+          <w:szCs w:val="40"/>
+          <w:lang w:val="en-GB"/>
+        </w:rPr>
+        <w:t>Like now I have the (</w:t>
+      </w:r>
+      <w:proofErr w:type="spellStart"/>
+      <w:r>
+        <w:rPr>
+          <w:sz w:val="40"/>
+          <w:szCs w:val="40"/>
+          <w:lang w:val="en-GB"/>
+        </w:rPr>
+        <w:t>HeaderBasket</w:t>
+      </w:r>
+      <w:proofErr w:type="spellEnd"/>
+      <w:r>
+        <w:rPr>
+          <w:sz w:val="40"/>
+          <w:szCs w:val="40"/>
+          <w:lang w:val="en-GB"/>
+        </w:rPr>
+        <w:t>) get data from selector, this is data is called in Header component (parent) so the whole header will be reloaded (navigation – logo - …)</w:t>
+      </w:r>
+    </w:p>
+    <w:p>
+      <w:pPr>
+        <w:pStyle w:val="ListParagraph"/>
+        <w:ind w:left="1080"/>
+        <w:rPr>
+          <w:sz w:val="40"/>
+          <w:szCs w:val="40"/>
+          <w:lang w:val="en-GB"/>
+        </w:rPr>
+      </w:pPr>
+      <w:r>
+        <w:rPr>
+          <w:sz w:val="40"/>
+          <w:szCs w:val="40"/>
+          <w:lang w:val="en-GB"/>
+        </w:rPr>
+        <w:t xml:space="preserve">So the best case here to use (Encapsulated) so every change happens in </w:t>
+      </w:r>
+      <w:proofErr w:type="spellStart"/>
+      <w:r>
+        <w:rPr>
+          <w:sz w:val="40"/>
+          <w:szCs w:val="40"/>
+          <w:lang w:val="en-GB"/>
+        </w:rPr>
+        <w:t>headerbasket</w:t>
+      </w:r>
+      <w:proofErr w:type="spellEnd"/>
+      <w:r>
+        <w:rPr>
+          <w:sz w:val="40"/>
+          <w:szCs w:val="40"/>
+          <w:lang w:val="en-GB"/>
+        </w:rPr>
+        <w:t xml:space="preserve"> data only affects the </w:t>
+      </w:r>
+      <w:proofErr w:type="spellStart"/>
+      <w:r>
+        <w:rPr>
+          <w:sz w:val="40"/>
+          <w:szCs w:val="40"/>
+          <w:lang w:val="en-GB"/>
+        </w:rPr>
+        <w:t>headerbasket</w:t>
+      </w:r>
+      <w:proofErr w:type="spellEnd"/>
+      <w:r>
+        <w:rPr>
+          <w:sz w:val="40"/>
+          <w:szCs w:val="40"/>
+          <w:lang w:val="en-GB"/>
+        </w:rPr>
+        <w:t xml:space="preserve"> component only</w:t>
+      </w:r>
+    </w:p>
+    <w:p>
+      <w:pPr>
+        <w:pBdr>
+          <w:top w:val="single" w:sz="6" w:space="1" w:color="auto"/>
+          <w:bottom w:val="single" w:sz="6" w:space="1" w:color="auto"/>
+        </w:pBdr>
+        <w:rPr>
+          <w:sz w:val="40"/>
+          <w:szCs w:val="40"/>
+          <w:lang w:val="en-GB"/>
+        </w:rPr>
+      </w:pPr>
+    </w:p>
+    <w:p>
+      <w:pPr>
+        <w:rPr>
+          <w:sz w:val="40"/>
+          <w:szCs w:val="40"/>
+          <w:lang w:val="en-GB"/>
+        </w:rPr>
+      </w:pPr>
+    </w:p>
+    <w:p>
+      <w:pPr>
         <w:pStyle w:val="ListParagraph"/>
         <w:numPr>
           <w:ilvl w:val="0"/>
           <w:numId w:val="1"/>
         </w:numPr>
-        <w:pBdr>
-          <w:bottom w:val="single" w:sz="6" w:space="1" w:color="auto"/>
-        </w:pBdr>
-        <w:rPr>
-          <w:sz w:val="40"/>
-          <w:szCs w:val="40"/>
-          <w:lang w:val="en-GB"/>
-        </w:rPr>
-      </w:pPr>
-      <w:r>
-        <w:rPr>
-          <w:sz w:val="40"/>
-          <w:szCs w:val="40"/>
-          <w:lang w:val="en-GB"/>
-        </w:rPr>
-        <w:lastRenderedPageBreak/>
-        <w:t xml:space="preserve">(Encapsulated Component):- </w:t>
-      </w:r>
-    </w:p>
-    <w:p>
-      <w:pPr>
-        <w:ind w:left="360"/>
-        <w:rPr>
-          <w:sz w:val="40"/>
-          <w:szCs w:val="40"/>
-          <w:lang w:val="en-GB"/>
-        </w:rPr>
-      </w:pPr>
-      <w:r>
-        <w:rPr>
-          <w:sz w:val="40"/>
-          <w:szCs w:val="40"/>
-          <w:lang w:val="en-GB"/>
-        </w:rPr>
-        <w:t>It is the component that has it’s own logic and also view or represents data inside it.</w:t>
-      </w:r>
-    </w:p>
-    <w:p>
-      <w:pPr>
-        <w:pStyle w:val="ListParagraph"/>
-        <w:rPr>
-          <w:sz w:val="40"/>
-          <w:szCs w:val="40"/>
-          <w:lang w:val="en-GB"/>
-        </w:rPr>
-      </w:pPr>
+        <w:rPr>
+          <w:sz w:val="40"/>
+          <w:szCs w:val="40"/>
+          <w:lang w:val="en-GB"/>
+        </w:rPr>
+      </w:pPr>
+      <w:r>
+        <w:rPr>
+          <w:sz w:val="40"/>
+          <w:szCs w:val="40"/>
+          <w:lang w:val="en-GB"/>
+        </w:rPr>
+        <w:t>Apply actions based on response</w:t>
+      </w:r>
     </w:p>
     <w:p>
       <w:pPr>
@@ -17582,111 +17880,92 @@
           <w:ilvl w:val="0"/>
           <w:numId w:val="1"/>
         </w:numPr>
-        <w:pBdr>
-          <w:bottom w:val="single" w:sz="6" w:space="1" w:color="auto"/>
-        </w:pBdr>
-        <w:rPr>
-          <w:sz w:val="40"/>
-          <w:szCs w:val="40"/>
-          <w:lang w:val="en-GB"/>
-        </w:rPr>
-      </w:pPr>
-      <w:r>
-        <w:rPr>
-          <w:sz w:val="40"/>
-          <w:szCs w:val="40"/>
-          <w:lang w:val="en-GB"/>
-        </w:rPr>
-        <w:t xml:space="preserve">((( Container and view component ))):- </w:t>
-      </w:r>
-      <w:r>
-        <w:rPr>
-          <w:sz w:val="40"/>
-          <w:szCs w:val="40"/>
-          <w:lang w:val="en-GB"/>
-        </w:rPr>
-        <w:t>(Default)</w:t>
-      </w:r>
-    </w:p>
-    <w:p>
-      <w:pPr>
-        <w:ind w:left="720" w:firstLine="12"/>
-        <w:rPr>
-          <w:sz w:val="40"/>
-          <w:szCs w:val="40"/>
-          <w:lang w:val="en-GB"/>
-        </w:rPr>
-      </w:pPr>
-      <w:r>
-        <w:rPr>
-          <w:sz w:val="40"/>
-          <w:szCs w:val="40"/>
-          <w:lang w:val="en-GB"/>
-        </w:rPr>
-        <w:t>(This is a technique) in which I have two</w:t>
-      </w:r>
-      <w:r>
-        <w:rPr>
-          <w:sz w:val="40"/>
-          <w:szCs w:val="40"/>
-          <w:lang w:val="en-GB"/>
-        </w:rPr>
-        <w:t xml:space="preserve">                                           </w:t>
-      </w:r>
-      <w:r>
-        <w:rPr>
-          <w:sz w:val="40"/>
-          <w:szCs w:val="40"/>
-          <w:lang w:val="en-GB"/>
-        </w:rPr>
-        <w:t xml:space="preserve">components </w:t>
-      </w:r>
-    </w:p>
-    <w:p>
-      <w:pPr>
-        <w:ind w:left="720"/>
-        <w:rPr>
-          <w:sz w:val="40"/>
-          <w:szCs w:val="40"/>
-          <w:lang w:val="en-GB"/>
-        </w:rPr>
-      </w:pPr>
-      <w:r>
-        <w:rPr>
-          <w:sz w:val="40"/>
-          <w:szCs w:val="40"/>
-          <w:lang w:val="en-GB"/>
-        </w:rPr>
-        <w:t xml:space="preserve">First (parent component) which has all logic </w:t>
-      </w:r>
-    </w:p>
-    <w:p>
-      <w:pPr>
-        <w:ind w:left="720"/>
-        <w:rPr>
-          <w:sz w:val="40"/>
-          <w:szCs w:val="40"/>
-          <w:lang w:val="en-GB"/>
-        </w:rPr>
-      </w:pPr>
-      <w:r>
-        <w:rPr>
-          <w:sz w:val="40"/>
-          <w:szCs w:val="40"/>
-          <w:lang w:val="en-GB"/>
-        </w:rPr>
-        <w:t xml:space="preserve">Second (child component) which view the data and uses logic passed from the parent. </w:t>
-      </w:r>
-    </w:p>
-    <w:p>
-      <w:pPr>
-        <w:pStyle w:val="ListParagraph"/>
-        <w:rPr>
-          <w:sz w:val="40"/>
-          <w:szCs w:val="40"/>
-          <w:lang w:val="en-GB"/>
-        </w:rPr>
-      </w:pPr>
+        <w:shd w:val="clear" w:color="auto" w:fill="1F1F1F"/>
+        <w:spacing w:after="0" w:line="285" w:lineRule="atLeast"/>
+        <w:rPr>
+          <w:rFonts w:ascii="Consolas" w:eastAsia="Times New Roman" w:hAnsi="Consolas" w:cs="Times New Roman"/>
+          <w:color w:val="CCCCCC"/>
+          <w:kern w:val="0"/>
+          <w:sz w:val="21"/>
+          <w:szCs w:val="21"/>
+          <w:lang w:eastAsia="en-VG"/>
+          <w14:ligatures w14:val="none"/>
+        </w:rPr>
+      </w:pPr>
+      <w:r>
+        <w:rPr>
+          <w:rFonts w:ascii="Consolas" w:eastAsia="Times New Roman" w:hAnsi="Consolas" w:cs="Times New Roman"/>
+          <w:color w:val="DCDCAA"/>
+          <w:kern w:val="0"/>
+          <w:sz w:val="21"/>
+          <w:szCs w:val="21"/>
+          <w:lang w:eastAsia="en-VG"/>
+          <w14:ligatures w14:val="none"/>
+        </w:rPr>
+        <w:t>dispatch</w:t>
+      </w:r>
+      <w:r>
+        <w:rPr>
+          <w:rFonts w:ascii="Consolas" w:eastAsia="Times New Roman" w:hAnsi="Consolas" w:cs="Times New Roman"/>
+          <w:color w:val="CCCCCC"/>
+          <w:kern w:val="0"/>
+          <w:sz w:val="21"/>
+          <w:szCs w:val="21"/>
+          <w:lang w:eastAsia="en-VG"/>
+          <w14:ligatures w14:val="none"/>
+        </w:rPr>
+        <w:t>(</w:t>
+      </w:r>
+      <w:proofErr w:type="spellStart"/>
+      <w:r>
+        <w:rPr>
+          <w:rFonts w:ascii="Consolas" w:eastAsia="Times New Roman" w:hAnsi="Consolas" w:cs="Times New Roman"/>
+          <w:color w:val="DCDCAA"/>
+          <w:kern w:val="0"/>
+          <w:sz w:val="21"/>
+          <w:szCs w:val="21"/>
+          <w:lang w:eastAsia="en-VG"/>
+          <w14:ligatures w14:val="none"/>
+        </w:rPr>
+        <w:t>actLikeToggle</w:t>
+      </w:r>
+      <w:proofErr w:type="spellEnd"/>
+      <w:r>
+        <w:rPr>
+          <w:rFonts w:ascii="Consolas" w:eastAsia="Times New Roman" w:hAnsi="Consolas" w:cs="Times New Roman"/>
+          <w:color w:val="CCCCCC"/>
+          <w:kern w:val="0"/>
+          <w:sz w:val="21"/>
+          <w:szCs w:val="21"/>
+          <w:lang w:eastAsia="en-VG"/>
+          <w14:ligatures w14:val="none"/>
+        </w:rPr>
+        <w:t>(</w:t>
+      </w:r>
+      <w:r>
+        <w:rPr>
+          <w:rFonts w:ascii="Consolas" w:eastAsia="Times New Roman" w:hAnsi="Consolas" w:cs="Times New Roman"/>
+          <w:color w:val="9CDCFE"/>
+          <w:kern w:val="0"/>
+          <w:sz w:val="21"/>
+          <w:szCs w:val="21"/>
+          <w:lang w:eastAsia="en-VG"/>
+          <w14:ligatures w14:val="none"/>
+        </w:rPr>
+        <w:t>id</w:t>
+      </w:r>
+      <w:r>
+        <w:rPr>
+          <w:rFonts w:ascii="Consolas" w:eastAsia="Times New Roman" w:hAnsi="Consolas" w:cs="Times New Roman"/>
+          <w:color w:val="CCCCCC"/>
+          <w:kern w:val="0"/>
+          <w:sz w:val="21"/>
+          <w:szCs w:val="21"/>
+          <w:lang w:eastAsia="en-VG"/>
+          <w14:ligatures w14:val="none"/>
+        </w:rPr>
+        <w:t>))</w:t>
+      </w:r>
     </w:p>
     <w:p>
       <w:pPr>
@@ -17695,30 +17974,54 @@
           <w:ilvl w:val="0"/>
           <w:numId w:val="1"/>
         </w:numPr>
-        <w:rPr>
-          <w:sz w:val="40"/>
-          <w:szCs w:val="40"/>
-          <w:lang w:val="en-GB"/>
-        </w:rPr>
-      </w:pPr>
-      <w:r>
-        <w:rPr>
-          <w:sz w:val="40"/>
-          <w:szCs w:val="40"/>
-          <w:lang w:val="en-GB"/>
-        </w:rPr>
-        <w:t>z</w:t>
-      </w:r>
-    </w:p>
-    <w:p>
-      <w:pPr>
-        <w:pStyle w:val="ListParagraph"/>
-        <w:rPr>
-          <w:sz w:val="40"/>
-          <w:szCs w:val="40"/>
-          <w:lang w:val="en-GB"/>
-        </w:rPr>
-      </w:pPr>
+        <w:shd w:val="clear" w:color="auto" w:fill="1F1F1F"/>
+        <w:spacing w:after="0" w:line="285" w:lineRule="atLeast"/>
+        <w:rPr>
+          <w:rFonts w:ascii="Consolas" w:eastAsia="Times New Roman" w:hAnsi="Consolas" w:cs="Times New Roman"/>
+          <w:color w:val="CCCCCC"/>
+          <w:kern w:val="0"/>
+          <w:sz w:val="21"/>
+          <w:szCs w:val="21"/>
+          <w:lang w:eastAsia="en-VG"/>
+          <w14:ligatures w14:val="none"/>
+        </w:rPr>
+      </w:pPr>
+      <w:r>
+        <w:rPr>
+          <w:rFonts w:ascii="Consolas" w:eastAsia="Times New Roman" w:hAnsi="Consolas" w:cs="Times New Roman"/>
+          <w:color w:val="CCCCCC"/>
+          <w:kern w:val="0"/>
+          <w:sz w:val="21"/>
+          <w:szCs w:val="21"/>
+          <w:lang w:eastAsia="en-VG"/>
+          <w14:ligatures w14:val="none"/>
+        </w:rPr>
+        <w:t>        .</w:t>
+      </w:r>
+      <w:r>
+        <w:rPr>
+          <w:rFonts w:ascii="Consolas" w:eastAsia="Times New Roman" w:hAnsi="Consolas" w:cs="Times New Roman"/>
+          <w:color w:val="DCDCAA"/>
+          <w:kern w:val="0"/>
+          <w:sz w:val="21"/>
+          <w:szCs w:val="21"/>
+          <w:lang w:eastAsia="en-VG"/>
+          <w14:ligatures w14:val="none"/>
+        </w:rPr>
+        <w:t>unwrap</w:t>
+      </w:r>
+      <w:r>
+        <w:rPr>
+          <w:rFonts w:ascii="Consolas" w:eastAsia="Times New Roman" w:hAnsi="Consolas" w:cs="Times New Roman"/>
+          <w:color w:val="CCCCCC"/>
+          <w:kern w:val="0"/>
+          <w:sz w:val="21"/>
+          <w:szCs w:val="21"/>
+          <w:lang w:eastAsia="en-VG"/>
+          <w14:ligatures w14:val="none"/>
+        </w:rPr>
+        <w:t>()</w:t>
+      </w:r>
     </w:p>
     <w:p>
       <w:pPr>
@@ -17727,30 +18030,140 @@
           <w:ilvl w:val="0"/>
           <w:numId w:val="1"/>
         </w:numPr>
-        <w:rPr>
-          <w:sz w:val="40"/>
-          <w:szCs w:val="40"/>
-          <w:lang w:val="en-GB"/>
-        </w:rPr>
-      </w:pPr>
-      <w:r>
-        <w:rPr>
-          <w:sz w:val="40"/>
-          <w:szCs w:val="40"/>
-          <w:lang w:val="en-GB"/>
-        </w:rPr>
-        <w:t>z</w:t>
-      </w:r>
-    </w:p>
-    <w:p>
-      <w:pPr>
-        <w:pStyle w:val="ListParagraph"/>
-        <w:rPr>
-          <w:sz w:val="40"/>
-          <w:szCs w:val="40"/>
-          <w:lang w:val="en-GB"/>
-        </w:rPr>
-      </w:pPr>
+        <w:shd w:val="clear" w:color="auto" w:fill="1F1F1F"/>
+        <w:spacing w:after="0" w:line="285" w:lineRule="atLeast"/>
+        <w:rPr>
+          <w:rFonts w:ascii="Consolas" w:eastAsia="Times New Roman" w:hAnsi="Consolas" w:cs="Times New Roman"/>
+          <w:color w:val="CCCCCC"/>
+          <w:kern w:val="0"/>
+          <w:sz w:val="21"/>
+          <w:szCs w:val="21"/>
+          <w:lang w:eastAsia="en-VG"/>
+          <w14:ligatures w14:val="none"/>
+        </w:rPr>
+      </w:pPr>
+      <w:r>
+        <w:rPr>
+          <w:rFonts w:ascii="Consolas" w:eastAsia="Times New Roman" w:hAnsi="Consolas" w:cs="Times New Roman"/>
+          <w:color w:val="CCCCCC"/>
+          <w:kern w:val="0"/>
+          <w:sz w:val="21"/>
+          <w:szCs w:val="21"/>
+          <w:lang w:eastAsia="en-VG"/>
+          <w14:ligatures w14:val="none"/>
+        </w:rPr>
+        <w:t>        .</w:t>
+      </w:r>
+      <w:r>
+        <w:rPr>
+          <w:rFonts w:ascii="Consolas" w:eastAsia="Times New Roman" w:hAnsi="Consolas" w:cs="Times New Roman"/>
+          <w:color w:val="DCDCAA"/>
+          <w:kern w:val="0"/>
+          <w:sz w:val="21"/>
+          <w:szCs w:val="21"/>
+          <w:lang w:eastAsia="en-VG"/>
+          <w14:ligatures w14:val="none"/>
+        </w:rPr>
+        <w:t>then</w:t>
+      </w:r>
+      <w:r>
+        <w:rPr>
+          <w:rFonts w:ascii="Consolas" w:eastAsia="Times New Roman" w:hAnsi="Consolas" w:cs="Times New Roman"/>
+          <w:color w:val="CCCCCC"/>
+          <w:kern w:val="0"/>
+          <w:sz w:val="21"/>
+          <w:szCs w:val="21"/>
+          <w:lang w:eastAsia="en-VG"/>
+          <w14:ligatures w14:val="none"/>
+        </w:rPr>
+        <w:t xml:space="preserve">(() </w:t>
+      </w:r>
+      <w:r>
+        <w:rPr>
+          <w:rFonts w:ascii="Consolas" w:eastAsia="Times New Roman" w:hAnsi="Consolas" w:cs="Times New Roman"/>
+          <w:color w:val="569CD6"/>
+          <w:kern w:val="0"/>
+          <w:sz w:val="21"/>
+          <w:szCs w:val="21"/>
+          <w:lang w:eastAsia="en-VG"/>
+          <w14:ligatures w14:val="none"/>
+        </w:rPr>
+        <w:t>=&gt;</w:t>
+      </w:r>
+      <w:r>
+        <w:rPr>
+          <w:rFonts w:ascii="Consolas" w:eastAsia="Times New Roman" w:hAnsi="Consolas" w:cs="Times New Roman"/>
+          <w:color w:val="CCCCCC"/>
+          <w:kern w:val="0"/>
+          <w:sz w:val="21"/>
+          <w:szCs w:val="21"/>
+          <w:lang w:eastAsia="en-VG"/>
+          <w14:ligatures w14:val="none"/>
+        </w:rPr>
+        <w:t xml:space="preserve"> </w:t>
+      </w:r>
+      <w:proofErr w:type="spellStart"/>
+      <w:r>
+        <w:rPr>
+          <w:rFonts w:ascii="Consolas" w:eastAsia="Times New Roman" w:hAnsi="Consolas" w:cs="Times New Roman"/>
+          <w:color w:val="DCDCAA"/>
+          <w:kern w:val="0"/>
+          <w:sz w:val="21"/>
+          <w:szCs w:val="21"/>
+          <w:lang w:eastAsia="en-VG"/>
+          <w14:ligatures w14:val="none"/>
+        </w:rPr>
+        <w:t>setIsLoading</w:t>
+      </w:r>
+      <w:proofErr w:type="spellEnd"/>
+      <w:r>
+        <w:rPr>
+          <w:rFonts w:ascii="Consolas" w:eastAsia="Times New Roman" w:hAnsi="Consolas" w:cs="Times New Roman"/>
+          <w:color w:val="CCCCCC"/>
+          <w:kern w:val="0"/>
+          <w:sz w:val="21"/>
+          <w:szCs w:val="21"/>
+          <w:lang w:eastAsia="en-VG"/>
+          <w14:ligatures w14:val="none"/>
+        </w:rPr>
+        <w:t>(</w:t>
+      </w:r>
+      <w:r>
+        <w:rPr>
+          <w:rFonts w:ascii="Consolas" w:eastAsia="Times New Roman" w:hAnsi="Consolas" w:cs="Times New Roman"/>
+          <w:color w:val="569CD6"/>
+          <w:kern w:val="0"/>
+          <w:sz w:val="21"/>
+          <w:szCs w:val="21"/>
+          <w:lang w:eastAsia="en-VG"/>
+          <w14:ligatures w14:val="none"/>
+        </w:rPr>
+        <w:t>false</w:t>
+      </w:r>
+      <w:r>
+        <w:rPr>
+          <w:rFonts w:ascii="Consolas" w:eastAsia="Times New Roman" w:hAnsi="Consolas" w:cs="Times New Roman"/>
+          <w:color w:val="CCCCCC"/>
+          <w:kern w:val="0"/>
+          <w:sz w:val="21"/>
+          <w:szCs w:val="21"/>
+          <w:lang w:eastAsia="en-VG"/>
+          <w14:ligatures w14:val="none"/>
+        </w:rPr>
+        <w:t xml:space="preserve">)) </w:t>
+      </w:r>
+      <w:r>
+        <w:rPr>
+          <w:rFonts w:ascii="Consolas" w:eastAsia="Times New Roman" w:hAnsi="Consolas" w:cs="Times New Roman"/>
+          <w:color w:val="6A9955"/>
+          <w:kern w:val="0"/>
+          <w:sz w:val="21"/>
+          <w:szCs w:val="21"/>
+          <w:lang w:eastAsia="en-VG"/>
+          <w14:ligatures w14:val="none"/>
+        </w:rPr>
+        <w:t>// for success response</w:t>
+      </w:r>
     </w:p>
     <w:p>
       <w:pPr>
@@ -17759,24 +18172,143 @@
           <w:ilvl w:val="0"/>
           <w:numId w:val="1"/>
         </w:numPr>
-        <w:rPr>
-          <w:sz w:val="40"/>
-          <w:szCs w:val="40"/>
-          <w:lang w:val="en-GB"/>
-        </w:rPr>
-      </w:pPr>
-      <w:r>
-        <w:rPr>
-          <w:sz w:val="40"/>
-          <w:szCs w:val="40"/>
-          <w:lang w:val="en-GB"/>
-        </w:rPr>
-        <w:t>z</w:t>
-      </w:r>
-    </w:p>
-    <w:p>
-      <w:pPr>
-        <w:pStyle w:val="ListParagraph"/>
+        <w:shd w:val="clear" w:color="auto" w:fill="1F1F1F"/>
+        <w:spacing w:after="0" w:line="285" w:lineRule="atLeast"/>
+        <w:rPr>
+          <w:rFonts w:ascii="Consolas" w:eastAsia="Times New Roman" w:hAnsi="Consolas" w:cs="Times New Roman"/>
+          <w:color w:val="CCCCCC"/>
+          <w:kern w:val="0"/>
+          <w:sz w:val="21"/>
+          <w:szCs w:val="21"/>
+          <w:lang w:eastAsia="en-VG"/>
+          <w14:ligatures w14:val="none"/>
+        </w:rPr>
+      </w:pPr>
+      <w:r>
+        <w:rPr>
+          <w:rFonts w:ascii="Consolas" w:eastAsia="Times New Roman" w:hAnsi="Consolas" w:cs="Times New Roman"/>
+          <w:color w:val="CCCCCC"/>
+          <w:kern w:val="0"/>
+          <w:sz w:val="21"/>
+          <w:szCs w:val="21"/>
+          <w:lang w:eastAsia="en-VG"/>
+          <w14:ligatures w14:val="none"/>
+        </w:rPr>
+        <w:t>        .</w:t>
+      </w:r>
+      <w:r>
+        <w:rPr>
+          <w:rFonts w:ascii="Consolas" w:eastAsia="Times New Roman" w:hAnsi="Consolas" w:cs="Times New Roman"/>
+          <w:color w:val="DCDCAA"/>
+          <w:kern w:val="0"/>
+          <w:sz w:val="21"/>
+          <w:szCs w:val="21"/>
+          <w:lang w:eastAsia="en-VG"/>
+          <w14:ligatures w14:val="none"/>
+        </w:rPr>
+        <w:t>catch</w:t>
+      </w:r>
+      <w:r>
+        <w:rPr>
+          <w:rFonts w:ascii="Consolas" w:eastAsia="Times New Roman" w:hAnsi="Consolas" w:cs="Times New Roman"/>
+          <w:color w:val="CCCCCC"/>
+          <w:kern w:val="0"/>
+          <w:sz w:val="21"/>
+          <w:szCs w:val="21"/>
+          <w:lang w:eastAsia="en-VG"/>
+          <w14:ligatures w14:val="none"/>
+        </w:rPr>
+        <w:t xml:space="preserve">(() </w:t>
+      </w:r>
+      <w:r>
+        <w:rPr>
+          <w:rFonts w:ascii="Consolas" w:eastAsia="Times New Roman" w:hAnsi="Consolas" w:cs="Times New Roman"/>
+          <w:color w:val="569CD6"/>
+          <w:kern w:val="0"/>
+          <w:sz w:val="21"/>
+          <w:szCs w:val="21"/>
+          <w:lang w:eastAsia="en-VG"/>
+          <w14:ligatures w14:val="none"/>
+        </w:rPr>
+        <w:t>=&gt;</w:t>
+      </w:r>
+      <w:r>
+        <w:rPr>
+          <w:rFonts w:ascii="Consolas" w:eastAsia="Times New Roman" w:hAnsi="Consolas" w:cs="Times New Roman"/>
+          <w:color w:val="CCCCCC"/>
+          <w:kern w:val="0"/>
+          <w:sz w:val="21"/>
+          <w:szCs w:val="21"/>
+          <w:lang w:eastAsia="en-VG"/>
+          <w14:ligatures w14:val="none"/>
+        </w:rPr>
+        <w:t xml:space="preserve"> </w:t>
+      </w:r>
+      <w:proofErr w:type="spellStart"/>
+      <w:r>
+        <w:rPr>
+          <w:rFonts w:ascii="Consolas" w:eastAsia="Times New Roman" w:hAnsi="Consolas" w:cs="Times New Roman"/>
+          <w:color w:val="DCDCAA"/>
+          <w:kern w:val="0"/>
+          <w:sz w:val="21"/>
+          <w:szCs w:val="21"/>
+          <w:lang w:eastAsia="en-VG"/>
+          <w14:ligatures w14:val="none"/>
+        </w:rPr>
+        <w:t>setIsLoading</w:t>
+      </w:r>
+      <w:proofErr w:type="spellEnd"/>
+      <w:r>
+        <w:rPr>
+          <w:rFonts w:ascii="Consolas" w:eastAsia="Times New Roman" w:hAnsi="Consolas" w:cs="Times New Roman"/>
+          <w:color w:val="CCCCCC"/>
+          <w:kern w:val="0"/>
+          <w:sz w:val="21"/>
+          <w:szCs w:val="21"/>
+          <w:lang w:eastAsia="en-VG"/>
+          <w14:ligatures w14:val="none"/>
+        </w:rPr>
+        <w:t>(</w:t>
+      </w:r>
+      <w:r>
+        <w:rPr>
+          <w:rFonts w:ascii="Consolas" w:eastAsia="Times New Roman" w:hAnsi="Consolas" w:cs="Times New Roman"/>
+          <w:color w:val="569CD6"/>
+          <w:kern w:val="0"/>
+          <w:sz w:val="21"/>
+          <w:szCs w:val="21"/>
+          <w:lang w:eastAsia="en-VG"/>
+          <w14:ligatures w14:val="none"/>
+        </w:rPr>
+        <w:t>false</w:t>
+      </w:r>
+      <w:r>
+        <w:rPr>
+          <w:rFonts w:ascii="Consolas" w:eastAsia="Times New Roman" w:hAnsi="Consolas" w:cs="Times New Roman"/>
+          <w:color w:val="CCCCCC"/>
+          <w:kern w:val="0"/>
+          <w:sz w:val="21"/>
+          <w:szCs w:val="21"/>
+          <w:lang w:eastAsia="en-VG"/>
+          <w14:ligatures w14:val="none"/>
+        </w:rPr>
+        <w:t xml:space="preserve">)); </w:t>
+      </w:r>
+      <w:r>
+        <w:rPr>
+          <w:rFonts w:ascii="Consolas" w:eastAsia="Times New Roman" w:hAnsi="Consolas" w:cs="Times New Roman"/>
+          <w:color w:val="6A9955"/>
+          <w:kern w:val="0"/>
+          <w:sz w:val="21"/>
+          <w:szCs w:val="21"/>
+          <w:lang w:eastAsia="en-VG"/>
+          <w14:ligatures w14:val="none"/>
+        </w:rPr>
+        <w:t>// for network errors</w:t>
+      </w:r>
+    </w:p>
+    <w:p>
+      <w:pPr>
         <w:rPr>
           <w:sz w:val="40"/>
           <w:szCs w:val="40"/>
@@ -17803,6 +18335,1234 @@
           <w:szCs w:val="40"/>
           <w:lang w:val="en-GB"/>
         </w:rPr>
+        <w:t>Take in consideration that while (loading) I should prevent its action</w:t>
+      </w:r>
+    </w:p>
+    <w:p>
+      <w:pPr>
+        <w:pStyle w:val="ListParagraph"/>
+        <w:numPr>
+          <w:ilvl w:val="0"/>
+          <w:numId w:val="1"/>
+        </w:numPr>
+        <w:shd w:val="clear" w:color="auto" w:fill="1F1F1F"/>
+        <w:spacing w:after="0" w:line="285" w:lineRule="atLeast"/>
+        <w:rPr>
+          <w:rFonts w:ascii="Consolas" w:eastAsia="Times New Roman" w:hAnsi="Consolas" w:cs="Times New Roman"/>
+          <w:color w:val="CCCCCC"/>
+          <w:kern w:val="0"/>
+          <w:sz w:val="21"/>
+          <w:szCs w:val="21"/>
+          <w:lang w:eastAsia="en-VG"/>
+          <w14:ligatures w14:val="none"/>
+        </w:rPr>
+      </w:pPr>
+      <w:r>
+        <w:rPr>
+          <w:rFonts w:ascii="Consolas" w:eastAsia="Times New Roman" w:hAnsi="Consolas" w:cs="Times New Roman"/>
+          <w:color w:val="569CD6"/>
+          <w:kern w:val="0"/>
+          <w:sz w:val="21"/>
+          <w:szCs w:val="21"/>
+          <w:lang w:eastAsia="en-VG"/>
+          <w14:ligatures w14:val="none"/>
+        </w:rPr>
+        <w:t>const</w:t>
+      </w:r>
+      <w:r>
+        <w:rPr>
+          <w:rFonts w:ascii="Consolas" w:eastAsia="Times New Roman" w:hAnsi="Consolas" w:cs="Times New Roman"/>
+          <w:color w:val="CCCCCC"/>
+          <w:kern w:val="0"/>
+          <w:sz w:val="21"/>
+          <w:szCs w:val="21"/>
+          <w:lang w:eastAsia="en-VG"/>
+          <w14:ligatures w14:val="none"/>
+        </w:rPr>
+        <w:t xml:space="preserve"> </w:t>
+      </w:r>
+      <w:proofErr w:type="spellStart"/>
+      <w:r>
+        <w:rPr>
+          <w:rFonts w:ascii="Consolas" w:eastAsia="Times New Roman" w:hAnsi="Consolas" w:cs="Times New Roman"/>
+          <w:color w:val="DCDCAA"/>
+          <w:kern w:val="0"/>
+          <w:sz w:val="21"/>
+          <w:szCs w:val="21"/>
+          <w:lang w:eastAsia="en-VG"/>
+          <w14:ligatures w14:val="none"/>
+        </w:rPr>
+        <w:t>likeToggleHandler</w:t>
+      </w:r>
+      <w:proofErr w:type="spellEnd"/>
+      <w:r>
+        <w:rPr>
+          <w:rFonts w:ascii="Consolas" w:eastAsia="Times New Roman" w:hAnsi="Consolas" w:cs="Times New Roman"/>
+          <w:color w:val="CCCCCC"/>
+          <w:kern w:val="0"/>
+          <w:sz w:val="21"/>
+          <w:szCs w:val="21"/>
+          <w:lang w:eastAsia="en-VG"/>
+          <w14:ligatures w14:val="none"/>
+        </w:rPr>
+        <w:t xml:space="preserve"> </w:t>
+      </w:r>
+      <w:r>
+        <w:rPr>
+          <w:rFonts w:ascii="Consolas" w:eastAsia="Times New Roman" w:hAnsi="Consolas" w:cs="Times New Roman"/>
+          <w:color w:val="D4D4D4"/>
+          <w:kern w:val="0"/>
+          <w:sz w:val="21"/>
+          <w:szCs w:val="21"/>
+          <w:lang w:eastAsia="en-VG"/>
+          <w14:ligatures w14:val="none"/>
+        </w:rPr>
+        <w:t>=</w:t>
+      </w:r>
+      <w:r>
+        <w:rPr>
+          <w:rFonts w:ascii="Consolas" w:eastAsia="Times New Roman" w:hAnsi="Consolas" w:cs="Times New Roman"/>
+          <w:color w:val="CCCCCC"/>
+          <w:kern w:val="0"/>
+          <w:sz w:val="21"/>
+          <w:szCs w:val="21"/>
+          <w:lang w:eastAsia="en-VG"/>
+          <w14:ligatures w14:val="none"/>
+        </w:rPr>
+        <w:t xml:space="preserve"> () </w:t>
+      </w:r>
+      <w:r>
+        <w:rPr>
+          <w:rFonts w:ascii="Consolas" w:eastAsia="Times New Roman" w:hAnsi="Consolas" w:cs="Times New Roman"/>
+          <w:color w:val="569CD6"/>
+          <w:kern w:val="0"/>
+          <w:sz w:val="21"/>
+          <w:szCs w:val="21"/>
+          <w:lang w:eastAsia="en-VG"/>
+          <w14:ligatures w14:val="none"/>
+        </w:rPr>
+        <w:t>=&gt;</w:t>
+      </w:r>
+      <w:r>
+        <w:rPr>
+          <w:rFonts w:ascii="Consolas" w:eastAsia="Times New Roman" w:hAnsi="Consolas" w:cs="Times New Roman"/>
+          <w:color w:val="CCCCCC"/>
+          <w:kern w:val="0"/>
+          <w:sz w:val="21"/>
+          <w:szCs w:val="21"/>
+          <w:lang w:eastAsia="en-VG"/>
+          <w14:ligatures w14:val="none"/>
+        </w:rPr>
+        <w:t xml:space="preserve"> {</w:t>
+      </w:r>
+    </w:p>
+    <w:p>
+      <w:pPr>
+        <w:pStyle w:val="ListParagraph"/>
+        <w:numPr>
+          <w:ilvl w:val="0"/>
+          <w:numId w:val="1"/>
+        </w:numPr>
+        <w:shd w:val="clear" w:color="auto" w:fill="1F1F1F"/>
+        <w:spacing w:after="0" w:line="285" w:lineRule="atLeast"/>
+        <w:rPr>
+          <w:rFonts w:ascii="Consolas" w:eastAsia="Times New Roman" w:hAnsi="Consolas" w:cs="Times New Roman"/>
+          <w:color w:val="CCCCCC"/>
+          <w:kern w:val="0"/>
+          <w:sz w:val="21"/>
+          <w:szCs w:val="21"/>
+          <w:lang w:eastAsia="en-VG"/>
+          <w14:ligatures w14:val="none"/>
+        </w:rPr>
+      </w:pPr>
+      <w:r>
+        <w:rPr>
+          <w:rFonts w:ascii="Consolas" w:eastAsia="Times New Roman" w:hAnsi="Consolas" w:cs="Times New Roman"/>
+          <w:color w:val="CCCCCC"/>
+          <w:kern w:val="0"/>
+          <w:sz w:val="21"/>
+          <w:szCs w:val="21"/>
+          <w:lang w:eastAsia="en-VG"/>
+          <w14:ligatures w14:val="none"/>
+        </w:rPr>
+        <w:t xml:space="preserve">    </w:t>
+      </w:r>
+      <w:r>
+        <w:rPr>
+          <w:rFonts w:ascii="Consolas" w:eastAsia="Times New Roman" w:hAnsi="Consolas" w:cs="Times New Roman"/>
+          <w:color w:val="C586C0"/>
+          <w:kern w:val="0"/>
+          <w:sz w:val="21"/>
+          <w:szCs w:val="21"/>
+          <w:lang w:eastAsia="en-VG"/>
+          <w14:ligatures w14:val="none"/>
+        </w:rPr>
+        <w:t>if</w:t>
+      </w:r>
+      <w:r>
+        <w:rPr>
+          <w:rFonts w:ascii="Consolas" w:eastAsia="Times New Roman" w:hAnsi="Consolas" w:cs="Times New Roman"/>
+          <w:color w:val="CCCCCC"/>
+          <w:kern w:val="0"/>
+          <w:sz w:val="21"/>
+          <w:szCs w:val="21"/>
+          <w:lang w:eastAsia="en-VG"/>
+          <w14:ligatures w14:val="none"/>
+        </w:rPr>
+        <w:t xml:space="preserve"> (</w:t>
+      </w:r>
+      <w:r>
+        <w:rPr>
+          <w:rFonts w:ascii="Consolas" w:eastAsia="Times New Roman" w:hAnsi="Consolas" w:cs="Times New Roman"/>
+          <w:color w:val="D4D4D4"/>
+          <w:kern w:val="0"/>
+          <w:sz w:val="21"/>
+          <w:szCs w:val="21"/>
+          <w:lang w:eastAsia="en-VG"/>
+          <w14:ligatures w14:val="none"/>
+        </w:rPr>
+        <w:t>!</w:t>
+      </w:r>
+      <w:proofErr w:type="spellStart"/>
+      <w:r>
+        <w:rPr>
+          <w:rFonts w:ascii="Consolas" w:eastAsia="Times New Roman" w:hAnsi="Consolas" w:cs="Times New Roman"/>
+          <w:color w:val="4FC1FF"/>
+          <w:kern w:val="0"/>
+          <w:sz w:val="21"/>
+          <w:szCs w:val="21"/>
+          <w:lang w:eastAsia="en-VG"/>
+          <w14:ligatures w14:val="none"/>
+        </w:rPr>
+        <w:t>isLoading</w:t>
+      </w:r>
+      <w:proofErr w:type="spellEnd"/>
+      <w:r>
+        <w:rPr>
+          <w:rFonts w:ascii="Consolas" w:eastAsia="Times New Roman" w:hAnsi="Consolas" w:cs="Times New Roman"/>
+          <w:color w:val="CCCCCC"/>
+          <w:kern w:val="0"/>
+          <w:sz w:val="21"/>
+          <w:szCs w:val="21"/>
+          <w:lang w:eastAsia="en-VG"/>
+          <w14:ligatures w14:val="none"/>
+        </w:rPr>
+        <w:t>) {</w:t>
+      </w:r>
+    </w:p>
+    <w:p>
+      <w:pPr>
+        <w:pStyle w:val="ListParagraph"/>
+        <w:numPr>
+          <w:ilvl w:val="0"/>
+          <w:numId w:val="1"/>
+        </w:numPr>
+        <w:shd w:val="clear" w:color="auto" w:fill="1F1F1F"/>
+        <w:spacing w:after="0" w:line="285" w:lineRule="atLeast"/>
+        <w:rPr>
+          <w:rFonts w:ascii="Consolas" w:eastAsia="Times New Roman" w:hAnsi="Consolas" w:cs="Times New Roman"/>
+          <w:color w:val="CCCCCC"/>
+          <w:kern w:val="0"/>
+          <w:sz w:val="21"/>
+          <w:szCs w:val="21"/>
+          <w:lang w:eastAsia="en-VG"/>
+          <w14:ligatures w14:val="none"/>
+        </w:rPr>
+      </w:pPr>
+      <w:r>
+        <w:rPr>
+          <w:rFonts w:ascii="Consolas" w:eastAsia="Times New Roman" w:hAnsi="Consolas" w:cs="Times New Roman"/>
+          <w:color w:val="CCCCCC"/>
+          <w:kern w:val="0"/>
+          <w:sz w:val="21"/>
+          <w:szCs w:val="21"/>
+          <w:lang w:eastAsia="en-VG"/>
+          <w14:ligatures w14:val="none"/>
+        </w:rPr>
+        <w:t xml:space="preserve">      </w:t>
+      </w:r>
+      <w:proofErr w:type="spellStart"/>
+      <w:r>
+        <w:rPr>
+          <w:rFonts w:ascii="Consolas" w:eastAsia="Times New Roman" w:hAnsi="Consolas" w:cs="Times New Roman"/>
+          <w:color w:val="DCDCAA"/>
+          <w:kern w:val="0"/>
+          <w:sz w:val="21"/>
+          <w:szCs w:val="21"/>
+          <w:lang w:eastAsia="en-VG"/>
+          <w14:ligatures w14:val="none"/>
+        </w:rPr>
+        <w:t>setIsLoading</w:t>
+      </w:r>
+      <w:proofErr w:type="spellEnd"/>
+      <w:r>
+        <w:rPr>
+          <w:rFonts w:ascii="Consolas" w:eastAsia="Times New Roman" w:hAnsi="Consolas" w:cs="Times New Roman"/>
+          <w:color w:val="CCCCCC"/>
+          <w:kern w:val="0"/>
+          <w:sz w:val="21"/>
+          <w:szCs w:val="21"/>
+          <w:lang w:eastAsia="en-VG"/>
+          <w14:ligatures w14:val="none"/>
+        </w:rPr>
+        <w:t>(</w:t>
+      </w:r>
+      <w:r>
+        <w:rPr>
+          <w:rFonts w:ascii="Consolas" w:eastAsia="Times New Roman" w:hAnsi="Consolas" w:cs="Times New Roman"/>
+          <w:color w:val="569CD6"/>
+          <w:kern w:val="0"/>
+          <w:sz w:val="21"/>
+          <w:szCs w:val="21"/>
+          <w:lang w:eastAsia="en-VG"/>
+          <w14:ligatures w14:val="none"/>
+        </w:rPr>
+        <w:t>true</w:t>
+      </w:r>
+      <w:r>
+        <w:rPr>
+          <w:rFonts w:ascii="Consolas" w:eastAsia="Times New Roman" w:hAnsi="Consolas" w:cs="Times New Roman"/>
+          <w:color w:val="CCCCCC"/>
+          <w:kern w:val="0"/>
+          <w:sz w:val="21"/>
+          <w:szCs w:val="21"/>
+          <w:lang w:eastAsia="en-VG"/>
+          <w14:ligatures w14:val="none"/>
+        </w:rPr>
+        <w:t>);</w:t>
+      </w:r>
+    </w:p>
+    <w:p>
+      <w:pPr>
+        <w:pStyle w:val="ListParagraph"/>
+        <w:numPr>
+          <w:ilvl w:val="0"/>
+          <w:numId w:val="1"/>
+        </w:numPr>
+        <w:shd w:val="clear" w:color="auto" w:fill="1F1F1F"/>
+        <w:spacing w:after="0" w:line="285" w:lineRule="atLeast"/>
+        <w:rPr>
+          <w:rFonts w:ascii="Consolas" w:eastAsia="Times New Roman" w:hAnsi="Consolas" w:cs="Times New Roman"/>
+          <w:color w:val="CCCCCC"/>
+          <w:kern w:val="0"/>
+          <w:sz w:val="21"/>
+          <w:szCs w:val="21"/>
+          <w:lang w:eastAsia="en-VG"/>
+          <w14:ligatures w14:val="none"/>
+        </w:rPr>
+      </w:pPr>
+      <w:r>
+        <w:rPr>
+          <w:rFonts w:ascii="Consolas" w:eastAsia="Times New Roman" w:hAnsi="Consolas" w:cs="Times New Roman"/>
+          <w:color w:val="CCCCCC"/>
+          <w:kern w:val="0"/>
+          <w:sz w:val="21"/>
+          <w:szCs w:val="21"/>
+          <w:lang w:eastAsia="en-VG"/>
+          <w14:ligatures w14:val="none"/>
+        </w:rPr>
+        <w:t xml:space="preserve">      </w:t>
+      </w:r>
+      <w:r>
+        <w:rPr>
+          <w:rFonts w:ascii="Consolas" w:eastAsia="Times New Roman" w:hAnsi="Consolas" w:cs="Times New Roman"/>
+          <w:color w:val="DCDCAA"/>
+          <w:kern w:val="0"/>
+          <w:sz w:val="21"/>
+          <w:szCs w:val="21"/>
+          <w:lang w:eastAsia="en-VG"/>
+          <w14:ligatures w14:val="none"/>
+        </w:rPr>
+        <w:t>dispatch</w:t>
+      </w:r>
+      <w:r>
+        <w:rPr>
+          <w:rFonts w:ascii="Consolas" w:eastAsia="Times New Roman" w:hAnsi="Consolas" w:cs="Times New Roman"/>
+          <w:color w:val="CCCCCC"/>
+          <w:kern w:val="0"/>
+          <w:sz w:val="21"/>
+          <w:szCs w:val="21"/>
+          <w:lang w:eastAsia="en-VG"/>
+          <w14:ligatures w14:val="none"/>
+        </w:rPr>
+        <w:t>(</w:t>
+      </w:r>
+      <w:proofErr w:type="spellStart"/>
+      <w:r>
+        <w:rPr>
+          <w:rFonts w:ascii="Consolas" w:eastAsia="Times New Roman" w:hAnsi="Consolas" w:cs="Times New Roman"/>
+          <w:color w:val="DCDCAA"/>
+          <w:kern w:val="0"/>
+          <w:sz w:val="21"/>
+          <w:szCs w:val="21"/>
+          <w:lang w:eastAsia="en-VG"/>
+          <w14:ligatures w14:val="none"/>
+        </w:rPr>
+        <w:t>actLikeToggle</w:t>
+      </w:r>
+      <w:proofErr w:type="spellEnd"/>
+      <w:r>
+        <w:rPr>
+          <w:rFonts w:ascii="Consolas" w:eastAsia="Times New Roman" w:hAnsi="Consolas" w:cs="Times New Roman"/>
+          <w:color w:val="CCCCCC"/>
+          <w:kern w:val="0"/>
+          <w:sz w:val="21"/>
+          <w:szCs w:val="21"/>
+          <w:lang w:eastAsia="en-VG"/>
+          <w14:ligatures w14:val="none"/>
+        </w:rPr>
+        <w:t>(</w:t>
+      </w:r>
+      <w:r>
+        <w:rPr>
+          <w:rFonts w:ascii="Consolas" w:eastAsia="Times New Roman" w:hAnsi="Consolas" w:cs="Times New Roman"/>
+          <w:color w:val="9CDCFE"/>
+          <w:kern w:val="0"/>
+          <w:sz w:val="21"/>
+          <w:szCs w:val="21"/>
+          <w:lang w:eastAsia="en-VG"/>
+          <w14:ligatures w14:val="none"/>
+        </w:rPr>
+        <w:t>id</w:t>
+      </w:r>
+      <w:r>
+        <w:rPr>
+          <w:rFonts w:ascii="Consolas" w:eastAsia="Times New Roman" w:hAnsi="Consolas" w:cs="Times New Roman"/>
+          <w:color w:val="CCCCCC"/>
+          <w:kern w:val="0"/>
+          <w:sz w:val="21"/>
+          <w:szCs w:val="21"/>
+          <w:lang w:eastAsia="en-VG"/>
+          <w14:ligatures w14:val="none"/>
+        </w:rPr>
+        <w:t>))</w:t>
+      </w:r>
+    </w:p>
+    <w:p>
+      <w:pPr>
+        <w:pStyle w:val="ListParagraph"/>
+        <w:numPr>
+          <w:ilvl w:val="0"/>
+          <w:numId w:val="1"/>
+        </w:numPr>
+        <w:shd w:val="clear" w:color="auto" w:fill="1F1F1F"/>
+        <w:spacing w:after="0" w:line="285" w:lineRule="atLeast"/>
+        <w:rPr>
+          <w:rFonts w:ascii="Consolas" w:eastAsia="Times New Roman" w:hAnsi="Consolas" w:cs="Times New Roman"/>
+          <w:color w:val="CCCCCC"/>
+          <w:kern w:val="0"/>
+          <w:sz w:val="21"/>
+          <w:szCs w:val="21"/>
+          <w:lang w:eastAsia="en-VG"/>
+          <w14:ligatures w14:val="none"/>
+        </w:rPr>
+      </w:pPr>
+      <w:r>
+        <w:rPr>
+          <w:rFonts w:ascii="Consolas" w:eastAsia="Times New Roman" w:hAnsi="Consolas" w:cs="Times New Roman"/>
+          <w:color w:val="CCCCCC"/>
+          <w:kern w:val="0"/>
+          <w:sz w:val="21"/>
+          <w:szCs w:val="21"/>
+          <w:lang w:eastAsia="en-VG"/>
+          <w14:ligatures w14:val="none"/>
+        </w:rPr>
+        <w:t>        .</w:t>
+      </w:r>
+      <w:r>
+        <w:rPr>
+          <w:rFonts w:ascii="Consolas" w:eastAsia="Times New Roman" w:hAnsi="Consolas" w:cs="Times New Roman"/>
+          <w:color w:val="DCDCAA"/>
+          <w:kern w:val="0"/>
+          <w:sz w:val="21"/>
+          <w:szCs w:val="21"/>
+          <w:lang w:eastAsia="en-VG"/>
+          <w14:ligatures w14:val="none"/>
+        </w:rPr>
+        <w:t>unwrap</w:t>
+      </w:r>
+      <w:r>
+        <w:rPr>
+          <w:rFonts w:ascii="Consolas" w:eastAsia="Times New Roman" w:hAnsi="Consolas" w:cs="Times New Roman"/>
+          <w:color w:val="CCCCCC"/>
+          <w:kern w:val="0"/>
+          <w:sz w:val="21"/>
+          <w:szCs w:val="21"/>
+          <w:lang w:eastAsia="en-VG"/>
+          <w14:ligatures w14:val="none"/>
+        </w:rPr>
+        <w:t>()</w:t>
+      </w:r>
+    </w:p>
+    <w:p>
+      <w:pPr>
+        <w:pStyle w:val="ListParagraph"/>
+        <w:numPr>
+          <w:ilvl w:val="0"/>
+          <w:numId w:val="1"/>
+        </w:numPr>
+        <w:shd w:val="clear" w:color="auto" w:fill="1F1F1F"/>
+        <w:spacing w:after="0" w:line="285" w:lineRule="atLeast"/>
+        <w:rPr>
+          <w:rFonts w:ascii="Consolas" w:eastAsia="Times New Roman" w:hAnsi="Consolas" w:cs="Times New Roman"/>
+          <w:color w:val="CCCCCC"/>
+          <w:kern w:val="0"/>
+          <w:sz w:val="21"/>
+          <w:szCs w:val="21"/>
+          <w:lang w:eastAsia="en-VG"/>
+          <w14:ligatures w14:val="none"/>
+        </w:rPr>
+      </w:pPr>
+      <w:r>
+        <w:rPr>
+          <w:rFonts w:ascii="Consolas" w:eastAsia="Times New Roman" w:hAnsi="Consolas" w:cs="Times New Roman"/>
+          <w:color w:val="CCCCCC"/>
+          <w:kern w:val="0"/>
+          <w:sz w:val="21"/>
+          <w:szCs w:val="21"/>
+          <w:lang w:eastAsia="en-VG"/>
+          <w14:ligatures w14:val="none"/>
+        </w:rPr>
+        <w:t>        .</w:t>
+      </w:r>
+      <w:r>
+        <w:rPr>
+          <w:rFonts w:ascii="Consolas" w:eastAsia="Times New Roman" w:hAnsi="Consolas" w:cs="Times New Roman"/>
+          <w:color w:val="DCDCAA"/>
+          <w:kern w:val="0"/>
+          <w:sz w:val="21"/>
+          <w:szCs w:val="21"/>
+          <w:lang w:eastAsia="en-VG"/>
+          <w14:ligatures w14:val="none"/>
+        </w:rPr>
+        <w:t>then</w:t>
+      </w:r>
+      <w:r>
+        <w:rPr>
+          <w:rFonts w:ascii="Consolas" w:eastAsia="Times New Roman" w:hAnsi="Consolas" w:cs="Times New Roman"/>
+          <w:color w:val="CCCCCC"/>
+          <w:kern w:val="0"/>
+          <w:sz w:val="21"/>
+          <w:szCs w:val="21"/>
+          <w:lang w:eastAsia="en-VG"/>
+          <w14:ligatures w14:val="none"/>
+        </w:rPr>
+        <w:t xml:space="preserve">(() </w:t>
+      </w:r>
+      <w:r>
+        <w:rPr>
+          <w:rFonts w:ascii="Consolas" w:eastAsia="Times New Roman" w:hAnsi="Consolas" w:cs="Times New Roman"/>
+          <w:color w:val="569CD6"/>
+          <w:kern w:val="0"/>
+          <w:sz w:val="21"/>
+          <w:szCs w:val="21"/>
+          <w:lang w:eastAsia="en-VG"/>
+          <w14:ligatures w14:val="none"/>
+        </w:rPr>
+        <w:t>=&gt;</w:t>
+      </w:r>
+      <w:r>
+        <w:rPr>
+          <w:rFonts w:ascii="Consolas" w:eastAsia="Times New Roman" w:hAnsi="Consolas" w:cs="Times New Roman"/>
+          <w:color w:val="CCCCCC"/>
+          <w:kern w:val="0"/>
+          <w:sz w:val="21"/>
+          <w:szCs w:val="21"/>
+          <w:lang w:eastAsia="en-VG"/>
+          <w14:ligatures w14:val="none"/>
+        </w:rPr>
+        <w:t xml:space="preserve"> </w:t>
+      </w:r>
+      <w:proofErr w:type="spellStart"/>
+      <w:r>
+        <w:rPr>
+          <w:rFonts w:ascii="Consolas" w:eastAsia="Times New Roman" w:hAnsi="Consolas" w:cs="Times New Roman"/>
+          <w:color w:val="DCDCAA"/>
+          <w:kern w:val="0"/>
+          <w:sz w:val="21"/>
+          <w:szCs w:val="21"/>
+          <w:lang w:eastAsia="en-VG"/>
+          <w14:ligatures w14:val="none"/>
+        </w:rPr>
+        <w:t>setIsLoading</w:t>
+      </w:r>
+      <w:proofErr w:type="spellEnd"/>
+      <w:r>
+        <w:rPr>
+          <w:rFonts w:ascii="Consolas" w:eastAsia="Times New Roman" w:hAnsi="Consolas" w:cs="Times New Roman"/>
+          <w:color w:val="CCCCCC"/>
+          <w:kern w:val="0"/>
+          <w:sz w:val="21"/>
+          <w:szCs w:val="21"/>
+          <w:lang w:eastAsia="en-VG"/>
+          <w14:ligatures w14:val="none"/>
+        </w:rPr>
+        <w:t>(</w:t>
+      </w:r>
+      <w:r>
+        <w:rPr>
+          <w:rFonts w:ascii="Consolas" w:eastAsia="Times New Roman" w:hAnsi="Consolas" w:cs="Times New Roman"/>
+          <w:color w:val="569CD6"/>
+          <w:kern w:val="0"/>
+          <w:sz w:val="21"/>
+          <w:szCs w:val="21"/>
+          <w:lang w:eastAsia="en-VG"/>
+          <w14:ligatures w14:val="none"/>
+        </w:rPr>
+        <w:t>false</w:t>
+      </w:r>
+      <w:r>
+        <w:rPr>
+          <w:rFonts w:ascii="Consolas" w:eastAsia="Times New Roman" w:hAnsi="Consolas" w:cs="Times New Roman"/>
+          <w:color w:val="CCCCCC"/>
+          <w:kern w:val="0"/>
+          <w:sz w:val="21"/>
+          <w:szCs w:val="21"/>
+          <w:lang w:eastAsia="en-VG"/>
+          <w14:ligatures w14:val="none"/>
+        </w:rPr>
+        <w:t xml:space="preserve">)) </w:t>
+      </w:r>
+      <w:r>
+        <w:rPr>
+          <w:rFonts w:ascii="Consolas" w:eastAsia="Times New Roman" w:hAnsi="Consolas" w:cs="Times New Roman"/>
+          <w:color w:val="6A9955"/>
+          <w:kern w:val="0"/>
+          <w:sz w:val="21"/>
+          <w:szCs w:val="21"/>
+          <w:lang w:eastAsia="en-VG"/>
+          <w14:ligatures w14:val="none"/>
+        </w:rPr>
+        <w:t>// for success response</w:t>
+      </w:r>
+    </w:p>
+    <w:p>
+      <w:pPr>
+        <w:pStyle w:val="ListParagraph"/>
+        <w:numPr>
+          <w:ilvl w:val="0"/>
+          <w:numId w:val="1"/>
+        </w:numPr>
+        <w:shd w:val="clear" w:color="auto" w:fill="1F1F1F"/>
+        <w:spacing w:after="0" w:line="285" w:lineRule="atLeast"/>
+        <w:rPr>
+          <w:rFonts w:ascii="Consolas" w:eastAsia="Times New Roman" w:hAnsi="Consolas" w:cs="Times New Roman"/>
+          <w:color w:val="CCCCCC"/>
+          <w:kern w:val="0"/>
+          <w:sz w:val="21"/>
+          <w:szCs w:val="21"/>
+          <w:lang w:eastAsia="en-VG"/>
+          <w14:ligatures w14:val="none"/>
+        </w:rPr>
+      </w:pPr>
+      <w:r>
+        <w:rPr>
+          <w:rFonts w:ascii="Consolas" w:eastAsia="Times New Roman" w:hAnsi="Consolas" w:cs="Times New Roman"/>
+          <w:color w:val="CCCCCC"/>
+          <w:kern w:val="0"/>
+          <w:sz w:val="21"/>
+          <w:szCs w:val="21"/>
+          <w:lang w:eastAsia="en-VG"/>
+          <w14:ligatures w14:val="none"/>
+        </w:rPr>
+        <w:t>        .</w:t>
+      </w:r>
+      <w:r>
+        <w:rPr>
+          <w:rFonts w:ascii="Consolas" w:eastAsia="Times New Roman" w:hAnsi="Consolas" w:cs="Times New Roman"/>
+          <w:color w:val="DCDCAA"/>
+          <w:kern w:val="0"/>
+          <w:sz w:val="21"/>
+          <w:szCs w:val="21"/>
+          <w:lang w:eastAsia="en-VG"/>
+          <w14:ligatures w14:val="none"/>
+        </w:rPr>
+        <w:t>catch</w:t>
+      </w:r>
+      <w:r>
+        <w:rPr>
+          <w:rFonts w:ascii="Consolas" w:eastAsia="Times New Roman" w:hAnsi="Consolas" w:cs="Times New Roman"/>
+          <w:color w:val="CCCCCC"/>
+          <w:kern w:val="0"/>
+          <w:sz w:val="21"/>
+          <w:szCs w:val="21"/>
+          <w:lang w:eastAsia="en-VG"/>
+          <w14:ligatures w14:val="none"/>
+        </w:rPr>
+        <w:t xml:space="preserve">(() </w:t>
+      </w:r>
+      <w:r>
+        <w:rPr>
+          <w:rFonts w:ascii="Consolas" w:eastAsia="Times New Roman" w:hAnsi="Consolas" w:cs="Times New Roman"/>
+          <w:color w:val="569CD6"/>
+          <w:kern w:val="0"/>
+          <w:sz w:val="21"/>
+          <w:szCs w:val="21"/>
+          <w:lang w:eastAsia="en-VG"/>
+          <w14:ligatures w14:val="none"/>
+        </w:rPr>
+        <w:t>=&gt;</w:t>
+      </w:r>
+      <w:r>
+        <w:rPr>
+          <w:rFonts w:ascii="Consolas" w:eastAsia="Times New Roman" w:hAnsi="Consolas" w:cs="Times New Roman"/>
+          <w:color w:val="CCCCCC"/>
+          <w:kern w:val="0"/>
+          <w:sz w:val="21"/>
+          <w:szCs w:val="21"/>
+          <w:lang w:eastAsia="en-VG"/>
+          <w14:ligatures w14:val="none"/>
+        </w:rPr>
+        <w:t xml:space="preserve"> </w:t>
+      </w:r>
+      <w:proofErr w:type="spellStart"/>
+      <w:r>
+        <w:rPr>
+          <w:rFonts w:ascii="Consolas" w:eastAsia="Times New Roman" w:hAnsi="Consolas" w:cs="Times New Roman"/>
+          <w:color w:val="DCDCAA"/>
+          <w:kern w:val="0"/>
+          <w:sz w:val="21"/>
+          <w:szCs w:val="21"/>
+          <w:lang w:eastAsia="en-VG"/>
+          <w14:ligatures w14:val="none"/>
+        </w:rPr>
+        <w:t>setIsLoading</w:t>
+      </w:r>
+      <w:proofErr w:type="spellEnd"/>
+      <w:r>
+        <w:rPr>
+          <w:rFonts w:ascii="Consolas" w:eastAsia="Times New Roman" w:hAnsi="Consolas" w:cs="Times New Roman"/>
+          <w:color w:val="CCCCCC"/>
+          <w:kern w:val="0"/>
+          <w:sz w:val="21"/>
+          <w:szCs w:val="21"/>
+          <w:lang w:eastAsia="en-VG"/>
+          <w14:ligatures w14:val="none"/>
+        </w:rPr>
+        <w:t>(</w:t>
+      </w:r>
+      <w:r>
+        <w:rPr>
+          <w:rFonts w:ascii="Consolas" w:eastAsia="Times New Roman" w:hAnsi="Consolas" w:cs="Times New Roman"/>
+          <w:color w:val="569CD6"/>
+          <w:kern w:val="0"/>
+          <w:sz w:val="21"/>
+          <w:szCs w:val="21"/>
+          <w:lang w:eastAsia="en-VG"/>
+          <w14:ligatures w14:val="none"/>
+        </w:rPr>
+        <w:t>false</w:t>
+      </w:r>
+      <w:r>
+        <w:rPr>
+          <w:rFonts w:ascii="Consolas" w:eastAsia="Times New Roman" w:hAnsi="Consolas" w:cs="Times New Roman"/>
+          <w:color w:val="CCCCCC"/>
+          <w:kern w:val="0"/>
+          <w:sz w:val="21"/>
+          <w:szCs w:val="21"/>
+          <w:lang w:eastAsia="en-VG"/>
+          <w14:ligatures w14:val="none"/>
+        </w:rPr>
+        <w:t xml:space="preserve">)); </w:t>
+      </w:r>
+      <w:r>
+        <w:rPr>
+          <w:rFonts w:ascii="Consolas" w:eastAsia="Times New Roman" w:hAnsi="Consolas" w:cs="Times New Roman"/>
+          <w:color w:val="6A9955"/>
+          <w:kern w:val="0"/>
+          <w:sz w:val="21"/>
+          <w:szCs w:val="21"/>
+          <w:lang w:eastAsia="en-VG"/>
+          <w14:ligatures w14:val="none"/>
+        </w:rPr>
+        <w:t>// for network errors</w:t>
+      </w:r>
+    </w:p>
+    <w:p>
+      <w:pPr>
+        <w:pStyle w:val="ListParagraph"/>
+        <w:numPr>
+          <w:ilvl w:val="0"/>
+          <w:numId w:val="1"/>
+        </w:numPr>
+        <w:shd w:val="clear" w:color="auto" w:fill="1F1F1F"/>
+        <w:spacing w:after="0" w:line="285" w:lineRule="atLeast"/>
+        <w:rPr>
+          <w:rFonts w:ascii="Consolas" w:eastAsia="Times New Roman" w:hAnsi="Consolas" w:cs="Times New Roman"/>
+          <w:color w:val="CCCCCC"/>
+          <w:kern w:val="0"/>
+          <w:sz w:val="21"/>
+          <w:szCs w:val="21"/>
+          <w:lang w:eastAsia="en-VG"/>
+          <w14:ligatures w14:val="none"/>
+        </w:rPr>
+      </w:pPr>
+      <w:r>
+        <w:rPr>
+          <w:rFonts w:ascii="Consolas" w:eastAsia="Times New Roman" w:hAnsi="Consolas" w:cs="Times New Roman"/>
+          <w:color w:val="CCCCCC"/>
+          <w:kern w:val="0"/>
+          <w:sz w:val="21"/>
+          <w:szCs w:val="21"/>
+          <w:lang w:eastAsia="en-VG"/>
+          <w14:ligatures w14:val="none"/>
+        </w:rPr>
+        <w:t>    }</w:t>
+      </w:r>
+    </w:p>
+    <w:p>
+      <w:pPr>
+        <w:pStyle w:val="ListParagraph"/>
+        <w:numPr>
+          <w:ilvl w:val="0"/>
+          <w:numId w:val="1"/>
+        </w:numPr>
+        <w:shd w:val="clear" w:color="auto" w:fill="1F1F1F"/>
+        <w:spacing w:after="0" w:line="285" w:lineRule="atLeast"/>
+        <w:rPr>
+          <w:rFonts w:ascii="Consolas" w:eastAsia="Times New Roman" w:hAnsi="Consolas" w:cs="Times New Roman"/>
+          <w:color w:val="CCCCCC"/>
+          <w:kern w:val="0"/>
+          <w:sz w:val="21"/>
+          <w:szCs w:val="21"/>
+          <w:lang w:eastAsia="en-VG"/>
+          <w14:ligatures w14:val="none"/>
+        </w:rPr>
+      </w:pPr>
+      <w:r>
+        <w:rPr>
+          <w:rFonts w:ascii="Consolas" w:eastAsia="Times New Roman" w:hAnsi="Consolas" w:cs="Times New Roman"/>
+          <w:color w:val="CCCCCC"/>
+          <w:kern w:val="0"/>
+          <w:sz w:val="21"/>
+          <w:szCs w:val="21"/>
+          <w:lang w:eastAsia="en-VG"/>
+          <w14:ligatures w14:val="none"/>
+        </w:rPr>
+        <w:t>  };</w:t>
+      </w:r>
+    </w:p>
+    <w:p>
+      <w:pPr>
+        <w:pStyle w:val="ListParagraph"/>
+        <w:rPr>
+          <w:sz w:val="40"/>
+          <w:szCs w:val="40"/>
+          <w:lang w:val="en-GB"/>
+        </w:rPr>
+      </w:pPr>
+      <w:r>
+        <w:rPr>
+          <w:sz w:val="40"/>
+          <w:szCs w:val="40"/>
+          <w:lang w:val="en-GB"/>
+        </w:rPr>
+        <w:t>Only do this logic if it is not loading</w:t>
+      </w:r>
+    </w:p>
+    <w:p>
+      <w:pPr>
+        <w:pStyle w:val="ListParagraph"/>
+        <w:rPr>
+          <w:sz w:val="40"/>
+          <w:szCs w:val="40"/>
+          <w:lang w:val="en-GB"/>
+        </w:rPr>
+      </w:pPr>
+    </w:p>
+    <w:p>
+      <w:pPr>
+        <w:pStyle w:val="ListParagraph"/>
+        <w:numPr>
+          <w:ilvl w:val="0"/>
+          <w:numId w:val="1"/>
+        </w:numPr>
+        <w:rPr>
+          <w:sz w:val="40"/>
+          <w:szCs w:val="40"/>
+          <w:lang w:val="en-GB"/>
+        </w:rPr>
+      </w:pPr>
+      <w:r>
+        <w:rPr>
+          <w:sz w:val="40"/>
+          <w:szCs w:val="40"/>
+          <w:lang w:val="en-GB"/>
+        </w:rPr>
+        <w:t>Apply an action (on leaving page)</w:t>
+      </w:r>
+    </w:p>
+    <w:p>
+      <w:pPr>
+        <w:pStyle w:val="ListParagraph"/>
+        <w:numPr>
+          <w:ilvl w:val="0"/>
+          <w:numId w:val="1"/>
+        </w:numPr>
+        <w:shd w:val="clear" w:color="auto" w:fill="1F1F1F"/>
+        <w:spacing w:after="0" w:line="285" w:lineRule="atLeast"/>
+        <w:rPr>
+          <w:rFonts w:ascii="Consolas" w:eastAsia="Times New Roman" w:hAnsi="Consolas" w:cs="Times New Roman"/>
+          <w:color w:val="CCCCCC"/>
+          <w:kern w:val="0"/>
+          <w:sz w:val="21"/>
+          <w:szCs w:val="21"/>
+          <w:lang w:eastAsia="en-VG"/>
+          <w14:ligatures w14:val="none"/>
+        </w:rPr>
+      </w:pPr>
+      <w:r>
+        <w:rPr>
+          <w:rFonts w:ascii="Consolas" w:eastAsia="Times New Roman" w:hAnsi="Consolas" w:cs="Times New Roman"/>
+          <w:color w:val="CCCCCC"/>
+          <w:kern w:val="0"/>
+          <w:sz w:val="21"/>
+          <w:szCs w:val="21"/>
+          <w:lang w:eastAsia="en-VG"/>
+          <w14:ligatures w14:val="none"/>
+        </w:rPr>
+        <w:t xml:space="preserve">  </w:t>
+      </w:r>
+      <w:proofErr w:type="spellStart"/>
+      <w:r>
+        <w:rPr>
+          <w:rFonts w:ascii="Consolas" w:eastAsia="Times New Roman" w:hAnsi="Consolas" w:cs="Times New Roman"/>
+          <w:color w:val="DCDCAA"/>
+          <w:kern w:val="0"/>
+          <w:sz w:val="21"/>
+          <w:szCs w:val="21"/>
+          <w:lang w:eastAsia="en-VG"/>
+          <w14:ligatures w14:val="none"/>
+        </w:rPr>
+        <w:t>useEffect</w:t>
+      </w:r>
+      <w:proofErr w:type="spellEnd"/>
+      <w:r>
+        <w:rPr>
+          <w:rFonts w:ascii="Consolas" w:eastAsia="Times New Roman" w:hAnsi="Consolas" w:cs="Times New Roman"/>
+          <w:color w:val="CCCCCC"/>
+          <w:kern w:val="0"/>
+          <w:sz w:val="21"/>
+          <w:szCs w:val="21"/>
+          <w:lang w:eastAsia="en-VG"/>
+          <w14:ligatures w14:val="none"/>
+        </w:rPr>
+        <w:t xml:space="preserve">(() </w:t>
+      </w:r>
+      <w:r>
+        <w:rPr>
+          <w:rFonts w:ascii="Consolas" w:eastAsia="Times New Roman" w:hAnsi="Consolas" w:cs="Times New Roman"/>
+          <w:color w:val="569CD6"/>
+          <w:kern w:val="0"/>
+          <w:sz w:val="21"/>
+          <w:szCs w:val="21"/>
+          <w:lang w:eastAsia="en-VG"/>
+          <w14:ligatures w14:val="none"/>
+        </w:rPr>
+        <w:t>=&gt;</w:t>
+      </w:r>
+      <w:r>
+        <w:rPr>
+          <w:rFonts w:ascii="Consolas" w:eastAsia="Times New Roman" w:hAnsi="Consolas" w:cs="Times New Roman"/>
+          <w:color w:val="CCCCCC"/>
+          <w:kern w:val="0"/>
+          <w:sz w:val="21"/>
+          <w:szCs w:val="21"/>
+          <w:lang w:eastAsia="en-VG"/>
+          <w14:ligatures w14:val="none"/>
+        </w:rPr>
+        <w:t xml:space="preserve"> {</w:t>
+      </w:r>
+    </w:p>
+    <w:p>
+      <w:pPr>
+        <w:pStyle w:val="ListParagraph"/>
+        <w:numPr>
+          <w:ilvl w:val="0"/>
+          <w:numId w:val="1"/>
+        </w:numPr>
+        <w:shd w:val="clear" w:color="auto" w:fill="1F1F1F"/>
+        <w:spacing w:after="0" w:line="285" w:lineRule="atLeast"/>
+        <w:rPr>
+          <w:rFonts w:ascii="Consolas" w:eastAsia="Times New Roman" w:hAnsi="Consolas" w:cs="Times New Roman"/>
+          <w:color w:val="CCCCCC"/>
+          <w:kern w:val="0"/>
+          <w:sz w:val="21"/>
+          <w:szCs w:val="21"/>
+          <w:lang w:eastAsia="en-VG"/>
+          <w14:ligatures w14:val="none"/>
+        </w:rPr>
+      </w:pPr>
+      <w:r>
+        <w:rPr>
+          <w:rFonts w:ascii="Consolas" w:eastAsia="Times New Roman" w:hAnsi="Consolas" w:cs="Times New Roman"/>
+          <w:color w:val="CCCCCC"/>
+          <w:kern w:val="0"/>
+          <w:sz w:val="21"/>
+          <w:szCs w:val="21"/>
+          <w:lang w:eastAsia="en-VG"/>
+          <w14:ligatures w14:val="none"/>
+        </w:rPr>
+        <w:t xml:space="preserve">    </w:t>
+      </w:r>
+      <w:r>
+        <w:rPr>
+          <w:rFonts w:ascii="Consolas" w:eastAsia="Times New Roman" w:hAnsi="Consolas" w:cs="Times New Roman"/>
+          <w:color w:val="C586C0"/>
+          <w:kern w:val="0"/>
+          <w:sz w:val="21"/>
+          <w:szCs w:val="21"/>
+          <w:lang w:eastAsia="en-VG"/>
+          <w14:ligatures w14:val="none"/>
+        </w:rPr>
+        <w:t>return</w:t>
+      </w:r>
+      <w:r>
+        <w:rPr>
+          <w:rFonts w:ascii="Consolas" w:eastAsia="Times New Roman" w:hAnsi="Consolas" w:cs="Times New Roman"/>
+          <w:color w:val="CCCCCC"/>
+          <w:kern w:val="0"/>
+          <w:sz w:val="21"/>
+          <w:szCs w:val="21"/>
+          <w:lang w:eastAsia="en-VG"/>
+          <w14:ligatures w14:val="none"/>
+        </w:rPr>
+        <w:t xml:space="preserve"> () </w:t>
+      </w:r>
+      <w:r>
+        <w:rPr>
+          <w:rFonts w:ascii="Consolas" w:eastAsia="Times New Roman" w:hAnsi="Consolas" w:cs="Times New Roman"/>
+          <w:color w:val="569CD6"/>
+          <w:kern w:val="0"/>
+          <w:sz w:val="21"/>
+          <w:szCs w:val="21"/>
+          <w:lang w:eastAsia="en-VG"/>
+          <w14:ligatures w14:val="none"/>
+        </w:rPr>
+        <w:t>=&gt;</w:t>
+      </w:r>
+      <w:r>
+        <w:rPr>
+          <w:rFonts w:ascii="Consolas" w:eastAsia="Times New Roman" w:hAnsi="Consolas" w:cs="Times New Roman"/>
+          <w:color w:val="CCCCCC"/>
+          <w:kern w:val="0"/>
+          <w:sz w:val="21"/>
+          <w:szCs w:val="21"/>
+          <w:lang w:eastAsia="en-VG"/>
+          <w14:ligatures w14:val="none"/>
+        </w:rPr>
+        <w:t xml:space="preserve"> {</w:t>
+      </w:r>
+    </w:p>
+    <w:p>
+      <w:pPr>
+        <w:pStyle w:val="ListParagraph"/>
+        <w:numPr>
+          <w:ilvl w:val="0"/>
+          <w:numId w:val="1"/>
+        </w:numPr>
+        <w:shd w:val="clear" w:color="auto" w:fill="1F1F1F"/>
+        <w:spacing w:after="0" w:line="285" w:lineRule="atLeast"/>
+        <w:rPr>
+          <w:rFonts w:ascii="Consolas" w:eastAsia="Times New Roman" w:hAnsi="Consolas" w:cs="Times New Roman"/>
+          <w:color w:val="CCCCCC"/>
+          <w:kern w:val="0"/>
+          <w:sz w:val="21"/>
+          <w:szCs w:val="21"/>
+          <w:lang w:eastAsia="en-VG"/>
+          <w14:ligatures w14:val="none"/>
+        </w:rPr>
+      </w:pPr>
+      <w:r>
+        <w:rPr>
+          <w:rFonts w:ascii="Consolas" w:eastAsia="Times New Roman" w:hAnsi="Consolas" w:cs="Times New Roman"/>
+          <w:color w:val="CCCCCC"/>
+          <w:kern w:val="0"/>
+          <w:sz w:val="21"/>
+          <w:szCs w:val="21"/>
+          <w:lang w:eastAsia="en-VG"/>
+          <w14:ligatures w14:val="none"/>
+        </w:rPr>
+        <w:t xml:space="preserve">      </w:t>
+      </w:r>
+      <w:r>
+        <w:rPr>
+          <w:rFonts w:ascii="Consolas" w:eastAsia="Times New Roman" w:hAnsi="Consolas" w:cs="Times New Roman"/>
+          <w:color w:val="DCDCAA"/>
+          <w:kern w:val="0"/>
+          <w:sz w:val="21"/>
+          <w:szCs w:val="21"/>
+          <w:lang w:eastAsia="en-VG"/>
+          <w14:ligatures w14:val="none"/>
+        </w:rPr>
+        <w:t>dispatch</w:t>
+      </w:r>
+      <w:r>
+        <w:rPr>
+          <w:rFonts w:ascii="Consolas" w:eastAsia="Times New Roman" w:hAnsi="Consolas" w:cs="Times New Roman"/>
+          <w:color w:val="CCCCCC"/>
+          <w:kern w:val="0"/>
+          <w:sz w:val="21"/>
+          <w:szCs w:val="21"/>
+          <w:lang w:eastAsia="en-VG"/>
+          <w14:ligatures w14:val="none"/>
+        </w:rPr>
+        <w:t>(</w:t>
+      </w:r>
+      <w:proofErr w:type="spellStart"/>
+      <w:r>
+        <w:rPr>
+          <w:rFonts w:ascii="Consolas" w:eastAsia="Times New Roman" w:hAnsi="Consolas" w:cs="Times New Roman"/>
+          <w:color w:val="DCDCAA"/>
+          <w:kern w:val="0"/>
+          <w:sz w:val="21"/>
+          <w:szCs w:val="21"/>
+          <w:lang w:eastAsia="en-VG"/>
+          <w14:ligatures w14:val="none"/>
+        </w:rPr>
+        <w:t>productsFullInfoCleanUp</w:t>
+      </w:r>
+      <w:proofErr w:type="spellEnd"/>
+      <w:r>
+        <w:rPr>
+          <w:rFonts w:ascii="Consolas" w:eastAsia="Times New Roman" w:hAnsi="Consolas" w:cs="Times New Roman"/>
+          <w:color w:val="CCCCCC"/>
+          <w:kern w:val="0"/>
+          <w:sz w:val="21"/>
+          <w:szCs w:val="21"/>
+          <w:lang w:eastAsia="en-VG"/>
+          <w14:ligatures w14:val="none"/>
+        </w:rPr>
+        <w:t>());</w:t>
+      </w:r>
+    </w:p>
+    <w:p>
+      <w:pPr>
+        <w:pStyle w:val="ListParagraph"/>
+        <w:numPr>
+          <w:ilvl w:val="0"/>
+          <w:numId w:val="1"/>
+        </w:numPr>
+        <w:shd w:val="clear" w:color="auto" w:fill="1F1F1F"/>
+        <w:spacing w:after="0" w:line="285" w:lineRule="atLeast"/>
+        <w:rPr>
+          <w:rFonts w:ascii="Consolas" w:eastAsia="Times New Roman" w:hAnsi="Consolas" w:cs="Times New Roman"/>
+          <w:color w:val="CCCCCC"/>
+          <w:kern w:val="0"/>
+          <w:sz w:val="21"/>
+          <w:szCs w:val="21"/>
+          <w:lang w:eastAsia="en-VG"/>
+          <w14:ligatures w14:val="none"/>
+        </w:rPr>
+      </w:pPr>
+      <w:r>
+        <w:rPr>
+          <w:rFonts w:ascii="Consolas" w:eastAsia="Times New Roman" w:hAnsi="Consolas" w:cs="Times New Roman"/>
+          <w:color w:val="CCCCCC"/>
+          <w:kern w:val="0"/>
+          <w:sz w:val="21"/>
+          <w:szCs w:val="21"/>
+          <w:lang w:eastAsia="en-VG"/>
+          <w14:ligatures w14:val="none"/>
+        </w:rPr>
+        <w:t>    };</w:t>
+      </w:r>
+    </w:p>
+    <w:p>
+      <w:pPr>
+        <w:pStyle w:val="ListParagraph"/>
+        <w:numPr>
+          <w:ilvl w:val="0"/>
+          <w:numId w:val="1"/>
+        </w:numPr>
+        <w:shd w:val="clear" w:color="auto" w:fill="1F1F1F"/>
+        <w:spacing w:after="0" w:line="285" w:lineRule="atLeast"/>
+        <w:rPr>
+          <w:rFonts w:ascii="Consolas" w:eastAsia="Times New Roman" w:hAnsi="Consolas" w:cs="Times New Roman"/>
+          <w:color w:val="CCCCCC"/>
+          <w:kern w:val="0"/>
+          <w:sz w:val="21"/>
+          <w:szCs w:val="21"/>
+          <w:lang w:eastAsia="en-VG"/>
+          <w14:ligatures w14:val="none"/>
+        </w:rPr>
+      </w:pPr>
+      <w:r>
+        <w:rPr>
+          <w:rFonts w:ascii="Consolas" w:eastAsia="Times New Roman" w:hAnsi="Consolas" w:cs="Times New Roman"/>
+          <w:color w:val="CCCCCC"/>
+          <w:kern w:val="0"/>
+          <w:sz w:val="21"/>
+          <w:szCs w:val="21"/>
+          <w:lang w:eastAsia="en-VG"/>
+          <w14:ligatures w14:val="none"/>
+        </w:rPr>
+        <w:t>  }, [</w:t>
+      </w:r>
+      <w:r>
+        <w:rPr>
+          <w:rFonts w:ascii="Consolas" w:eastAsia="Times New Roman" w:hAnsi="Consolas" w:cs="Times New Roman"/>
+          <w:color w:val="DCDCAA"/>
+          <w:kern w:val="0"/>
+          <w:sz w:val="21"/>
+          <w:szCs w:val="21"/>
+          <w:lang w:eastAsia="en-VG"/>
+          <w14:ligatures w14:val="none"/>
+        </w:rPr>
+        <w:t>dispatch</w:t>
+      </w:r>
+      <w:r>
+        <w:rPr>
+          <w:rFonts w:ascii="Consolas" w:eastAsia="Times New Roman" w:hAnsi="Consolas" w:cs="Times New Roman"/>
+          <w:color w:val="CCCCCC"/>
+          <w:kern w:val="0"/>
+          <w:sz w:val="21"/>
+          <w:szCs w:val="21"/>
+          <w:lang w:eastAsia="en-VG"/>
+          <w14:ligatures w14:val="none"/>
+        </w:rPr>
+        <w:t>]);</w:t>
+      </w:r>
+    </w:p>
+    <w:p>
+      <w:pPr>
+        <w:pStyle w:val="ListParagraph"/>
+        <w:rPr>
+          <w:sz w:val="40"/>
+          <w:szCs w:val="40"/>
+          <w:lang w:val="en-GB"/>
+        </w:rPr>
+      </w:pPr>
+    </w:p>
+    <w:p>
+      <w:pPr>
+        <w:pStyle w:val="ListParagraph"/>
+        <w:rPr>
+          <w:sz w:val="40"/>
+          <w:szCs w:val="40"/>
+          <w:lang w:val="en-GB"/>
+        </w:rPr>
+      </w:pPr>
+    </w:p>
+    <w:p>
+      <w:pPr>
+        <w:pStyle w:val="ListParagraph"/>
+        <w:numPr>
+          <w:ilvl w:val="0"/>
+          <w:numId w:val="1"/>
+        </w:numPr>
+        <w:rPr>
+          <w:sz w:val="40"/>
+          <w:szCs w:val="40"/>
+          <w:lang w:val="en-GB"/>
+        </w:rPr>
+      </w:pPr>
+      <w:r>
+        <w:rPr>
+          <w:sz w:val="40"/>
+          <w:szCs w:val="40"/>
+          <w:lang w:val="en-GB"/>
+        </w:rPr>
         <w:t>z</w:t>
       </w:r>
     </w:p>
@@ -17870,17 +19630,8 @@
           <w:szCs w:val="40"/>
           <w:lang w:val="en-GB"/>
         </w:rPr>
-        <w:t xml:space="preserve"> i typescript -g</w:t>
-      </w:r>
-    </w:p>
-    <w:p>
-      <w:pPr>
-        <w:rPr>
-          <w:sz w:val="40"/>
-          <w:szCs w:val="40"/>
-          <w:lang w:val="en-GB"/>
-        </w:rPr>
-      </w:pPr>
+        <w:t xml:space="preserve"> </w:t>
+      </w:r>
       <w:proofErr w:type="spellStart"/>
       <w:r>
         <w:rPr>
@@ -17888,7 +19639,7 @@
           <w:szCs w:val="40"/>
           <w:lang w:val="en-GB"/>
         </w:rPr>
-        <w:t>npm</w:t>
+        <w:t>i</w:t>
       </w:r>
       <w:proofErr w:type="spellEnd"/>
       <w:r>
@@ -17897,18 +19648,8 @@
           <w:szCs w:val="40"/>
           <w:lang w:val="en-GB"/>
         </w:rPr>
-        <w:t xml:space="preserve"> create </w:t>
-      </w:r>
-      <w:proofErr w:type="spellStart"/>
-      <w:r>
-        <w:rPr>
-          <w:sz w:val="40"/>
-          <w:szCs w:val="40"/>
-          <w:lang w:val="en-GB"/>
-        </w:rPr>
-        <w:t>vite@latest</w:t>
-      </w:r>
-      <w:proofErr w:type="spellEnd"/>
+        <w:t xml:space="preserve"> typescript -g</w:t>
+      </w:r>
     </w:p>
     <w:p>
       <w:pPr>
@@ -17935,6 +19676,43 @@
           <w:szCs w:val="40"/>
           <w:lang w:val="en-GB"/>
         </w:rPr>
+        <w:t xml:space="preserve"> create </w:t>
+      </w:r>
+      <w:proofErr w:type="spellStart"/>
+      <w:r>
+        <w:rPr>
+          <w:sz w:val="40"/>
+          <w:szCs w:val="40"/>
+          <w:lang w:val="en-GB"/>
+        </w:rPr>
+        <w:t>vite@latest</w:t>
+      </w:r>
+      <w:proofErr w:type="spellEnd"/>
+    </w:p>
+    <w:p>
+      <w:pPr>
+        <w:rPr>
+          <w:sz w:val="40"/>
+          <w:szCs w:val="40"/>
+          <w:lang w:val="en-GB"/>
+        </w:rPr>
+      </w:pPr>
+      <w:proofErr w:type="spellStart"/>
+      <w:r>
+        <w:rPr>
+          <w:sz w:val="40"/>
+          <w:szCs w:val="40"/>
+          <w:lang w:val="en-GB"/>
+        </w:rPr>
+        <w:t>npm</w:t>
+      </w:r>
+      <w:proofErr w:type="spellEnd"/>
+      <w:r>
+        <w:rPr>
+          <w:sz w:val="40"/>
+          <w:szCs w:val="40"/>
+          <w:lang w:val="en-GB"/>
+        </w:rPr>
         <w:t xml:space="preserve"> install</w:t>
       </w:r>
     </w:p>
@@ -17999,25 +19777,7 @@
           <w:szCs w:val="40"/>
           <w:lang w:val="en-GB"/>
         </w:rPr>
-        <w:t xml:space="preserve"> </w:t>
-      </w:r>
-      <w:proofErr w:type="spellStart"/>
-      <w:r>
-        <w:rPr>
-          <w:sz w:val="40"/>
-          <w:szCs w:val="40"/>
-          <w:lang w:val="en-GB"/>
-        </w:rPr>
-        <w:t>i</w:t>
-      </w:r>
-      <w:proofErr w:type="spellEnd"/>
-      <w:r>
-        <w:rPr>
-          <w:sz w:val="40"/>
-          <w:szCs w:val="40"/>
-          <w:lang w:val="en-GB"/>
-        </w:rPr>
-        <w:t xml:space="preserve"> react-router-</w:t>
+        <w:t xml:space="preserve"> i react-router-</w:t>
       </w:r>
       <w:proofErr w:type="spellStart"/>
       <w:r>
@@ -18568,6 +20328,7 @@
           <w:szCs w:val="40"/>
           <w:lang w:val="en-GB"/>
         </w:rPr>
+        <w:lastRenderedPageBreak/>
         <w:t>Redux toolkit</w:t>
       </w:r>
     </w:p>
@@ -18585,7 +20346,6 @@
           <w:szCs w:val="40"/>
           <w:lang w:val="en-GB"/>
         </w:rPr>
-        <w:lastRenderedPageBreak/>
         <w:t>React bootstrap</w:t>
       </w:r>
     </w:p>

</xml_diff>

<commit_message>
adding register and login pages
</commit_message>
<xml_diff>
--- a/notes-questions/kims-code-eccomerce.docx
+++ b/notes-questions/kims-code-eccomerce.docx
@@ -31893,17 +31893,8 @@
           <w:szCs w:val="40"/>
           <w:lang w:val="en-GB"/>
         </w:rPr>
-        <w:t xml:space="preserve"> i typescript -g</w:t>
-      </w:r>
-    </w:p>
-    <w:p>
-      <w:pPr>
-        <w:rPr>
-          <w:sz w:val="40"/>
-          <w:szCs w:val="40"/>
-          <w:lang w:val="en-GB"/>
-        </w:rPr>
-      </w:pPr>
+        <w:t xml:space="preserve"> </w:t>
+      </w:r>
       <w:proofErr w:type="spellStart"/>
       <w:r>
         <w:rPr>
@@ -31911,6 +31902,33 @@
           <w:szCs w:val="40"/>
           <w:lang w:val="en-GB"/>
         </w:rPr>
+        <w:t>i</w:t>
+      </w:r>
+      <w:proofErr w:type="spellEnd"/>
+      <w:r>
+        <w:rPr>
+          <w:sz w:val="40"/>
+          <w:szCs w:val="40"/>
+          <w:lang w:val="en-GB"/>
+        </w:rPr>
+        <w:t xml:space="preserve"> typescript -g</w:t>
+      </w:r>
+    </w:p>
+    <w:p>
+      <w:pPr>
+        <w:rPr>
+          <w:sz w:val="40"/>
+          <w:szCs w:val="40"/>
+          <w:lang w:val="en-GB"/>
+        </w:rPr>
+      </w:pPr>
+      <w:proofErr w:type="spellStart"/>
+      <w:r>
+        <w:rPr>
+          <w:sz w:val="40"/>
+          <w:szCs w:val="40"/>
+          <w:lang w:val="en-GB"/>
+        </w:rPr>
         <w:t>npm</w:t>
       </w:r>
       <w:proofErr w:type="spellEnd"/>
@@ -32348,6 +32366,57 @@
           <w:szCs w:val="40"/>
           <w:lang w:val="en-GB"/>
         </w:rPr>
+        <w:t xml:space="preserve"> i -D @types/node</w:t>
+      </w:r>
+    </w:p>
+    <w:p>
+      <w:pPr>
+        <w:rPr>
+          <w:sz w:val="40"/>
+          <w:szCs w:val="40"/>
+          <w:lang w:val="en-GB"/>
+        </w:rPr>
+      </w:pPr>
+      <w:proofErr w:type="spellStart"/>
+      <w:r>
+        <w:rPr>
+          <w:sz w:val="40"/>
+          <w:szCs w:val="40"/>
+          <w:lang w:val="en-GB"/>
+        </w:rPr>
+        <w:t>npm</w:t>
+      </w:r>
+      <w:proofErr w:type="spellEnd"/>
+      <w:r>
+        <w:rPr>
+          <w:sz w:val="40"/>
+          <w:szCs w:val="40"/>
+          <w:lang w:val="en-GB"/>
+        </w:rPr>
+        <w:t xml:space="preserve"> i react-content-loader</w:t>
+      </w:r>
+    </w:p>
+    <w:p>
+      <w:pPr>
+        <w:rPr>
+          <w:sz w:val="40"/>
+          <w:szCs w:val="40"/>
+        </w:rPr>
+      </w:pPr>
+      <w:proofErr w:type="spellStart"/>
+      <w:r>
+        <w:rPr>
+          <w:sz w:val="40"/>
+          <w:szCs w:val="40"/>
+        </w:rPr>
+        <w:t>npm</w:t>
+      </w:r>
+      <w:proofErr w:type="spellEnd"/>
+      <w:r>
+        <w:rPr>
+          <w:sz w:val="40"/>
+          <w:szCs w:val="40"/>
+        </w:rPr>
         <w:t xml:space="preserve"> </w:t>
       </w:r>
       <w:proofErr w:type="spellStart"/>
@@ -32355,7 +32424,6 @@
         <w:rPr>
           <w:sz w:val="40"/>
           <w:szCs w:val="40"/>
-          <w:lang w:val="en-GB"/>
         </w:rPr>
         <w:t>i</w:t>
       </w:r>
@@ -32364,24 +32432,39 @@
         <w:rPr>
           <w:sz w:val="40"/>
           <w:szCs w:val="40"/>
-          <w:lang w:val="en-GB"/>
-        </w:rPr>
-        <w:t xml:space="preserve"> -D @types/node</w:t>
-      </w:r>
-    </w:p>
-    <w:p>
-      <w:pPr>
-        <w:rPr>
-          <w:sz w:val="40"/>
-          <w:szCs w:val="40"/>
-          <w:lang w:val="en-GB"/>
-        </w:rPr>
-      </w:pPr>
+        </w:rPr>
+        <w:t> </w:t>
+      </w:r>
       <w:proofErr w:type="spellStart"/>
       <w:r>
         <w:rPr>
           <w:sz w:val="40"/>
           <w:szCs w:val="40"/>
+        </w:rPr>
+        <w:t>lottie</w:t>
+      </w:r>
+      <w:proofErr w:type="spellEnd"/>
+      <w:r>
+        <w:rPr>
+          <w:sz w:val="40"/>
+          <w:szCs w:val="40"/>
+        </w:rPr>
+        <w:t>-react</w:t>
+      </w:r>
+    </w:p>
+    <w:p>
+      <w:pPr>
+        <w:rPr>
+          <w:sz w:val="40"/>
+          <w:szCs w:val="40"/>
+          <w:lang w:val="en-GB"/>
+        </w:rPr>
+      </w:pPr>
+      <w:proofErr w:type="spellStart"/>
+      <w:r>
+        <w:rPr>
+          <w:sz w:val="40"/>
+          <w:szCs w:val="40"/>
           <w:lang w:val="en-GB"/>
         </w:rPr>
         <w:t>npm</w:t>
@@ -32393,91 +32476,8 @@
           <w:szCs w:val="40"/>
           <w:lang w:val="en-GB"/>
         </w:rPr>
-        <w:t xml:space="preserve"> </w:t>
-      </w:r>
-      <w:proofErr w:type="spellStart"/>
-      <w:r>
-        <w:rPr>
-          <w:sz w:val="40"/>
-          <w:szCs w:val="40"/>
-          <w:lang w:val="en-GB"/>
-        </w:rPr>
-        <w:t>i</w:t>
-      </w:r>
-      <w:proofErr w:type="spellEnd"/>
-      <w:r>
-        <w:rPr>
-          <w:sz w:val="40"/>
-          <w:szCs w:val="40"/>
-          <w:lang w:val="en-GB"/>
-        </w:rPr>
-        <w:t xml:space="preserve"> react-content-loader</w:t>
-      </w:r>
-    </w:p>
-    <w:p>
-      <w:pPr>
-        <w:rPr>
-          <w:sz w:val="40"/>
-          <w:szCs w:val="40"/>
-        </w:rPr>
-      </w:pPr>
-      <w:proofErr w:type="spellStart"/>
-      <w:r>
-        <w:rPr>
-          <w:sz w:val="40"/>
-          <w:szCs w:val="40"/>
-        </w:rPr>
-        <w:t>npm</w:t>
-      </w:r>
-      <w:proofErr w:type="spellEnd"/>
-      <w:r>
-        <w:rPr>
-          <w:sz w:val="40"/>
-          <w:szCs w:val="40"/>
-        </w:rPr>
-        <w:t xml:space="preserve"> </w:t>
-      </w:r>
-      <w:proofErr w:type="spellStart"/>
-      <w:r>
-        <w:rPr>
-          <w:sz w:val="40"/>
-          <w:szCs w:val="40"/>
-        </w:rPr>
-        <w:t>i</w:t>
-      </w:r>
-      <w:proofErr w:type="spellEnd"/>
-      <w:r>
-        <w:rPr>
-          <w:sz w:val="40"/>
-          <w:szCs w:val="40"/>
-        </w:rPr>
-        <w:t> </w:t>
-      </w:r>
-      <w:proofErr w:type="spellStart"/>
-      <w:r>
-        <w:rPr>
-          <w:sz w:val="40"/>
-          <w:szCs w:val="40"/>
-        </w:rPr>
-        <w:t>lottie</w:t>
-      </w:r>
-      <w:proofErr w:type="spellEnd"/>
-      <w:r>
-        <w:rPr>
-          <w:sz w:val="40"/>
-          <w:szCs w:val="40"/>
-        </w:rPr>
-        <w:t>-react</w:t>
-      </w:r>
-    </w:p>
-    <w:p>
-      <w:pPr>
-        <w:rPr>
-          <w:sz w:val="40"/>
-          <w:szCs w:val="40"/>
-          <w:lang w:val="en-GB"/>
-        </w:rPr>
-      </w:pPr>
+        <w:t xml:space="preserve"> install react-hook-form</w:t>
+      </w:r>
     </w:p>
     <w:p>
       <w:pPr>
@@ -32532,37 +32532,12 @@
         </w:rPr>
         <w:t xml:space="preserve"> </w:t>
       </w:r>
-      <w:proofErr w:type="spellStart"/>
-      <w:r>
-        <w:rPr>
-          <w:sz w:val="40"/>
-          <w:szCs w:val="40"/>
-        </w:rPr>
-        <w:t>npm</w:t>
-      </w:r>
-      <w:proofErr w:type="spellEnd"/>
-      <w:r>
-        <w:rPr>
-          <w:sz w:val="40"/>
-          <w:szCs w:val="40"/>
-        </w:rPr>
-        <w:t xml:space="preserve"> </w:t>
-      </w:r>
-      <w:proofErr w:type="spellStart"/>
-      <w:r>
-        <w:rPr>
-          <w:sz w:val="40"/>
-          <w:szCs w:val="40"/>
-        </w:rPr>
-        <w:t>i</w:t>
-      </w:r>
-      <w:proofErr w:type="spellEnd"/>
-      <w:r>
-        <w:rPr>
-          <w:sz w:val="40"/>
-          <w:szCs w:val="40"/>
-        </w:rPr>
-        <w:t> </w:t>
+      <w:r>
+        <w:rPr>
+          <w:sz w:val="40"/>
+          <w:szCs w:val="40"/>
+        </w:rPr>
+        <w:t>nm i </w:t>
       </w:r>
       <w:proofErr w:type="spellStart"/>
       <w:r>
@@ -32944,6 +32919,21 @@
           <w:szCs w:val="40"/>
         </w:rPr>
         <w:t>-react</w:t>
+      </w:r>
+    </w:p>
+    <w:p>
+      <w:pPr>
+        <w:rPr>
+          <w:sz w:val="40"/>
+          <w:szCs w:val="40"/>
+        </w:rPr>
+      </w:pPr>
+      <w:r>
+        <w:rPr>
+          <w:sz w:val="40"/>
+          <w:szCs w:val="40"/>
+        </w:rPr>
+        <w:t>react-hook-form</w:t>
       </w:r>
     </w:p>
     <w:p>
@@ -34866,6 +34856,7 @@
   <w:style w:type="character" w:default="1" w:styleId="DefaultParagraphFont">
     <w:name w:val="Default Paragraph Font"/>
     <w:uiPriority w:val="1"/>
+    <w:semiHidden/>
     <w:unhideWhenUsed/>
   </w:style>
   <w:style w:type="table" w:default="1" w:styleId="TableNormal">

</xml_diff>

<commit_message>
making product and cart card the same one (Reusable component) + adding palce order ui and logic
</commit_message>
<xml_diff>
--- a/notes-questions/kims-code-eccomerce.docx
+++ b/notes-questions/kims-code-eccomerce.docx
@@ -29920,8 +29920,157 @@
           <w:szCs w:val="40"/>
           <w:lang w:val="en-GB"/>
         </w:rPr>
-        <w:t>Z</w:t>
-      </w:r>
+        <w:t>If I have a reusable component that I want to use to display (two different shapes), these shapes have (similarities, differences)</w:t>
+      </w:r>
+    </w:p>
+    <w:p>
+      <w:pPr>
+        <w:ind w:left="720"/>
+        <w:rPr>
+          <w:sz w:val="40"/>
+          <w:szCs w:val="40"/>
+          <w:lang w:val="en-GB"/>
+        </w:rPr>
+      </w:pPr>
+      <w:r>
+        <w:rPr>
+          <w:sz w:val="40"/>
+          <w:szCs w:val="40"/>
+          <w:lang w:val="en-GB"/>
+        </w:rPr>
+        <w:t xml:space="preserve">{{{ </w:t>
+      </w:r>
+    </w:p>
+    <w:p>
+      <w:pPr>
+        <w:ind w:left="720" w:firstLine="720"/>
+        <w:rPr>
+          <w:sz w:val="40"/>
+          <w:szCs w:val="40"/>
+          <w:lang w:val="en-GB"/>
+        </w:rPr>
+      </w:pPr>
+      <w:r>
+        <w:rPr>
+          <w:sz w:val="40"/>
+          <w:szCs w:val="40"/>
+          <w:lang w:val="en-GB"/>
+        </w:rPr>
+        <w:t>1)</w:t>
+      </w:r>
+      <w:r>
+        <w:rPr>
+          <w:sz w:val="40"/>
+          <w:szCs w:val="40"/>
+          <w:lang w:val="en-GB"/>
+        </w:rPr>
+        <w:t xml:space="preserve"> </w:t>
+      </w:r>
+      <w:r>
+        <w:rPr>
+          <w:sz w:val="40"/>
+          <w:szCs w:val="40"/>
+          <w:lang w:val="en-GB"/>
+        </w:rPr>
+        <w:t>similarities</w:t>
+      </w:r>
+      <w:r>
+        <w:rPr>
+          <w:sz w:val="40"/>
+          <w:szCs w:val="40"/>
+          <w:lang w:val="en-GB"/>
+        </w:rPr>
+        <w:t xml:space="preserve"> =&gt; send as (props)</w:t>
+      </w:r>
+    </w:p>
+    <w:p>
+      <w:pPr>
+        <w:ind w:left="720"/>
+        <w:rPr>
+          <w:sz w:val="40"/>
+          <w:szCs w:val="40"/>
+          <w:lang w:val="en-GB"/>
+        </w:rPr>
+      </w:pPr>
+      <w:r>
+        <w:rPr>
+          <w:sz w:val="40"/>
+          <w:szCs w:val="40"/>
+          <w:lang w:val="en-GB"/>
+        </w:rPr>
+        <w:t xml:space="preserve"> </w:t>
+      </w:r>
+      <w:r>
+        <w:rPr>
+          <w:sz w:val="40"/>
+          <w:szCs w:val="40"/>
+          <w:lang w:val="en-GB"/>
+        </w:rPr>
+        <w:tab/>
+        <w:t xml:space="preserve">2) </w:t>
+      </w:r>
+      <w:r>
+        <w:rPr>
+          <w:sz w:val="40"/>
+          <w:szCs w:val="40"/>
+          <w:lang w:val="en-GB"/>
+        </w:rPr>
+        <w:t>differences</w:t>
+      </w:r>
+      <w:r>
+        <w:rPr>
+          <w:sz w:val="40"/>
+          <w:szCs w:val="40"/>
+          <w:lang w:val="en-GB"/>
+        </w:rPr>
+        <w:t xml:space="preserve"> =&gt; send as (children)</w:t>
+      </w:r>
+    </w:p>
+    <w:p>
+      <w:pPr>
+        <w:ind w:left="720"/>
+        <w:rPr>
+          <w:sz w:val="40"/>
+          <w:szCs w:val="40"/>
+          <w:lang w:val="en-GB"/>
+        </w:rPr>
+      </w:pPr>
+      <w:r>
+        <w:rPr>
+          <w:sz w:val="40"/>
+          <w:szCs w:val="40"/>
+          <w:lang w:val="en-GB"/>
+        </w:rPr>
+        <w:t xml:space="preserve"> }}}</w:t>
+      </w:r>
+      <w:r>
+        <w:rPr>
+          <w:sz w:val="40"/>
+          <w:szCs w:val="40"/>
+          <w:lang w:val="en-GB"/>
+        </w:rPr>
+        <w:t xml:space="preserve"> </w:t>
+      </w:r>
+    </w:p>
+    <w:p>
+      <w:pPr>
+        <w:pStyle w:val="ListParagraph"/>
+        <w:rPr>
+          <w:sz w:val="40"/>
+          <w:szCs w:val="40"/>
+          <w:lang w:val="en-GB"/>
+        </w:rPr>
+      </w:pPr>
+    </w:p>
+    <w:p>
+      <w:pPr>
+        <w:pStyle w:val="ListParagraph"/>
+        <w:rPr>
+          <w:sz w:val="40"/>
+          <w:szCs w:val="40"/>
+          <w:lang w:val="en-GB"/>
+        </w:rPr>
+      </w:pPr>
     </w:p>
     <w:p>
       <w:pPr>
@@ -29942,8 +30091,266 @@
           <w:szCs w:val="40"/>
           <w:lang w:val="en-GB"/>
         </w:rPr>
-        <w:t>Z</w:t>
-      </w:r>
+        <w:t>Make text like (text inf…)</w:t>
+      </w:r>
+      <w:r>
+        <w:rPr>
+          <w:sz w:val="40"/>
+          <w:szCs w:val="40"/>
+          <w:lang w:val="en-GB"/>
+        </w:rPr>
+        <w:t>, only inside it’s parent</w:t>
+      </w:r>
+    </w:p>
+    <w:p>
+      <w:pPr>
+        <w:pStyle w:val="ListParagraph"/>
+        <w:numPr>
+          <w:ilvl w:val="0"/>
+          <w:numId w:val="1"/>
+        </w:numPr>
+        <w:shd w:val="clear" w:color="auto" w:fill="1F1F1F"/>
+        <w:spacing w:after="0" w:line="285" w:lineRule="atLeast"/>
+        <w:rPr>
+          <w:rFonts w:ascii="Consolas" w:eastAsia="Times New Roman" w:hAnsi="Consolas" w:cs="Times New Roman"/>
+          <w:color w:val="CCCCCC"/>
+          <w:kern w:val="0"/>
+          <w:sz w:val="21"/>
+          <w:szCs w:val="21"/>
+          <w:lang w:eastAsia="en-VG"/>
+          <w14:ligatures w14:val="none"/>
+        </w:rPr>
+      </w:pPr>
+      <w:r>
+        <w:rPr>
+          <w:rFonts w:ascii="Consolas" w:eastAsia="Times New Roman" w:hAnsi="Consolas" w:cs="Times New Roman"/>
+          <w:color w:val="CCCCCC"/>
+          <w:kern w:val="0"/>
+          <w:sz w:val="21"/>
+          <w:szCs w:val="21"/>
+          <w:lang w:eastAsia="en-VG"/>
+          <w14:ligatures w14:val="none"/>
+        </w:rPr>
+        <w:t> </w:t>
+      </w:r>
+      <w:r>
+        <w:rPr>
+          <w:rFonts w:ascii="Consolas" w:eastAsia="Times New Roman" w:hAnsi="Consolas" w:cs="Times New Roman"/>
+          <w:color w:val="9CDCFE"/>
+          <w:kern w:val="0"/>
+          <w:sz w:val="21"/>
+          <w:szCs w:val="21"/>
+          <w:lang w:eastAsia="en-VG"/>
+          <w14:ligatures w14:val="none"/>
+        </w:rPr>
+        <w:t>white-space</w:t>
+      </w:r>
+      <w:r>
+        <w:rPr>
+          <w:rFonts w:ascii="Consolas" w:eastAsia="Times New Roman" w:hAnsi="Consolas" w:cs="Times New Roman"/>
+          <w:color w:val="CCCCCC"/>
+          <w:kern w:val="0"/>
+          <w:sz w:val="21"/>
+          <w:szCs w:val="21"/>
+          <w:lang w:eastAsia="en-VG"/>
+          <w14:ligatures w14:val="none"/>
+        </w:rPr>
+        <w:t xml:space="preserve">: </w:t>
+      </w:r>
+      <w:r>
+        <w:rPr>
+          <w:rFonts w:ascii="Consolas" w:eastAsia="Times New Roman" w:hAnsi="Consolas" w:cs="Times New Roman"/>
+          <w:color w:val="CE9178"/>
+          <w:kern w:val="0"/>
+          <w:sz w:val="21"/>
+          <w:szCs w:val="21"/>
+          <w:lang w:eastAsia="en-VG"/>
+          <w14:ligatures w14:val="none"/>
+        </w:rPr>
+        <w:t>nowrap</w:t>
+      </w:r>
+      <w:r>
+        <w:rPr>
+          <w:rFonts w:ascii="Consolas" w:eastAsia="Times New Roman" w:hAnsi="Consolas" w:cs="Times New Roman"/>
+          <w:color w:val="CCCCCC"/>
+          <w:kern w:val="0"/>
+          <w:sz w:val="21"/>
+          <w:szCs w:val="21"/>
+          <w:lang w:eastAsia="en-VG"/>
+          <w14:ligatures w14:val="none"/>
+        </w:rPr>
+        <w:t>;</w:t>
+      </w:r>
+    </w:p>
+    <w:p>
+      <w:pPr>
+        <w:pStyle w:val="ListParagraph"/>
+        <w:numPr>
+          <w:ilvl w:val="0"/>
+          <w:numId w:val="1"/>
+        </w:numPr>
+        <w:shd w:val="clear" w:color="auto" w:fill="1F1F1F"/>
+        <w:spacing w:after="0" w:line="285" w:lineRule="atLeast"/>
+        <w:rPr>
+          <w:rFonts w:ascii="Consolas" w:eastAsia="Times New Roman" w:hAnsi="Consolas" w:cs="Times New Roman"/>
+          <w:color w:val="CCCCCC"/>
+          <w:kern w:val="0"/>
+          <w:sz w:val="21"/>
+          <w:szCs w:val="21"/>
+          <w:lang w:eastAsia="en-VG"/>
+          <w14:ligatures w14:val="none"/>
+        </w:rPr>
+      </w:pPr>
+      <w:r>
+        <w:rPr>
+          <w:rFonts w:ascii="Consolas" w:eastAsia="Times New Roman" w:hAnsi="Consolas" w:cs="Times New Roman"/>
+          <w:color w:val="CCCCCC"/>
+          <w:kern w:val="0"/>
+          <w:sz w:val="21"/>
+          <w:szCs w:val="21"/>
+          <w:lang w:eastAsia="en-VG"/>
+          <w14:ligatures w14:val="none"/>
+        </w:rPr>
+        <w:t xml:space="preserve">  </w:t>
+      </w:r>
+      <w:r>
+        <w:rPr>
+          <w:rFonts w:ascii="Consolas" w:eastAsia="Times New Roman" w:hAnsi="Consolas" w:cs="Times New Roman"/>
+          <w:color w:val="9CDCFE"/>
+          <w:kern w:val="0"/>
+          <w:sz w:val="21"/>
+          <w:szCs w:val="21"/>
+          <w:lang w:eastAsia="en-VG"/>
+          <w14:ligatures w14:val="none"/>
+        </w:rPr>
+        <w:t>overflow</w:t>
+      </w:r>
+      <w:r>
+        <w:rPr>
+          <w:rFonts w:ascii="Consolas" w:eastAsia="Times New Roman" w:hAnsi="Consolas" w:cs="Times New Roman"/>
+          <w:color w:val="CCCCCC"/>
+          <w:kern w:val="0"/>
+          <w:sz w:val="21"/>
+          <w:szCs w:val="21"/>
+          <w:lang w:eastAsia="en-VG"/>
+          <w14:ligatures w14:val="none"/>
+        </w:rPr>
+        <w:t xml:space="preserve">: </w:t>
+      </w:r>
+      <w:r>
+        <w:rPr>
+          <w:rFonts w:ascii="Consolas" w:eastAsia="Times New Roman" w:hAnsi="Consolas" w:cs="Times New Roman"/>
+          <w:color w:val="CE9178"/>
+          <w:kern w:val="0"/>
+          <w:sz w:val="21"/>
+          <w:szCs w:val="21"/>
+          <w:lang w:eastAsia="en-VG"/>
+          <w14:ligatures w14:val="none"/>
+        </w:rPr>
+        <w:t>hidden</w:t>
+      </w:r>
+      <w:r>
+        <w:rPr>
+          <w:rFonts w:ascii="Consolas" w:eastAsia="Times New Roman" w:hAnsi="Consolas" w:cs="Times New Roman"/>
+          <w:color w:val="CCCCCC"/>
+          <w:kern w:val="0"/>
+          <w:sz w:val="21"/>
+          <w:szCs w:val="21"/>
+          <w:lang w:eastAsia="en-VG"/>
+          <w14:ligatures w14:val="none"/>
+        </w:rPr>
+        <w:t>;</w:t>
+      </w:r>
+    </w:p>
+    <w:p>
+      <w:pPr>
+        <w:pStyle w:val="ListParagraph"/>
+        <w:numPr>
+          <w:ilvl w:val="0"/>
+          <w:numId w:val="1"/>
+        </w:numPr>
+        <w:shd w:val="clear" w:color="auto" w:fill="1F1F1F"/>
+        <w:spacing w:after="0" w:line="285" w:lineRule="atLeast"/>
+        <w:rPr>
+          <w:rFonts w:ascii="Consolas" w:eastAsia="Times New Roman" w:hAnsi="Consolas" w:cs="Times New Roman"/>
+          <w:color w:val="CCCCCC"/>
+          <w:kern w:val="0"/>
+          <w:sz w:val="21"/>
+          <w:szCs w:val="21"/>
+          <w:lang w:eastAsia="en-VG"/>
+          <w14:ligatures w14:val="none"/>
+        </w:rPr>
+      </w:pPr>
+      <w:r>
+        <w:rPr>
+          <w:rFonts w:ascii="Consolas" w:eastAsia="Times New Roman" w:hAnsi="Consolas" w:cs="Times New Roman"/>
+          <w:color w:val="CCCCCC"/>
+          <w:kern w:val="0"/>
+          <w:sz w:val="21"/>
+          <w:szCs w:val="21"/>
+          <w:lang w:eastAsia="en-VG"/>
+          <w14:ligatures w14:val="none"/>
+        </w:rPr>
+        <w:t xml:space="preserve">  </w:t>
+      </w:r>
+      <w:r>
+        <w:rPr>
+          <w:rFonts w:ascii="Consolas" w:eastAsia="Times New Roman" w:hAnsi="Consolas" w:cs="Times New Roman"/>
+          <w:color w:val="9CDCFE"/>
+          <w:kern w:val="0"/>
+          <w:sz w:val="21"/>
+          <w:szCs w:val="21"/>
+          <w:lang w:eastAsia="en-VG"/>
+          <w14:ligatures w14:val="none"/>
+        </w:rPr>
+        <w:t>text-overflow</w:t>
+      </w:r>
+      <w:r>
+        <w:rPr>
+          <w:rFonts w:ascii="Consolas" w:eastAsia="Times New Roman" w:hAnsi="Consolas" w:cs="Times New Roman"/>
+          <w:color w:val="CCCCCC"/>
+          <w:kern w:val="0"/>
+          <w:sz w:val="21"/>
+          <w:szCs w:val="21"/>
+          <w:lang w:eastAsia="en-VG"/>
+          <w14:ligatures w14:val="none"/>
+        </w:rPr>
+        <w:t xml:space="preserve">: </w:t>
+      </w:r>
+      <w:r>
+        <w:rPr>
+          <w:rFonts w:ascii="Consolas" w:eastAsia="Times New Roman" w:hAnsi="Consolas" w:cs="Times New Roman"/>
+          <w:color w:val="CE9178"/>
+          <w:kern w:val="0"/>
+          <w:sz w:val="21"/>
+          <w:szCs w:val="21"/>
+          <w:lang w:eastAsia="en-VG"/>
+          <w14:ligatures w14:val="none"/>
+        </w:rPr>
+        <w:t>ellipsis</w:t>
+      </w:r>
+      <w:r>
+        <w:rPr>
+          <w:rFonts w:ascii="Consolas" w:eastAsia="Times New Roman" w:hAnsi="Consolas" w:cs="Times New Roman"/>
+          <w:color w:val="CCCCCC"/>
+          <w:kern w:val="0"/>
+          <w:sz w:val="21"/>
+          <w:szCs w:val="21"/>
+          <w:lang w:eastAsia="en-VG"/>
+          <w14:ligatures w14:val="none"/>
+        </w:rPr>
+        <w:t>;</w:t>
+      </w:r>
+    </w:p>
+    <w:p>
+      <w:pPr>
+        <w:pStyle w:val="ListParagraph"/>
+        <w:rPr>
+          <w:sz w:val="40"/>
+          <w:szCs w:val="40"/>
+          <w:lang w:val="en-GB"/>
+        </w:rPr>
+      </w:pPr>
     </w:p>
     <w:p>
       <w:pPr>
@@ -30202,230 +30609,230 @@
           <w:szCs w:val="40"/>
           <w:lang w:val="en-GB"/>
         </w:rPr>
+        <w:t>npm i react-bootstrap</w:t>
+      </w:r>
+      <w:r>
+        <w:rPr>
+          <w:sz w:val="40"/>
+          <w:szCs w:val="40"/>
+          <w:lang w:val="en-GB"/>
+        </w:rPr>
+        <w:t xml:space="preserve"> </w:t>
+      </w:r>
+    </w:p>
+    <w:p>
+      <w:pPr>
+        <w:rPr>
+          <w:sz w:val="40"/>
+          <w:szCs w:val="40"/>
+          <w:lang w:val="en-GB"/>
+        </w:rPr>
+      </w:pPr>
+      <w:r>
+        <w:rPr>
+          <w:sz w:val="40"/>
+          <w:szCs w:val="40"/>
+          <w:lang w:val="en-GB"/>
+        </w:rPr>
+        <w:t>npm i bootstrap</w:t>
+      </w:r>
+    </w:p>
+    <w:p>
+      <w:pPr>
+        <w:rPr>
+          <w:sz w:val="40"/>
+          <w:szCs w:val="40"/>
+          <w:lang w:val="en-GB"/>
+        </w:rPr>
+      </w:pPr>
+      <w:r>
+        <w:rPr>
+          <w:sz w:val="40"/>
+          <w:szCs w:val="40"/>
+          <w:lang w:val="en-GB"/>
+        </w:rPr>
+        <w:t>npm i vite-plugin-svgr</w:t>
+      </w:r>
+    </w:p>
+    <w:p>
+      <w:pPr>
+        <w:rPr>
+          <w:sz w:val="40"/>
+          <w:szCs w:val="40"/>
+          <w:lang w:val="en-GB"/>
+        </w:rPr>
+      </w:pPr>
+      <w:r>
+        <w:rPr>
+          <w:sz w:val="40"/>
+          <w:szCs w:val="40"/>
+          <w:lang w:val="en-GB"/>
+        </w:rPr>
+        <w:t>npm i vite-</w:t>
+      </w:r>
+      <w:r>
+        <w:rPr>
+          <w:sz w:val="40"/>
+          <w:szCs w:val="40"/>
+          <w:lang w:val="en-GB"/>
+        </w:rPr>
+        <w:t>tscon</w:t>
+      </w:r>
+      <w:r>
+        <w:rPr>
+          <w:sz w:val="40"/>
+          <w:szCs w:val="40"/>
+          <w:lang w:val="en-GB"/>
+        </w:rPr>
+        <w:t>f</w:t>
+      </w:r>
+      <w:r>
+        <w:rPr>
+          <w:sz w:val="40"/>
+          <w:szCs w:val="40"/>
+          <w:lang w:val="en-GB"/>
+        </w:rPr>
+        <w:t>ig</w:t>
+      </w:r>
+      <w:r>
+        <w:rPr>
+          <w:sz w:val="40"/>
+          <w:szCs w:val="40"/>
+          <w:lang w:val="en-GB"/>
+        </w:rPr>
+        <w:t>-paths</w:t>
+      </w:r>
+    </w:p>
+    <w:p>
+      <w:pPr>
+        <w:rPr>
+          <w:sz w:val="40"/>
+          <w:szCs w:val="40"/>
+        </w:rPr>
+      </w:pPr>
+      <w:r>
+        <w:rPr>
+          <w:sz w:val="40"/>
+          <w:szCs w:val="40"/>
+        </w:rPr>
+        <w:t>npm i redux-persist</w:t>
+      </w:r>
+    </w:p>
+    <w:p>
+      <w:pPr>
+        <w:rPr>
+          <w:sz w:val="40"/>
+          <w:szCs w:val="40"/>
+          <w:lang w:val="en-GB"/>
+        </w:rPr>
+      </w:pPr>
+      <w:r>
+        <w:rPr>
+          <w:sz w:val="40"/>
+          <w:szCs w:val="40"/>
+          <w:lang w:val="en-GB"/>
+        </w:rPr>
+        <w:t>npm i -D @types/node</w:t>
+      </w:r>
+    </w:p>
+    <w:p>
+      <w:pPr>
+        <w:rPr>
+          <w:sz w:val="40"/>
+          <w:szCs w:val="40"/>
+          <w:lang w:val="en-GB"/>
+        </w:rPr>
+      </w:pPr>
+      <w:r>
+        <w:rPr>
+          <w:sz w:val="40"/>
+          <w:szCs w:val="40"/>
+          <w:lang w:val="en-GB"/>
+        </w:rPr>
+        <w:t>npm i react-content-loader</w:t>
+      </w:r>
+    </w:p>
+    <w:p>
+      <w:pPr>
+        <w:rPr>
+          <w:sz w:val="40"/>
+          <w:szCs w:val="40"/>
+        </w:rPr>
+      </w:pPr>
+      <w:r>
+        <w:rPr>
+          <w:sz w:val="40"/>
+          <w:szCs w:val="40"/>
+        </w:rPr>
+        <w:t>npm i lottie-react</w:t>
+      </w:r>
+    </w:p>
+    <w:p>
+      <w:pPr>
+        <w:rPr>
+          <w:sz w:val="40"/>
+          <w:szCs w:val="40"/>
+          <w:lang w:val="en-GB"/>
+        </w:rPr>
+      </w:pPr>
+      <w:r>
+        <w:rPr>
+          <w:sz w:val="40"/>
+          <w:szCs w:val="40"/>
+          <w:lang w:val="en-GB"/>
+        </w:rPr>
+        <w:t>npm install react-hook-form</w:t>
+      </w:r>
+    </w:p>
+    <w:p>
+      <w:pPr>
+        <w:rPr>
+          <w:sz w:val="40"/>
+          <w:szCs w:val="40"/>
+        </w:rPr>
+      </w:pPr>
+      <w:r>
+        <w:rPr>
+          <w:sz w:val="40"/>
+          <w:szCs w:val="40"/>
+        </w:rPr>
+        <w:t>npm i zod</w:t>
+      </w:r>
+    </w:p>
+    <w:p>
+      <w:pPr>
+        <w:rPr>
+          <w:sz w:val="40"/>
+          <w:szCs w:val="40"/>
+        </w:rPr>
+      </w:pPr>
+      <w:r>
+        <w:rPr>
+          <w:sz w:val="40"/>
+          <w:szCs w:val="40"/>
+        </w:rPr>
+        <w:t>npm i @hookform/resolvers</w:t>
+      </w:r>
+    </w:p>
+    <w:p>
+      <w:pPr>
+        <w:pStyle w:val="ListParagraph"/>
+        <w:numPr>
+          <w:ilvl w:val="0"/>
+          <w:numId w:val="3"/>
+        </w:numPr>
+        <w:rPr>
+          <w:sz w:val="40"/>
+          <w:szCs w:val="40"/>
+          <w:lang w:val="en-GB"/>
+        </w:rPr>
+      </w:pPr>
+      <w:r>
+        <w:rPr>
+          <w:sz w:val="40"/>
+          <w:szCs w:val="40"/>
+        </w:rPr>
         <w:lastRenderedPageBreak/>
-        <w:t>npm i react-bootstrap</w:t>
-      </w:r>
-      <w:r>
-        <w:rPr>
-          <w:sz w:val="40"/>
-          <w:szCs w:val="40"/>
-          <w:lang w:val="en-GB"/>
-        </w:rPr>
-        <w:t xml:space="preserve"> </w:t>
-      </w:r>
-    </w:p>
-    <w:p>
-      <w:pPr>
-        <w:rPr>
-          <w:sz w:val="40"/>
-          <w:szCs w:val="40"/>
-          <w:lang w:val="en-GB"/>
-        </w:rPr>
-      </w:pPr>
-      <w:r>
-        <w:rPr>
-          <w:sz w:val="40"/>
-          <w:szCs w:val="40"/>
-          <w:lang w:val="en-GB"/>
-        </w:rPr>
-        <w:t>npm i bootstrap</w:t>
-      </w:r>
-    </w:p>
-    <w:p>
-      <w:pPr>
-        <w:rPr>
-          <w:sz w:val="40"/>
-          <w:szCs w:val="40"/>
-          <w:lang w:val="en-GB"/>
-        </w:rPr>
-      </w:pPr>
-      <w:r>
-        <w:rPr>
-          <w:sz w:val="40"/>
-          <w:szCs w:val="40"/>
-          <w:lang w:val="en-GB"/>
-        </w:rPr>
-        <w:t>npm i vite-plugin-svgr</w:t>
-      </w:r>
-    </w:p>
-    <w:p>
-      <w:pPr>
-        <w:rPr>
-          <w:sz w:val="40"/>
-          <w:szCs w:val="40"/>
-          <w:lang w:val="en-GB"/>
-        </w:rPr>
-      </w:pPr>
-      <w:r>
-        <w:rPr>
-          <w:sz w:val="40"/>
-          <w:szCs w:val="40"/>
-          <w:lang w:val="en-GB"/>
-        </w:rPr>
-        <w:t>npm i vite-</w:t>
-      </w:r>
-      <w:r>
-        <w:rPr>
-          <w:sz w:val="40"/>
-          <w:szCs w:val="40"/>
-          <w:lang w:val="en-GB"/>
-        </w:rPr>
-        <w:t>tscon</w:t>
-      </w:r>
-      <w:r>
-        <w:rPr>
-          <w:sz w:val="40"/>
-          <w:szCs w:val="40"/>
-          <w:lang w:val="en-GB"/>
-        </w:rPr>
-        <w:t>f</w:t>
-      </w:r>
-      <w:r>
-        <w:rPr>
-          <w:sz w:val="40"/>
-          <w:szCs w:val="40"/>
-          <w:lang w:val="en-GB"/>
-        </w:rPr>
-        <w:t>ig</w:t>
-      </w:r>
-      <w:r>
-        <w:rPr>
-          <w:sz w:val="40"/>
-          <w:szCs w:val="40"/>
-          <w:lang w:val="en-GB"/>
-        </w:rPr>
-        <w:t>-paths</w:t>
-      </w:r>
-    </w:p>
-    <w:p>
-      <w:pPr>
-        <w:rPr>
-          <w:sz w:val="40"/>
-          <w:szCs w:val="40"/>
-        </w:rPr>
-      </w:pPr>
-      <w:r>
-        <w:rPr>
-          <w:sz w:val="40"/>
-          <w:szCs w:val="40"/>
-        </w:rPr>
-        <w:t>npm i redux-persist</w:t>
-      </w:r>
-    </w:p>
-    <w:p>
-      <w:pPr>
-        <w:rPr>
-          <w:sz w:val="40"/>
-          <w:szCs w:val="40"/>
-          <w:lang w:val="en-GB"/>
-        </w:rPr>
-      </w:pPr>
-      <w:r>
-        <w:rPr>
-          <w:sz w:val="40"/>
-          <w:szCs w:val="40"/>
-          <w:lang w:val="en-GB"/>
-        </w:rPr>
-        <w:t>npm i -D @types/node</w:t>
-      </w:r>
-    </w:p>
-    <w:p>
-      <w:pPr>
-        <w:rPr>
-          <w:sz w:val="40"/>
-          <w:szCs w:val="40"/>
-          <w:lang w:val="en-GB"/>
-        </w:rPr>
-      </w:pPr>
-      <w:r>
-        <w:rPr>
-          <w:sz w:val="40"/>
-          <w:szCs w:val="40"/>
-          <w:lang w:val="en-GB"/>
-        </w:rPr>
-        <w:t>npm i react-content-loader</w:t>
-      </w:r>
-    </w:p>
-    <w:p>
-      <w:pPr>
-        <w:rPr>
-          <w:sz w:val="40"/>
-          <w:szCs w:val="40"/>
-        </w:rPr>
-      </w:pPr>
-      <w:r>
-        <w:rPr>
-          <w:sz w:val="40"/>
-          <w:szCs w:val="40"/>
-        </w:rPr>
-        <w:t>npm i lottie-react</w:t>
-      </w:r>
-    </w:p>
-    <w:p>
-      <w:pPr>
-        <w:rPr>
-          <w:sz w:val="40"/>
-          <w:szCs w:val="40"/>
-          <w:lang w:val="en-GB"/>
-        </w:rPr>
-      </w:pPr>
-      <w:r>
-        <w:rPr>
-          <w:sz w:val="40"/>
-          <w:szCs w:val="40"/>
-          <w:lang w:val="en-GB"/>
-        </w:rPr>
-        <w:t>npm install react-hook-form</w:t>
-      </w:r>
-    </w:p>
-    <w:p>
-      <w:pPr>
-        <w:rPr>
-          <w:sz w:val="40"/>
-          <w:szCs w:val="40"/>
-        </w:rPr>
-      </w:pPr>
-      <w:r>
-        <w:rPr>
-          <w:sz w:val="40"/>
-          <w:szCs w:val="40"/>
-        </w:rPr>
-        <w:t>npm i zod</w:t>
-      </w:r>
-    </w:p>
-    <w:p>
-      <w:pPr>
-        <w:rPr>
-          <w:sz w:val="40"/>
-          <w:szCs w:val="40"/>
-        </w:rPr>
-      </w:pPr>
-      <w:r>
-        <w:rPr>
-          <w:sz w:val="40"/>
-          <w:szCs w:val="40"/>
-        </w:rPr>
-        <w:t>npm i @hookform/resolvers</w:t>
-      </w:r>
-    </w:p>
-    <w:p>
-      <w:pPr>
-        <w:pStyle w:val="ListParagraph"/>
-        <w:numPr>
-          <w:ilvl w:val="0"/>
-          <w:numId w:val="3"/>
-        </w:numPr>
-        <w:rPr>
-          <w:sz w:val="40"/>
-          <w:szCs w:val="40"/>
-          <w:lang w:val="en-GB"/>
-        </w:rPr>
-      </w:pPr>
-      <w:r>
-        <w:rPr>
-          <w:sz w:val="40"/>
-          <w:szCs w:val="40"/>
-        </w:rPr>
         <w:t>npm init -</w:t>
       </w:r>
       <w:r>
@@ -30588,190 +30995,190 @@
           <w:szCs w:val="40"/>
           <w:lang w:val="en-GB"/>
         </w:rPr>
+        <w:t>Typescript</w:t>
+      </w:r>
+    </w:p>
+    <w:p>
+      <w:pPr>
+        <w:rPr>
+          <w:sz w:val="40"/>
+          <w:szCs w:val="40"/>
+          <w:lang w:val="en-GB"/>
+        </w:rPr>
+      </w:pPr>
+      <w:r>
+        <w:rPr>
+          <w:sz w:val="40"/>
+          <w:szCs w:val="40"/>
+          <w:lang w:val="en-GB"/>
+        </w:rPr>
+        <w:t>Axios</w:t>
+      </w:r>
+    </w:p>
+    <w:p>
+      <w:pPr>
+        <w:rPr>
+          <w:sz w:val="40"/>
+          <w:szCs w:val="40"/>
+          <w:lang w:val="en-GB"/>
+        </w:rPr>
+      </w:pPr>
+      <w:r>
+        <w:rPr>
+          <w:sz w:val="40"/>
+          <w:szCs w:val="40"/>
+          <w:lang w:val="en-GB"/>
+        </w:rPr>
+        <w:t>React-router-dom</w:t>
+      </w:r>
+    </w:p>
+    <w:p>
+      <w:pPr>
+        <w:rPr>
+          <w:sz w:val="40"/>
+          <w:szCs w:val="40"/>
+          <w:lang w:val="en-GB"/>
+        </w:rPr>
+      </w:pPr>
+      <w:r>
+        <w:rPr>
+          <w:sz w:val="40"/>
+          <w:szCs w:val="40"/>
+          <w:lang w:val="en-GB"/>
+        </w:rPr>
+        <w:t>React-redux</w:t>
+      </w:r>
+    </w:p>
+    <w:p>
+      <w:pPr>
+        <w:rPr>
+          <w:sz w:val="40"/>
+          <w:szCs w:val="40"/>
+          <w:lang w:val="en-GB"/>
+        </w:rPr>
+      </w:pPr>
+      <w:r>
+        <w:rPr>
+          <w:sz w:val="40"/>
+          <w:szCs w:val="40"/>
+          <w:lang w:val="en-GB"/>
+        </w:rPr>
+        <w:t>Redux toolkit</w:t>
+      </w:r>
+    </w:p>
+    <w:p>
+      <w:pPr>
+        <w:rPr>
+          <w:sz w:val="40"/>
+          <w:szCs w:val="40"/>
+          <w:lang w:val="en-GB"/>
+        </w:rPr>
+      </w:pPr>
+      <w:r>
+        <w:rPr>
+          <w:sz w:val="40"/>
+          <w:szCs w:val="40"/>
+          <w:lang w:val="en-GB"/>
+        </w:rPr>
+        <w:t>React bootstrap</w:t>
+      </w:r>
+    </w:p>
+    <w:p>
+      <w:pPr>
+        <w:rPr>
+          <w:sz w:val="40"/>
+          <w:szCs w:val="40"/>
+          <w:lang w:val="en-GB"/>
+        </w:rPr>
+      </w:pPr>
+      <w:r>
+        <w:rPr>
+          <w:sz w:val="40"/>
+          <w:szCs w:val="40"/>
+          <w:lang w:val="en-GB"/>
+        </w:rPr>
+        <w:t>Bootstrap</w:t>
+      </w:r>
+    </w:p>
+    <w:p>
+      <w:pPr>
+        <w:rPr>
+          <w:sz w:val="40"/>
+          <w:szCs w:val="40"/>
+          <w:lang w:val="en-GB"/>
+        </w:rPr>
+      </w:pPr>
+      <w:r>
+        <w:rPr>
+          <w:sz w:val="40"/>
+          <w:szCs w:val="40"/>
+          <w:lang w:val="en-GB"/>
+        </w:rPr>
+        <w:t>vite-plugin-svgr</w:t>
+      </w:r>
+    </w:p>
+    <w:p>
+      <w:pPr>
+        <w:rPr>
+          <w:sz w:val="40"/>
+          <w:szCs w:val="40"/>
+          <w:lang w:val="en-GB"/>
+        </w:rPr>
+      </w:pPr>
+      <w:r>
+        <w:rPr>
+          <w:sz w:val="40"/>
+          <w:szCs w:val="40"/>
+          <w:lang w:val="en-GB"/>
+        </w:rPr>
+        <w:t>vite-tscongig-paths</w:t>
+      </w:r>
+    </w:p>
+    <w:p>
+      <w:pPr>
+        <w:rPr>
+          <w:sz w:val="40"/>
+          <w:szCs w:val="40"/>
+        </w:rPr>
+      </w:pPr>
+      <w:r>
+        <w:rPr>
+          <w:sz w:val="40"/>
+          <w:szCs w:val="40"/>
+        </w:rPr>
+        <w:t>redux-persist</w:t>
+      </w:r>
+    </w:p>
+    <w:p>
+      <w:pPr>
+        <w:rPr>
+          <w:sz w:val="40"/>
+          <w:szCs w:val="40"/>
+          <w:lang w:val="en-GB"/>
+        </w:rPr>
+      </w:pPr>
+      <w:r>
+        <w:rPr>
+          <w:sz w:val="40"/>
+          <w:szCs w:val="40"/>
+          <w:lang w:val="en-GB"/>
+        </w:rPr>
+        <w:t>types/node</w:t>
+      </w:r>
+    </w:p>
+    <w:p>
+      <w:pPr>
+        <w:rPr>
+          <w:sz w:val="40"/>
+          <w:szCs w:val="40"/>
+        </w:rPr>
+      </w:pPr>
+      <w:r>
+        <w:rPr>
+          <w:sz w:val="40"/>
+          <w:szCs w:val="40"/>
+        </w:rPr>
         <w:lastRenderedPageBreak/>
-        <w:t>Typescript</w:t>
-      </w:r>
-    </w:p>
-    <w:p>
-      <w:pPr>
-        <w:rPr>
-          <w:sz w:val="40"/>
-          <w:szCs w:val="40"/>
-          <w:lang w:val="en-GB"/>
-        </w:rPr>
-      </w:pPr>
-      <w:r>
-        <w:rPr>
-          <w:sz w:val="40"/>
-          <w:szCs w:val="40"/>
-          <w:lang w:val="en-GB"/>
-        </w:rPr>
-        <w:t>Axios</w:t>
-      </w:r>
-    </w:p>
-    <w:p>
-      <w:pPr>
-        <w:rPr>
-          <w:sz w:val="40"/>
-          <w:szCs w:val="40"/>
-          <w:lang w:val="en-GB"/>
-        </w:rPr>
-      </w:pPr>
-      <w:r>
-        <w:rPr>
-          <w:sz w:val="40"/>
-          <w:szCs w:val="40"/>
-          <w:lang w:val="en-GB"/>
-        </w:rPr>
-        <w:t>React-router-dom</w:t>
-      </w:r>
-    </w:p>
-    <w:p>
-      <w:pPr>
-        <w:rPr>
-          <w:sz w:val="40"/>
-          <w:szCs w:val="40"/>
-          <w:lang w:val="en-GB"/>
-        </w:rPr>
-      </w:pPr>
-      <w:r>
-        <w:rPr>
-          <w:sz w:val="40"/>
-          <w:szCs w:val="40"/>
-          <w:lang w:val="en-GB"/>
-        </w:rPr>
-        <w:t>React-redux</w:t>
-      </w:r>
-    </w:p>
-    <w:p>
-      <w:pPr>
-        <w:rPr>
-          <w:sz w:val="40"/>
-          <w:szCs w:val="40"/>
-          <w:lang w:val="en-GB"/>
-        </w:rPr>
-      </w:pPr>
-      <w:r>
-        <w:rPr>
-          <w:sz w:val="40"/>
-          <w:szCs w:val="40"/>
-          <w:lang w:val="en-GB"/>
-        </w:rPr>
-        <w:t>Redux toolkit</w:t>
-      </w:r>
-    </w:p>
-    <w:p>
-      <w:pPr>
-        <w:rPr>
-          <w:sz w:val="40"/>
-          <w:szCs w:val="40"/>
-          <w:lang w:val="en-GB"/>
-        </w:rPr>
-      </w:pPr>
-      <w:r>
-        <w:rPr>
-          <w:sz w:val="40"/>
-          <w:szCs w:val="40"/>
-          <w:lang w:val="en-GB"/>
-        </w:rPr>
-        <w:t>React bootstrap</w:t>
-      </w:r>
-    </w:p>
-    <w:p>
-      <w:pPr>
-        <w:rPr>
-          <w:sz w:val="40"/>
-          <w:szCs w:val="40"/>
-          <w:lang w:val="en-GB"/>
-        </w:rPr>
-      </w:pPr>
-      <w:r>
-        <w:rPr>
-          <w:sz w:val="40"/>
-          <w:szCs w:val="40"/>
-          <w:lang w:val="en-GB"/>
-        </w:rPr>
-        <w:t>Bootstrap</w:t>
-      </w:r>
-    </w:p>
-    <w:p>
-      <w:pPr>
-        <w:rPr>
-          <w:sz w:val="40"/>
-          <w:szCs w:val="40"/>
-          <w:lang w:val="en-GB"/>
-        </w:rPr>
-      </w:pPr>
-      <w:r>
-        <w:rPr>
-          <w:sz w:val="40"/>
-          <w:szCs w:val="40"/>
-          <w:lang w:val="en-GB"/>
-        </w:rPr>
-        <w:t>vite-plugin-svgr</w:t>
-      </w:r>
-    </w:p>
-    <w:p>
-      <w:pPr>
-        <w:rPr>
-          <w:sz w:val="40"/>
-          <w:szCs w:val="40"/>
-          <w:lang w:val="en-GB"/>
-        </w:rPr>
-      </w:pPr>
-      <w:r>
-        <w:rPr>
-          <w:sz w:val="40"/>
-          <w:szCs w:val="40"/>
-          <w:lang w:val="en-GB"/>
-        </w:rPr>
-        <w:t>vite-tscongig-paths</w:t>
-      </w:r>
-    </w:p>
-    <w:p>
-      <w:pPr>
-        <w:rPr>
-          <w:sz w:val="40"/>
-          <w:szCs w:val="40"/>
-        </w:rPr>
-      </w:pPr>
-      <w:r>
-        <w:rPr>
-          <w:sz w:val="40"/>
-          <w:szCs w:val="40"/>
-        </w:rPr>
-        <w:t>redux-persist</w:t>
-      </w:r>
-    </w:p>
-    <w:p>
-      <w:pPr>
-        <w:rPr>
-          <w:sz w:val="40"/>
-          <w:szCs w:val="40"/>
-          <w:lang w:val="en-GB"/>
-        </w:rPr>
-      </w:pPr>
-      <w:r>
-        <w:rPr>
-          <w:sz w:val="40"/>
-          <w:szCs w:val="40"/>
-          <w:lang w:val="en-GB"/>
-        </w:rPr>
-        <w:t>types/node</w:t>
-      </w:r>
-    </w:p>
-    <w:p>
-      <w:pPr>
-        <w:rPr>
-          <w:sz w:val="40"/>
-          <w:szCs w:val="40"/>
-        </w:rPr>
-      </w:pPr>
-      <w:r>
-        <w:rPr>
-          <w:sz w:val="40"/>
-          <w:szCs w:val="40"/>
-        </w:rPr>
         <w:t>react-content-loader</w:t>
       </w:r>
     </w:p>

</xml_diff>

<commit_message>
adding place order status
</commit_message>
<xml_diff>
--- a/notes-questions/kims-code-eccomerce.docx
+++ b/notes-questions/kims-code-eccomerce.docx
@@ -30101,6 +30101,14 @@
         </w:rPr>
         <w:t>, only inside it’s parent</w:t>
       </w:r>
+      <w:r>
+        <w:rPr>
+          <w:sz w:val="40"/>
+          <w:szCs w:val="40"/>
+          <w:lang w:val="en-GB"/>
+        </w:rPr>
+        <w:t>.</w:t>
+      </w:r>
     </w:p>
     <w:p>
       <w:pPr>
@@ -30351,6 +30359,1661 @@
           <w:lang w:val="en-GB"/>
         </w:rPr>
       </w:pPr>
+    </w:p>
+    <w:p>
+      <w:pPr>
+        <w:pStyle w:val="ListParagraph"/>
+        <w:rPr>
+          <w:sz w:val="40"/>
+          <w:szCs w:val="40"/>
+          <w:lang w:val="en-GB"/>
+        </w:rPr>
+      </w:pPr>
+    </w:p>
+    <w:p>
+      <w:pPr>
+        <w:pStyle w:val="ListParagraph"/>
+        <w:rPr>
+          <w:sz w:val="40"/>
+          <w:szCs w:val="40"/>
+          <w:lang w:val="en-GB"/>
+        </w:rPr>
+      </w:pPr>
+    </w:p>
+    <w:p>
+      <w:pPr>
+        <w:pStyle w:val="ListParagraph"/>
+        <w:rPr>
+          <w:sz w:val="40"/>
+          <w:szCs w:val="40"/>
+          <w:lang w:val="en-GB"/>
+        </w:rPr>
+      </w:pPr>
+    </w:p>
+    <w:p>
+      <w:pPr>
+        <w:pStyle w:val="ListParagraph"/>
+        <w:rPr>
+          <w:sz w:val="40"/>
+          <w:szCs w:val="40"/>
+          <w:lang w:val="en-GB"/>
+        </w:rPr>
+      </w:pPr>
+    </w:p>
+    <w:p>
+      <w:pPr>
+        <w:pStyle w:val="ListParagraph"/>
+        <w:rPr>
+          <w:sz w:val="40"/>
+          <w:szCs w:val="40"/>
+          <w:lang w:val="en-GB"/>
+        </w:rPr>
+      </w:pPr>
+    </w:p>
+    <w:p>
+      <w:pPr>
+        <w:shd w:val="clear" w:color="auto" w:fill="1F1F1F"/>
+        <w:spacing w:line="285" w:lineRule="atLeast"/>
+        <w:rPr>
+          <w:rFonts w:ascii="Consolas" w:eastAsia="Times New Roman" w:hAnsi="Consolas" w:cs="Times New Roman"/>
+          <w:color w:val="DCDCAA"/>
+          <w:kern w:val="0"/>
+          <w:sz w:val="21"/>
+          <w:szCs w:val="21"/>
+          <w:lang w:eastAsia="en-VG"/>
+          <w14:ligatures w14:val="none"/>
+        </w:rPr>
+      </w:pPr>
+      <w:r>
+        <w:rPr>
+          <w:sz w:val="40"/>
+          <w:szCs w:val="40"/>
+          <w:lang w:val="en-GB"/>
+        </w:rPr>
+        <w:lastRenderedPageBreak/>
+        <w:t>Error got in (catch) is the error returned from the (redux)</w:t>
+      </w:r>
+      <w:r>
+        <w:rPr>
+          <w:sz w:val="40"/>
+          <w:szCs w:val="40"/>
+          <w:lang w:val="en-GB"/>
+        </w:rPr>
+        <w:br/>
+      </w:r>
+    </w:p>
+    <w:p>
+      <w:pPr>
+        <w:shd w:val="clear" w:color="auto" w:fill="1F1F1F"/>
+        <w:spacing w:line="285" w:lineRule="atLeast"/>
+        <w:rPr>
+          <w:rFonts w:ascii="Consolas" w:eastAsia="Times New Roman" w:hAnsi="Consolas" w:cs="Times New Roman"/>
+          <w:color w:val="CCCCCC"/>
+          <w:kern w:val="0"/>
+          <w:sz w:val="21"/>
+          <w:szCs w:val="21"/>
+          <w:lang w:eastAsia="en-VG"/>
+          <w14:ligatures w14:val="none"/>
+        </w:rPr>
+      </w:pPr>
+      <w:r>
+        <w:rPr>
+          <w:rFonts w:ascii="Consolas" w:eastAsia="Times New Roman" w:hAnsi="Consolas" w:cs="Times New Roman"/>
+          <w:color w:val="DCDCAA"/>
+          <w:kern w:val="0"/>
+          <w:sz w:val="21"/>
+          <w:szCs w:val="21"/>
+          <w:lang w:eastAsia="en-VG"/>
+          <w14:ligatures w14:val="none"/>
+        </w:rPr>
+        <w:t>dispatch</w:t>
+      </w:r>
+      <w:r>
+        <w:rPr>
+          <w:rFonts w:ascii="Consolas" w:eastAsia="Times New Roman" w:hAnsi="Consolas" w:cs="Times New Roman"/>
+          <w:color w:val="CCCCCC"/>
+          <w:kern w:val="0"/>
+          <w:sz w:val="21"/>
+          <w:szCs w:val="21"/>
+          <w:lang w:eastAsia="en-VG"/>
+          <w14:ligatures w14:val="none"/>
+        </w:rPr>
+        <w:t>(</w:t>
+      </w:r>
+      <w:r>
+        <w:rPr>
+          <w:rFonts w:ascii="Consolas" w:eastAsia="Times New Roman" w:hAnsi="Consolas" w:cs="Times New Roman"/>
+          <w:color w:val="DCDCAA"/>
+          <w:kern w:val="0"/>
+          <w:sz w:val="21"/>
+          <w:szCs w:val="21"/>
+          <w:lang w:eastAsia="en-VG"/>
+          <w14:ligatures w14:val="none"/>
+        </w:rPr>
+        <w:t>actPlaceOrder</w:t>
+      </w:r>
+      <w:r>
+        <w:rPr>
+          <w:rFonts w:ascii="Consolas" w:eastAsia="Times New Roman" w:hAnsi="Consolas" w:cs="Times New Roman"/>
+          <w:color w:val="CCCCCC"/>
+          <w:kern w:val="0"/>
+          <w:sz w:val="21"/>
+          <w:szCs w:val="21"/>
+          <w:lang w:eastAsia="en-VG"/>
+          <w14:ligatures w14:val="none"/>
+        </w:rPr>
+        <w:t>(</w:t>
+      </w:r>
+      <w:r>
+        <w:rPr>
+          <w:rFonts w:ascii="Consolas" w:eastAsia="Times New Roman" w:hAnsi="Consolas" w:cs="Times New Roman"/>
+          <w:color w:val="4FC1FF"/>
+          <w:kern w:val="0"/>
+          <w:sz w:val="21"/>
+          <w:szCs w:val="21"/>
+          <w:lang w:eastAsia="en-VG"/>
+          <w14:ligatures w14:val="none"/>
+        </w:rPr>
+        <w:t>subtotal</w:t>
+      </w:r>
+      <w:r>
+        <w:rPr>
+          <w:rFonts w:ascii="Consolas" w:eastAsia="Times New Roman" w:hAnsi="Consolas" w:cs="Times New Roman"/>
+          <w:color w:val="CCCCCC"/>
+          <w:kern w:val="0"/>
+          <w:sz w:val="21"/>
+          <w:szCs w:val="21"/>
+          <w:lang w:eastAsia="en-VG"/>
+          <w14:ligatures w14:val="none"/>
+        </w:rPr>
+        <w:t>))</w:t>
+      </w:r>
+    </w:p>
+    <w:p>
+      <w:pPr>
+        <w:shd w:val="clear" w:color="auto" w:fill="1F1F1F"/>
+        <w:spacing w:after="0" w:line="285" w:lineRule="atLeast"/>
+        <w:rPr>
+          <w:rFonts w:ascii="Consolas" w:eastAsia="Times New Roman" w:hAnsi="Consolas" w:cs="Times New Roman"/>
+          <w:color w:val="CCCCCC"/>
+          <w:kern w:val="0"/>
+          <w:sz w:val="21"/>
+          <w:szCs w:val="21"/>
+          <w:lang w:eastAsia="en-VG"/>
+          <w14:ligatures w14:val="none"/>
+        </w:rPr>
+      </w:pPr>
+      <w:r>
+        <w:rPr>
+          <w:rFonts w:ascii="Consolas" w:eastAsia="Times New Roman" w:hAnsi="Consolas" w:cs="Times New Roman"/>
+          <w:color w:val="CCCCCC"/>
+          <w:kern w:val="0"/>
+          <w:sz w:val="21"/>
+          <w:szCs w:val="21"/>
+          <w:lang w:eastAsia="en-VG"/>
+          <w14:ligatures w14:val="none"/>
+        </w:rPr>
+        <w:t>      .</w:t>
+      </w:r>
+      <w:r>
+        <w:rPr>
+          <w:rFonts w:ascii="Consolas" w:eastAsia="Times New Roman" w:hAnsi="Consolas" w:cs="Times New Roman"/>
+          <w:color w:val="DCDCAA"/>
+          <w:kern w:val="0"/>
+          <w:sz w:val="21"/>
+          <w:szCs w:val="21"/>
+          <w:lang w:eastAsia="en-VG"/>
+          <w14:ligatures w14:val="none"/>
+        </w:rPr>
+        <w:t>unwrap</w:t>
+      </w:r>
+      <w:r>
+        <w:rPr>
+          <w:rFonts w:ascii="Consolas" w:eastAsia="Times New Roman" w:hAnsi="Consolas" w:cs="Times New Roman"/>
+          <w:color w:val="CCCCCC"/>
+          <w:kern w:val="0"/>
+          <w:sz w:val="21"/>
+          <w:szCs w:val="21"/>
+          <w:lang w:eastAsia="en-VG"/>
+          <w14:ligatures w14:val="none"/>
+        </w:rPr>
+        <w:t>()</w:t>
+      </w:r>
+    </w:p>
+    <w:p>
+      <w:pPr>
+        <w:shd w:val="clear" w:color="auto" w:fill="1F1F1F"/>
+        <w:spacing w:after="0" w:line="285" w:lineRule="atLeast"/>
+        <w:rPr>
+          <w:rFonts w:ascii="Consolas" w:eastAsia="Times New Roman" w:hAnsi="Consolas" w:cs="Times New Roman"/>
+          <w:color w:val="CCCCCC"/>
+          <w:kern w:val="0"/>
+          <w:sz w:val="21"/>
+          <w:szCs w:val="21"/>
+          <w:lang w:eastAsia="en-VG"/>
+          <w14:ligatures w14:val="none"/>
+        </w:rPr>
+      </w:pPr>
+      <w:r>
+        <w:rPr>
+          <w:rFonts w:ascii="Consolas" w:eastAsia="Times New Roman" w:hAnsi="Consolas" w:cs="Times New Roman"/>
+          <w:color w:val="CCCCCC"/>
+          <w:kern w:val="0"/>
+          <w:sz w:val="21"/>
+          <w:szCs w:val="21"/>
+          <w:lang w:eastAsia="en-VG"/>
+          <w14:ligatures w14:val="none"/>
+        </w:rPr>
+        <w:t>      .</w:t>
+      </w:r>
+      <w:r>
+        <w:rPr>
+          <w:rFonts w:ascii="Consolas" w:eastAsia="Times New Roman" w:hAnsi="Consolas" w:cs="Times New Roman"/>
+          <w:color w:val="DCDCAA"/>
+          <w:kern w:val="0"/>
+          <w:sz w:val="21"/>
+          <w:szCs w:val="21"/>
+          <w:lang w:eastAsia="en-VG"/>
+          <w14:ligatures w14:val="none"/>
+        </w:rPr>
+        <w:t>then</w:t>
+      </w:r>
+      <w:r>
+        <w:rPr>
+          <w:rFonts w:ascii="Consolas" w:eastAsia="Times New Roman" w:hAnsi="Consolas" w:cs="Times New Roman"/>
+          <w:color w:val="CCCCCC"/>
+          <w:kern w:val="0"/>
+          <w:sz w:val="21"/>
+          <w:szCs w:val="21"/>
+          <w:lang w:eastAsia="en-VG"/>
+          <w14:ligatures w14:val="none"/>
+        </w:rPr>
+        <w:t xml:space="preserve">(() </w:t>
+      </w:r>
+      <w:r>
+        <w:rPr>
+          <w:rFonts w:ascii="Consolas" w:eastAsia="Times New Roman" w:hAnsi="Consolas" w:cs="Times New Roman"/>
+          <w:color w:val="569CD6"/>
+          <w:kern w:val="0"/>
+          <w:sz w:val="21"/>
+          <w:szCs w:val="21"/>
+          <w:lang w:eastAsia="en-VG"/>
+          <w14:ligatures w14:val="none"/>
+        </w:rPr>
+        <w:t>=&gt;</w:t>
+      </w:r>
+      <w:r>
+        <w:rPr>
+          <w:rFonts w:ascii="Consolas" w:eastAsia="Times New Roman" w:hAnsi="Consolas" w:cs="Times New Roman"/>
+          <w:color w:val="CCCCCC"/>
+          <w:kern w:val="0"/>
+          <w:sz w:val="21"/>
+          <w:szCs w:val="21"/>
+          <w:lang w:eastAsia="en-VG"/>
+          <w14:ligatures w14:val="none"/>
+        </w:rPr>
+        <w:t xml:space="preserve"> {</w:t>
+      </w:r>
+    </w:p>
+    <w:p>
+      <w:pPr>
+        <w:shd w:val="clear" w:color="auto" w:fill="1F1F1F"/>
+        <w:spacing w:after="0" w:line="285" w:lineRule="atLeast"/>
+        <w:rPr>
+          <w:rFonts w:ascii="Consolas" w:eastAsia="Times New Roman" w:hAnsi="Consolas" w:cs="Times New Roman"/>
+          <w:color w:val="CCCCCC"/>
+          <w:kern w:val="0"/>
+          <w:sz w:val="21"/>
+          <w:szCs w:val="21"/>
+          <w:lang w:eastAsia="en-VG"/>
+          <w14:ligatures w14:val="none"/>
+        </w:rPr>
+      </w:pPr>
+      <w:r>
+        <w:rPr>
+          <w:rFonts w:ascii="Consolas" w:eastAsia="Times New Roman" w:hAnsi="Consolas" w:cs="Times New Roman"/>
+          <w:color w:val="CCCCCC"/>
+          <w:kern w:val="0"/>
+          <w:sz w:val="21"/>
+          <w:szCs w:val="21"/>
+          <w:lang w:eastAsia="en-VG"/>
+          <w14:ligatures w14:val="none"/>
+        </w:rPr>
+        <w:t xml:space="preserve">        </w:t>
+      </w:r>
+      <w:r>
+        <w:rPr>
+          <w:rFonts w:ascii="Consolas" w:eastAsia="Times New Roman" w:hAnsi="Consolas" w:cs="Times New Roman"/>
+          <w:color w:val="DCDCAA"/>
+          <w:kern w:val="0"/>
+          <w:sz w:val="21"/>
+          <w:szCs w:val="21"/>
+          <w:lang w:eastAsia="en-VG"/>
+          <w14:ligatures w14:val="none"/>
+        </w:rPr>
+        <w:t>dispatch</w:t>
+      </w:r>
+      <w:r>
+        <w:rPr>
+          <w:rFonts w:ascii="Consolas" w:eastAsia="Times New Roman" w:hAnsi="Consolas" w:cs="Times New Roman"/>
+          <w:color w:val="CCCCCC"/>
+          <w:kern w:val="0"/>
+          <w:sz w:val="21"/>
+          <w:szCs w:val="21"/>
+          <w:lang w:eastAsia="en-VG"/>
+          <w14:ligatures w14:val="none"/>
+        </w:rPr>
+        <w:t>(</w:t>
+      </w:r>
+      <w:r>
+        <w:rPr>
+          <w:rFonts w:ascii="Consolas" w:eastAsia="Times New Roman" w:hAnsi="Consolas" w:cs="Times New Roman"/>
+          <w:color w:val="DCDCAA"/>
+          <w:kern w:val="0"/>
+          <w:sz w:val="21"/>
+          <w:szCs w:val="21"/>
+          <w:lang w:eastAsia="en-VG"/>
+          <w14:ligatures w14:val="none"/>
+        </w:rPr>
+        <w:t>clearCartAfterPlaceOrder</w:t>
+      </w:r>
+      <w:r>
+        <w:rPr>
+          <w:rFonts w:ascii="Consolas" w:eastAsia="Times New Roman" w:hAnsi="Consolas" w:cs="Times New Roman"/>
+          <w:color w:val="CCCCCC"/>
+          <w:kern w:val="0"/>
+          <w:sz w:val="21"/>
+          <w:szCs w:val="21"/>
+          <w:lang w:eastAsia="en-VG"/>
+          <w14:ligatures w14:val="none"/>
+        </w:rPr>
+        <w:t>());</w:t>
+      </w:r>
+    </w:p>
+    <w:p>
+      <w:pPr>
+        <w:shd w:val="clear" w:color="auto" w:fill="1F1F1F"/>
+        <w:spacing w:after="0" w:line="285" w:lineRule="atLeast"/>
+        <w:rPr>
+          <w:rFonts w:ascii="Consolas" w:eastAsia="Times New Roman" w:hAnsi="Consolas" w:cs="Times New Roman"/>
+          <w:color w:val="CCCCCC"/>
+          <w:kern w:val="0"/>
+          <w:sz w:val="21"/>
+          <w:szCs w:val="21"/>
+          <w:lang w:eastAsia="en-VG"/>
+          <w14:ligatures w14:val="none"/>
+        </w:rPr>
+      </w:pPr>
+      <w:r>
+        <w:rPr>
+          <w:rFonts w:ascii="Consolas" w:eastAsia="Times New Roman" w:hAnsi="Consolas" w:cs="Times New Roman"/>
+          <w:color w:val="CCCCCC"/>
+          <w:kern w:val="0"/>
+          <w:sz w:val="21"/>
+          <w:szCs w:val="21"/>
+          <w:lang w:eastAsia="en-VG"/>
+          <w14:ligatures w14:val="none"/>
+        </w:rPr>
+        <w:t xml:space="preserve">        </w:t>
+      </w:r>
+      <w:r>
+        <w:rPr>
+          <w:rFonts w:ascii="Consolas" w:eastAsia="Times New Roman" w:hAnsi="Consolas" w:cs="Times New Roman"/>
+          <w:color w:val="DCDCAA"/>
+          <w:kern w:val="0"/>
+          <w:sz w:val="21"/>
+          <w:szCs w:val="21"/>
+          <w:lang w:eastAsia="en-VG"/>
+          <w14:ligatures w14:val="none"/>
+        </w:rPr>
+        <w:t>setShowModal</w:t>
+      </w:r>
+      <w:r>
+        <w:rPr>
+          <w:rFonts w:ascii="Consolas" w:eastAsia="Times New Roman" w:hAnsi="Consolas" w:cs="Times New Roman"/>
+          <w:color w:val="CCCCCC"/>
+          <w:kern w:val="0"/>
+          <w:sz w:val="21"/>
+          <w:szCs w:val="21"/>
+          <w:lang w:eastAsia="en-VG"/>
+          <w14:ligatures w14:val="none"/>
+        </w:rPr>
+        <w:t>(</w:t>
+      </w:r>
+      <w:r>
+        <w:rPr>
+          <w:rFonts w:ascii="Consolas" w:eastAsia="Times New Roman" w:hAnsi="Consolas" w:cs="Times New Roman"/>
+          <w:color w:val="569CD6"/>
+          <w:kern w:val="0"/>
+          <w:sz w:val="21"/>
+          <w:szCs w:val="21"/>
+          <w:lang w:eastAsia="en-VG"/>
+          <w14:ligatures w14:val="none"/>
+        </w:rPr>
+        <w:t>false</w:t>
+      </w:r>
+      <w:r>
+        <w:rPr>
+          <w:rFonts w:ascii="Consolas" w:eastAsia="Times New Roman" w:hAnsi="Consolas" w:cs="Times New Roman"/>
+          <w:color w:val="CCCCCC"/>
+          <w:kern w:val="0"/>
+          <w:sz w:val="21"/>
+          <w:szCs w:val="21"/>
+          <w:lang w:eastAsia="en-VG"/>
+          <w14:ligatures w14:val="none"/>
+        </w:rPr>
+        <w:t>);</w:t>
+      </w:r>
+    </w:p>
+    <w:p>
+      <w:pPr>
+        <w:shd w:val="clear" w:color="auto" w:fill="1F1F1F"/>
+        <w:spacing w:after="0" w:line="285" w:lineRule="atLeast"/>
+        <w:rPr>
+          <w:rFonts w:ascii="Consolas" w:eastAsia="Times New Roman" w:hAnsi="Consolas" w:cs="Times New Roman"/>
+          <w:color w:val="CCCCCC"/>
+          <w:kern w:val="0"/>
+          <w:sz w:val="21"/>
+          <w:szCs w:val="21"/>
+          <w:lang w:eastAsia="en-VG"/>
+          <w14:ligatures w14:val="none"/>
+        </w:rPr>
+      </w:pPr>
+      <w:r>
+        <w:rPr>
+          <w:rFonts w:ascii="Consolas" w:eastAsia="Times New Roman" w:hAnsi="Consolas" w:cs="Times New Roman"/>
+          <w:color w:val="CCCCCC"/>
+          <w:kern w:val="0"/>
+          <w:sz w:val="21"/>
+          <w:szCs w:val="21"/>
+          <w:lang w:eastAsia="en-VG"/>
+          <w14:ligatures w14:val="none"/>
+        </w:rPr>
+        <w:t>      })</w:t>
+      </w:r>
+    </w:p>
+    <w:p>
+      <w:pPr>
+        <w:shd w:val="clear" w:color="auto" w:fill="1F1F1F"/>
+        <w:spacing w:after="0" w:line="285" w:lineRule="atLeast"/>
+        <w:rPr>
+          <w:rFonts w:ascii="Consolas" w:eastAsia="Times New Roman" w:hAnsi="Consolas" w:cs="Times New Roman"/>
+          <w:color w:val="CCCCCC"/>
+          <w:kern w:val="0"/>
+          <w:sz w:val="21"/>
+          <w:szCs w:val="21"/>
+          <w:lang w:eastAsia="en-VG"/>
+          <w14:ligatures w14:val="none"/>
+        </w:rPr>
+      </w:pPr>
+      <w:r>
+        <w:rPr>
+          <w:rFonts w:ascii="Consolas" w:eastAsia="Times New Roman" w:hAnsi="Consolas" w:cs="Times New Roman"/>
+          <w:color w:val="CCCCCC"/>
+          <w:kern w:val="0"/>
+          <w:sz w:val="21"/>
+          <w:szCs w:val="21"/>
+          <w:lang w:eastAsia="en-VG"/>
+          <w14:ligatures w14:val="none"/>
+        </w:rPr>
+        <w:t>      .</w:t>
+      </w:r>
+      <w:r>
+        <w:rPr>
+          <w:rFonts w:ascii="Consolas" w:eastAsia="Times New Roman" w:hAnsi="Consolas" w:cs="Times New Roman"/>
+          <w:color w:val="DCDCAA"/>
+          <w:kern w:val="0"/>
+          <w:sz w:val="21"/>
+          <w:szCs w:val="21"/>
+          <w:lang w:eastAsia="en-VG"/>
+          <w14:ligatures w14:val="none"/>
+        </w:rPr>
+        <w:t>catch</w:t>
+      </w:r>
+      <w:r>
+        <w:rPr>
+          <w:rFonts w:ascii="Consolas" w:eastAsia="Times New Roman" w:hAnsi="Consolas" w:cs="Times New Roman"/>
+          <w:color w:val="CCCCCC"/>
+          <w:kern w:val="0"/>
+          <w:sz w:val="21"/>
+          <w:szCs w:val="21"/>
+          <w:lang w:eastAsia="en-VG"/>
+          <w14:ligatures w14:val="none"/>
+        </w:rPr>
+        <w:t>((</w:t>
+      </w:r>
+      <w:r>
+        <w:rPr>
+          <w:rFonts w:ascii="Consolas" w:eastAsia="Times New Roman" w:hAnsi="Consolas" w:cs="Times New Roman"/>
+          <w:color w:val="9CDCFE"/>
+          <w:kern w:val="0"/>
+          <w:sz w:val="21"/>
+          <w:szCs w:val="21"/>
+          <w:lang w:eastAsia="en-VG"/>
+          <w14:ligatures w14:val="none"/>
+        </w:rPr>
+        <w:t>error</w:t>
+      </w:r>
+      <w:r>
+        <w:rPr>
+          <w:rFonts w:ascii="Consolas" w:eastAsia="Times New Roman" w:hAnsi="Consolas" w:cs="Times New Roman"/>
+          <w:color w:val="CCCCCC"/>
+          <w:kern w:val="0"/>
+          <w:sz w:val="21"/>
+          <w:szCs w:val="21"/>
+          <w:lang w:eastAsia="en-VG"/>
+          <w14:ligatures w14:val="none"/>
+        </w:rPr>
+        <w:t xml:space="preserve">) </w:t>
+      </w:r>
+      <w:r>
+        <w:rPr>
+          <w:rFonts w:ascii="Consolas" w:eastAsia="Times New Roman" w:hAnsi="Consolas" w:cs="Times New Roman"/>
+          <w:color w:val="569CD6"/>
+          <w:kern w:val="0"/>
+          <w:sz w:val="21"/>
+          <w:szCs w:val="21"/>
+          <w:lang w:eastAsia="en-VG"/>
+          <w14:ligatures w14:val="none"/>
+        </w:rPr>
+        <w:t>=&gt;</w:t>
+      </w:r>
+      <w:r>
+        <w:rPr>
+          <w:rFonts w:ascii="Consolas" w:eastAsia="Times New Roman" w:hAnsi="Consolas" w:cs="Times New Roman"/>
+          <w:color w:val="CCCCCC"/>
+          <w:kern w:val="0"/>
+          <w:sz w:val="21"/>
+          <w:szCs w:val="21"/>
+          <w:lang w:eastAsia="en-VG"/>
+          <w14:ligatures w14:val="none"/>
+        </w:rPr>
+        <w:t xml:space="preserve"> {</w:t>
+      </w:r>
+    </w:p>
+    <w:p>
+      <w:pPr>
+        <w:shd w:val="clear" w:color="auto" w:fill="1F1F1F"/>
+        <w:spacing w:after="0" w:line="285" w:lineRule="atLeast"/>
+        <w:rPr>
+          <w:rFonts w:ascii="Consolas" w:eastAsia="Times New Roman" w:hAnsi="Consolas" w:cs="Times New Roman"/>
+          <w:color w:val="CCCCCC"/>
+          <w:kern w:val="0"/>
+          <w:sz w:val="21"/>
+          <w:szCs w:val="21"/>
+          <w:lang w:eastAsia="en-VG"/>
+          <w14:ligatures w14:val="none"/>
+        </w:rPr>
+      </w:pPr>
+      <w:r>
+        <w:rPr>
+          <w:rFonts w:ascii="Consolas" w:eastAsia="Times New Roman" w:hAnsi="Consolas" w:cs="Times New Roman"/>
+          <w:color w:val="CCCCCC"/>
+          <w:kern w:val="0"/>
+          <w:sz w:val="21"/>
+          <w:szCs w:val="21"/>
+          <w:lang w:eastAsia="en-VG"/>
+          <w14:ligatures w14:val="none"/>
+        </w:rPr>
+        <w:t xml:space="preserve">        </w:t>
+      </w:r>
+      <w:r>
+        <w:rPr>
+          <w:rFonts w:ascii="Consolas" w:eastAsia="Times New Roman" w:hAnsi="Consolas" w:cs="Times New Roman"/>
+          <w:color w:val="DCDCAA"/>
+          <w:kern w:val="0"/>
+          <w:sz w:val="21"/>
+          <w:szCs w:val="21"/>
+          <w:lang w:eastAsia="en-VG"/>
+          <w14:ligatures w14:val="none"/>
+        </w:rPr>
+        <w:t>setError</w:t>
+      </w:r>
+      <w:r>
+        <w:rPr>
+          <w:rFonts w:ascii="Consolas" w:eastAsia="Times New Roman" w:hAnsi="Consolas" w:cs="Times New Roman"/>
+          <w:color w:val="CCCCCC"/>
+          <w:kern w:val="0"/>
+          <w:sz w:val="21"/>
+          <w:szCs w:val="21"/>
+          <w:lang w:eastAsia="en-VG"/>
+          <w14:ligatures w14:val="none"/>
+        </w:rPr>
+        <w:t>(</w:t>
+      </w:r>
+      <w:r>
+        <w:rPr>
+          <w:rFonts w:ascii="Consolas" w:eastAsia="Times New Roman" w:hAnsi="Consolas" w:cs="Times New Roman"/>
+          <w:color w:val="9CDCFE"/>
+          <w:kern w:val="0"/>
+          <w:sz w:val="21"/>
+          <w:szCs w:val="21"/>
+          <w:lang w:eastAsia="en-VG"/>
+          <w14:ligatures w14:val="none"/>
+        </w:rPr>
+        <w:t>error</w:t>
+      </w:r>
+      <w:r>
+        <w:rPr>
+          <w:rFonts w:ascii="Consolas" w:eastAsia="Times New Roman" w:hAnsi="Consolas" w:cs="Times New Roman"/>
+          <w:color w:val="CCCCCC"/>
+          <w:kern w:val="0"/>
+          <w:sz w:val="21"/>
+          <w:szCs w:val="21"/>
+          <w:lang w:eastAsia="en-VG"/>
+          <w14:ligatures w14:val="none"/>
+        </w:rPr>
+        <w:t>);</w:t>
+      </w:r>
+    </w:p>
+    <w:p>
+      <w:pPr>
+        <w:shd w:val="clear" w:color="auto" w:fill="1F1F1F"/>
+        <w:spacing w:after="0" w:line="285" w:lineRule="atLeast"/>
+        <w:rPr>
+          <w:rFonts w:ascii="Consolas" w:eastAsia="Times New Roman" w:hAnsi="Consolas" w:cs="Times New Roman"/>
+          <w:color w:val="CCCCCC"/>
+          <w:kern w:val="0"/>
+          <w:sz w:val="21"/>
+          <w:szCs w:val="21"/>
+          <w:lang w:eastAsia="en-VG"/>
+          <w14:ligatures w14:val="none"/>
+        </w:rPr>
+      </w:pPr>
+      <w:r>
+        <w:rPr>
+          <w:rFonts w:ascii="Consolas" w:eastAsia="Times New Roman" w:hAnsi="Consolas" w:cs="Times New Roman"/>
+          <w:color w:val="CCCCCC"/>
+          <w:kern w:val="0"/>
+          <w:sz w:val="21"/>
+          <w:szCs w:val="21"/>
+          <w:lang w:eastAsia="en-VG"/>
+          <w14:ligatures w14:val="none"/>
+        </w:rPr>
+        <w:t>      })</w:t>
+      </w:r>
+    </w:p>
+    <w:p>
+      <w:pPr>
+        <w:shd w:val="clear" w:color="auto" w:fill="1F1F1F"/>
+        <w:spacing w:after="0" w:line="285" w:lineRule="atLeast"/>
+        <w:rPr>
+          <w:rFonts w:ascii="Consolas" w:eastAsia="Times New Roman" w:hAnsi="Consolas" w:cs="Times New Roman"/>
+          <w:color w:val="CCCCCC"/>
+          <w:kern w:val="0"/>
+          <w:sz w:val="21"/>
+          <w:szCs w:val="21"/>
+          <w:lang w:eastAsia="en-VG"/>
+          <w14:ligatures w14:val="none"/>
+        </w:rPr>
+      </w:pPr>
+      <w:r>
+        <w:rPr>
+          <w:rFonts w:ascii="Consolas" w:eastAsia="Times New Roman" w:hAnsi="Consolas" w:cs="Times New Roman"/>
+          <w:color w:val="CCCCCC"/>
+          <w:kern w:val="0"/>
+          <w:sz w:val="21"/>
+          <w:szCs w:val="21"/>
+          <w:lang w:eastAsia="en-VG"/>
+          <w14:ligatures w14:val="none"/>
+        </w:rPr>
+        <w:t>      .</w:t>
+      </w:r>
+      <w:r>
+        <w:rPr>
+          <w:rFonts w:ascii="Consolas" w:eastAsia="Times New Roman" w:hAnsi="Consolas" w:cs="Times New Roman"/>
+          <w:color w:val="DCDCAA"/>
+          <w:kern w:val="0"/>
+          <w:sz w:val="21"/>
+          <w:szCs w:val="21"/>
+          <w:lang w:eastAsia="en-VG"/>
+          <w14:ligatures w14:val="none"/>
+        </w:rPr>
+        <w:t>finally</w:t>
+      </w:r>
+      <w:r>
+        <w:rPr>
+          <w:rFonts w:ascii="Consolas" w:eastAsia="Times New Roman" w:hAnsi="Consolas" w:cs="Times New Roman"/>
+          <w:color w:val="CCCCCC"/>
+          <w:kern w:val="0"/>
+          <w:sz w:val="21"/>
+          <w:szCs w:val="21"/>
+          <w:lang w:eastAsia="en-VG"/>
+          <w14:ligatures w14:val="none"/>
+        </w:rPr>
+        <w:t xml:space="preserve">(() </w:t>
+      </w:r>
+      <w:r>
+        <w:rPr>
+          <w:rFonts w:ascii="Consolas" w:eastAsia="Times New Roman" w:hAnsi="Consolas" w:cs="Times New Roman"/>
+          <w:color w:val="569CD6"/>
+          <w:kern w:val="0"/>
+          <w:sz w:val="21"/>
+          <w:szCs w:val="21"/>
+          <w:lang w:eastAsia="en-VG"/>
+          <w14:ligatures w14:val="none"/>
+        </w:rPr>
+        <w:t>=&gt;</w:t>
+      </w:r>
+      <w:r>
+        <w:rPr>
+          <w:rFonts w:ascii="Consolas" w:eastAsia="Times New Roman" w:hAnsi="Consolas" w:cs="Times New Roman"/>
+          <w:color w:val="CCCCCC"/>
+          <w:kern w:val="0"/>
+          <w:sz w:val="21"/>
+          <w:szCs w:val="21"/>
+          <w:lang w:eastAsia="en-VG"/>
+          <w14:ligatures w14:val="none"/>
+        </w:rPr>
+        <w:t xml:space="preserve"> </w:t>
+      </w:r>
+      <w:r>
+        <w:rPr>
+          <w:rFonts w:ascii="Consolas" w:eastAsia="Times New Roman" w:hAnsi="Consolas" w:cs="Times New Roman"/>
+          <w:color w:val="DCDCAA"/>
+          <w:kern w:val="0"/>
+          <w:sz w:val="21"/>
+          <w:szCs w:val="21"/>
+          <w:lang w:eastAsia="en-VG"/>
+          <w14:ligatures w14:val="none"/>
+        </w:rPr>
+        <w:t>setLoading</w:t>
+      </w:r>
+      <w:r>
+        <w:rPr>
+          <w:rFonts w:ascii="Consolas" w:eastAsia="Times New Roman" w:hAnsi="Consolas" w:cs="Times New Roman"/>
+          <w:color w:val="CCCCCC"/>
+          <w:kern w:val="0"/>
+          <w:sz w:val="21"/>
+          <w:szCs w:val="21"/>
+          <w:lang w:eastAsia="en-VG"/>
+          <w14:ligatures w14:val="none"/>
+        </w:rPr>
+        <w:t>(</w:t>
+      </w:r>
+      <w:r>
+        <w:rPr>
+          <w:rFonts w:ascii="Consolas" w:eastAsia="Times New Roman" w:hAnsi="Consolas" w:cs="Times New Roman"/>
+          <w:color w:val="569CD6"/>
+          <w:kern w:val="0"/>
+          <w:sz w:val="21"/>
+          <w:szCs w:val="21"/>
+          <w:lang w:eastAsia="en-VG"/>
+          <w14:ligatures w14:val="none"/>
+        </w:rPr>
+        <w:t>false</w:t>
+      </w:r>
+      <w:r>
+        <w:rPr>
+          <w:rFonts w:ascii="Consolas" w:eastAsia="Times New Roman" w:hAnsi="Consolas" w:cs="Times New Roman"/>
+          <w:color w:val="CCCCCC"/>
+          <w:kern w:val="0"/>
+          <w:sz w:val="21"/>
+          <w:szCs w:val="21"/>
+          <w:lang w:eastAsia="en-VG"/>
+          <w14:ligatures w14:val="none"/>
+        </w:rPr>
+        <w:t>));</w:t>
+      </w:r>
+    </w:p>
+    <w:p>
+      <w:pPr>
+        <w:shd w:val="clear" w:color="auto" w:fill="1F1F1F"/>
+        <w:spacing w:after="0" w:line="285" w:lineRule="atLeast"/>
+        <w:rPr>
+          <w:rFonts w:ascii="Consolas" w:eastAsia="Times New Roman" w:hAnsi="Consolas" w:cs="Times New Roman"/>
+          <w:color w:val="CCCCCC"/>
+          <w:kern w:val="0"/>
+          <w:sz w:val="21"/>
+          <w:szCs w:val="21"/>
+          <w:lang w:eastAsia="en-VG"/>
+          <w14:ligatures w14:val="none"/>
+        </w:rPr>
+      </w:pPr>
+      <w:r>
+        <w:rPr>
+          <w:rFonts w:ascii="Consolas" w:eastAsia="Times New Roman" w:hAnsi="Consolas" w:cs="Times New Roman"/>
+          <w:color w:val="CCCCCC"/>
+          <w:kern w:val="0"/>
+          <w:sz w:val="21"/>
+          <w:szCs w:val="21"/>
+          <w:lang w:eastAsia="en-VG"/>
+          <w14:ligatures w14:val="none"/>
+        </w:rPr>
+        <w:t>  };</w:t>
+      </w:r>
+    </w:p>
+    <w:p>
+      <w:pPr>
+        <w:rPr>
+          <w:sz w:val="40"/>
+          <w:szCs w:val="40"/>
+          <w:lang w:val="en-GB"/>
+        </w:rPr>
+      </w:pPr>
+      <w:r>
+        <w:rPr>
+          <w:sz w:val="40"/>
+          <w:szCs w:val="40"/>
+          <w:lang w:val="en-GB"/>
+        </w:rPr>
+        <w:t>Store slice:-</w:t>
+      </w:r>
+    </w:p>
+    <w:p>
+      <w:pPr>
+        <w:shd w:val="clear" w:color="auto" w:fill="1F1F1F"/>
+        <w:spacing w:after="0" w:line="285" w:lineRule="atLeast"/>
+        <w:rPr>
+          <w:rFonts w:ascii="Consolas" w:eastAsia="Times New Roman" w:hAnsi="Consolas" w:cs="Times New Roman"/>
+          <w:color w:val="CCCCCC"/>
+          <w:kern w:val="0"/>
+          <w:sz w:val="21"/>
+          <w:szCs w:val="21"/>
+          <w:lang w:eastAsia="en-VG"/>
+          <w14:ligatures w14:val="none"/>
+        </w:rPr>
+      </w:pPr>
+      <w:r>
+        <w:rPr>
+          <w:rFonts w:ascii="Consolas" w:eastAsia="Times New Roman" w:hAnsi="Consolas" w:cs="Times New Roman"/>
+          <w:color w:val="9CDCFE"/>
+          <w:kern w:val="0"/>
+          <w:sz w:val="21"/>
+          <w:szCs w:val="21"/>
+          <w:lang w:eastAsia="en-VG"/>
+          <w14:ligatures w14:val="none"/>
+        </w:rPr>
+        <w:t>builder</w:t>
+      </w:r>
+      <w:r>
+        <w:rPr>
+          <w:rFonts w:ascii="Consolas" w:eastAsia="Times New Roman" w:hAnsi="Consolas" w:cs="Times New Roman"/>
+          <w:color w:val="CCCCCC"/>
+          <w:kern w:val="0"/>
+          <w:sz w:val="21"/>
+          <w:szCs w:val="21"/>
+          <w:lang w:eastAsia="en-VG"/>
+          <w14:ligatures w14:val="none"/>
+        </w:rPr>
+        <w:t>.</w:t>
+      </w:r>
+      <w:r>
+        <w:rPr>
+          <w:rFonts w:ascii="Consolas" w:eastAsia="Times New Roman" w:hAnsi="Consolas" w:cs="Times New Roman"/>
+          <w:color w:val="DCDCAA"/>
+          <w:kern w:val="0"/>
+          <w:sz w:val="21"/>
+          <w:szCs w:val="21"/>
+          <w:lang w:eastAsia="en-VG"/>
+          <w14:ligatures w14:val="none"/>
+        </w:rPr>
+        <w:t>addCase</w:t>
+      </w:r>
+      <w:r>
+        <w:rPr>
+          <w:rFonts w:ascii="Consolas" w:eastAsia="Times New Roman" w:hAnsi="Consolas" w:cs="Times New Roman"/>
+          <w:color w:val="CCCCCC"/>
+          <w:kern w:val="0"/>
+          <w:sz w:val="21"/>
+          <w:szCs w:val="21"/>
+          <w:lang w:eastAsia="en-VG"/>
+          <w14:ligatures w14:val="none"/>
+        </w:rPr>
+        <w:t>(</w:t>
+      </w:r>
+      <w:r>
+        <w:rPr>
+          <w:rFonts w:ascii="Consolas" w:eastAsia="Times New Roman" w:hAnsi="Consolas" w:cs="Times New Roman"/>
+          <w:color w:val="4FC1FF"/>
+          <w:kern w:val="0"/>
+          <w:sz w:val="21"/>
+          <w:szCs w:val="21"/>
+          <w:lang w:eastAsia="en-VG"/>
+          <w14:ligatures w14:val="none"/>
+        </w:rPr>
+        <w:t>actPlaceOrder</w:t>
+      </w:r>
+      <w:r>
+        <w:rPr>
+          <w:rFonts w:ascii="Consolas" w:eastAsia="Times New Roman" w:hAnsi="Consolas" w:cs="Times New Roman"/>
+          <w:color w:val="CCCCCC"/>
+          <w:kern w:val="0"/>
+          <w:sz w:val="21"/>
+          <w:szCs w:val="21"/>
+          <w:lang w:eastAsia="en-VG"/>
+          <w14:ligatures w14:val="none"/>
+        </w:rPr>
+        <w:t>.</w:t>
+      </w:r>
+      <w:r>
+        <w:rPr>
+          <w:rFonts w:ascii="Consolas" w:eastAsia="Times New Roman" w:hAnsi="Consolas" w:cs="Times New Roman"/>
+          <w:color w:val="9CDCFE"/>
+          <w:kern w:val="0"/>
+          <w:sz w:val="21"/>
+          <w:szCs w:val="21"/>
+          <w:lang w:eastAsia="en-VG"/>
+          <w14:ligatures w14:val="none"/>
+        </w:rPr>
+        <w:t>rejected</w:t>
+      </w:r>
+      <w:r>
+        <w:rPr>
+          <w:rFonts w:ascii="Consolas" w:eastAsia="Times New Roman" w:hAnsi="Consolas" w:cs="Times New Roman"/>
+          <w:color w:val="CCCCCC"/>
+          <w:kern w:val="0"/>
+          <w:sz w:val="21"/>
+          <w:szCs w:val="21"/>
+          <w:lang w:eastAsia="en-VG"/>
+          <w14:ligatures w14:val="none"/>
+        </w:rPr>
+        <w:t>, (</w:t>
+      </w:r>
+      <w:r>
+        <w:rPr>
+          <w:rFonts w:ascii="Consolas" w:eastAsia="Times New Roman" w:hAnsi="Consolas" w:cs="Times New Roman"/>
+          <w:color w:val="9CDCFE"/>
+          <w:kern w:val="0"/>
+          <w:sz w:val="21"/>
+          <w:szCs w:val="21"/>
+          <w:lang w:eastAsia="en-VG"/>
+          <w14:ligatures w14:val="none"/>
+        </w:rPr>
+        <w:t>state</w:t>
+      </w:r>
+      <w:r>
+        <w:rPr>
+          <w:rFonts w:ascii="Consolas" w:eastAsia="Times New Roman" w:hAnsi="Consolas" w:cs="Times New Roman"/>
+          <w:color w:val="CCCCCC"/>
+          <w:kern w:val="0"/>
+          <w:sz w:val="21"/>
+          <w:szCs w:val="21"/>
+          <w:lang w:eastAsia="en-VG"/>
+          <w14:ligatures w14:val="none"/>
+        </w:rPr>
+        <w:t xml:space="preserve">, </w:t>
+      </w:r>
+      <w:r>
+        <w:rPr>
+          <w:rFonts w:ascii="Consolas" w:eastAsia="Times New Roman" w:hAnsi="Consolas" w:cs="Times New Roman"/>
+          <w:color w:val="9CDCFE"/>
+          <w:kern w:val="0"/>
+          <w:sz w:val="21"/>
+          <w:szCs w:val="21"/>
+          <w:lang w:eastAsia="en-VG"/>
+          <w14:ligatures w14:val="none"/>
+        </w:rPr>
+        <w:t>action</w:t>
+      </w:r>
+      <w:r>
+        <w:rPr>
+          <w:rFonts w:ascii="Consolas" w:eastAsia="Times New Roman" w:hAnsi="Consolas" w:cs="Times New Roman"/>
+          <w:color w:val="CCCCCC"/>
+          <w:kern w:val="0"/>
+          <w:sz w:val="21"/>
+          <w:szCs w:val="21"/>
+          <w:lang w:eastAsia="en-VG"/>
+          <w14:ligatures w14:val="none"/>
+        </w:rPr>
+        <w:t xml:space="preserve">) </w:t>
+      </w:r>
+      <w:r>
+        <w:rPr>
+          <w:rFonts w:ascii="Consolas" w:eastAsia="Times New Roman" w:hAnsi="Consolas" w:cs="Times New Roman"/>
+          <w:color w:val="569CD6"/>
+          <w:kern w:val="0"/>
+          <w:sz w:val="21"/>
+          <w:szCs w:val="21"/>
+          <w:lang w:eastAsia="en-VG"/>
+          <w14:ligatures w14:val="none"/>
+        </w:rPr>
+        <w:t>=&gt;</w:t>
+      </w:r>
+      <w:r>
+        <w:rPr>
+          <w:rFonts w:ascii="Consolas" w:eastAsia="Times New Roman" w:hAnsi="Consolas" w:cs="Times New Roman"/>
+          <w:color w:val="CCCCCC"/>
+          <w:kern w:val="0"/>
+          <w:sz w:val="21"/>
+          <w:szCs w:val="21"/>
+          <w:lang w:eastAsia="en-VG"/>
+          <w14:ligatures w14:val="none"/>
+        </w:rPr>
+        <w:t xml:space="preserve"> {</w:t>
+      </w:r>
+    </w:p>
+    <w:p>
+      <w:pPr>
+        <w:shd w:val="clear" w:color="auto" w:fill="1F1F1F"/>
+        <w:spacing w:after="0" w:line="285" w:lineRule="atLeast"/>
+        <w:rPr>
+          <w:rFonts w:ascii="Consolas" w:eastAsia="Times New Roman" w:hAnsi="Consolas" w:cs="Times New Roman"/>
+          <w:color w:val="CCCCCC"/>
+          <w:kern w:val="0"/>
+          <w:sz w:val="21"/>
+          <w:szCs w:val="21"/>
+          <w:lang w:eastAsia="en-VG"/>
+          <w14:ligatures w14:val="none"/>
+        </w:rPr>
+      </w:pPr>
+      <w:r>
+        <w:rPr>
+          <w:rFonts w:ascii="Consolas" w:eastAsia="Times New Roman" w:hAnsi="Consolas" w:cs="Times New Roman"/>
+          <w:color w:val="CCCCCC"/>
+          <w:kern w:val="0"/>
+          <w:sz w:val="21"/>
+          <w:szCs w:val="21"/>
+          <w:lang w:eastAsia="en-VG"/>
+          <w14:ligatures w14:val="none"/>
+        </w:rPr>
+        <w:t xml:space="preserve">      </w:t>
+      </w:r>
+      <w:r>
+        <w:rPr>
+          <w:rFonts w:ascii="Consolas" w:eastAsia="Times New Roman" w:hAnsi="Consolas" w:cs="Times New Roman"/>
+          <w:color w:val="9CDCFE"/>
+          <w:kern w:val="0"/>
+          <w:sz w:val="21"/>
+          <w:szCs w:val="21"/>
+          <w:lang w:eastAsia="en-VG"/>
+          <w14:ligatures w14:val="none"/>
+        </w:rPr>
+        <w:t>state</w:t>
+      </w:r>
+      <w:r>
+        <w:rPr>
+          <w:rFonts w:ascii="Consolas" w:eastAsia="Times New Roman" w:hAnsi="Consolas" w:cs="Times New Roman"/>
+          <w:color w:val="CCCCCC"/>
+          <w:kern w:val="0"/>
+          <w:sz w:val="21"/>
+          <w:szCs w:val="21"/>
+          <w:lang w:eastAsia="en-VG"/>
+          <w14:ligatures w14:val="none"/>
+        </w:rPr>
+        <w:t>.</w:t>
+      </w:r>
+      <w:r>
+        <w:rPr>
+          <w:rFonts w:ascii="Consolas" w:eastAsia="Times New Roman" w:hAnsi="Consolas" w:cs="Times New Roman"/>
+          <w:color w:val="9CDCFE"/>
+          <w:kern w:val="0"/>
+          <w:sz w:val="21"/>
+          <w:szCs w:val="21"/>
+          <w:lang w:eastAsia="en-VG"/>
+          <w14:ligatures w14:val="none"/>
+        </w:rPr>
+        <w:t>loading</w:t>
+      </w:r>
+      <w:r>
+        <w:rPr>
+          <w:rFonts w:ascii="Consolas" w:eastAsia="Times New Roman" w:hAnsi="Consolas" w:cs="Times New Roman"/>
+          <w:color w:val="CCCCCC"/>
+          <w:kern w:val="0"/>
+          <w:sz w:val="21"/>
+          <w:szCs w:val="21"/>
+          <w:lang w:eastAsia="en-VG"/>
+          <w14:ligatures w14:val="none"/>
+        </w:rPr>
+        <w:t xml:space="preserve"> </w:t>
+      </w:r>
+      <w:r>
+        <w:rPr>
+          <w:rFonts w:ascii="Consolas" w:eastAsia="Times New Roman" w:hAnsi="Consolas" w:cs="Times New Roman"/>
+          <w:color w:val="D4D4D4"/>
+          <w:kern w:val="0"/>
+          <w:sz w:val="21"/>
+          <w:szCs w:val="21"/>
+          <w:lang w:eastAsia="en-VG"/>
+          <w14:ligatures w14:val="none"/>
+        </w:rPr>
+        <w:t>=</w:t>
+      </w:r>
+      <w:r>
+        <w:rPr>
+          <w:rFonts w:ascii="Consolas" w:eastAsia="Times New Roman" w:hAnsi="Consolas" w:cs="Times New Roman"/>
+          <w:color w:val="CCCCCC"/>
+          <w:kern w:val="0"/>
+          <w:sz w:val="21"/>
+          <w:szCs w:val="21"/>
+          <w:lang w:eastAsia="en-VG"/>
+          <w14:ligatures w14:val="none"/>
+        </w:rPr>
+        <w:t xml:space="preserve"> </w:t>
+      </w:r>
+      <w:r>
+        <w:rPr>
+          <w:rFonts w:ascii="Consolas" w:eastAsia="Times New Roman" w:hAnsi="Consolas" w:cs="Times New Roman"/>
+          <w:color w:val="CE9178"/>
+          <w:kern w:val="0"/>
+          <w:sz w:val="21"/>
+          <w:szCs w:val="21"/>
+          <w:lang w:eastAsia="en-VG"/>
+          <w14:ligatures w14:val="none"/>
+        </w:rPr>
+        <w:t>"failed"</w:t>
+      </w:r>
+      <w:r>
+        <w:rPr>
+          <w:rFonts w:ascii="Consolas" w:eastAsia="Times New Roman" w:hAnsi="Consolas" w:cs="Times New Roman"/>
+          <w:color w:val="CCCCCC"/>
+          <w:kern w:val="0"/>
+          <w:sz w:val="21"/>
+          <w:szCs w:val="21"/>
+          <w:lang w:eastAsia="en-VG"/>
+          <w14:ligatures w14:val="none"/>
+        </w:rPr>
+        <w:t>;</w:t>
+      </w:r>
+    </w:p>
+    <w:p>
+      <w:pPr>
+        <w:shd w:val="clear" w:color="auto" w:fill="1F1F1F"/>
+        <w:spacing w:after="0" w:line="285" w:lineRule="atLeast"/>
+        <w:rPr>
+          <w:rFonts w:ascii="Consolas" w:eastAsia="Times New Roman" w:hAnsi="Consolas" w:cs="Times New Roman"/>
+          <w:color w:val="CCCCCC"/>
+          <w:kern w:val="0"/>
+          <w:sz w:val="21"/>
+          <w:szCs w:val="21"/>
+          <w:lang w:eastAsia="en-VG"/>
+          <w14:ligatures w14:val="none"/>
+        </w:rPr>
+      </w:pPr>
+      <w:r>
+        <w:rPr>
+          <w:rFonts w:ascii="Consolas" w:eastAsia="Times New Roman" w:hAnsi="Consolas" w:cs="Times New Roman"/>
+          <w:color w:val="CCCCCC"/>
+          <w:kern w:val="0"/>
+          <w:sz w:val="21"/>
+          <w:szCs w:val="21"/>
+          <w:lang w:eastAsia="en-VG"/>
+          <w14:ligatures w14:val="none"/>
+        </w:rPr>
+        <w:t xml:space="preserve">      </w:t>
+      </w:r>
+      <w:r>
+        <w:rPr>
+          <w:rFonts w:ascii="Consolas" w:eastAsia="Times New Roman" w:hAnsi="Consolas" w:cs="Times New Roman"/>
+          <w:color w:val="C586C0"/>
+          <w:kern w:val="0"/>
+          <w:sz w:val="21"/>
+          <w:szCs w:val="21"/>
+          <w:lang w:eastAsia="en-VG"/>
+          <w14:ligatures w14:val="none"/>
+        </w:rPr>
+        <w:t>if</w:t>
+      </w:r>
+      <w:r>
+        <w:rPr>
+          <w:rFonts w:ascii="Consolas" w:eastAsia="Times New Roman" w:hAnsi="Consolas" w:cs="Times New Roman"/>
+          <w:color w:val="CCCCCC"/>
+          <w:kern w:val="0"/>
+          <w:sz w:val="21"/>
+          <w:szCs w:val="21"/>
+          <w:lang w:eastAsia="en-VG"/>
+          <w14:ligatures w14:val="none"/>
+        </w:rPr>
+        <w:t xml:space="preserve"> (</w:t>
+      </w:r>
+      <w:r>
+        <w:rPr>
+          <w:rFonts w:ascii="Consolas" w:eastAsia="Times New Roman" w:hAnsi="Consolas" w:cs="Times New Roman"/>
+          <w:color w:val="DCDCAA"/>
+          <w:kern w:val="0"/>
+          <w:sz w:val="21"/>
+          <w:szCs w:val="21"/>
+          <w:lang w:eastAsia="en-VG"/>
+          <w14:ligatures w14:val="none"/>
+        </w:rPr>
+        <w:t>isString</w:t>
+      </w:r>
+      <w:r>
+        <w:rPr>
+          <w:rFonts w:ascii="Consolas" w:eastAsia="Times New Roman" w:hAnsi="Consolas" w:cs="Times New Roman"/>
+          <w:color w:val="CCCCCC"/>
+          <w:kern w:val="0"/>
+          <w:sz w:val="21"/>
+          <w:szCs w:val="21"/>
+          <w:lang w:eastAsia="en-VG"/>
+          <w14:ligatures w14:val="none"/>
+        </w:rPr>
+        <w:t>(</w:t>
+      </w:r>
+      <w:r>
+        <w:rPr>
+          <w:rFonts w:ascii="Consolas" w:eastAsia="Times New Roman" w:hAnsi="Consolas" w:cs="Times New Roman"/>
+          <w:color w:val="9CDCFE"/>
+          <w:kern w:val="0"/>
+          <w:sz w:val="21"/>
+          <w:szCs w:val="21"/>
+          <w:lang w:eastAsia="en-VG"/>
+          <w14:ligatures w14:val="none"/>
+        </w:rPr>
+        <w:t>action</w:t>
+      </w:r>
+      <w:r>
+        <w:rPr>
+          <w:rFonts w:ascii="Consolas" w:eastAsia="Times New Roman" w:hAnsi="Consolas" w:cs="Times New Roman"/>
+          <w:color w:val="CCCCCC"/>
+          <w:kern w:val="0"/>
+          <w:sz w:val="21"/>
+          <w:szCs w:val="21"/>
+          <w:lang w:eastAsia="en-VG"/>
+          <w14:ligatures w14:val="none"/>
+        </w:rPr>
+        <w:t>.</w:t>
+      </w:r>
+      <w:r>
+        <w:rPr>
+          <w:rFonts w:ascii="Consolas" w:eastAsia="Times New Roman" w:hAnsi="Consolas" w:cs="Times New Roman"/>
+          <w:color w:val="9CDCFE"/>
+          <w:kern w:val="0"/>
+          <w:sz w:val="21"/>
+          <w:szCs w:val="21"/>
+          <w:lang w:eastAsia="en-VG"/>
+          <w14:ligatures w14:val="none"/>
+        </w:rPr>
+        <w:t>payload</w:t>
+      </w:r>
+      <w:r>
+        <w:rPr>
+          <w:rFonts w:ascii="Consolas" w:eastAsia="Times New Roman" w:hAnsi="Consolas" w:cs="Times New Roman"/>
+          <w:color w:val="CCCCCC"/>
+          <w:kern w:val="0"/>
+          <w:sz w:val="21"/>
+          <w:szCs w:val="21"/>
+          <w:lang w:eastAsia="en-VG"/>
+          <w14:ligatures w14:val="none"/>
+        </w:rPr>
+        <w:t>)) {</w:t>
+      </w:r>
+    </w:p>
+    <w:p>
+      <w:pPr>
+        <w:shd w:val="clear" w:color="auto" w:fill="1F1F1F"/>
+        <w:spacing w:after="0" w:line="285" w:lineRule="atLeast"/>
+        <w:rPr>
+          <w:rFonts w:ascii="Consolas" w:eastAsia="Times New Roman" w:hAnsi="Consolas" w:cs="Times New Roman"/>
+          <w:color w:val="CCCCCC"/>
+          <w:kern w:val="0"/>
+          <w:sz w:val="21"/>
+          <w:szCs w:val="21"/>
+          <w:lang w:eastAsia="en-VG"/>
+          <w14:ligatures w14:val="none"/>
+        </w:rPr>
+      </w:pPr>
+      <w:r>
+        <w:rPr>
+          <w:rFonts w:ascii="Consolas" w:eastAsia="Times New Roman" w:hAnsi="Consolas" w:cs="Times New Roman"/>
+          <w:color w:val="CCCCCC"/>
+          <w:kern w:val="0"/>
+          <w:sz w:val="21"/>
+          <w:szCs w:val="21"/>
+          <w:lang w:eastAsia="en-VG"/>
+          <w14:ligatures w14:val="none"/>
+        </w:rPr>
+        <w:t xml:space="preserve">        </w:t>
+      </w:r>
+      <w:r>
+        <w:rPr>
+          <w:rFonts w:ascii="Consolas" w:eastAsia="Times New Roman" w:hAnsi="Consolas" w:cs="Times New Roman"/>
+          <w:color w:val="9CDCFE"/>
+          <w:kern w:val="0"/>
+          <w:sz w:val="21"/>
+          <w:szCs w:val="21"/>
+          <w:lang w:eastAsia="en-VG"/>
+          <w14:ligatures w14:val="none"/>
+        </w:rPr>
+        <w:t>state</w:t>
+      </w:r>
+      <w:r>
+        <w:rPr>
+          <w:rFonts w:ascii="Consolas" w:eastAsia="Times New Roman" w:hAnsi="Consolas" w:cs="Times New Roman"/>
+          <w:color w:val="CCCCCC"/>
+          <w:kern w:val="0"/>
+          <w:sz w:val="21"/>
+          <w:szCs w:val="21"/>
+          <w:lang w:eastAsia="en-VG"/>
+          <w14:ligatures w14:val="none"/>
+        </w:rPr>
+        <w:t>.</w:t>
+      </w:r>
+      <w:r>
+        <w:rPr>
+          <w:rFonts w:ascii="Consolas" w:eastAsia="Times New Roman" w:hAnsi="Consolas" w:cs="Times New Roman"/>
+          <w:color w:val="9CDCFE"/>
+          <w:kern w:val="0"/>
+          <w:sz w:val="21"/>
+          <w:szCs w:val="21"/>
+          <w:lang w:eastAsia="en-VG"/>
+          <w14:ligatures w14:val="none"/>
+        </w:rPr>
+        <w:t>error</w:t>
+      </w:r>
+      <w:r>
+        <w:rPr>
+          <w:rFonts w:ascii="Consolas" w:eastAsia="Times New Roman" w:hAnsi="Consolas" w:cs="Times New Roman"/>
+          <w:color w:val="CCCCCC"/>
+          <w:kern w:val="0"/>
+          <w:sz w:val="21"/>
+          <w:szCs w:val="21"/>
+          <w:lang w:eastAsia="en-VG"/>
+          <w14:ligatures w14:val="none"/>
+        </w:rPr>
+        <w:t xml:space="preserve"> </w:t>
+      </w:r>
+      <w:r>
+        <w:rPr>
+          <w:rFonts w:ascii="Consolas" w:eastAsia="Times New Roman" w:hAnsi="Consolas" w:cs="Times New Roman"/>
+          <w:color w:val="D4D4D4"/>
+          <w:kern w:val="0"/>
+          <w:sz w:val="21"/>
+          <w:szCs w:val="21"/>
+          <w:lang w:eastAsia="en-VG"/>
+          <w14:ligatures w14:val="none"/>
+        </w:rPr>
+        <w:t>=</w:t>
+      </w:r>
+      <w:r>
+        <w:rPr>
+          <w:rFonts w:ascii="Consolas" w:eastAsia="Times New Roman" w:hAnsi="Consolas" w:cs="Times New Roman"/>
+          <w:color w:val="CCCCCC"/>
+          <w:kern w:val="0"/>
+          <w:sz w:val="21"/>
+          <w:szCs w:val="21"/>
+          <w:lang w:eastAsia="en-VG"/>
+          <w14:ligatures w14:val="none"/>
+        </w:rPr>
+        <w:t xml:space="preserve"> </w:t>
+      </w:r>
+      <w:r>
+        <w:rPr>
+          <w:rFonts w:ascii="Consolas" w:eastAsia="Times New Roman" w:hAnsi="Consolas" w:cs="Times New Roman"/>
+          <w:color w:val="9CDCFE"/>
+          <w:kern w:val="0"/>
+          <w:sz w:val="21"/>
+          <w:szCs w:val="21"/>
+          <w:lang w:eastAsia="en-VG"/>
+          <w14:ligatures w14:val="none"/>
+        </w:rPr>
+        <w:t>action</w:t>
+      </w:r>
+      <w:r>
+        <w:rPr>
+          <w:rFonts w:ascii="Consolas" w:eastAsia="Times New Roman" w:hAnsi="Consolas" w:cs="Times New Roman"/>
+          <w:color w:val="CCCCCC"/>
+          <w:kern w:val="0"/>
+          <w:sz w:val="21"/>
+          <w:szCs w:val="21"/>
+          <w:lang w:eastAsia="en-VG"/>
+          <w14:ligatures w14:val="none"/>
+        </w:rPr>
+        <w:t>.</w:t>
+      </w:r>
+      <w:r>
+        <w:rPr>
+          <w:rFonts w:ascii="Consolas" w:eastAsia="Times New Roman" w:hAnsi="Consolas" w:cs="Times New Roman"/>
+          <w:color w:val="9CDCFE"/>
+          <w:kern w:val="0"/>
+          <w:sz w:val="21"/>
+          <w:szCs w:val="21"/>
+          <w:lang w:eastAsia="en-VG"/>
+          <w14:ligatures w14:val="none"/>
+        </w:rPr>
+        <w:t>payload</w:t>
+      </w:r>
+      <w:r>
+        <w:rPr>
+          <w:rFonts w:ascii="Consolas" w:eastAsia="Times New Roman" w:hAnsi="Consolas" w:cs="Times New Roman"/>
+          <w:color w:val="CCCCCC"/>
+          <w:kern w:val="0"/>
+          <w:sz w:val="21"/>
+          <w:szCs w:val="21"/>
+          <w:lang w:eastAsia="en-VG"/>
+          <w14:ligatures w14:val="none"/>
+        </w:rPr>
+        <w:t>;</w:t>
+      </w:r>
+    </w:p>
+    <w:p>
+      <w:pPr>
+        <w:shd w:val="clear" w:color="auto" w:fill="1F1F1F"/>
+        <w:spacing w:after="0" w:line="285" w:lineRule="atLeast"/>
+        <w:rPr>
+          <w:rFonts w:ascii="Consolas" w:eastAsia="Times New Roman" w:hAnsi="Consolas" w:cs="Times New Roman"/>
+          <w:color w:val="CCCCCC"/>
+          <w:kern w:val="0"/>
+          <w:sz w:val="21"/>
+          <w:szCs w:val="21"/>
+          <w:lang w:eastAsia="en-VG"/>
+          <w14:ligatures w14:val="none"/>
+        </w:rPr>
+      </w:pPr>
+      <w:r>
+        <w:rPr>
+          <w:rFonts w:ascii="Consolas" w:eastAsia="Times New Roman" w:hAnsi="Consolas" w:cs="Times New Roman"/>
+          <w:color w:val="CCCCCC"/>
+          <w:kern w:val="0"/>
+          <w:sz w:val="21"/>
+          <w:szCs w:val="21"/>
+          <w:lang w:eastAsia="en-VG"/>
+          <w14:ligatures w14:val="none"/>
+        </w:rPr>
+        <w:t>      }</w:t>
+      </w:r>
+    </w:p>
+    <w:p>
+      <w:pPr>
+        <w:shd w:val="clear" w:color="auto" w:fill="1F1F1F"/>
+        <w:spacing w:after="0" w:line="285" w:lineRule="atLeast"/>
+        <w:rPr>
+          <w:rFonts w:ascii="Consolas" w:eastAsia="Times New Roman" w:hAnsi="Consolas" w:cs="Times New Roman"/>
+          <w:color w:val="CCCCCC"/>
+          <w:kern w:val="0"/>
+          <w:sz w:val="21"/>
+          <w:szCs w:val="21"/>
+          <w:lang w:eastAsia="en-VG"/>
+          <w14:ligatures w14:val="none"/>
+        </w:rPr>
+      </w:pPr>
+      <w:r>
+        <w:rPr>
+          <w:rFonts w:ascii="Consolas" w:eastAsia="Times New Roman" w:hAnsi="Consolas" w:cs="Times New Roman"/>
+          <w:color w:val="CCCCCC"/>
+          <w:kern w:val="0"/>
+          <w:sz w:val="21"/>
+          <w:szCs w:val="21"/>
+          <w:lang w:eastAsia="en-VG"/>
+          <w14:ligatures w14:val="none"/>
+        </w:rPr>
+        <w:t>    });</w:t>
+      </w:r>
+    </w:p>
+    <w:p>
+      <w:pPr>
+        <w:rPr>
+          <w:sz w:val="40"/>
+          <w:szCs w:val="40"/>
+          <w:lang w:val="en-GB"/>
+        </w:rPr>
+      </w:pPr>
+    </w:p>
+    <w:p>
+      <w:pPr>
+        <w:pStyle w:val="ListParagraph"/>
+        <w:numPr>
+          <w:ilvl w:val="0"/>
+          <w:numId w:val="1"/>
+        </w:numPr>
+        <w:rPr>
+          <w:sz w:val="40"/>
+          <w:szCs w:val="40"/>
+          <w:lang w:val="en-GB"/>
+        </w:rPr>
+      </w:pPr>
+      <w:r>
+        <w:rPr>
+          <w:sz w:val="40"/>
+          <w:szCs w:val="40"/>
+          <w:lang w:val="en-GB"/>
+        </w:rPr>
+        <w:t>Z</w:t>
+      </w:r>
+    </w:p>
+    <w:p>
+      <w:pPr>
+        <w:pStyle w:val="ListParagraph"/>
+        <w:numPr>
+          <w:ilvl w:val="0"/>
+          <w:numId w:val="1"/>
+        </w:numPr>
+        <w:rPr>
+          <w:sz w:val="40"/>
+          <w:szCs w:val="40"/>
+          <w:lang w:val="en-GB"/>
+        </w:rPr>
+      </w:pPr>
+      <w:r>
+        <w:rPr>
+          <w:sz w:val="40"/>
+          <w:szCs w:val="40"/>
+          <w:lang w:val="en-GB"/>
+        </w:rPr>
+        <w:t>Z</w:t>
+      </w:r>
+    </w:p>
+    <w:p>
+      <w:pPr>
+        <w:pStyle w:val="ListParagraph"/>
+        <w:numPr>
+          <w:ilvl w:val="0"/>
+          <w:numId w:val="1"/>
+        </w:numPr>
+        <w:rPr>
+          <w:sz w:val="40"/>
+          <w:szCs w:val="40"/>
+          <w:lang w:val="en-GB"/>
+        </w:rPr>
+      </w:pPr>
+      <w:r>
+        <w:rPr>
+          <w:sz w:val="40"/>
+          <w:szCs w:val="40"/>
+          <w:lang w:val="en-GB"/>
+        </w:rPr>
+        <w:t>Z</w:t>
+      </w:r>
+    </w:p>
+    <w:p>
+      <w:pPr>
+        <w:pStyle w:val="ListParagraph"/>
+        <w:numPr>
+          <w:ilvl w:val="0"/>
+          <w:numId w:val="1"/>
+        </w:numPr>
+        <w:rPr>
+          <w:sz w:val="40"/>
+          <w:szCs w:val="40"/>
+          <w:lang w:val="en-GB"/>
+        </w:rPr>
+      </w:pPr>
+      <w:r>
+        <w:rPr>
+          <w:sz w:val="40"/>
+          <w:szCs w:val="40"/>
+          <w:lang w:val="en-GB"/>
+        </w:rPr>
+        <w:t>Z</w:t>
+      </w:r>
+    </w:p>
+    <w:p>
+      <w:pPr>
+        <w:pStyle w:val="ListParagraph"/>
+        <w:numPr>
+          <w:ilvl w:val="0"/>
+          <w:numId w:val="1"/>
+        </w:numPr>
+        <w:rPr>
+          <w:sz w:val="40"/>
+          <w:szCs w:val="40"/>
+          <w:lang w:val="en-GB"/>
+        </w:rPr>
+      </w:pPr>
+      <w:r>
+        <w:rPr>
+          <w:sz w:val="40"/>
+          <w:szCs w:val="40"/>
+          <w:lang w:val="en-GB"/>
+        </w:rPr>
+        <w:t>Z</w:t>
+      </w:r>
+    </w:p>
+    <w:p>
+      <w:pPr>
+        <w:pStyle w:val="ListParagraph"/>
+        <w:numPr>
+          <w:ilvl w:val="0"/>
+          <w:numId w:val="1"/>
+        </w:numPr>
+        <w:rPr>
+          <w:sz w:val="40"/>
+          <w:szCs w:val="40"/>
+          <w:lang w:val="en-GB"/>
+        </w:rPr>
+      </w:pPr>
+      <w:r>
+        <w:rPr>
+          <w:sz w:val="40"/>
+          <w:szCs w:val="40"/>
+          <w:lang w:val="en-GB"/>
+        </w:rPr>
+        <w:t>Z</w:t>
+      </w:r>
+    </w:p>
+    <w:p>
+      <w:pPr>
+        <w:pStyle w:val="ListParagraph"/>
+        <w:numPr>
+          <w:ilvl w:val="0"/>
+          <w:numId w:val="1"/>
+        </w:numPr>
+        <w:rPr>
+          <w:sz w:val="40"/>
+          <w:szCs w:val="40"/>
+          <w:lang w:val="en-GB"/>
+        </w:rPr>
+      </w:pPr>
+      <w:r>
+        <w:rPr>
+          <w:sz w:val="40"/>
+          <w:szCs w:val="40"/>
+          <w:lang w:val="en-GB"/>
+        </w:rPr>
+        <w:t>Z</w:t>
+      </w:r>
+    </w:p>
+    <w:p>
+      <w:pPr>
+        <w:pStyle w:val="ListParagraph"/>
+        <w:numPr>
+          <w:ilvl w:val="0"/>
+          <w:numId w:val="1"/>
+        </w:numPr>
+        <w:rPr>
+          <w:sz w:val="40"/>
+          <w:szCs w:val="40"/>
+          <w:lang w:val="en-GB"/>
+        </w:rPr>
+      </w:pPr>
+      <w:r>
+        <w:rPr>
+          <w:sz w:val="40"/>
+          <w:szCs w:val="40"/>
+          <w:lang w:val="en-GB"/>
+        </w:rPr>
+        <w:t>Z</w:t>
+      </w:r>
     </w:p>
     <w:p>
       <w:pPr>
@@ -30781,6 +32444,7 @@
           <w:szCs w:val="40"/>
           <w:lang w:val="en-GB"/>
         </w:rPr>
+        <w:lastRenderedPageBreak/>
         <w:t>npm install react-hook-form</w:t>
       </w:r>
     </w:p>
@@ -30832,7 +32496,6 @@
           <w:sz w:val="40"/>
           <w:szCs w:val="40"/>
         </w:rPr>
-        <w:lastRenderedPageBreak/>
         <w:t>npm init -</w:t>
       </w:r>
       <w:r>
@@ -31131,6 +32794,7 @@
           <w:szCs w:val="40"/>
           <w:lang w:val="en-GB"/>
         </w:rPr>
+        <w:lastRenderedPageBreak/>
         <w:t>vite-tscongig-paths</w:t>
       </w:r>
     </w:p>
@@ -31178,7 +32842,6 @@
           <w:sz w:val="40"/>
           <w:szCs w:val="40"/>
         </w:rPr>
-        <w:lastRenderedPageBreak/>
         <w:t>react-content-loader</w:t>
       </w:r>
     </w:p>
@@ -33168,7 +34831,6 @@
   <w:style w:type="character" w:default="1" w:styleId="DefaultParagraphFont">
     <w:name w:val="Default Paragraph Font"/>
     <w:uiPriority w:val="1"/>
-    <w:semiHidden/>
     <w:unhideWhenUsed/>
   </w:style>
   <w:style w:type="table" w:default="1" w:styleId="TableNormal">

</xml_diff>